<commit_message>
Interview vraagen toegevoegd en logboek bijgewerkt
</commit_message>
<xml_diff>
--- a/Documenten/Logboek.docx
+++ b/Documenten/Logboek.docx
@@ -1,6 +1,6 @@
 
 <file path=word/document.xml><?xml version="1.0" encoding="utf-8"?>
-<w:document xmlns:wpc="http://schemas.microsoft.com/office/word/2010/wordprocessingCanvas" xmlns:cx="http://schemas.microsoft.com/office/drawing/2014/chartex" xmlns:mc="http://schemas.openxmlformats.org/markup-compatibility/2006" xmlns:o="urn:schemas-microsoft-com:office:office" xmlns:r="http://schemas.openxmlformats.org/officeDocument/2006/relationships" xmlns:m="http://schemas.openxmlformats.org/officeDocument/2006/math" xmlns:v="urn:schemas-microsoft-com:vml" xmlns:wp14="http://schemas.microsoft.com/office/word/2010/wordprocessingDrawing" xmlns:wp="http://schemas.openxmlformats.org/drawingml/2006/wordprocessingDrawing" xmlns:w10="urn:schemas-microsoft-com:office:word" xmlns:w="http://schemas.openxmlformats.org/wordprocessingml/2006/main" xmlns:w14="http://schemas.microsoft.com/office/word/2010/wordml" xmlns:w15="http://schemas.microsoft.com/office/word/2012/wordml" xmlns:w16se="http://schemas.microsoft.com/office/word/2015/wordml/symex" xmlns:wpg="http://schemas.microsoft.com/office/word/2010/wordprocessingGroup" xmlns:wpi="http://schemas.microsoft.com/office/word/2010/wordprocessingInk" xmlns:wne="http://schemas.microsoft.com/office/word/2006/wordml" xmlns:wps="http://schemas.microsoft.com/office/word/2010/wordprocessingShape" mc:Ignorable="w14 w15 w16se wp14">
+<w:document xmlns:wpc="http://schemas.microsoft.com/office/word/2010/wordprocessingCanvas" xmlns:cx="http://schemas.microsoft.com/office/drawing/2014/chartex" xmlns:cx1="http://schemas.microsoft.com/office/drawing/2015/9/8/chartex" xmlns:cx2="http://schemas.microsoft.com/office/drawing/2015/10/21/chartex" xmlns:cx3="http://schemas.microsoft.com/office/drawing/2016/5/9/chartex" xmlns:cx4="http://schemas.microsoft.com/office/drawing/2016/5/10/chartex" xmlns:cx5="http://schemas.microsoft.com/office/drawing/2016/5/11/chartex" xmlns:cx6="http://schemas.microsoft.com/office/drawing/2016/5/12/chartex" xmlns:cx7="http://schemas.microsoft.com/office/drawing/2016/5/13/chartex" xmlns:cx8="http://schemas.microsoft.com/office/drawing/2016/5/14/chartex" xmlns:mc="http://schemas.openxmlformats.org/markup-compatibility/2006" xmlns:o="urn:schemas-microsoft-com:office:office" xmlns:r="http://schemas.openxmlformats.org/officeDocument/2006/relationships" xmlns:m="http://schemas.openxmlformats.org/officeDocument/2006/math" xmlns:v="urn:schemas-microsoft-com:vml" xmlns:wp14="http://schemas.microsoft.com/office/word/2010/wordprocessingDrawing" xmlns:wp="http://schemas.openxmlformats.org/drawingml/2006/wordprocessingDrawing" xmlns:w10="urn:schemas-microsoft-com:office:word" xmlns:w="http://schemas.openxmlformats.org/wordprocessingml/2006/main" xmlns:w14="http://schemas.microsoft.com/office/word/2010/wordml" xmlns:w15="http://schemas.microsoft.com/office/word/2012/wordml" xmlns:w16se="http://schemas.microsoft.com/office/word/2015/wordml/symex" xmlns:wpg="http://schemas.microsoft.com/office/word/2010/wordprocessingGroup" xmlns:wpi="http://schemas.microsoft.com/office/word/2010/wordprocessingInk" xmlns:wne="http://schemas.microsoft.com/office/word/2006/wordml" xmlns:wps="http://schemas.microsoft.com/office/word/2010/wordprocessingShape" mc:Ignorable="w14 w15 w16se wp14">
   <w:body>
     <w:p>
       <w:pPr>
@@ -84,6 +84,38 @@
       <w:pPr>
         <w:rPr>
           <w:rFonts w:ascii="Comic Sans MS" w:hAnsi="Comic Sans MS"/>
+          <w:sz w:val="28"/>
+        </w:rPr>
+      </w:pPr>
+      <w:r>
+        <w:rPr>
+          <w:rFonts w:ascii="Comic Sans MS" w:hAnsi="Comic Sans MS"/>
+          <w:sz w:val="28"/>
+        </w:rPr>
+        <w:t>18-04-2017 GitHub aangemaakt (Mensen toegevoegd) en huis stijl gemakt.</w:t>
+      </w:r>
+    </w:p>
+    <w:p>
+      <w:pPr>
+        <w:rPr>
+          <w:rFonts w:ascii="Comic Sans MS" w:hAnsi="Comic Sans MS"/>
+          <w:sz w:val="28"/>
+        </w:rPr>
+      </w:pPr>
+      <w:r>
+        <w:rPr>
+          <w:rFonts w:ascii="Comic Sans MS" w:hAnsi="Comic Sans MS"/>
+          <w:sz w:val="28"/>
+        </w:rPr>
+        <w:t>19-04-2017 Vragen voor klant interview opgesteld en klaargemaakt voor de interview die op 20-04-2017 zal plaats vinden.</w:t>
+      </w:r>
+      <w:bookmarkStart w:id="0" w:name="_GoBack"/>
+      <w:bookmarkEnd w:id="0"/>
+    </w:p>
+    <w:p>
+      <w:pPr>
+        <w:rPr>
+          <w:rFonts w:ascii="Comic Sans MS" w:hAnsi="Comic Sans MS"/>
           <w:i/>
           <w:sz w:val="28"/>
           <w:u w:val="single"/>
@@ -202,16 +234,7 @@
           <w:sz w:val="28"/>
           <w:u w:val="single"/>
         </w:rPr>
-        <w:t>Week 8</w:t>
-      </w:r>
-      <w:r>
-        <w:rPr>
-          <w:rFonts w:ascii="Comic Sans MS" w:hAnsi="Comic Sans MS"/>
-          <w:i/>
-          <w:sz w:val="28"/>
-          <w:u w:val="single"/>
-        </w:rPr>
-        <w:t xml:space="preserve">: </w:t>
+        <w:t xml:space="preserve">Week 8: </w:t>
       </w:r>
     </w:p>
     <w:p>
@@ -236,173 +259,173 @@
           <w:rFonts w:ascii="Berlin Sans FB" w:hAnsi="Berlin Sans FB"/>
           <w:sz w:val="36"/>
         </w:rPr>
-        <w:t>Youssef</w:t>
-      </w:r>
-      <w:r>
+        <w:t>Youssef:</w:t>
+      </w:r>
+    </w:p>
+    <w:p>
+      <w:pPr>
+        <w:rPr>
+          <w:rFonts w:ascii="Comic Sans MS" w:hAnsi="Comic Sans MS"/>
+          <w:sz w:val="28"/>
+        </w:rPr>
+      </w:pPr>
+      <w:r>
+        <w:rPr>
+          <w:rFonts w:ascii="Comic Sans MS" w:hAnsi="Comic Sans MS"/>
+          <w:i/>
+          <w:sz w:val="28"/>
+          <w:u w:val="single"/>
+        </w:rPr>
+        <w:t>Week 1:</w:t>
+      </w:r>
+      <w:r>
+        <w:rPr>
+          <w:rFonts w:ascii="Comic Sans MS" w:hAnsi="Comic Sans MS"/>
+          <w:sz w:val="28"/>
+        </w:rPr>
+        <w:t xml:space="preserve"> Samenwerkingscontract gemaakt, logboek gemaakt.</w:t>
+      </w:r>
+    </w:p>
+    <w:p>
+      <w:pPr>
+        <w:rPr>
+          <w:rFonts w:ascii="Comic Sans MS" w:hAnsi="Comic Sans MS"/>
+          <w:i/>
+          <w:sz w:val="28"/>
+          <w:u w:val="single"/>
+        </w:rPr>
+      </w:pPr>
+      <w:r>
+        <w:rPr>
+          <w:rFonts w:ascii="Comic Sans MS" w:hAnsi="Comic Sans MS"/>
+          <w:i/>
+          <w:sz w:val="28"/>
+          <w:u w:val="single"/>
+        </w:rPr>
+        <w:t>Week 2:</w:t>
+      </w:r>
+    </w:p>
+    <w:p>
+      <w:pPr>
+        <w:rPr>
+          <w:i/>
+          <w:u w:val="single"/>
+        </w:rPr>
+      </w:pPr>
+      <w:r>
+        <w:rPr>
+          <w:rFonts w:ascii="Comic Sans MS" w:hAnsi="Comic Sans MS"/>
+          <w:i/>
+          <w:sz w:val="28"/>
+          <w:u w:val="single"/>
+        </w:rPr>
+        <w:t xml:space="preserve">Week 3: </w:t>
+      </w:r>
+    </w:p>
+    <w:p>
+      <w:pPr>
+        <w:rPr>
+          <w:i/>
+          <w:u w:val="single"/>
+        </w:rPr>
+      </w:pPr>
+      <w:r>
+        <w:rPr>
+          <w:rFonts w:ascii="Comic Sans MS" w:hAnsi="Comic Sans MS"/>
+          <w:i/>
+          <w:sz w:val="28"/>
+          <w:u w:val="single"/>
+        </w:rPr>
+        <w:t>Week 4:</w:t>
+      </w:r>
+    </w:p>
+    <w:p>
+      <w:pPr>
+        <w:rPr>
+          <w:i/>
+          <w:u w:val="single"/>
+        </w:rPr>
+      </w:pPr>
+      <w:r>
+        <w:rPr>
+          <w:rFonts w:ascii="Comic Sans MS" w:hAnsi="Comic Sans MS"/>
+          <w:i/>
+          <w:sz w:val="28"/>
+          <w:u w:val="single"/>
+        </w:rPr>
+        <w:t>Week 5:</w:t>
+      </w:r>
+    </w:p>
+    <w:p>
+      <w:pPr>
+        <w:rPr>
+          <w:i/>
+          <w:u w:val="single"/>
+        </w:rPr>
+      </w:pPr>
+      <w:r>
+        <w:rPr>
+          <w:rFonts w:ascii="Comic Sans MS" w:hAnsi="Comic Sans MS"/>
+          <w:i/>
+          <w:sz w:val="28"/>
+          <w:u w:val="single"/>
+        </w:rPr>
+        <w:t>Week 6:</w:t>
+      </w:r>
+    </w:p>
+    <w:p>
+      <w:pPr>
+        <w:rPr>
+          <w:rFonts w:ascii="Comic Sans MS" w:hAnsi="Comic Sans MS"/>
+          <w:i/>
+          <w:sz w:val="28"/>
+          <w:u w:val="single"/>
+        </w:rPr>
+      </w:pPr>
+      <w:r>
+        <w:rPr>
+          <w:rFonts w:ascii="Comic Sans MS" w:hAnsi="Comic Sans MS"/>
+          <w:i/>
+          <w:sz w:val="28"/>
+          <w:u w:val="single"/>
+        </w:rPr>
+        <w:t xml:space="preserve">Week 7: </w:t>
+      </w:r>
+    </w:p>
+    <w:p>
+      <w:pPr>
+        <w:rPr>
+          <w:rFonts w:ascii="Comic Sans MS" w:hAnsi="Comic Sans MS"/>
+          <w:i/>
+          <w:sz w:val="28"/>
+          <w:u w:val="single"/>
+        </w:rPr>
+      </w:pPr>
+      <w:r>
+        <w:rPr>
+          <w:rFonts w:ascii="Comic Sans MS" w:hAnsi="Comic Sans MS"/>
+          <w:i/>
+          <w:sz w:val="28"/>
+          <w:u w:val="single"/>
+        </w:rPr>
+        <w:lastRenderedPageBreak/>
+        <w:t xml:space="preserve">Week 8: </w:t>
+      </w:r>
+    </w:p>
+    <w:p>
+      <w:pPr>
+        <w:rPr>
+          <w:rFonts w:ascii="Comic Sans MS" w:hAnsi="Comic Sans MS"/>
+          <w:sz w:val="28"/>
+        </w:rPr>
+      </w:pPr>
+    </w:p>
+    <w:p>
+      <w:pPr>
         <w:rPr>
           <w:rFonts w:ascii="Berlin Sans FB" w:hAnsi="Berlin Sans FB"/>
           <w:sz w:val="36"/>
         </w:rPr>
-        <w:t>:</w:t>
-      </w:r>
-    </w:p>
-    <w:p>
-      <w:pPr>
-        <w:rPr>
-          <w:rFonts w:ascii="Comic Sans MS" w:hAnsi="Comic Sans MS"/>
-          <w:sz w:val="28"/>
-        </w:rPr>
-      </w:pPr>
-      <w:r>
-        <w:rPr>
-          <w:rFonts w:ascii="Comic Sans MS" w:hAnsi="Comic Sans MS"/>
-          <w:i/>
-          <w:sz w:val="28"/>
-          <w:u w:val="single"/>
-        </w:rPr>
-        <w:t>Week 1:</w:t>
-      </w:r>
-      <w:r>
-        <w:rPr>
-          <w:rFonts w:ascii="Comic Sans MS" w:hAnsi="Comic Sans MS"/>
-          <w:sz w:val="28"/>
-        </w:rPr>
-        <w:t xml:space="preserve"> Samenwerkingscontract gemaakt, logboek gemaakt.</w:t>
-      </w:r>
-      <w:bookmarkStart w:id="0" w:name="_GoBack"/>
-      <w:bookmarkEnd w:id="0"/>
-    </w:p>
-    <w:p>
-      <w:pPr>
-        <w:rPr>
-          <w:rFonts w:ascii="Comic Sans MS" w:hAnsi="Comic Sans MS"/>
-          <w:i/>
-          <w:sz w:val="28"/>
-          <w:u w:val="single"/>
-        </w:rPr>
-      </w:pPr>
-      <w:r>
-        <w:rPr>
-          <w:rFonts w:ascii="Comic Sans MS" w:hAnsi="Comic Sans MS"/>
-          <w:i/>
-          <w:sz w:val="28"/>
-          <w:u w:val="single"/>
-        </w:rPr>
-        <w:t>Week 2:</w:t>
-      </w:r>
-    </w:p>
-    <w:p>
-      <w:pPr>
-        <w:rPr>
-          <w:i/>
-          <w:u w:val="single"/>
-        </w:rPr>
-      </w:pPr>
-      <w:r>
-        <w:rPr>
-          <w:rFonts w:ascii="Comic Sans MS" w:hAnsi="Comic Sans MS"/>
-          <w:i/>
-          <w:sz w:val="28"/>
-          <w:u w:val="single"/>
-        </w:rPr>
-        <w:t xml:space="preserve">Week 3: </w:t>
-      </w:r>
-    </w:p>
-    <w:p>
-      <w:pPr>
-        <w:rPr>
-          <w:i/>
-          <w:u w:val="single"/>
-        </w:rPr>
-      </w:pPr>
-      <w:r>
-        <w:rPr>
-          <w:rFonts w:ascii="Comic Sans MS" w:hAnsi="Comic Sans MS"/>
-          <w:i/>
-          <w:sz w:val="28"/>
-          <w:u w:val="single"/>
-        </w:rPr>
-        <w:t>Week 4:</w:t>
-      </w:r>
-    </w:p>
-    <w:p>
-      <w:pPr>
-        <w:rPr>
-          <w:i/>
-          <w:u w:val="single"/>
-        </w:rPr>
-      </w:pPr>
-      <w:r>
-        <w:rPr>
-          <w:rFonts w:ascii="Comic Sans MS" w:hAnsi="Comic Sans MS"/>
-          <w:i/>
-          <w:sz w:val="28"/>
-          <w:u w:val="single"/>
-        </w:rPr>
-        <w:t>Week 5:</w:t>
-      </w:r>
-    </w:p>
-    <w:p>
-      <w:pPr>
-        <w:rPr>
-          <w:i/>
-          <w:u w:val="single"/>
-        </w:rPr>
-      </w:pPr>
-      <w:r>
-        <w:rPr>
-          <w:rFonts w:ascii="Comic Sans MS" w:hAnsi="Comic Sans MS"/>
-          <w:i/>
-          <w:sz w:val="28"/>
-          <w:u w:val="single"/>
-        </w:rPr>
-        <w:t>Week 6:</w:t>
-      </w:r>
-    </w:p>
-    <w:p>
-      <w:pPr>
-        <w:rPr>
-          <w:rFonts w:ascii="Comic Sans MS" w:hAnsi="Comic Sans MS"/>
-          <w:i/>
-          <w:sz w:val="28"/>
-          <w:u w:val="single"/>
-        </w:rPr>
-      </w:pPr>
-      <w:r>
-        <w:rPr>
-          <w:rFonts w:ascii="Comic Sans MS" w:hAnsi="Comic Sans MS"/>
-          <w:i/>
-          <w:sz w:val="28"/>
-          <w:u w:val="single"/>
-        </w:rPr>
-        <w:t xml:space="preserve">Week 7: </w:t>
-      </w:r>
-    </w:p>
-    <w:p>
-      <w:pPr>
-        <w:rPr>
-          <w:rFonts w:ascii="Comic Sans MS" w:hAnsi="Comic Sans MS"/>
-          <w:i/>
-          <w:sz w:val="28"/>
-          <w:u w:val="single"/>
-        </w:rPr>
-      </w:pPr>
-      <w:r>
-        <w:rPr>
-          <w:rFonts w:ascii="Comic Sans MS" w:hAnsi="Comic Sans MS"/>
-          <w:i/>
-          <w:sz w:val="28"/>
-          <w:u w:val="single"/>
-        </w:rPr>
-        <w:t xml:space="preserve">Week 8: </w:t>
-      </w:r>
-    </w:p>
-    <w:p>
-      <w:pPr>
-        <w:rPr>
-          <w:rFonts w:ascii="Comic Sans MS" w:hAnsi="Comic Sans MS"/>
-          <w:sz w:val="28"/>
-        </w:rPr>
       </w:pPr>
     </w:p>
     <w:p>
@@ -412,202 +435,179 @@
           <w:sz w:val="36"/>
         </w:rPr>
       </w:pPr>
-    </w:p>
-    <w:p>
-      <w:pPr>
+      <w:r>
         <w:rPr>
           <w:rFonts w:ascii="Berlin Sans FB" w:hAnsi="Berlin Sans FB"/>
           <w:sz w:val="36"/>
         </w:rPr>
-      </w:pPr>
-      <w:r>
+        <w:t>Remco:</w:t>
+      </w:r>
+    </w:p>
+    <w:p>
+      <w:pPr>
+        <w:rPr>
+          <w:rFonts w:ascii="Comic Sans MS" w:hAnsi="Comic Sans MS"/>
+          <w:i/>
+          <w:sz w:val="28"/>
+          <w:u w:val="single"/>
+        </w:rPr>
+      </w:pPr>
+      <w:r>
+        <w:rPr>
+          <w:rFonts w:ascii="Comic Sans MS" w:hAnsi="Comic Sans MS"/>
+          <w:i/>
+          <w:sz w:val="28"/>
+          <w:u w:val="single"/>
+        </w:rPr>
+        <w:t xml:space="preserve">Week 1: </w:t>
+      </w:r>
+    </w:p>
+    <w:p>
+      <w:pPr>
+        <w:rPr>
+          <w:rFonts w:ascii="Comic Sans MS" w:hAnsi="Comic Sans MS"/>
+          <w:i/>
+          <w:sz w:val="28"/>
+          <w:u w:val="single"/>
+        </w:rPr>
+      </w:pPr>
+      <w:r>
+        <w:rPr>
+          <w:rFonts w:ascii="Comic Sans MS" w:hAnsi="Comic Sans MS"/>
+          <w:i/>
+          <w:sz w:val="28"/>
+          <w:u w:val="single"/>
+        </w:rPr>
+        <w:t>Week 2:</w:t>
+      </w:r>
+    </w:p>
+    <w:p>
+      <w:pPr>
+        <w:rPr>
+          <w:i/>
+          <w:u w:val="single"/>
+        </w:rPr>
+      </w:pPr>
+      <w:r>
+        <w:rPr>
+          <w:rFonts w:ascii="Comic Sans MS" w:hAnsi="Comic Sans MS"/>
+          <w:i/>
+          <w:sz w:val="28"/>
+          <w:u w:val="single"/>
+        </w:rPr>
+        <w:t xml:space="preserve">Week 3: </w:t>
+      </w:r>
+    </w:p>
+    <w:p>
+      <w:pPr>
+        <w:rPr>
+          <w:i/>
+          <w:u w:val="single"/>
+        </w:rPr>
+      </w:pPr>
+      <w:r>
+        <w:rPr>
+          <w:rFonts w:ascii="Comic Sans MS" w:hAnsi="Comic Sans MS"/>
+          <w:i/>
+          <w:sz w:val="28"/>
+          <w:u w:val="single"/>
+        </w:rPr>
+        <w:t>Week 4:</w:t>
+      </w:r>
+    </w:p>
+    <w:p>
+      <w:pPr>
+        <w:rPr>
+          <w:i/>
+          <w:u w:val="single"/>
+        </w:rPr>
+      </w:pPr>
+      <w:r>
+        <w:rPr>
+          <w:rFonts w:ascii="Comic Sans MS" w:hAnsi="Comic Sans MS"/>
+          <w:i/>
+          <w:sz w:val="28"/>
+          <w:u w:val="single"/>
+        </w:rPr>
+        <w:t>Week 5:</w:t>
+      </w:r>
+    </w:p>
+    <w:p>
+      <w:pPr>
+        <w:rPr>
+          <w:i/>
+          <w:u w:val="single"/>
+        </w:rPr>
+      </w:pPr>
+      <w:r>
+        <w:rPr>
+          <w:rFonts w:ascii="Comic Sans MS" w:hAnsi="Comic Sans MS"/>
+          <w:i/>
+          <w:sz w:val="28"/>
+          <w:u w:val="single"/>
+        </w:rPr>
+        <w:t>Week 6:</w:t>
+      </w:r>
+    </w:p>
+    <w:p>
+      <w:pPr>
+        <w:rPr>
+          <w:rFonts w:ascii="Comic Sans MS" w:hAnsi="Comic Sans MS"/>
+          <w:i/>
+          <w:sz w:val="28"/>
+          <w:u w:val="single"/>
+        </w:rPr>
+      </w:pPr>
+      <w:r>
+        <w:rPr>
+          <w:rFonts w:ascii="Comic Sans MS" w:hAnsi="Comic Sans MS"/>
+          <w:i/>
+          <w:sz w:val="28"/>
+          <w:u w:val="single"/>
+        </w:rPr>
+        <w:t xml:space="preserve">Week 7: </w:t>
+      </w:r>
+    </w:p>
+    <w:p>
+      <w:pPr>
+        <w:rPr>
+          <w:rFonts w:ascii="Comic Sans MS" w:hAnsi="Comic Sans MS"/>
+          <w:i/>
+          <w:sz w:val="28"/>
+          <w:u w:val="single"/>
+        </w:rPr>
+      </w:pPr>
+      <w:r>
+        <w:rPr>
+          <w:rFonts w:ascii="Comic Sans MS" w:hAnsi="Comic Sans MS"/>
+          <w:i/>
+          <w:sz w:val="28"/>
+          <w:u w:val="single"/>
+        </w:rPr>
+        <w:t xml:space="preserve">Week 8: </w:t>
+      </w:r>
+    </w:p>
+    <w:p>
+      <w:pPr>
+        <w:rPr>
+          <w:rFonts w:ascii="Comic Sans MS" w:hAnsi="Comic Sans MS"/>
+          <w:sz w:val="28"/>
+        </w:rPr>
+      </w:pPr>
+    </w:p>
+    <w:p>
+      <w:pPr>
         <w:rPr>
           <w:rFonts w:ascii="Berlin Sans FB" w:hAnsi="Berlin Sans FB"/>
           <w:sz w:val="36"/>
         </w:rPr>
-        <w:lastRenderedPageBreak/>
-        <w:t>Remco</w:t>
-      </w:r>
+      </w:pPr>
       <w:r>
         <w:rPr>
           <w:rFonts w:ascii="Berlin Sans FB" w:hAnsi="Berlin Sans FB"/>
           <w:sz w:val="36"/>
         </w:rPr>
-        <w:t>:</w:t>
-      </w:r>
-    </w:p>
-    <w:p>
-      <w:pPr>
-        <w:rPr>
-          <w:rFonts w:ascii="Comic Sans MS" w:hAnsi="Comic Sans MS"/>
-          <w:i/>
-          <w:sz w:val="28"/>
-          <w:u w:val="single"/>
-        </w:rPr>
-      </w:pPr>
-      <w:r>
-        <w:rPr>
-          <w:rFonts w:ascii="Comic Sans MS" w:hAnsi="Comic Sans MS"/>
-          <w:i/>
-          <w:sz w:val="28"/>
-          <w:u w:val="single"/>
-        </w:rPr>
-        <w:t xml:space="preserve">Week 1: </w:t>
-      </w:r>
-    </w:p>
-    <w:p>
-      <w:pPr>
-        <w:rPr>
-          <w:rFonts w:ascii="Comic Sans MS" w:hAnsi="Comic Sans MS"/>
-          <w:i/>
-          <w:sz w:val="28"/>
-          <w:u w:val="single"/>
-        </w:rPr>
-      </w:pPr>
-      <w:r>
-        <w:rPr>
-          <w:rFonts w:ascii="Comic Sans MS" w:hAnsi="Comic Sans MS"/>
-          <w:i/>
-          <w:sz w:val="28"/>
-          <w:u w:val="single"/>
-        </w:rPr>
-        <w:t>Week 2:</w:t>
-      </w:r>
-    </w:p>
-    <w:p>
-      <w:pPr>
-        <w:rPr>
-          <w:i/>
-          <w:u w:val="single"/>
-        </w:rPr>
-      </w:pPr>
-      <w:r>
-        <w:rPr>
-          <w:rFonts w:ascii="Comic Sans MS" w:hAnsi="Comic Sans MS"/>
-          <w:i/>
-          <w:sz w:val="28"/>
-          <w:u w:val="single"/>
-        </w:rPr>
-        <w:t xml:space="preserve">Week 3: </w:t>
-      </w:r>
-    </w:p>
-    <w:p>
-      <w:pPr>
-        <w:rPr>
-          <w:i/>
-          <w:u w:val="single"/>
-        </w:rPr>
-      </w:pPr>
-      <w:r>
-        <w:rPr>
-          <w:rFonts w:ascii="Comic Sans MS" w:hAnsi="Comic Sans MS"/>
-          <w:i/>
-          <w:sz w:val="28"/>
-          <w:u w:val="single"/>
-        </w:rPr>
-        <w:t>Week 4:</w:t>
-      </w:r>
-    </w:p>
-    <w:p>
-      <w:pPr>
-        <w:rPr>
-          <w:i/>
-          <w:u w:val="single"/>
-        </w:rPr>
-      </w:pPr>
-      <w:r>
-        <w:rPr>
-          <w:rFonts w:ascii="Comic Sans MS" w:hAnsi="Comic Sans MS"/>
-          <w:i/>
-          <w:sz w:val="28"/>
-          <w:u w:val="single"/>
-        </w:rPr>
-        <w:t>Week 5:</w:t>
-      </w:r>
-    </w:p>
-    <w:p>
-      <w:pPr>
-        <w:rPr>
-          <w:i/>
-          <w:u w:val="single"/>
-        </w:rPr>
-      </w:pPr>
-      <w:r>
-        <w:rPr>
-          <w:rFonts w:ascii="Comic Sans MS" w:hAnsi="Comic Sans MS"/>
-          <w:i/>
-          <w:sz w:val="28"/>
-          <w:u w:val="single"/>
-        </w:rPr>
-        <w:t>Week 6:</w:t>
-      </w:r>
-    </w:p>
-    <w:p>
-      <w:pPr>
-        <w:rPr>
-          <w:rFonts w:ascii="Comic Sans MS" w:hAnsi="Comic Sans MS"/>
-          <w:i/>
-          <w:sz w:val="28"/>
-          <w:u w:val="single"/>
-        </w:rPr>
-      </w:pPr>
-      <w:r>
-        <w:rPr>
-          <w:rFonts w:ascii="Comic Sans MS" w:hAnsi="Comic Sans MS"/>
-          <w:i/>
-          <w:sz w:val="28"/>
-          <w:u w:val="single"/>
-        </w:rPr>
-        <w:t xml:space="preserve">Week 7: </w:t>
-      </w:r>
-    </w:p>
-    <w:p>
-      <w:pPr>
-        <w:rPr>
-          <w:rFonts w:ascii="Comic Sans MS" w:hAnsi="Comic Sans MS"/>
-          <w:i/>
-          <w:sz w:val="28"/>
-          <w:u w:val="single"/>
-        </w:rPr>
-      </w:pPr>
-      <w:r>
-        <w:rPr>
-          <w:rFonts w:ascii="Comic Sans MS" w:hAnsi="Comic Sans MS"/>
-          <w:i/>
-          <w:sz w:val="28"/>
-          <w:u w:val="single"/>
-        </w:rPr>
-        <w:t xml:space="preserve">Week 8: </w:t>
-      </w:r>
-    </w:p>
-    <w:p>
-      <w:pPr>
-        <w:rPr>
-          <w:rFonts w:ascii="Comic Sans MS" w:hAnsi="Comic Sans MS"/>
-          <w:sz w:val="28"/>
-        </w:rPr>
-      </w:pPr>
-    </w:p>
-    <w:p>
-      <w:pPr>
-        <w:rPr>
-          <w:rFonts w:ascii="Berlin Sans FB" w:hAnsi="Berlin Sans FB"/>
-          <w:sz w:val="36"/>
-        </w:rPr>
-      </w:pPr>
-      <w:r>
-        <w:rPr>
-          <w:rFonts w:ascii="Berlin Sans FB" w:hAnsi="Berlin Sans FB"/>
-          <w:sz w:val="36"/>
-        </w:rPr>
-        <w:t>Max</w:t>
-      </w:r>
-      <w:r>
-        <w:rPr>
-          <w:rFonts w:ascii="Berlin Sans FB" w:hAnsi="Berlin Sans FB"/>
-          <w:sz w:val="36"/>
-        </w:rPr>
-        <w:t>:</w:t>
+        <w:t>Max:</w:t>
       </w:r>
     </w:p>
     <w:p>
@@ -786,7 +786,7 @@
     </w:rPrDefault>
     <w:pPrDefault/>
   </w:docDefaults>
-  <w:latentStyles w:defLockedState="0" w:defUIPriority="99" w:defSemiHidden="0" w:defUnhideWhenUsed="0" w:defQFormat="0" w:count="371">
+  <w:latentStyles w:defLockedState="0" w:defUIPriority="99" w:defSemiHidden="0" w:defUnhideWhenUsed="0" w:defQFormat="0" w:count="374">
     <w:lsdException w:name="Normal" w:uiPriority="0" w:qFormat="1"/>
     <w:lsdException w:name="heading 1" w:uiPriority="9" w:qFormat="1"/>
     <w:lsdException w:name="heading 2" w:semiHidden="1" w:uiPriority="9" w:unhideWhenUsed="1" w:qFormat="1"/>
@@ -892,7 +892,6 @@
     <w:lsdException w:name="HTML Sample" w:semiHidden="1" w:unhideWhenUsed="1"/>
     <w:lsdException w:name="HTML Typewriter" w:semiHidden="1" w:unhideWhenUsed="1"/>
     <w:lsdException w:name="HTML Variable" w:semiHidden="1" w:unhideWhenUsed="1"/>
-    <w:lsdException w:name="Normal Table" w:semiHidden="1" w:unhideWhenUsed="1"/>
     <w:lsdException w:name="annotation subject" w:semiHidden="1" w:unhideWhenUsed="1"/>
     <w:lsdException w:name="No List" w:semiHidden="1" w:unhideWhenUsed="1"/>
     <w:lsdException w:name="Outline List 1" w:semiHidden="1" w:unhideWhenUsed="1"/>
@@ -937,7 +936,6 @@
     <w:lsdException w:name="Table Professional" w:semiHidden="1" w:unhideWhenUsed="1"/>
     <w:lsdException w:name="Table Subtle 1" w:semiHidden="1" w:unhideWhenUsed="1"/>
     <w:lsdException w:name="Table Subtle 2" w:semiHidden="1" w:unhideWhenUsed="1"/>
-    <w:lsdException w:name="Table Web 1" w:semiHidden="1" w:unhideWhenUsed="1"/>
     <w:lsdException w:name="Table Web 2" w:semiHidden="1" w:unhideWhenUsed="1"/>
     <w:lsdException w:name="Table Web 3" w:semiHidden="1" w:unhideWhenUsed="1"/>
     <w:lsdException w:name="Balloon Text" w:semiHidden="1" w:unhideWhenUsed="1"/>
@@ -1158,6 +1156,9 @@
     <w:lsdException w:name="List Table 5 Dark Accent 6" w:uiPriority="50"/>
     <w:lsdException w:name="List Table 6 Colorful Accent 6" w:uiPriority="51"/>
     <w:lsdException w:name="List Table 7 Colorful Accent 6" w:uiPriority="52"/>
+    <w:lsdException w:name="Mention" w:semiHidden="1" w:unhideWhenUsed="1"/>
+    <w:lsdException w:name="Smart Hyperlink" w:semiHidden="1" w:unhideWhenUsed="1"/>
+    <w:lsdException w:name="Hashtag" w:semiHidden="1" w:unhideWhenUsed="1"/>
   </w:latentStyles>
   <w:style w:type="paragraph" w:default="1" w:styleId="Standaard">
     <w:name w:val="Normal"/>

</xml_diff>

<commit_message>
bijwerken van mijn logboek+ toevoegen van technisch ontwerp
</commit_message>
<xml_diff>
--- a/Documenten/Logboek.docx
+++ b/Documenten/Logboek.docx
@@ -46,6 +46,7 @@
           <w:sz w:val="36"/>
         </w:rPr>
       </w:pPr>
+      <w:proofErr w:type="spellStart"/>
       <w:r>
         <w:rPr>
           <w:rFonts w:ascii="Berlin Sans FB" w:hAnsi="Berlin Sans FB"/>
@@ -53,6 +54,7 @@
         </w:rPr>
         <w:t>Tomasz</w:t>
       </w:r>
+      <w:proofErr w:type="spellEnd"/>
       <w:r>
         <w:rPr>
           <w:rFonts w:ascii="Berlin Sans FB" w:hAnsi="Berlin Sans FB"/>
@@ -368,7 +370,23 @@
           <w:rFonts w:ascii="Comic Sans MS" w:hAnsi="Comic Sans MS"/>
           <w:sz w:val="28"/>
         </w:rPr>
-        <w:t>19-04-2017 PvE gemaakt, groepsleden aangestuurd vanwege afwezigheid groepsleider.</w:t>
+        <w:t xml:space="preserve">19-04-2017 </w:t>
+      </w:r>
+      <w:proofErr w:type="spellStart"/>
+      <w:r>
+        <w:rPr>
+          <w:rFonts w:ascii="Comic Sans MS" w:hAnsi="Comic Sans MS"/>
+          <w:sz w:val="28"/>
+        </w:rPr>
+        <w:t>PvE</w:t>
+      </w:r>
+      <w:proofErr w:type="spellEnd"/>
+      <w:r>
+        <w:rPr>
+          <w:rFonts w:ascii="Comic Sans MS" w:hAnsi="Comic Sans MS"/>
+          <w:sz w:val="28"/>
+        </w:rPr>
+        <w:t xml:space="preserve"> gemaakt, groepsleden aangestuurd vanwege afwezigheid groepsleider.</w:t>
       </w:r>
     </w:p>
     <w:p>
@@ -933,7 +951,61 @@
           <w:rFonts w:ascii="Arial" w:hAnsi="Arial" w:cs="Arial"/>
           <w:sz w:val="28"/>
         </w:rPr>
-        <w:t>acceptatie test voor c# gemaakt, functionele test c# gemaakt,</w:t>
+        <w:t>acceptatie test voor c# gemaa</w:t>
+      </w:r>
+      <w:r>
+        <w:rPr>
+          <w:rFonts w:ascii="Arial" w:hAnsi="Arial" w:cs="Arial"/>
+          <w:sz w:val="28"/>
+        </w:rPr>
+        <w:t>kt, functionele test c# gemaakt</w:t>
+      </w:r>
+    </w:p>
+    <w:p>
+      <w:pPr>
+        <w:rPr>
+          <w:rFonts w:ascii="Arial" w:hAnsi="Arial" w:cs="Arial"/>
+          <w:sz w:val="28"/>
+        </w:rPr>
+      </w:pPr>
+      <w:r>
+        <w:rPr>
+          <w:rFonts w:ascii="Arial" w:hAnsi="Arial" w:cs="Arial"/>
+          <w:sz w:val="28"/>
+        </w:rPr>
+        <w:t xml:space="preserve">02-05-2017 </w:t>
+      </w:r>
+      <w:proofErr w:type="spellStart"/>
+      <w:r>
+        <w:rPr>
+          <w:rFonts w:ascii="Arial" w:hAnsi="Arial" w:cs="Arial"/>
+          <w:sz w:val="28"/>
+        </w:rPr>
+        <w:t>technies</w:t>
+      </w:r>
+      <w:proofErr w:type="spellEnd"/>
+      <w:r>
+        <w:rPr>
+          <w:rFonts w:ascii="Arial" w:hAnsi="Arial" w:cs="Arial"/>
+          <w:sz w:val="28"/>
+        </w:rPr>
+        <w:t xml:space="preserve"> ontwerp gemaakt, </w:t>
+      </w:r>
+      <w:proofErr w:type="spellStart"/>
+      <w:r>
+        <w:rPr>
+          <w:rFonts w:ascii="Arial" w:hAnsi="Arial" w:cs="Arial"/>
+          <w:sz w:val="28"/>
+        </w:rPr>
+        <w:t>technise</w:t>
+      </w:r>
+      <w:proofErr w:type="spellEnd"/>
+      <w:r>
+        <w:rPr>
+          <w:rFonts w:ascii="Arial" w:hAnsi="Arial" w:cs="Arial"/>
+          <w:sz w:val="28"/>
+        </w:rPr>
+        <w:t xml:space="preserve"> test c#, flowchart flow van programma,</w:t>
       </w:r>
       <w:bookmarkStart w:id="0" w:name="_GoBack"/>
       <w:bookmarkEnd w:id="0"/>
@@ -1186,6 +1258,7 @@
     <w:lsdException w:name="HTML Sample" w:semiHidden="1" w:unhideWhenUsed="1"/>
     <w:lsdException w:name="HTML Typewriter" w:semiHidden="1" w:unhideWhenUsed="1"/>
     <w:lsdException w:name="HTML Variable" w:semiHidden="1" w:unhideWhenUsed="1"/>
+    <w:lsdException w:name="Normal Table" w:semiHidden="1" w:unhideWhenUsed="1"/>
     <w:lsdException w:name="annotation subject" w:semiHidden="1" w:unhideWhenUsed="1"/>
     <w:lsdException w:name="No List" w:semiHidden="1" w:unhideWhenUsed="1"/>
     <w:lsdException w:name="Outline List 1" w:semiHidden="1" w:unhideWhenUsed="1"/>
@@ -1230,6 +1303,7 @@
     <w:lsdException w:name="Table Professional" w:semiHidden="1" w:unhideWhenUsed="1"/>
     <w:lsdException w:name="Table Subtle 1" w:semiHidden="1" w:unhideWhenUsed="1"/>
     <w:lsdException w:name="Table Subtle 2" w:semiHidden="1" w:unhideWhenUsed="1"/>
+    <w:lsdException w:name="Table Web 1" w:semiHidden="1" w:unhideWhenUsed="1"/>
     <w:lsdException w:name="Table Web 2" w:semiHidden="1" w:unhideWhenUsed="1"/>
     <w:lsdException w:name="Table Web 3" w:semiHidden="1" w:unhideWhenUsed="1"/>
     <w:lsdException w:name="Balloon Text" w:semiHidden="1" w:unhideWhenUsed="1"/>

</xml_diff>

<commit_message>
Updated and created files
Updated "Logboek" and created a file called "Verdeling_applicaties".
</commit_message>
<xml_diff>
--- a/Documenten/Logboek.docx
+++ b/Documenten/Logboek.docx
@@ -172,23 +172,13 @@
                   <w:szCs w:val="28"/>
                 </w:rPr>
               </w:pPr>
-              <w:proofErr w:type="spellStart"/>
               <w:r>
                 <w:rPr>
                   <w:color w:val="4472C4" w:themeColor="accent1"/>
                   <w:sz w:val="28"/>
                   <w:szCs w:val="28"/>
                 </w:rPr>
-                <w:t>By</w:t>
-              </w:r>
-              <w:proofErr w:type="spellEnd"/>
-              <w:r>
-                <w:rPr>
-                  <w:color w:val="4472C4" w:themeColor="accent1"/>
-                  <w:sz w:val="28"/>
-                  <w:szCs w:val="28"/>
-                </w:rPr>
-                <w:t xml:space="preserve"> TYMR</w:t>
+                <w:t>By TYMR</w:t>
               </w:r>
             </w:p>
           </w:sdtContent>
@@ -647,310 +637,309 @@
           <w:sz w:val="36"/>
         </w:rPr>
       </w:pPr>
-      <w:proofErr w:type="spellStart"/>
       <w:r>
         <w:rPr>
           <w:rFonts w:ascii="Berlin Sans FB" w:hAnsi="Berlin Sans FB"/>
           <w:sz w:val="36"/>
         </w:rPr>
-        <w:t>Tomasz</w:t>
-      </w:r>
-      <w:proofErr w:type="spellEnd"/>
-      <w:r>
+        <w:t>Tomasz:</w:t>
+      </w:r>
+    </w:p>
+    <w:p>
+      <w:pPr>
+        <w:rPr>
+          <w:rFonts w:ascii="Comic Sans MS" w:hAnsi="Comic Sans MS"/>
+          <w:i/>
+          <w:sz w:val="28"/>
+          <w:u w:val="single"/>
+        </w:rPr>
+      </w:pPr>
+      <w:r>
+        <w:rPr>
+          <w:rFonts w:ascii="Comic Sans MS" w:hAnsi="Comic Sans MS"/>
+          <w:i/>
+          <w:sz w:val="28"/>
+          <w:u w:val="single"/>
+        </w:rPr>
+        <w:t xml:space="preserve">Week 1: </w:t>
+      </w:r>
+    </w:p>
+    <w:p>
+      <w:pPr>
+        <w:rPr>
+          <w:rFonts w:ascii="Comic Sans MS" w:hAnsi="Comic Sans MS"/>
+          <w:sz w:val="28"/>
+        </w:rPr>
+      </w:pPr>
+      <w:r>
+        <w:rPr>
+          <w:rFonts w:ascii="Comic Sans MS" w:hAnsi="Comic Sans MS"/>
+          <w:sz w:val="28"/>
+        </w:rPr>
+        <w:t>18-04-2017 GitHub aangemaakt (Mensen toegevoegd) en huisstijl gemaakt.</w:t>
+      </w:r>
+    </w:p>
+    <w:p>
+      <w:pPr>
+        <w:rPr>
+          <w:rFonts w:ascii="Comic Sans MS" w:hAnsi="Comic Sans MS"/>
+          <w:sz w:val="28"/>
+        </w:rPr>
+      </w:pPr>
+      <w:r>
+        <w:rPr>
+          <w:rFonts w:ascii="Comic Sans MS" w:hAnsi="Comic Sans MS"/>
+          <w:sz w:val="28"/>
+        </w:rPr>
+        <w:t>19-04-2017 Vragen voor klant interview opgesteld en klaargemaakt voor het interview die op 20-04-2017 zal plaats vinden.</w:t>
+      </w:r>
+    </w:p>
+    <w:p>
+      <w:pPr>
+        <w:rPr>
+          <w:rFonts w:ascii="Comic Sans MS" w:hAnsi="Comic Sans MS"/>
+          <w:sz w:val="28"/>
+        </w:rPr>
+      </w:pPr>
+      <w:r>
+        <w:rPr>
+          <w:rFonts w:ascii="Comic Sans MS" w:hAnsi="Comic Sans MS"/>
+          <w:sz w:val="28"/>
+        </w:rPr>
+        <w:t xml:space="preserve">20-04-2017 </w:t>
+      </w:r>
+    </w:p>
+    <w:p>
+      <w:pPr>
+        <w:rPr>
+          <w:rFonts w:ascii="Comic Sans MS" w:hAnsi="Comic Sans MS"/>
+          <w:sz w:val="28"/>
+        </w:rPr>
+      </w:pPr>
+      <w:r>
+        <w:rPr>
+          <w:rFonts w:ascii="Comic Sans MS" w:hAnsi="Comic Sans MS"/>
+          <w:sz w:val="28"/>
+        </w:rPr>
+        <w:t xml:space="preserve">21-04-2017 </w:t>
+      </w:r>
+    </w:p>
+    <w:p>
+      <w:pPr>
+        <w:rPr>
+          <w:rFonts w:ascii="Comic Sans MS" w:hAnsi="Comic Sans MS"/>
+          <w:i/>
+          <w:sz w:val="28"/>
+          <w:u w:val="single"/>
+        </w:rPr>
+      </w:pPr>
+      <w:r>
+        <w:rPr>
+          <w:rFonts w:ascii="Comic Sans MS" w:hAnsi="Comic Sans MS"/>
+          <w:i/>
+          <w:sz w:val="28"/>
+          <w:u w:val="single"/>
+        </w:rPr>
+        <w:t>Week 2:</w:t>
+      </w:r>
+    </w:p>
+    <w:p>
+      <w:pPr>
+        <w:rPr>
+          <w:rFonts w:ascii="Comic Sans MS" w:hAnsi="Comic Sans MS"/>
+          <w:sz w:val="28"/>
+        </w:rPr>
+      </w:pPr>
+      <w:r>
+        <w:rPr>
+          <w:rFonts w:ascii="Comic Sans MS" w:hAnsi="Comic Sans MS"/>
+          <w:sz w:val="28"/>
+        </w:rPr>
+        <w:t xml:space="preserve">1-05-2017 </w:t>
+      </w:r>
+    </w:p>
+    <w:p>
+      <w:pPr>
+        <w:rPr>
+          <w:rFonts w:ascii="Comic Sans MS" w:hAnsi="Comic Sans MS"/>
+          <w:sz w:val="28"/>
+        </w:rPr>
+      </w:pPr>
+      <w:r>
+        <w:rPr>
+          <w:rFonts w:ascii="Comic Sans MS" w:hAnsi="Comic Sans MS"/>
+          <w:sz w:val="28"/>
+        </w:rPr>
+        <w:t xml:space="preserve">2-05-2017 </w:t>
+      </w:r>
+    </w:p>
+    <w:p>
+      <w:pPr>
+        <w:rPr>
+          <w:rFonts w:ascii="Comic Sans MS" w:hAnsi="Comic Sans MS"/>
+          <w:sz w:val="28"/>
+        </w:rPr>
+      </w:pPr>
+      <w:r>
+        <w:rPr>
+          <w:rFonts w:ascii="Comic Sans MS" w:hAnsi="Comic Sans MS"/>
+          <w:sz w:val="28"/>
+        </w:rPr>
+        <w:t xml:space="preserve">3-05-2017 </w:t>
+      </w:r>
+    </w:p>
+    <w:p>
+      <w:pPr>
+        <w:rPr>
+          <w:rFonts w:ascii="Comic Sans MS" w:hAnsi="Comic Sans MS"/>
+          <w:sz w:val="28"/>
+        </w:rPr>
+      </w:pPr>
+      <w:r>
+        <w:rPr>
+          <w:rFonts w:ascii="Comic Sans MS" w:hAnsi="Comic Sans MS"/>
+          <w:sz w:val="28"/>
+        </w:rPr>
+        <w:t xml:space="preserve">4-05-2017 </w:t>
+      </w:r>
+    </w:p>
+    <w:p>
+      <w:pPr>
+        <w:rPr>
+          <w:rFonts w:ascii="Comic Sans MS" w:hAnsi="Comic Sans MS"/>
+          <w:sz w:val="28"/>
+        </w:rPr>
+      </w:pPr>
+      <w:r>
+        <w:rPr>
+          <w:rFonts w:ascii="Comic Sans MS" w:hAnsi="Comic Sans MS"/>
+          <w:sz w:val="28"/>
+        </w:rPr>
+        <w:t>5-05-2017</w:t>
+      </w:r>
+    </w:p>
+    <w:p>
+      <w:pPr>
+        <w:rPr>
+          <w:i/>
+          <w:u w:val="single"/>
+        </w:rPr>
+      </w:pPr>
+      <w:r>
+        <w:rPr>
+          <w:rFonts w:ascii="Comic Sans MS" w:hAnsi="Comic Sans MS"/>
+          <w:i/>
+          <w:sz w:val="28"/>
+          <w:u w:val="single"/>
+        </w:rPr>
+        <w:t xml:space="preserve">Week 3: </w:t>
+      </w:r>
+    </w:p>
+    <w:p>
+      <w:pPr>
+        <w:rPr>
+          <w:i/>
+          <w:u w:val="single"/>
+        </w:rPr>
+      </w:pPr>
+      <w:r>
+        <w:rPr>
+          <w:rFonts w:ascii="Comic Sans MS" w:hAnsi="Comic Sans MS"/>
+          <w:i/>
+          <w:sz w:val="28"/>
+          <w:u w:val="single"/>
+        </w:rPr>
+        <w:t>Week 4:</w:t>
+      </w:r>
+    </w:p>
+    <w:p>
+      <w:pPr>
+        <w:rPr>
+          <w:i/>
+          <w:u w:val="single"/>
+        </w:rPr>
+      </w:pPr>
+      <w:r>
+        <w:rPr>
+          <w:rFonts w:ascii="Comic Sans MS" w:hAnsi="Comic Sans MS"/>
+          <w:i/>
+          <w:sz w:val="28"/>
+          <w:u w:val="single"/>
+        </w:rPr>
+        <w:t>Week 5:</w:t>
+      </w:r>
+    </w:p>
+    <w:p>
+      <w:pPr>
+        <w:rPr>
+          <w:i/>
+          <w:u w:val="single"/>
+        </w:rPr>
+      </w:pPr>
+      <w:r>
+        <w:rPr>
+          <w:rFonts w:ascii="Comic Sans MS" w:hAnsi="Comic Sans MS"/>
+          <w:i/>
+          <w:sz w:val="28"/>
+          <w:u w:val="single"/>
+        </w:rPr>
+        <w:t>Week 6:</w:t>
+      </w:r>
+    </w:p>
+    <w:p>
+      <w:pPr>
+        <w:rPr>
+          <w:rFonts w:ascii="Comic Sans MS" w:hAnsi="Comic Sans MS"/>
+          <w:i/>
+          <w:sz w:val="28"/>
+          <w:u w:val="single"/>
+        </w:rPr>
+      </w:pPr>
+      <w:r>
+        <w:rPr>
+          <w:rFonts w:ascii="Comic Sans MS" w:hAnsi="Comic Sans MS"/>
+          <w:i/>
+          <w:sz w:val="28"/>
+          <w:u w:val="single"/>
+        </w:rPr>
+        <w:t xml:space="preserve">Week 7: </w:t>
+      </w:r>
+    </w:p>
+    <w:p>
+      <w:pPr>
+        <w:rPr>
+          <w:rFonts w:ascii="Comic Sans MS" w:hAnsi="Comic Sans MS"/>
+          <w:i/>
+          <w:sz w:val="28"/>
+          <w:u w:val="single"/>
+        </w:rPr>
+      </w:pPr>
+      <w:r>
+        <w:rPr>
+          <w:rFonts w:ascii="Comic Sans MS" w:hAnsi="Comic Sans MS"/>
+          <w:i/>
+          <w:sz w:val="28"/>
+          <w:u w:val="single"/>
+        </w:rPr>
+        <w:t xml:space="preserve">Week 8: </w:t>
+      </w:r>
+    </w:p>
+    <w:p>
+      <w:pPr>
+        <w:rPr>
+          <w:rFonts w:ascii="Comic Sans MS" w:hAnsi="Comic Sans MS"/>
+          <w:i/>
+          <w:sz w:val="28"/>
+          <w:u w:val="single"/>
+        </w:rPr>
+      </w:pPr>
+    </w:p>
+    <w:p>
+      <w:pPr>
         <w:rPr>
           <w:rFonts w:ascii="Berlin Sans FB" w:hAnsi="Berlin Sans FB"/>
           <w:sz w:val="36"/>
         </w:rPr>
-        <w:t>:</w:t>
-      </w:r>
-    </w:p>
-    <w:p>
-      <w:pPr>
-        <w:rPr>
-          <w:rFonts w:ascii="Comic Sans MS" w:hAnsi="Comic Sans MS"/>
-          <w:i/>
-          <w:sz w:val="28"/>
-          <w:u w:val="single"/>
-        </w:rPr>
-      </w:pPr>
-      <w:r>
-        <w:rPr>
-          <w:rFonts w:ascii="Comic Sans MS" w:hAnsi="Comic Sans MS"/>
-          <w:i/>
-          <w:sz w:val="28"/>
-          <w:u w:val="single"/>
-        </w:rPr>
-        <w:t xml:space="preserve">Week 1: </w:t>
-      </w:r>
-    </w:p>
-    <w:p>
-      <w:pPr>
-        <w:rPr>
-          <w:rFonts w:ascii="Comic Sans MS" w:hAnsi="Comic Sans MS"/>
-          <w:sz w:val="28"/>
-        </w:rPr>
-      </w:pPr>
-      <w:r>
-        <w:rPr>
-          <w:rFonts w:ascii="Comic Sans MS" w:hAnsi="Comic Sans MS"/>
-          <w:sz w:val="28"/>
-        </w:rPr>
-        <w:t>18-04-2017 GitHub aangemaakt (Mensen toegevoegd) en huisstijl gemaakt.</w:t>
-      </w:r>
-    </w:p>
-    <w:p>
-      <w:pPr>
-        <w:rPr>
-          <w:rFonts w:ascii="Comic Sans MS" w:hAnsi="Comic Sans MS"/>
-          <w:sz w:val="28"/>
-        </w:rPr>
-      </w:pPr>
-      <w:r>
-        <w:rPr>
-          <w:rFonts w:ascii="Comic Sans MS" w:hAnsi="Comic Sans MS"/>
-          <w:sz w:val="28"/>
-        </w:rPr>
-        <w:t>19-04-2017 Vragen voor klant interview opgesteld en klaargemaakt voor het interview die op 20-04-2017 zal plaats vinden.</w:t>
-      </w:r>
-    </w:p>
-    <w:p>
-      <w:pPr>
-        <w:rPr>
-          <w:rFonts w:ascii="Comic Sans MS" w:hAnsi="Comic Sans MS"/>
-          <w:sz w:val="28"/>
-        </w:rPr>
-      </w:pPr>
-      <w:r>
-        <w:rPr>
-          <w:rFonts w:ascii="Comic Sans MS" w:hAnsi="Comic Sans MS"/>
-          <w:sz w:val="28"/>
-        </w:rPr>
-        <w:t xml:space="preserve">20-04-2017 </w:t>
-      </w:r>
-    </w:p>
-    <w:p>
-      <w:pPr>
-        <w:rPr>
-          <w:rFonts w:ascii="Comic Sans MS" w:hAnsi="Comic Sans MS"/>
-          <w:sz w:val="28"/>
-        </w:rPr>
-      </w:pPr>
-      <w:r>
-        <w:rPr>
-          <w:rFonts w:ascii="Comic Sans MS" w:hAnsi="Comic Sans MS"/>
-          <w:sz w:val="28"/>
-        </w:rPr>
-        <w:t xml:space="preserve">21-04-2017 </w:t>
-      </w:r>
-    </w:p>
-    <w:p>
-      <w:pPr>
-        <w:rPr>
-          <w:rFonts w:ascii="Comic Sans MS" w:hAnsi="Comic Sans MS"/>
-          <w:i/>
-          <w:sz w:val="28"/>
-          <w:u w:val="single"/>
-        </w:rPr>
-      </w:pPr>
-      <w:r>
-        <w:rPr>
-          <w:rFonts w:ascii="Comic Sans MS" w:hAnsi="Comic Sans MS"/>
-          <w:i/>
-          <w:sz w:val="28"/>
-          <w:u w:val="single"/>
-        </w:rPr>
-        <w:t>Week 2:</w:t>
-      </w:r>
-    </w:p>
-    <w:p>
-      <w:pPr>
-        <w:rPr>
-          <w:rFonts w:ascii="Comic Sans MS" w:hAnsi="Comic Sans MS"/>
-          <w:sz w:val="28"/>
-        </w:rPr>
-      </w:pPr>
-      <w:r>
-        <w:rPr>
-          <w:rFonts w:ascii="Comic Sans MS" w:hAnsi="Comic Sans MS"/>
-          <w:sz w:val="28"/>
-        </w:rPr>
-        <w:t xml:space="preserve">1-05-2017 </w:t>
-      </w:r>
-    </w:p>
-    <w:p>
-      <w:pPr>
-        <w:rPr>
-          <w:rFonts w:ascii="Comic Sans MS" w:hAnsi="Comic Sans MS"/>
-          <w:sz w:val="28"/>
-        </w:rPr>
-      </w:pPr>
-      <w:r>
-        <w:rPr>
-          <w:rFonts w:ascii="Comic Sans MS" w:hAnsi="Comic Sans MS"/>
-          <w:sz w:val="28"/>
-        </w:rPr>
-        <w:t xml:space="preserve">2-05-2017 </w:t>
-      </w:r>
-    </w:p>
-    <w:p>
-      <w:pPr>
-        <w:rPr>
-          <w:rFonts w:ascii="Comic Sans MS" w:hAnsi="Comic Sans MS"/>
-          <w:sz w:val="28"/>
-        </w:rPr>
-      </w:pPr>
-      <w:r>
-        <w:rPr>
-          <w:rFonts w:ascii="Comic Sans MS" w:hAnsi="Comic Sans MS"/>
-          <w:sz w:val="28"/>
-        </w:rPr>
-        <w:t xml:space="preserve">3-05-2017 </w:t>
-      </w:r>
-    </w:p>
-    <w:p>
-      <w:pPr>
-        <w:rPr>
-          <w:rFonts w:ascii="Comic Sans MS" w:hAnsi="Comic Sans MS"/>
-          <w:sz w:val="28"/>
-        </w:rPr>
-      </w:pPr>
-      <w:r>
-        <w:rPr>
-          <w:rFonts w:ascii="Comic Sans MS" w:hAnsi="Comic Sans MS"/>
-          <w:sz w:val="28"/>
-        </w:rPr>
-        <w:t xml:space="preserve">4-05-2017 </w:t>
-      </w:r>
-    </w:p>
-    <w:p>
-      <w:pPr>
-        <w:rPr>
-          <w:rFonts w:ascii="Comic Sans MS" w:hAnsi="Comic Sans MS"/>
-          <w:sz w:val="28"/>
-        </w:rPr>
-      </w:pPr>
-      <w:r>
-        <w:rPr>
-          <w:rFonts w:ascii="Comic Sans MS" w:hAnsi="Comic Sans MS"/>
-          <w:sz w:val="28"/>
-        </w:rPr>
-        <w:t>5-05-2017</w:t>
-      </w:r>
-    </w:p>
-    <w:p>
-      <w:pPr>
-        <w:rPr>
-          <w:i/>
-          <w:u w:val="single"/>
-        </w:rPr>
-      </w:pPr>
-      <w:r>
-        <w:rPr>
-          <w:rFonts w:ascii="Comic Sans MS" w:hAnsi="Comic Sans MS"/>
-          <w:i/>
-          <w:sz w:val="28"/>
-          <w:u w:val="single"/>
-        </w:rPr>
-        <w:t xml:space="preserve">Week 3: </w:t>
-      </w:r>
-    </w:p>
-    <w:p>
-      <w:pPr>
-        <w:rPr>
-          <w:i/>
-          <w:u w:val="single"/>
-        </w:rPr>
-      </w:pPr>
-      <w:r>
-        <w:rPr>
-          <w:rFonts w:ascii="Comic Sans MS" w:hAnsi="Comic Sans MS"/>
-          <w:i/>
-          <w:sz w:val="28"/>
-          <w:u w:val="single"/>
-        </w:rPr>
-        <w:t>Week 4:</w:t>
-      </w:r>
-    </w:p>
-    <w:p>
-      <w:pPr>
-        <w:rPr>
-          <w:i/>
-          <w:u w:val="single"/>
-        </w:rPr>
-      </w:pPr>
-      <w:r>
-        <w:rPr>
-          <w:rFonts w:ascii="Comic Sans MS" w:hAnsi="Comic Sans MS"/>
-          <w:i/>
-          <w:sz w:val="28"/>
-          <w:u w:val="single"/>
-        </w:rPr>
-        <w:t>Week 5:</w:t>
-      </w:r>
-    </w:p>
-    <w:p>
-      <w:pPr>
-        <w:rPr>
-          <w:i/>
-          <w:u w:val="single"/>
-        </w:rPr>
-      </w:pPr>
-      <w:r>
-        <w:rPr>
-          <w:rFonts w:ascii="Comic Sans MS" w:hAnsi="Comic Sans MS"/>
-          <w:i/>
-          <w:sz w:val="28"/>
-          <w:u w:val="single"/>
-        </w:rPr>
-        <w:t>Week 6:</w:t>
-      </w:r>
-    </w:p>
-    <w:p>
-      <w:pPr>
-        <w:rPr>
-          <w:rFonts w:ascii="Comic Sans MS" w:hAnsi="Comic Sans MS"/>
-          <w:i/>
-          <w:sz w:val="28"/>
-          <w:u w:val="single"/>
-        </w:rPr>
-      </w:pPr>
-      <w:r>
-        <w:rPr>
-          <w:rFonts w:ascii="Comic Sans MS" w:hAnsi="Comic Sans MS"/>
-          <w:i/>
-          <w:sz w:val="28"/>
-          <w:u w:val="single"/>
-        </w:rPr>
-        <w:t xml:space="preserve">Week 7: </w:t>
-      </w:r>
-    </w:p>
-    <w:p>
-      <w:pPr>
-        <w:rPr>
-          <w:rFonts w:ascii="Comic Sans MS" w:hAnsi="Comic Sans MS"/>
-          <w:i/>
-          <w:sz w:val="28"/>
-          <w:u w:val="single"/>
-        </w:rPr>
-      </w:pPr>
-      <w:r>
-        <w:rPr>
-          <w:rFonts w:ascii="Comic Sans MS" w:hAnsi="Comic Sans MS"/>
-          <w:i/>
-          <w:sz w:val="28"/>
-          <w:u w:val="single"/>
-        </w:rPr>
-        <w:t xml:space="preserve">Week 8: </w:t>
-      </w:r>
-    </w:p>
-    <w:p>
-      <w:pPr>
-        <w:rPr>
-          <w:rFonts w:ascii="Comic Sans MS" w:hAnsi="Comic Sans MS"/>
-          <w:i/>
-          <w:sz w:val="28"/>
-          <w:u w:val="single"/>
-        </w:rPr>
       </w:pPr>
     </w:p>
     <w:p>
@@ -960,416 +949,329 @@
           <w:sz w:val="36"/>
         </w:rPr>
       </w:pPr>
-    </w:p>
-    <w:p>
-      <w:pPr>
+      <w:r>
         <w:rPr>
           <w:rFonts w:ascii="Berlin Sans FB" w:hAnsi="Berlin Sans FB"/>
           <w:sz w:val="36"/>
         </w:rPr>
-      </w:pPr>
-      <w:r>
+        <w:lastRenderedPageBreak/>
+        <w:t>Youssef:</w:t>
+      </w:r>
+    </w:p>
+    <w:p>
+      <w:pPr>
+        <w:rPr>
+          <w:rFonts w:ascii="Comic Sans MS" w:hAnsi="Comic Sans MS"/>
+          <w:sz w:val="28"/>
+        </w:rPr>
+      </w:pPr>
+      <w:r>
+        <w:rPr>
+          <w:rFonts w:ascii="Comic Sans MS" w:hAnsi="Comic Sans MS"/>
+          <w:i/>
+          <w:sz w:val="28"/>
+          <w:u w:val="single"/>
+        </w:rPr>
+        <w:t>Week 1:</w:t>
+      </w:r>
+      <w:r>
+        <w:rPr>
+          <w:rFonts w:ascii="Comic Sans MS" w:hAnsi="Comic Sans MS"/>
+          <w:sz w:val="28"/>
+        </w:rPr>
+        <w:t xml:space="preserve"> </w:t>
+      </w:r>
+    </w:p>
+    <w:p>
+      <w:pPr>
+        <w:rPr>
+          <w:rFonts w:ascii="Comic Sans MS" w:hAnsi="Comic Sans MS"/>
+          <w:sz w:val="28"/>
+        </w:rPr>
+      </w:pPr>
+      <w:r>
+        <w:rPr>
+          <w:rFonts w:ascii="Comic Sans MS" w:hAnsi="Comic Sans MS"/>
+          <w:sz w:val="28"/>
+        </w:rPr>
+        <w:t>18-04-2017 Samenwerkingscontract gemaakt, logboek gemaakt.</w:t>
+      </w:r>
+    </w:p>
+    <w:p>
+      <w:pPr>
+        <w:rPr>
+          <w:rFonts w:ascii="Comic Sans MS" w:hAnsi="Comic Sans MS"/>
+          <w:sz w:val="28"/>
+        </w:rPr>
+      </w:pPr>
+      <w:r>
+        <w:rPr>
+          <w:rFonts w:ascii="Comic Sans MS" w:hAnsi="Comic Sans MS"/>
+          <w:sz w:val="28"/>
+        </w:rPr>
+        <w:t>19-04-2017 PvE gemaakt, groepsleden aangestuurd vanwege afwezigheid groepsleider.</w:t>
+      </w:r>
+    </w:p>
+    <w:p>
+      <w:pPr>
+        <w:rPr>
+          <w:rFonts w:ascii="Comic Sans MS" w:hAnsi="Comic Sans MS"/>
+          <w:sz w:val="28"/>
+        </w:rPr>
+      </w:pPr>
+      <w:r>
+        <w:rPr>
+          <w:rFonts w:ascii="Comic Sans MS" w:hAnsi="Comic Sans MS"/>
+          <w:sz w:val="28"/>
+        </w:rPr>
+        <w:t>20-04-2017 Interview vragen updaten, huisstijl updaten.</w:t>
+      </w:r>
+    </w:p>
+    <w:p>
+      <w:pPr>
+        <w:rPr>
+          <w:rFonts w:ascii="Comic Sans MS" w:hAnsi="Comic Sans MS"/>
+          <w:sz w:val="28"/>
+        </w:rPr>
+      </w:pPr>
+      <w:r>
+        <w:rPr>
+          <w:rFonts w:ascii="Comic Sans MS" w:hAnsi="Comic Sans MS"/>
+          <w:sz w:val="28"/>
+        </w:rPr>
+        <w:t>21-04-2017 Gedeelte van PvA gemaakt, interview voorbereiden, interview gehad, aan acceptatie test begonnen (PHP).</w:t>
+      </w:r>
+    </w:p>
+    <w:p>
+      <w:pPr>
+        <w:rPr>
+          <w:rFonts w:ascii="Comic Sans MS" w:hAnsi="Comic Sans MS"/>
+          <w:i/>
+          <w:sz w:val="28"/>
+          <w:u w:val="single"/>
+        </w:rPr>
+      </w:pPr>
+      <w:r>
+        <w:rPr>
+          <w:rFonts w:ascii="Comic Sans MS" w:hAnsi="Comic Sans MS"/>
+          <w:i/>
+          <w:sz w:val="28"/>
+          <w:u w:val="single"/>
+        </w:rPr>
+        <w:t>Week 2:</w:t>
+      </w:r>
+    </w:p>
+    <w:p>
+      <w:pPr>
+        <w:rPr>
+          <w:rFonts w:ascii="Comic Sans MS" w:hAnsi="Comic Sans MS"/>
+          <w:sz w:val="28"/>
+        </w:rPr>
+      </w:pPr>
+      <w:r>
+        <w:rPr>
+          <w:rFonts w:ascii="Comic Sans MS" w:hAnsi="Comic Sans MS"/>
+          <w:sz w:val="28"/>
+        </w:rPr>
+        <w:t>1-05-2017 Acceptatie test afgemaakt (PHP)., de overige niet gemaakte testen vastgelegd, testen onderling verdelen, begin gemaakt aan technische test m.b.t van Tomasz (PHP).</w:t>
+      </w:r>
+    </w:p>
+    <w:p>
+      <w:pPr>
+        <w:rPr>
+          <w:rFonts w:ascii="Comic Sans MS" w:hAnsi="Comic Sans MS"/>
+          <w:sz w:val="28"/>
+        </w:rPr>
+      </w:pPr>
+      <w:r>
+        <w:rPr>
+          <w:rFonts w:ascii="Comic Sans MS" w:hAnsi="Comic Sans MS"/>
+          <w:sz w:val="28"/>
+        </w:rPr>
+        <w:t>2-05-2017 Technische test afgemaakt m.b.t van Tomasz (PHP)., functionele test gemaakt</w:t>
+      </w:r>
+      <w:r>
+        <w:rPr>
+          <w:rFonts w:ascii="Comic Sans MS" w:hAnsi="Comic Sans MS"/>
+          <w:sz w:val="28"/>
+        </w:rPr>
+        <w:t xml:space="preserve"> </w:t>
+      </w:r>
+      <w:r>
+        <w:rPr>
+          <w:rFonts w:ascii="Comic Sans MS" w:hAnsi="Comic Sans MS"/>
+          <w:sz w:val="28"/>
+        </w:rPr>
+        <w:t>m.b.t van Tomasz (PHP)., functionele ontwerp gemaakt m.b.t van Tomasz (PHP).</w:t>
+      </w:r>
+    </w:p>
+    <w:p>
+      <w:pPr>
+        <w:rPr>
+          <w:rFonts w:ascii="Comic Sans MS" w:hAnsi="Comic Sans MS"/>
+          <w:sz w:val="28"/>
+        </w:rPr>
+      </w:pPr>
+      <w:r>
+        <w:rPr>
+          <w:rFonts w:ascii="Comic Sans MS" w:hAnsi="Comic Sans MS"/>
+          <w:sz w:val="28"/>
+        </w:rPr>
+        <w:t xml:space="preserve">3-05-2017 </w:t>
+      </w:r>
+      <w:r>
+        <w:rPr>
+          <w:rFonts w:ascii="Comic Sans MS" w:hAnsi="Comic Sans MS"/>
+          <w:sz w:val="28"/>
+        </w:rPr>
+        <w:t>Verdeling van de applicaties gemaakt.</w:t>
+      </w:r>
+      <w:bookmarkStart w:id="0" w:name="_GoBack"/>
+      <w:bookmarkEnd w:id="0"/>
+    </w:p>
+    <w:p>
+      <w:pPr>
+        <w:rPr>
+          <w:rFonts w:ascii="Comic Sans MS" w:hAnsi="Comic Sans MS"/>
+          <w:sz w:val="28"/>
+        </w:rPr>
+      </w:pPr>
+      <w:r>
+        <w:rPr>
+          <w:rFonts w:ascii="Comic Sans MS" w:hAnsi="Comic Sans MS"/>
+          <w:sz w:val="28"/>
+        </w:rPr>
+        <w:t xml:space="preserve">4-05-2017 </w:t>
+      </w:r>
+    </w:p>
+    <w:p>
+      <w:pPr>
+        <w:rPr>
+          <w:rFonts w:ascii="Comic Sans MS" w:hAnsi="Comic Sans MS"/>
+          <w:sz w:val="28"/>
+        </w:rPr>
+      </w:pPr>
+      <w:r>
+        <w:rPr>
+          <w:rFonts w:ascii="Comic Sans MS" w:hAnsi="Comic Sans MS"/>
+          <w:sz w:val="28"/>
+        </w:rPr>
+        <w:t>5-05-2017</w:t>
+      </w:r>
+    </w:p>
+    <w:p>
+      <w:pPr>
+        <w:rPr>
+          <w:i/>
+          <w:u w:val="single"/>
+        </w:rPr>
+      </w:pPr>
+      <w:r>
+        <w:rPr>
+          <w:rFonts w:ascii="Comic Sans MS" w:hAnsi="Comic Sans MS"/>
+          <w:i/>
+          <w:sz w:val="28"/>
+          <w:u w:val="single"/>
+        </w:rPr>
+        <w:t xml:space="preserve">Week 3: </w:t>
+      </w:r>
+    </w:p>
+    <w:p>
+      <w:pPr>
+        <w:rPr>
+          <w:i/>
+          <w:u w:val="single"/>
+        </w:rPr>
+      </w:pPr>
+      <w:r>
+        <w:rPr>
+          <w:rFonts w:ascii="Comic Sans MS" w:hAnsi="Comic Sans MS"/>
+          <w:i/>
+          <w:sz w:val="28"/>
+          <w:u w:val="single"/>
+        </w:rPr>
+        <w:t>Week 4:</w:t>
+      </w:r>
+    </w:p>
+    <w:p>
+      <w:pPr>
+        <w:rPr>
+          <w:i/>
+          <w:u w:val="single"/>
+        </w:rPr>
+      </w:pPr>
+      <w:r>
+        <w:rPr>
+          <w:rFonts w:ascii="Comic Sans MS" w:hAnsi="Comic Sans MS"/>
+          <w:i/>
+          <w:sz w:val="28"/>
+          <w:u w:val="single"/>
+        </w:rPr>
+        <w:t>Week 5:</w:t>
+      </w:r>
+    </w:p>
+    <w:p>
+      <w:pPr>
+        <w:rPr>
+          <w:i/>
+          <w:u w:val="single"/>
+        </w:rPr>
+      </w:pPr>
+      <w:r>
+        <w:rPr>
+          <w:rFonts w:ascii="Comic Sans MS" w:hAnsi="Comic Sans MS"/>
+          <w:i/>
+          <w:sz w:val="28"/>
+          <w:u w:val="single"/>
+        </w:rPr>
+        <w:t>Week 6:</w:t>
+      </w:r>
+    </w:p>
+    <w:p>
+      <w:pPr>
+        <w:rPr>
+          <w:rFonts w:ascii="Comic Sans MS" w:hAnsi="Comic Sans MS"/>
+          <w:i/>
+          <w:sz w:val="28"/>
+          <w:u w:val="single"/>
+        </w:rPr>
+      </w:pPr>
+      <w:r>
+        <w:rPr>
+          <w:rFonts w:ascii="Comic Sans MS" w:hAnsi="Comic Sans MS"/>
+          <w:i/>
+          <w:sz w:val="28"/>
+          <w:u w:val="single"/>
+        </w:rPr>
+        <w:t xml:space="preserve">Week 7: </w:t>
+      </w:r>
+    </w:p>
+    <w:p>
+      <w:pPr>
+        <w:rPr>
+          <w:rFonts w:ascii="Comic Sans MS" w:hAnsi="Comic Sans MS"/>
+          <w:i/>
+          <w:sz w:val="28"/>
+          <w:u w:val="single"/>
+        </w:rPr>
+      </w:pPr>
+      <w:r>
+        <w:rPr>
+          <w:rFonts w:ascii="Comic Sans MS" w:hAnsi="Comic Sans MS"/>
+          <w:i/>
+          <w:sz w:val="28"/>
+          <w:u w:val="single"/>
+        </w:rPr>
+        <w:t xml:space="preserve">Week 8: </w:t>
+      </w:r>
+    </w:p>
+    <w:p>
+      <w:pPr>
         <w:rPr>
           <w:rFonts w:ascii="Berlin Sans FB" w:hAnsi="Berlin Sans FB"/>
           <w:sz w:val="36"/>
         </w:rPr>
-        <w:lastRenderedPageBreak/>
-        <w:t>Youssef:</w:t>
-      </w:r>
-    </w:p>
-    <w:p>
-      <w:pPr>
-        <w:rPr>
-          <w:rFonts w:ascii="Comic Sans MS" w:hAnsi="Comic Sans MS"/>
-          <w:sz w:val="28"/>
-        </w:rPr>
-      </w:pPr>
-      <w:r>
-        <w:rPr>
-          <w:rFonts w:ascii="Comic Sans MS" w:hAnsi="Comic Sans MS"/>
-          <w:i/>
-          <w:sz w:val="28"/>
-          <w:u w:val="single"/>
-        </w:rPr>
-        <w:t>Week 1:</w:t>
-      </w:r>
-      <w:r>
-        <w:rPr>
-          <w:rFonts w:ascii="Comic Sans MS" w:hAnsi="Comic Sans MS"/>
-          <w:sz w:val="28"/>
-        </w:rPr>
-        <w:t xml:space="preserve"> </w:t>
-      </w:r>
-    </w:p>
-    <w:p>
-      <w:pPr>
-        <w:rPr>
-          <w:rFonts w:ascii="Comic Sans MS" w:hAnsi="Comic Sans MS"/>
-          <w:sz w:val="28"/>
-        </w:rPr>
-      </w:pPr>
-      <w:r>
-        <w:rPr>
-          <w:rFonts w:ascii="Comic Sans MS" w:hAnsi="Comic Sans MS"/>
-          <w:sz w:val="28"/>
-        </w:rPr>
-        <w:t>18-04-2017 Samenwerkingscontract gemaakt, logboek gemaakt.</w:t>
-      </w:r>
-    </w:p>
-    <w:p>
-      <w:pPr>
-        <w:rPr>
-          <w:rFonts w:ascii="Comic Sans MS" w:hAnsi="Comic Sans MS"/>
-          <w:sz w:val="28"/>
-        </w:rPr>
-      </w:pPr>
-      <w:r>
-        <w:rPr>
-          <w:rFonts w:ascii="Comic Sans MS" w:hAnsi="Comic Sans MS"/>
-          <w:sz w:val="28"/>
-        </w:rPr>
-        <w:t xml:space="preserve">19-04-2017 </w:t>
-      </w:r>
-      <w:proofErr w:type="spellStart"/>
-      <w:r>
-        <w:rPr>
-          <w:rFonts w:ascii="Comic Sans MS" w:hAnsi="Comic Sans MS"/>
-          <w:sz w:val="28"/>
-        </w:rPr>
-        <w:t>PvE</w:t>
-      </w:r>
-      <w:proofErr w:type="spellEnd"/>
-      <w:r>
-        <w:rPr>
-          <w:rFonts w:ascii="Comic Sans MS" w:hAnsi="Comic Sans MS"/>
-          <w:sz w:val="28"/>
-        </w:rPr>
-        <w:t xml:space="preserve"> gemaakt, groepsleden aangestuurd vanwege afwezigheid groepsleider.</w:t>
-      </w:r>
-    </w:p>
-    <w:p>
-      <w:pPr>
-        <w:rPr>
-          <w:rFonts w:ascii="Comic Sans MS" w:hAnsi="Comic Sans MS"/>
-          <w:sz w:val="28"/>
-        </w:rPr>
-      </w:pPr>
-      <w:r>
-        <w:rPr>
-          <w:rFonts w:ascii="Comic Sans MS" w:hAnsi="Comic Sans MS"/>
-          <w:sz w:val="28"/>
-        </w:rPr>
-        <w:t>20-04-2017 Interview vragen updaten, huisstijl updaten.</w:t>
-      </w:r>
-    </w:p>
-    <w:p>
-      <w:pPr>
-        <w:rPr>
-          <w:rFonts w:ascii="Comic Sans MS" w:hAnsi="Comic Sans MS"/>
-          <w:sz w:val="28"/>
-        </w:rPr>
-      </w:pPr>
-      <w:r>
-        <w:rPr>
-          <w:rFonts w:ascii="Comic Sans MS" w:hAnsi="Comic Sans MS"/>
-          <w:sz w:val="28"/>
-        </w:rPr>
-        <w:t xml:space="preserve">21-04-2017 Gedeelte van </w:t>
-      </w:r>
-      <w:proofErr w:type="spellStart"/>
-      <w:r>
-        <w:rPr>
-          <w:rFonts w:ascii="Comic Sans MS" w:hAnsi="Comic Sans MS"/>
-          <w:sz w:val="28"/>
-        </w:rPr>
-        <w:t>PvA</w:t>
-      </w:r>
-      <w:proofErr w:type="spellEnd"/>
-      <w:r>
-        <w:rPr>
-          <w:rFonts w:ascii="Comic Sans MS" w:hAnsi="Comic Sans MS"/>
-          <w:sz w:val="28"/>
-        </w:rPr>
-        <w:t xml:space="preserve"> gemaakt, interview voorbereiden, interview gehad, aan acceptatie test begonnen (PHP).</w:t>
-      </w:r>
-    </w:p>
-    <w:p>
-      <w:pPr>
-        <w:rPr>
-          <w:rFonts w:ascii="Comic Sans MS" w:hAnsi="Comic Sans MS"/>
-          <w:i/>
-          <w:sz w:val="28"/>
-          <w:u w:val="single"/>
-        </w:rPr>
-      </w:pPr>
-      <w:r>
-        <w:rPr>
-          <w:rFonts w:ascii="Comic Sans MS" w:hAnsi="Comic Sans MS"/>
-          <w:i/>
-          <w:sz w:val="28"/>
-          <w:u w:val="single"/>
-        </w:rPr>
-        <w:t>Week 2:</w:t>
-      </w:r>
-    </w:p>
-    <w:p>
-      <w:pPr>
-        <w:rPr>
-          <w:rFonts w:ascii="Comic Sans MS" w:hAnsi="Comic Sans MS"/>
-          <w:sz w:val="28"/>
-        </w:rPr>
-      </w:pPr>
-      <w:r>
-        <w:rPr>
-          <w:rFonts w:ascii="Comic Sans MS" w:hAnsi="Comic Sans MS"/>
-          <w:sz w:val="28"/>
-        </w:rPr>
-        <w:t xml:space="preserve">1-05-2017 Acceptatie test afgemaakt (PHP)., de overige niet gemaakte testen vastgelegd, testen onderling verdelen, begin gemaakt aan technische test m.b.t van </w:t>
-      </w:r>
-      <w:proofErr w:type="spellStart"/>
-      <w:r>
-        <w:rPr>
-          <w:rFonts w:ascii="Comic Sans MS" w:hAnsi="Comic Sans MS"/>
-          <w:sz w:val="28"/>
-        </w:rPr>
-        <w:t>Tomasz</w:t>
-      </w:r>
-      <w:proofErr w:type="spellEnd"/>
-      <w:r>
-        <w:rPr>
-          <w:rFonts w:ascii="Comic Sans MS" w:hAnsi="Comic Sans MS"/>
-          <w:sz w:val="28"/>
-        </w:rPr>
-        <w:t xml:space="preserve"> (PHP).</w:t>
-      </w:r>
-    </w:p>
-    <w:p>
-      <w:pPr>
-        <w:rPr>
-          <w:rFonts w:ascii="Comic Sans MS" w:hAnsi="Comic Sans MS"/>
-          <w:sz w:val="28"/>
-        </w:rPr>
-      </w:pPr>
-      <w:r>
-        <w:rPr>
-          <w:rFonts w:ascii="Comic Sans MS" w:hAnsi="Comic Sans MS"/>
-          <w:sz w:val="28"/>
-        </w:rPr>
-        <w:t xml:space="preserve">2-05-2017 Technische test afgemaakt m.b.t van </w:t>
-      </w:r>
-      <w:proofErr w:type="spellStart"/>
-      <w:r>
-        <w:rPr>
-          <w:rFonts w:ascii="Comic Sans MS" w:hAnsi="Comic Sans MS"/>
-          <w:sz w:val="28"/>
-        </w:rPr>
-        <w:t>Tomasz</w:t>
-      </w:r>
-      <w:proofErr w:type="spellEnd"/>
-      <w:r>
-        <w:rPr>
-          <w:rFonts w:ascii="Comic Sans MS" w:hAnsi="Comic Sans MS"/>
-          <w:sz w:val="28"/>
-        </w:rPr>
-        <w:t xml:space="preserve"> (PHP)., functionele test gemaakt</w:t>
-      </w:r>
-      <w:r>
-        <w:rPr>
-          <w:rFonts w:ascii="Comic Sans MS" w:hAnsi="Comic Sans MS"/>
-          <w:sz w:val="28"/>
-        </w:rPr>
-        <w:t xml:space="preserve"> </w:t>
-      </w:r>
-      <w:r>
-        <w:rPr>
-          <w:rFonts w:ascii="Comic Sans MS" w:hAnsi="Comic Sans MS"/>
-          <w:sz w:val="28"/>
-        </w:rPr>
-        <w:t xml:space="preserve">m.b.t van </w:t>
-      </w:r>
-      <w:proofErr w:type="spellStart"/>
-      <w:r>
-        <w:rPr>
-          <w:rFonts w:ascii="Comic Sans MS" w:hAnsi="Comic Sans MS"/>
-          <w:sz w:val="28"/>
-        </w:rPr>
-        <w:t>Tomasz</w:t>
-      </w:r>
-      <w:proofErr w:type="spellEnd"/>
-      <w:r>
-        <w:rPr>
-          <w:rFonts w:ascii="Comic Sans MS" w:hAnsi="Comic Sans MS"/>
-          <w:sz w:val="28"/>
-        </w:rPr>
-        <w:t xml:space="preserve"> (PHP)., functionele ontwerp gemaakt m.b.t van </w:t>
-      </w:r>
-      <w:proofErr w:type="spellStart"/>
-      <w:r>
-        <w:rPr>
-          <w:rFonts w:ascii="Comic Sans MS" w:hAnsi="Comic Sans MS"/>
-          <w:sz w:val="28"/>
-        </w:rPr>
-        <w:t>Tomasz</w:t>
-      </w:r>
-      <w:proofErr w:type="spellEnd"/>
-      <w:r>
-        <w:rPr>
-          <w:rFonts w:ascii="Comic Sans MS" w:hAnsi="Comic Sans MS"/>
-          <w:sz w:val="28"/>
-        </w:rPr>
-        <w:t xml:space="preserve"> (PHP).</w:t>
-      </w:r>
-    </w:p>
-    <w:p>
-      <w:pPr>
-        <w:rPr>
-          <w:rFonts w:ascii="Comic Sans MS" w:hAnsi="Comic Sans MS"/>
-          <w:sz w:val="28"/>
-        </w:rPr>
-      </w:pPr>
-      <w:r>
-        <w:rPr>
-          <w:rFonts w:ascii="Comic Sans MS" w:hAnsi="Comic Sans MS"/>
-          <w:sz w:val="28"/>
-        </w:rPr>
-        <w:t xml:space="preserve">3-05-2017 </w:t>
-      </w:r>
-    </w:p>
-    <w:p>
-      <w:pPr>
-        <w:rPr>
-          <w:rFonts w:ascii="Comic Sans MS" w:hAnsi="Comic Sans MS"/>
-          <w:sz w:val="28"/>
-        </w:rPr>
-      </w:pPr>
-      <w:r>
-        <w:rPr>
-          <w:rFonts w:ascii="Comic Sans MS" w:hAnsi="Comic Sans MS"/>
-          <w:sz w:val="28"/>
-        </w:rPr>
-        <w:t xml:space="preserve">4-05-2017 </w:t>
-      </w:r>
-    </w:p>
-    <w:p>
-      <w:pPr>
-        <w:rPr>
-          <w:rFonts w:ascii="Comic Sans MS" w:hAnsi="Comic Sans MS"/>
-          <w:sz w:val="28"/>
-        </w:rPr>
-      </w:pPr>
-      <w:r>
-        <w:rPr>
-          <w:rFonts w:ascii="Comic Sans MS" w:hAnsi="Comic Sans MS"/>
-          <w:sz w:val="28"/>
-        </w:rPr>
-        <w:t>5-05-2017</w:t>
-      </w:r>
-    </w:p>
-    <w:p>
-      <w:pPr>
-        <w:rPr>
-          <w:i/>
-          <w:u w:val="single"/>
-        </w:rPr>
-      </w:pPr>
-      <w:r>
-        <w:rPr>
-          <w:rFonts w:ascii="Comic Sans MS" w:hAnsi="Comic Sans MS"/>
-          <w:i/>
-          <w:sz w:val="28"/>
-          <w:u w:val="single"/>
-        </w:rPr>
-        <w:t xml:space="preserve">Week 3: </w:t>
-      </w:r>
-    </w:p>
-    <w:p>
-      <w:pPr>
-        <w:rPr>
-          <w:i/>
-          <w:u w:val="single"/>
-        </w:rPr>
-      </w:pPr>
-      <w:r>
-        <w:rPr>
-          <w:rFonts w:ascii="Comic Sans MS" w:hAnsi="Comic Sans MS"/>
-          <w:i/>
-          <w:sz w:val="28"/>
-          <w:u w:val="single"/>
-        </w:rPr>
-        <w:t>Week 4:</w:t>
-      </w:r>
-    </w:p>
-    <w:p>
-      <w:pPr>
-        <w:rPr>
-          <w:i/>
-          <w:u w:val="single"/>
-        </w:rPr>
-      </w:pPr>
-      <w:r>
-        <w:rPr>
-          <w:rFonts w:ascii="Comic Sans MS" w:hAnsi="Comic Sans MS"/>
-          <w:i/>
-          <w:sz w:val="28"/>
-          <w:u w:val="single"/>
-        </w:rPr>
-        <w:t>Week 5:</w:t>
-      </w:r>
-    </w:p>
-    <w:p>
-      <w:pPr>
-        <w:rPr>
-          <w:i/>
-          <w:u w:val="single"/>
-        </w:rPr>
-      </w:pPr>
-      <w:r>
-        <w:rPr>
-          <w:rFonts w:ascii="Comic Sans MS" w:hAnsi="Comic Sans MS"/>
-          <w:i/>
-          <w:sz w:val="28"/>
-          <w:u w:val="single"/>
-        </w:rPr>
-        <w:t>Week 6:</w:t>
-      </w:r>
-    </w:p>
-    <w:p>
-      <w:pPr>
-        <w:rPr>
-          <w:rFonts w:ascii="Comic Sans MS" w:hAnsi="Comic Sans MS"/>
-          <w:i/>
-          <w:sz w:val="28"/>
-          <w:u w:val="single"/>
-        </w:rPr>
-      </w:pPr>
-      <w:r>
-        <w:rPr>
-          <w:rFonts w:ascii="Comic Sans MS" w:hAnsi="Comic Sans MS"/>
-          <w:i/>
-          <w:sz w:val="28"/>
-          <w:u w:val="single"/>
-        </w:rPr>
-        <w:t xml:space="preserve">Week 7: </w:t>
-      </w:r>
-    </w:p>
-    <w:p>
-      <w:pPr>
-        <w:rPr>
-          <w:rFonts w:ascii="Comic Sans MS" w:hAnsi="Comic Sans MS"/>
-          <w:i/>
-          <w:sz w:val="28"/>
-          <w:u w:val="single"/>
-        </w:rPr>
-      </w:pPr>
-      <w:r>
-        <w:rPr>
-          <w:rFonts w:ascii="Comic Sans MS" w:hAnsi="Comic Sans MS"/>
-          <w:i/>
-          <w:sz w:val="28"/>
-          <w:u w:val="single"/>
-        </w:rPr>
-        <w:t xml:space="preserve">Week 8: </w:t>
-      </w:r>
+      </w:pPr>
     </w:p>
     <w:p>
       <w:pPr>
@@ -1386,338 +1288,330 @@
           <w:sz w:val="36"/>
         </w:rPr>
       </w:pPr>
-    </w:p>
-    <w:p>
-      <w:pPr>
+      <w:r>
         <w:rPr>
           <w:rFonts w:ascii="Berlin Sans FB" w:hAnsi="Berlin Sans FB"/>
           <w:sz w:val="36"/>
         </w:rPr>
-      </w:pPr>
-      <w:r>
+        <w:lastRenderedPageBreak/>
+        <w:t>Remco:</w:t>
+      </w:r>
+    </w:p>
+    <w:p>
+      <w:pPr>
+        <w:rPr>
+          <w:rFonts w:ascii="Comic Sans MS" w:hAnsi="Comic Sans MS"/>
+          <w:i/>
+          <w:sz w:val="28"/>
+          <w:u w:val="single"/>
+        </w:rPr>
+      </w:pPr>
+      <w:r>
+        <w:rPr>
+          <w:rFonts w:ascii="Comic Sans MS" w:hAnsi="Comic Sans MS"/>
+          <w:i/>
+          <w:sz w:val="28"/>
+          <w:u w:val="single"/>
+        </w:rPr>
+        <w:t xml:space="preserve">Week 1: </w:t>
+      </w:r>
+    </w:p>
+    <w:p>
+      <w:pPr>
+        <w:rPr>
+          <w:rFonts w:ascii="Comic Sans MS" w:hAnsi="Comic Sans MS"/>
+          <w:sz w:val="28"/>
+        </w:rPr>
+      </w:pPr>
+      <w:r>
+        <w:rPr>
+          <w:rFonts w:ascii="Comic Sans MS" w:hAnsi="Comic Sans MS"/>
+          <w:sz w:val="28"/>
+        </w:rPr>
+        <w:t>18-04-2017 Contactenlijst gemaakt, conventies vastgelegd,</w:t>
+      </w:r>
+    </w:p>
+    <w:p>
+      <w:pPr>
+        <w:rPr>
+          <w:rFonts w:ascii="Comic Sans MS" w:hAnsi="Comic Sans MS"/>
+          <w:sz w:val="28"/>
+        </w:rPr>
+      </w:pPr>
+      <w:r>
+        <w:rPr>
+          <w:rFonts w:ascii="Comic Sans MS" w:hAnsi="Comic Sans MS"/>
+          <w:sz w:val="28"/>
+        </w:rPr>
+        <w:t>19-04-2017 Taakverdeling gemaakt.</w:t>
+      </w:r>
+    </w:p>
+    <w:p>
+      <w:pPr>
+        <w:rPr>
+          <w:rFonts w:ascii="Comic Sans MS" w:hAnsi="Comic Sans MS"/>
+          <w:sz w:val="28"/>
+        </w:rPr>
+      </w:pPr>
+      <w:r>
+        <w:rPr>
+          <w:rFonts w:ascii="Comic Sans MS" w:hAnsi="Comic Sans MS"/>
+          <w:sz w:val="28"/>
+        </w:rPr>
+        <w:t xml:space="preserve">20-04-2017 </w:t>
+      </w:r>
+    </w:p>
+    <w:p>
+      <w:pPr>
+        <w:rPr>
+          <w:rFonts w:ascii="Comic Sans MS" w:hAnsi="Comic Sans MS"/>
+          <w:sz w:val="28"/>
+        </w:rPr>
+      </w:pPr>
+      <w:r>
+        <w:rPr>
+          <w:rFonts w:ascii="Comic Sans MS" w:hAnsi="Comic Sans MS"/>
+          <w:sz w:val="28"/>
+        </w:rPr>
+        <w:t>21-04-2017</w:t>
+      </w:r>
+    </w:p>
+    <w:p>
+      <w:pPr>
+        <w:rPr>
+          <w:rFonts w:ascii="Comic Sans MS" w:hAnsi="Comic Sans MS"/>
+          <w:i/>
+          <w:sz w:val="28"/>
+          <w:u w:val="single"/>
+        </w:rPr>
+      </w:pPr>
+      <w:r>
+        <w:rPr>
+          <w:rFonts w:ascii="Comic Sans MS" w:hAnsi="Comic Sans MS"/>
+          <w:i/>
+          <w:sz w:val="28"/>
+          <w:u w:val="single"/>
+        </w:rPr>
+        <w:t>Week 2:</w:t>
+      </w:r>
+    </w:p>
+    <w:p>
+      <w:pPr>
+        <w:rPr>
+          <w:rFonts w:ascii="Comic Sans MS" w:hAnsi="Comic Sans MS"/>
+          <w:sz w:val="28"/>
+        </w:rPr>
+      </w:pPr>
+      <w:r>
+        <w:rPr>
+          <w:rFonts w:ascii="Comic Sans MS" w:hAnsi="Comic Sans MS"/>
+          <w:sz w:val="28"/>
+        </w:rPr>
+        <w:t xml:space="preserve">1-05-2017 </w:t>
+      </w:r>
+    </w:p>
+    <w:p>
+      <w:pPr>
+        <w:rPr>
+          <w:rFonts w:ascii="Comic Sans MS" w:hAnsi="Comic Sans MS"/>
+          <w:sz w:val="28"/>
+        </w:rPr>
+      </w:pPr>
+      <w:r>
+        <w:rPr>
+          <w:rFonts w:ascii="Comic Sans MS" w:hAnsi="Comic Sans MS"/>
+          <w:sz w:val="28"/>
+        </w:rPr>
+        <w:t xml:space="preserve">2-05-2017 </w:t>
+      </w:r>
+    </w:p>
+    <w:p>
+      <w:pPr>
+        <w:rPr>
+          <w:rFonts w:ascii="Comic Sans MS" w:hAnsi="Comic Sans MS"/>
+          <w:sz w:val="28"/>
+        </w:rPr>
+      </w:pPr>
+      <w:r>
+        <w:rPr>
+          <w:rFonts w:ascii="Comic Sans MS" w:hAnsi="Comic Sans MS"/>
+          <w:sz w:val="28"/>
+        </w:rPr>
+        <w:t xml:space="preserve">3-05-2017 </w:t>
+      </w:r>
+    </w:p>
+    <w:p>
+      <w:pPr>
+        <w:rPr>
+          <w:rFonts w:ascii="Comic Sans MS" w:hAnsi="Comic Sans MS"/>
+          <w:sz w:val="28"/>
+        </w:rPr>
+      </w:pPr>
+      <w:r>
+        <w:rPr>
+          <w:rFonts w:ascii="Comic Sans MS" w:hAnsi="Comic Sans MS"/>
+          <w:sz w:val="28"/>
+        </w:rPr>
+        <w:t xml:space="preserve">4-05-2017 </w:t>
+      </w:r>
+    </w:p>
+    <w:p>
+      <w:pPr>
+        <w:rPr>
+          <w:rFonts w:ascii="Comic Sans MS" w:hAnsi="Comic Sans MS"/>
+          <w:sz w:val="28"/>
+        </w:rPr>
+      </w:pPr>
+      <w:r>
+        <w:rPr>
+          <w:rFonts w:ascii="Comic Sans MS" w:hAnsi="Comic Sans MS"/>
+          <w:sz w:val="28"/>
+        </w:rPr>
+        <w:t>5-05-2017</w:t>
+      </w:r>
+    </w:p>
+    <w:p>
+      <w:pPr>
+        <w:rPr>
+          <w:i/>
+          <w:u w:val="single"/>
+        </w:rPr>
+      </w:pPr>
+      <w:r>
+        <w:rPr>
+          <w:rFonts w:ascii="Comic Sans MS" w:hAnsi="Comic Sans MS"/>
+          <w:i/>
+          <w:sz w:val="28"/>
+          <w:u w:val="single"/>
+        </w:rPr>
+        <w:t xml:space="preserve">Week 3: </w:t>
+      </w:r>
+    </w:p>
+    <w:p>
+      <w:pPr>
+        <w:rPr>
+          <w:i/>
+          <w:u w:val="single"/>
+        </w:rPr>
+      </w:pPr>
+      <w:r>
+        <w:rPr>
+          <w:rFonts w:ascii="Comic Sans MS" w:hAnsi="Comic Sans MS"/>
+          <w:i/>
+          <w:sz w:val="28"/>
+          <w:u w:val="single"/>
+        </w:rPr>
+        <w:t>Week 4:</w:t>
+      </w:r>
+    </w:p>
+    <w:p>
+      <w:pPr>
+        <w:rPr>
+          <w:i/>
+          <w:u w:val="single"/>
+        </w:rPr>
+      </w:pPr>
+      <w:r>
+        <w:rPr>
+          <w:rFonts w:ascii="Comic Sans MS" w:hAnsi="Comic Sans MS"/>
+          <w:i/>
+          <w:sz w:val="28"/>
+          <w:u w:val="single"/>
+        </w:rPr>
+        <w:t>Week 5:</w:t>
+      </w:r>
+    </w:p>
+    <w:p>
+      <w:pPr>
+        <w:rPr>
+          <w:i/>
+          <w:u w:val="single"/>
+        </w:rPr>
+      </w:pPr>
+      <w:r>
+        <w:rPr>
+          <w:rFonts w:ascii="Comic Sans MS" w:hAnsi="Comic Sans MS"/>
+          <w:i/>
+          <w:sz w:val="28"/>
+          <w:u w:val="single"/>
+        </w:rPr>
+        <w:t>Week 6:</w:t>
+      </w:r>
+    </w:p>
+    <w:p>
+      <w:pPr>
+        <w:rPr>
+          <w:rFonts w:ascii="Comic Sans MS" w:hAnsi="Comic Sans MS"/>
+          <w:i/>
+          <w:sz w:val="28"/>
+          <w:u w:val="single"/>
+        </w:rPr>
+      </w:pPr>
+      <w:r>
+        <w:rPr>
+          <w:rFonts w:ascii="Comic Sans MS" w:hAnsi="Comic Sans MS"/>
+          <w:i/>
+          <w:sz w:val="28"/>
+          <w:u w:val="single"/>
+        </w:rPr>
+        <w:t xml:space="preserve">Week 7: </w:t>
+      </w:r>
+    </w:p>
+    <w:p>
+      <w:pPr>
+        <w:rPr>
+          <w:rFonts w:ascii="Comic Sans MS" w:hAnsi="Comic Sans MS"/>
+          <w:i/>
+          <w:sz w:val="28"/>
+          <w:u w:val="single"/>
+        </w:rPr>
+      </w:pPr>
+      <w:r>
+        <w:rPr>
+          <w:rFonts w:ascii="Comic Sans MS" w:hAnsi="Comic Sans MS"/>
+          <w:i/>
+          <w:sz w:val="28"/>
+          <w:u w:val="single"/>
+        </w:rPr>
+        <w:t xml:space="preserve">Week 8: </w:t>
+      </w:r>
+    </w:p>
+    <w:p>
+      <w:pPr>
+        <w:rPr>
+          <w:rFonts w:ascii="Comic Sans MS" w:hAnsi="Comic Sans MS"/>
+          <w:sz w:val="28"/>
+        </w:rPr>
+      </w:pPr>
+    </w:p>
+    <w:p>
+      <w:pPr>
+        <w:spacing w:after="0" w:line="240" w:lineRule="auto"/>
         <w:rPr>
           <w:rFonts w:ascii="Berlin Sans FB" w:hAnsi="Berlin Sans FB"/>
           <w:sz w:val="36"/>
         </w:rPr>
-        <w:lastRenderedPageBreak/>
-        <w:t>Remco:</w:t>
-      </w:r>
-    </w:p>
-    <w:p>
-      <w:pPr>
-        <w:rPr>
-          <w:rFonts w:ascii="Comic Sans MS" w:hAnsi="Comic Sans MS"/>
-          <w:i/>
-          <w:sz w:val="28"/>
-          <w:u w:val="single"/>
-        </w:rPr>
-      </w:pPr>
-      <w:r>
-        <w:rPr>
-          <w:rFonts w:ascii="Comic Sans MS" w:hAnsi="Comic Sans MS"/>
-          <w:i/>
-          <w:sz w:val="28"/>
-          <w:u w:val="single"/>
-        </w:rPr>
-        <w:t xml:space="preserve">Week 1: </w:t>
-      </w:r>
-    </w:p>
-    <w:p>
-      <w:pPr>
-        <w:rPr>
-          <w:rFonts w:ascii="Comic Sans MS" w:hAnsi="Comic Sans MS"/>
-          <w:sz w:val="28"/>
-        </w:rPr>
-      </w:pPr>
-      <w:r>
-        <w:rPr>
-          <w:rFonts w:ascii="Comic Sans MS" w:hAnsi="Comic Sans MS"/>
-          <w:sz w:val="28"/>
-        </w:rPr>
-        <w:t>18-04-2017 Contactenlijst gemaakt, conventies vastgelegd,</w:t>
-      </w:r>
-    </w:p>
-    <w:p>
-      <w:pPr>
-        <w:rPr>
-          <w:rFonts w:ascii="Comic Sans MS" w:hAnsi="Comic Sans MS"/>
-          <w:sz w:val="28"/>
-        </w:rPr>
-      </w:pPr>
-      <w:r>
-        <w:rPr>
-          <w:rFonts w:ascii="Comic Sans MS" w:hAnsi="Comic Sans MS"/>
-          <w:sz w:val="28"/>
-        </w:rPr>
-        <w:t>19-04-2017 Taakverdeling gemaakt.</w:t>
-      </w:r>
-    </w:p>
-    <w:p>
-      <w:pPr>
-        <w:rPr>
-          <w:rFonts w:ascii="Comic Sans MS" w:hAnsi="Comic Sans MS"/>
-          <w:sz w:val="28"/>
-        </w:rPr>
-      </w:pPr>
-      <w:r>
-        <w:rPr>
-          <w:rFonts w:ascii="Comic Sans MS" w:hAnsi="Comic Sans MS"/>
-          <w:sz w:val="28"/>
-        </w:rPr>
-        <w:t xml:space="preserve">20-04-2017 </w:t>
-      </w:r>
-    </w:p>
-    <w:p>
-      <w:pPr>
-        <w:rPr>
-          <w:rFonts w:ascii="Comic Sans MS" w:hAnsi="Comic Sans MS"/>
-          <w:sz w:val="28"/>
-        </w:rPr>
-      </w:pPr>
-      <w:r>
-        <w:rPr>
-          <w:rFonts w:ascii="Comic Sans MS" w:hAnsi="Comic Sans MS"/>
-          <w:sz w:val="28"/>
-        </w:rPr>
-        <w:t>21-04-2017</w:t>
-      </w:r>
-    </w:p>
-    <w:p>
-      <w:pPr>
-        <w:rPr>
-          <w:rFonts w:ascii="Comic Sans MS" w:hAnsi="Comic Sans MS"/>
-          <w:i/>
-          <w:sz w:val="28"/>
-          <w:u w:val="single"/>
-        </w:rPr>
-      </w:pPr>
-      <w:r>
-        <w:rPr>
-          <w:rFonts w:ascii="Comic Sans MS" w:hAnsi="Comic Sans MS"/>
-          <w:i/>
-          <w:sz w:val="28"/>
-          <w:u w:val="single"/>
-        </w:rPr>
-        <w:t>Week 2:</w:t>
-      </w:r>
-    </w:p>
-    <w:p>
-      <w:pPr>
-        <w:rPr>
-          <w:rFonts w:ascii="Comic Sans MS" w:hAnsi="Comic Sans MS"/>
-          <w:sz w:val="28"/>
-        </w:rPr>
-      </w:pPr>
-      <w:r>
-        <w:rPr>
-          <w:rFonts w:ascii="Comic Sans MS" w:hAnsi="Comic Sans MS"/>
-          <w:sz w:val="28"/>
-        </w:rPr>
-        <w:t xml:space="preserve">1-05-2017 </w:t>
-      </w:r>
-    </w:p>
-    <w:p>
-      <w:pPr>
-        <w:rPr>
-          <w:rFonts w:ascii="Comic Sans MS" w:hAnsi="Comic Sans MS"/>
-          <w:sz w:val="28"/>
-        </w:rPr>
-      </w:pPr>
-      <w:r>
-        <w:rPr>
-          <w:rFonts w:ascii="Comic Sans MS" w:hAnsi="Comic Sans MS"/>
-          <w:sz w:val="28"/>
-        </w:rPr>
-        <w:t xml:space="preserve">2-05-2017 </w:t>
-      </w:r>
-    </w:p>
-    <w:p>
-      <w:pPr>
-        <w:rPr>
-          <w:rFonts w:ascii="Comic Sans MS" w:hAnsi="Comic Sans MS"/>
-          <w:sz w:val="28"/>
-        </w:rPr>
-      </w:pPr>
-      <w:r>
-        <w:rPr>
-          <w:rFonts w:ascii="Comic Sans MS" w:hAnsi="Comic Sans MS"/>
-          <w:sz w:val="28"/>
-        </w:rPr>
-        <w:t xml:space="preserve">3-05-2017 </w:t>
-      </w:r>
-    </w:p>
-    <w:p>
-      <w:pPr>
-        <w:rPr>
-          <w:rFonts w:ascii="Comic Sans MS" w:hAnsi="Comic Sans MS"/>
-          <w:sz w:val="28"/>
-        </w:rPr>
-      </w:pPr>
-      <w:r>
-        <w:rPr>
-          <w:rFonts w:ascii="Comic Sans MS" w:hAnsi="Comic Sans MS"/>
-          <w:sz w:val="28"/>
-        </w:rPr>
-        <w:t xml:space="preserve">4-05-2017 </w:t>
-      </w:r>
-    </w:p>
-    <w:p>
-      <w:pPr>
-        <w:rPr>
-          <w:rFonts w:ascii="Comic Sans MS" w:hAnsi="Comic Sans MS"/>
-          <w:sz w:val="28"/>
-        </w:rPr>
-      </w:pPr>
-      <w:r>
-        <w:rPr>
-          <w:rFonts w:ascii="Comic Sans MS" w:hAnsi="Comic Sans MS"/>
-          <w:sz w:val="28"/>
-        </w:rPr>
-        <w:t>5-05-2017</w:t>
-      </w:r>
-    </w:p>
-    <w:p>
-      <w:pPr>
-        <w:rPr>
-          <w:i/>
-          <w:u w:val="single"/>
-        </w:rPr>
-      </w:pPr>
-      <w:r>
-        <w:rPr>
-          <w:rFonts w:ascii="Comic Sans MS" w:hAnsi="Comic Sans MS"/>
-          <w:i/>
-          <w:sz w:val="28"/>
-          <w:u w:val="single"/>
-        </w:rPr>
-        <w:t xml:space="preserve">Week 3: </w:t>
-      </w:r>
-    </w:p>
-    <w:p>
-      <w:pPr>
-        <w:rPr>
-          <w:i/>
-          <w:u w:val="single"/>
-        </w:rPr>
-      </w:pPr>
-      <w:r>
-        <w:rPr>
-          <w:rFonts w:ascii="Comic Sans MS" w:hAnsi="Comic Sans MS"/>
-          <w:i/>
-          <w:sz w:val="28"/>
-          <w:u w:val="single"/>
-        </w:rPr>
-        <w:t>Week 4:</w:t>
-      </w:r>
-    </w:p>
-    <w:p>
-      <w:pPr>
-        <w:rPr>
-          <w:i/>
-          <w:u w:val="single"/>
-        </w:rPr>
-      </w:pPr>
-      <w:r>
-        <w:rPr>
-          <w:rFonts w:ascii="Comic Sans MS" w:hAnsi="Comic Sans MS"/>
-          <w:i/>
-          <w:sz w:val="28"/>
-          <w:u w:val="single"/>
-        </w:rPr>
-        <w:t>Week 5:</w:t>
-      </w:r>
-    </w:p>
-    <w:p>
-      <w:pPr>
-        <w:rPr>
-          <w:i/>
-          <w:u w:val="single"/>
-        </w:rPr>
-      </w:pPr>
-      <w:r>
-        <w:rPr>
-          <w:rFonts w:ascii="Comic Sans MS" w:hAnsi="Comic Sans MS"/>
-          <w:i/>
-          <w:sz w:val="28"/>
-          <w:u w:val="single"/>
-        </w:rPr>
-        <w:t>Week 6:</w:t>
-      </w:r>
-    </w:p>
-    <w:p>
-      <w:pPr>
-        <w:rPr>
-          <w:rFonts w:ascii="Comic Sans MS" w:hAnsi="Comic Sans MS"/>
-          <w:i/>
-          <w:sz w:val="28"/>
-          <w:u w:val="single"/>
-        </w:rPr>
-      </w:pPr>
-      <w:r>
-        <w:rPr>
-          <w:rFonts w:ascii="Comic Sans MS" w:hAnsi="Comic Sans MS"/>
-          <w:i/>
-          <w:sz w:val="28"/>
-          <w:u w:val="single"/>
-        </w:rPr>
-        <w:t xml:space="preserve">Week 7: </w:t>
-      </w:r>
-    </w:p>
-    <w:p>
-      <w:pPr>
-        <w:rPr>
-          <w:rFonts w:ascii="Comic Sans MS" w:hAnsi="Comic Sans MS"/>
-          <w:i/>
-          <w:sz w:val="28"/>
-          <w:u w:val="single"/>
-        </w:rPr>
-      </w:pPr>
-      <w:r>
-        <w:rPr>
-          <w:rFonts w:ascii="Comic Sans MS" w:hAnsi="Comic Sans MS"/>
-          <w:i/>
-          <w:sz w:val="28"/>
-          <w:u w:val="single"/>
-        </w:rPr>
-        <w:t xml:space="preserve">Week 8: </w:t>
-      </w:r>
-    </w:p>
-    <w:p>
-      <w:pPr>
-        <w:rPr>
-          <w:rFonts w:ascii="Comic Sans MS" w:hAnsi="Comic Sans MS"/>
-          <w:sz w:val="28"/>
-        </w:rPr>
-      </w:pPr>
-    </w:p>
-    <w:p>
-      <w:pPr>
-        <w:spacing w:after="0" w:line="240" w:lineRule="auto"/>
+      </w:pPr>
+      <w:r>
         <w:rPr>
           <w:rFonts w:ascii="Berlin Sans FB" w:hAnsi="Berlin Sans FB"/>
           <w:sz w:val="36"/>
         </w:rPr>
-      </w:pPr>
-      <w:r>
+        <w:br w:type="page"/>
+      </w:r>
+    </w:p>
+    <w:p>
+      <w:pPr>
         <w:rPr>
           <w:rFonts w:ascii="Berlin Sans FB" w:hAnsi="Berlin Sans FB"/>
           <w:sz w:val="36"/>
         </w:rPr>
-        <w:br w:type="page"/>
-      </w:r>
-    </w:p>
-    <w:p>
-      <w:pPr>
+      </w:pPr>
+      <w:r>
         <w:rPr>
           <w:rFonts w:ascii="Berlin Sans FB" w:hAnsi="Berlin Sans FB"/>
           <w:sz w:val="36"/>
         </w:rPr>
-      </w:pPr>
-      <w:r>
-        <w:rPr>
-          <w:rFonts w:ascii="Berlin Sans FB" w:hAnsi="Berlin Sans FB"/>
-          <w:sz w:val="36"/>
-        </w:rPr>
         <w:lastRenderedPageBreak/>
         <w:t>Max:</w:t>
       </w:r>
@@ -2025,10 +1919,7 @@
       </w:pPr>
     </w:p>
     <w:p/>
-    <w:p>
-      <w:bookmarkStart w:id="0" w:name="_GoBack"/>
-      <w:bookmarkEnd w:id="0"/>
-    </w:p>
+    <w:p/>
     <w:sectPr>
       <w:pgSz w:w="11906" w:h="16838"/>
       <w:pgMar w:top="1417" w:right="1417" w:bottom="1417" w:left="1417" w:header="708" w:footer="708" w:gutter="0"/>
@@ -2634,6 +2525,7 @@
     <w:rsid w:val="001A0708"/>
     <w:rsid w:val="004B16C4"/>
     <w:rsid w:val="008056A2"/>
+    <w:rsid w:val="008D5695"/>
     <w:rsid w:val="00A764DA"/>
     <w:rsid w:val="00D60912"/>
   </w:rsids>

</xml_diff>

<commit_message>
updated logboek | deleted files
updated logboek | deleted files
</commit_message>
<xml_diff>
--- a/Documenten/Logboek.docx
+++ b/Documenten/Logboek.docx
@@ -1,6 +1,6 @@
 
 <file path=word/document.xml><?xml version="1.0" encoding="utf-8"?>
-<w:document xmlns:wpc="http://schemas.microsoft.com/office/word/2010/wordprocessingCanvas" xmlns:cx="http://schemas.microsoft.com/office/drawing/2014/chartex" xmlns:cx1="http://schemas.microsoft.com/office/drawing/2015/9/8/chartex" xmlns:cx2="http://schemas.microsoft.com/office/drawing/2015/10/21/chartex" xmlns:cx3="http://schemas.microsoft.com/office/drawing/2016/5/9/chartex" xmlns:cx4="http://schemas.microsoft.com/office/drawing/2016/5/10/chartex" xmlns:cx5="http://schemas.microsoft.com/office/drawing/2016/5/11/chartex" xmlns:cx6="http://schemas.microsoft.com/office/drawing/2016/5/12/chartex" xmlns:cx7="http://schemas.microsoft.com/office/drawing/2016/5/13/chartex" xmlns:cx8="http://schemas.microsoft.com/office/drawing/2016/5/14/chartex" xmlns:mc="http://schemas.openxmlformats.org/markup-compatibility/2006" xmlns:o="urn:schemas-microsoft-com:office:office" xmlns:r="http://schemas.openxmlformats.org/officeDocument/2006/relationships" xmlns:m="http://schemas.openxmlformats.org/officeDocument/2006/math" xmlns:v="urn:schemas-microsoft-com:vml" xmlns:wp14="http://schemas.microsoft.com/office/word/2010/wordprocessingDrawing" xmlns:wp="http://schemas.openxmlformats.org/drawingml/2006/wordprocessingDrawing" xmlns:w10="urn:schemas-microsoft-com:office:word" xmlns:w="http://schemas.openxmlformats.org/wordprocessingml/2006/main" xmlns:w14="http://schemas.microsoft.com/office/word/2010/wordml" xmlns:w15="http://schemas.microsoft.com/office/word/2012/wordml" xmlns:w16se="http://schemas.microsoft.com/office/word/2015/wordml/symex" xmlns:wpg="http://schemas.microsoft.com/office/word/2010/wordprocessingGroup" xmlns:wpi="http://schemas.microsoft.com/office/word/2010/wordprocessingInk" xmlns:wne="http://schemas.microsoft.com/office/word/2006/wordml" xmlns:wps="http://schemas.microsoft.com/office/word/2010/wordprocessingShape" mc:Ignorable="w14 w15 w16se wp14">
+<w:document xmlns:wpc="http://schemas.microsoft.com/office/word/2010/wordprocessingCanvas" xmlns:cx="http://schemas.microsoft.com/office/drawing/2014/chartex" xmlns:cx1="http://schemas.microsoft.com/office/drawing/2015/9/8/chartex" xmlns:cx2="http://schemas.microsoft.com/office/drawing/2015/10/21/chartex" xmlns:cx3="http://schemas.microsoft.com/office/drawing/2016/5/9/chartex" xmlns:cx4="http://schemas.microsoft.com/office/drawing/2016/5/10/chartex" xmlns:cx5="http://schemas.microsoft.com/office/drawing/2016/5/11/chartex" xmlns:mc="http://schemas.openxmlformats.org/markup-compatibility/2006" xmlns:o="urn:schemas-microsoft-com:office:office" xmlns:r="http://schemas.openxmlformats.org/officeDocument/2006/relationships" xmlns:m="http://schemas.openxmlformats.org/officeDocument/2006/math" xmlns:v="urn:schemas-microsoft-com:vml" xmlns:wp14="http://schemas.microsoft.com/office/word/2010/wordprocessingDrawing" xmlns:wp="http://schemas.openxmlformats.org/drawingml/2006/wordprocessingDrawing" xmlns:w10="urn:schemas-microsoft-com:office:word" xmlns:w="http://schemas.openxmlformats.org/wordprocessingml/2006/main" xmlns:w14="http://schemas.microsoft.com/office/word/2010/wordml" xmlns:w15="http://schemas.microsoft.com/office/word/2012/wordml" xmlns:w16se="http://schemas.microsoft.com/office/word/2015/wordml/symex" xmlns:wpg="http://schemas.microsoft.com/office/word/2010/wordprocessingGroup" xmlns:wpi="http://schemas.microsoft.com/office/word/2010/wordprocessingInk" xmlns:wne="http://schemas.microsoft.com/office/word/2006/wordml" xmlns:wps="http://schemas.microsoft.com/office/word/2010/wordprocessingShape" mc:Ignorable="w14 w15 w16se wp14">
   <w:body>
     <w:sdt>
       <w:sdtPr>
@@ -172,13 +172,23 @@
                   <w:szCs w:val="28"/>
                 </w:rPr>
               </w:pPr>
+              <w:proofErr w:type="spellStart"/>
               <w:r>
                 <w:rPr>
                   <w:color w:val="4472C4" w:themeColor="accent1"/>
                   <w:sz w:val="28"/>
                   <w:szCs w:val="28"/>
                 </w:rPr>
-                <w:t>By TYMR</w:t>
+                <w:t>By</w:t>
+              </w:r>
+              <w:proofErr w:type="spellEnd"/>
+              <w:r>
+                <w:rPr>
+                  <w:color w:val="4472C4" w:themeColor="accent1"/>
+                  <w:sz w:val="28"/>
+                  <w:szCs w:val="28"/>
+                </w:rPr>
+                <w:t xml:space="preserve"> TYMR</w:t>
               </w:r>
             </w:p>
           </w:sdtContent>
@@ -392,7 +402,7 @@
                   </wp:anchor>
                 </w:drawing>
               </mc:Choice>
-              <mc:Fallback>
+              <mc:Fallback xmlns:cx8="http://schemas.microsoft.com/office/drawing/2016/5/14/chartex" xmlns:cx7="http://schemas.microsoft.com/office/drawing/2016/5/13/chartex" xmlns:cx6="http://schemas.microsoft.com/office/drawing/2016/5/12/chartex">
                 <w:pict>
                   <v:shapetype id="_x0000_t202" coordsize="21600,21600" o:spt="202" path="m,l,21600r21600,l21600,xe">
                     <v:stroke joinstyle="miter"/>
@@ -638,12 +648,21 @@
           <w:sz w:val="36"/>
         </w:rPr>
       </w:pPr>
+      <w:proofErr w:type="spellStart"/>
       <w:r>
         <w:rPr>
           <w:rFonts w:ascii="Berlin Sans FB" w:hAnsi="Berlin Sans FB"/>
           <w:sz w:val="36"/>
         </w:rPr>
-        <w:t>Tomasz:</w:t>
+        <w:t>Tomasz</w:t>
+      </w:r>
+      <w:proofErr w:type="spellEnd"/>
+      <w:r>
+        <w:rPr>
+          <w:rFonts w:ascii="Berlin Sans FB" w:hAnsi="Berlin Sans FB"/>
+          <w:sz w:val="36"/>
+        </w:rPr>
+        <w:t>:</w:t>
       </w:r>
     </w:p>
     <w:p>
@@ -1072,37 +1091,1459 @@
         </w:rPr>
         <w:t xml:space="preserve">Doorzenden als je ingelogd ben en toch naar een andere pagina gaat wordt je terug gestuurd naar je </w:t>
       </w:r>
+      <w:proofErr w:type="spellStart"/>
       <w:r>
         <w:rPr>
           <w:rFonts w:ascii="Comic Sans MS" w:hAnsi="Comic Sans MS"/>
           <w:sz w:val="28"/>
         </w:rPr>
         <w:t>admin</w:t>
+      </w:r>
+      <w:proofErr w:type="spellEnd"/>
+      <w:r>
+        <w:rPr>
+          <w:rFonts w:ascii="Comic Sans MS" w:hAnsi="Comic Sans MS"/>
+          <w:sz w:val="28"/>
+        </w:rPr>
+        <w:t xml:space="preserve"> account, wedstrijden display af berekening van de tijd en de teams die tegen elkaar spelen.</w:t>
+      </w:r>
+    </w:p>
+    <w:p>
+      <w:pPr>
+        <w:rPr>
+          <w:rFonts w:ascii="Comic Sans MS" w:hAnsi="Comic Sans MS"/>
+          <w:sz w:val="28"/>
+        </w:rPr>
+      </w:pPr>
+      <w:r>
+        <w:rPr>
+          <w:rFonts w:ascii="Comic Sans MS" w:hAnsi="Comic Sans MS"/>
+          <w:sz w:val="28"/>
+        </w:rPr>
+        <w:t>12-05-2017</w:t>
+      </w:r>
+    </w:p>
+    <w:p>
+      <w:pPr>
+        <w:rPr>
+          <w:i/>
+          <w:u w:val="single"/>
+        </w:rPr>
+      </w:pPr>
+      <w:r>
+        <w:rPr>
+          <w:rFonts w:ascii="Comic Sans MS" w:hAnsi="Comic Sans MS"/>
+          <w:i/>
+          <w:sz w:val="28"/>
+          <w:u w:val="single"/>
+        </w:rPr>
+        <w:t>Week 4:</w:t>
+      </w:r>
+    </w:p>
+    <w:p>
+      <w:pPr>
+        <w:rPr>
+          <w:i/>
+          <w:u w:val="single"/>
+        </w:rPr>
+      </w:pPr>
+      <w:r>
+        <w:rPr>
+          <w:rFonts w:ascii="Comic Sans MS" w:hAnsi="Comic Sans MS"/>
+          <w:i/>
+          <w:sz w:val="28"/>
+          <w:u w:val="single"/>
+        </w:rPr>
+        <w:t>Week 5:</w:t>
+      </w:r>
+    </w:p>
+    <w:p>
+      <w:pPr>
+        <w:rPr>
+          <w:i/>
+          <w:u w:val="single"/>
+        </w:rPr>
+      </w:pPr>
+      <w:r>
+        <w:rPr>
+          <w:rFonts w:ascii="Comic Sans MS" w:hAnsi="Comic Sans MS"/>
+          <w:i/>
+          <w:sz w:val="28"/>
+          <w:u w:val="single"/>
+        </w:rPr>
+        <w:t>Week 6:</w:t>
+      </w:r>
+    </w:p>
+    <w:p>
+      <w:pPr>
+        <w:rPr>
+          <w:rFonts w:ascii="Comic Sans MS" w:hAnsi="Comic Sans MS"/>
+          <w:i/>
+          <w:sz w:val="28"/>
+          <w:u w:val="single"/>
+        </w:rPr>
+      </w:pPr>
+      <w:r>
+        <w:rPr>
+          <w:rFonts w:ascii="Comic Sans MS" w:hAnsi="Comic Sans MS"/>
+          <w:i/>
+          <w:sz w:val="28"/>
+          <w:u w:val="single"/>
+        </w:rPr>
+        <w:t xml:space="preserve">Week 7: </w:t>
+      </w:r>
+    </w:p>
+    <w:p>
+      <w:pPr>
+        <w:rPr>
+          <w:rFonts w:ascii="Comic Sans MS" w:hAnsi="Comic Sans MS"/>
+          <w:i/>
+          <w:sz w:val="28"/>
+          <w:u w:val="single"/>
+        </w:rPr>
+      </w:pPr>
+      <w:r>
+        <w:rPr>
+          <w:rFonts w:ascii="Comic Sans MS" w:hAnsi="Comic Sans MS"/>
+          <w:i/>
+          <w:sz w:val="28"/>
+          <w:u w:val="single"/>
+        </w:rPr>
+        <w:t xml:space="preserve">Week 8: </w:t>
+      </w:r>
+    </w:p>
+    <w:p>
+      <w:pPr>
+        <w:rPr>
+          <w:rFonts w:ascii="Comic Sans MS" w:hAnsi="Comic Sans MS"/>
+          <w:i/>
+          <w:sz w:val="28"/>
+          <w:u w:val="single"/>
+        </w:rPr>
+      </w:pPr>
+    </w:p>
+    <w:p>
+      <w:pPr>
+        <w:rPr>
+          <w:rFonts w:ascii="Berlin Sans FB" w:hAnsi="Berlin Sans FB"/>
+          <w:sz w:val="36"/>
+        </w:rPr>
+      </w:pPr>
+    </w:p>
+    <w:p>
+      <w:pPr>
+        <w:rPr>
+          <w:rFonts w:ascii="Berlin Sans FB" w:hAnsi="Berlin Sans FB"/>
+          <w:sz w:val="36"/>
+        </w:rPr>
+      </w:pPr>
+    </w:p>
+    <w:p>
+      <w:pPr>
+        <w:rPr>
+          <w:rFonts w:ascii="Berlin Sans FB" w:hAnsi="Berlin Sans FB"/>
+          <w:sz w:val="36"/>
+        </w:rPr>
+      </w:pPr>
+    </w:p>
+    <w:p>
+      <w:pPr>
+        <w:rPr>
+          <w:rFonts w:ascii="Berlin Sans FB" w:hAnsi="Berlin Sans FB"/>
+          <w:sz w:val="36"/>
+        </w:rPr>
+      </w:pPr>
+    </w:p>
+    <w:p>
+      <w:pPr>
+        <w:rPr>
+          <w:rFonts w:ascii="Berlin Sans FB" w:hAnsi="Berlin Sans FB"/>
+          <w:sz w:val="36"/>
+        </w:rPr>
+      </w:pPr>
+    </w:p>
+    <w:p>
+      <w:pPr>
+        <w:rPr>
+          <w:rFonts w:ascii="Berlin Sans FB" w:hAnsi="Berlin Sans FB"/>
+          <w:sz w:val="36"/>
+        </w:rPr>
+      </w:pPr>
+    </w:p>
+    <w:p>
+      <w:pPr>
+        <w:rPr>
+          <w:rFonts w:ascii="Berlin Sans FB" w:hAnsi="Berlin Sans FB"/>
+          <w:sz w:val="36"/>
+        </w:rPr>
+      </w:pPr>
+    </w:p>
+    <w:p>
+      <w:pPr>
+        <w:rPr>
+          <w:rFonts w:ascii="Berlin Sans FB" w:hAnsi="Berlin Sans FB"/>
+          <w:sz w:val="36"/>
+        </w:rPr>
+      </w:pPr>
+    </w:p>
+    <w:p>
+      <w:pPr>
+        <w:rPr>
+          <w:rFonts w:ascii="Berlin Sans FB" w:hAnsi="Berlin Sans FB"/>
+          <w:sz w:val="36"/>
+        </w:rPr>
+      </w:pPr>
+    </w:p>
+    <w:p>
+      <w:pPr>
+        <w:rPr>
+          <w:rFonts w:ascii="Berlin Sans FB" w:hAnsi="Berlin Sans FB"/>
+          <w:sz w:val="36"/>
+        </w:rPr>
+      </w:pPr>
+    </w:p>
+    <w:p>
+      <w:pPr>
+        <w:rPr>
+          <w:rFonts w:ascii="Berlin Sans FB" w:hAnsi="Berlin Sans FB"/>
+          <w:sz w:val="36"/>
+        </w:rPr>
+      </w:pPr>
+    </w:p>
+    <w:p>
+      <w:pPr>
+        <w:rPr>
+          <w:rFonts w:ascii="Berlin Sans FB" w:hAnsi="Berlin Sans FB"/>
+          <w:sz w:val="36"/>
+        </w:rPr>
+      </w:pPr>
+    </w:p>
+    <w:p>
+      <w:pPr>
+        <w:rPr>
+          <w:rFonts w:ascii="Berlin Sans FB" w:hAnsi="Berlin Sans FB"/>
+          <w:sz w:val="36"/>
+        </w:rPr>
+      </w:pPr>
+    </w:p>
+    <w:p>
+      <w:pPr>
+        <w:rPr>
+          <w:rFonts w:ascii="Berlin Sans FB" w:hAnsi="Berlin Sans FB"/>
+          <w:sz w:val="36"/>
+        </w:rPr>
+      </w:pPr>
+    </w:p>
+    <w:p>
+      <w:pPr>
+        <w:rPr>
+          <w:rFonts w:ascii="Berlin Sans FB" w:hAnsi="Berlin Sans FB"/>
+          <w:sz w:val="36"/>
+        </w:rPr>
+      </w:pPr>
+    </w:p>
+    <w:p>
+      <w:pPr>
+        <w:rPr>
+          <w:rFonts w:ascii="Berlin Sans FB" w:hAnsi="Berlin Sans FB"/>
+          <w:sz w:val="36"/>
+        </w:rPr>
+      </w:pPr>
+    </w:p>
+    <w:p>
+      <w:pPr>
+        <w:rPr>
+          <w:rFonts w:ascii="Berlin Sans FB" w:hAnsi="Berlin Sans FB"/>
+          <w:sz w:val="36"/>
+        </w:rPr>
+      </w:pPr>
+      <w:r>
+        <w:rPr>
+          <w:rFonts w:ascii="Berlin Sans FB" w:hAnsi="Berlin Sans FB"/>
+          <w:sz w:val="36"/>
+        </w:rPr>
+        <w:t>Youssef:</w:t>
+      </w:r>
+    </w:p>
+    <w:p>
+      <w:pPr>
+        <w:rPr>
+          <w:rFonts w:ascii="Comic Sans MS" w:hAnsi="Comic Sans MS"/>
+          <w:sz w:val="28"/>
+        </w:rPr>
+      </w:pPr>
+      <w:r>
+        <w:rPr>
+          <w:rFonts w:ascii="Comic Sans MS" w:hAnsi="Comic Sans MS"/>
+          <w:i/>
+          <w:sz w:val="28"/>
+          <w:u w:val="single"/>
+        </w:rPr>
+        <w:t>Week 1:</w:t>
+      </w:r>
+      <w:r>
+        <w:rPr>
+          <w:rFonts w:ascii="Comic Sans MS" w:hAnsi="Comic Sans MS"/>
+          <w:sz w:val="28"/>
+        </w:rPr>
+        <w:t xml:space="preserve"> </w:t>
+      </w:r>
+    </w:p>
+    <w:p>
+      <w:pPr>
+        <w:rPr>
+          <w:rFonts w:ascii="Comic Sans MS" w:hAnsi="Comic Sans MS"/>
+          <w:sz w:val="28"/>
+        </w:rPr>
+      </w:pPr>
+      <w:r>
+        <w:rPr>
+          <w:rFonts w:ascii="Comic Sans MS" w:hAnsi="Comic Sans MS"/>
+          <w:sz w:val="28"/>
+        </w:rPr>
+        <w:t>18-04-2017 Samenwerkingscontract gemaakt, logboek gemaakt.</w:t>
+      </w:r>
+    </w:p>
+    <w:p>
+      <w:pPr>
+        <w:rPr>
+          <w:rFonts w:ascii="Comic Sans MS" w:hAnsi="Comic Sans MS"/>
+          <w:sz w:val="28"/>
+        </w:rPr>
+      </w:pPr>
+      <w:r>
+        <w:rPr>
+          <w:rFonts w:ascii="Comic Sans MS" w:hAnsi="Comic Sans MS"/>
+          <w:sz w:val="28"/>
+        </w:rPr>
+        <w:t xml:space="preserve">19-04-2017 </w:t>
+      </w:r>
+      <w:proofErr w:type="spellStart"/>
+      <w:r>
+        <w:rPr>
+          <w:rFonts w:ascii="Comic Sans MS" w:hAnsi="Comic Sans MS"/>
+          <w:sz w:val="28"/>
+        </w:rPr>
+        <w:t>PvE</w:t>
+      </w:r>
+      <w:proofErr w:type="spellEnd"/>
+      <w:r>
+        <w:rPr>
+          <w:rFonts w:ascii="Comic Sans MS" w:hAnsi="Comic Sans MS"/>
+          <w:sz w:val="28"/>
+        </w:rPr>
+        <w:t xml:space="preserve"> gemaakt, groepsleden aangestuurd vanwege afwezigheid groepsleider.</w:t>
+      </w:r>
+    </w:p>
+    <w:p>
+      <w:pPr>
+        <w:rPr>
+          <w:rFonts w:ascii="Comic Sans MS" w:hAnsi="Comic Sans MS"/>
+          <w:sz w:val="28"/>
+        </w:rPr>
+      </w:pPr>
+      <w:r>
+        <w:rPr>
+          <w:rFonts w:ascii="Comic Sans MS" w:hAnsi="Comic Sans MS"/>
+          <w:sz w:val="28"/>
+        </w:rPr>
+        <w:t>20-04-2017 Interview vragen updaten, huisstijl updaten.</w:t>
+      </w:r>
+    </w:p>
+    <w:p>
+      <w:pPr>
+        <w:rPr>
+          <w:rFonts w:ascii="Comic Sans MS" w:hAnsi="Comic Sans MS"/>
+          <w:sz w:val="28"/>
+        </w:rPr>
+      </w:pPr>
+      <w:r>
+        <w:rPr>
+          <w:rFonts w:ascii="Comic Sans MS" w:hAnsi="Comic Sans MS"/>
+          <w:sz w:val="28"/>
+        </w:rPr>
+        <w:t xml:space="preserve">21-04-2017 Gedeelte van </w:t>
+      </w:r>
+      <w:proofErr w:type="spellStart"/>
+      <w:r>
+        <w:rPr>
+          <w:rFonts w:ascii="Comic Sans MS" w:hAnsi="Comic Sans MS"/>
+          <w:sz w:val="28"/>
+        </w:rPr>
+        <w:t>PvA</w:t>
+      </w:r>
+      <w:proofErr w:type="spellEnd"/>
+      <w:r>
+        <w:rPr>
+          <w:rFonts w:ascii="Comic Sans MS" w:hAnsi="Comic Sans MS"/>
+          <w:sz w:val="28"/>
+        </w:rPr>
+        <w:t xml:space="preserve"> gemaakt, interview voorbereiden, interview gehad, aan acceptatie test begonnen (PHP).</w:t>
+      </w:r>
+    </w:p>
+    <w:p>
+      <w:pPr>
+        <w:rPr>
+          <w:rFonts w:ascii="Comic Sans MS" w:hAnsi="Comic Sans MS"/>
+          <w:i/>
+          <w:sz w:val="28"/>
+          <w:u w:val="single"/>
+        </w:rPr>
+      </w:pPr>
+      <w:r>
+        <w:rPr>
+          <w:rFonts w:ascii="Comic Sans MS" w:hAnsi="Comic Sans MS"/>
+          <w:i/>
+          <w:sz w:val="28"/>
+          <w:u w:val="single"/>
+        </w:rPr>
+        <w:t>Week 2:</w:t>
+      </w:r>
+    </w:p>
+    <w:p>
+      <w:pPr>
+        <w:rPr>
+          <w:rFonts w:ascii="Comic Sans MS" w:hAnsi="Comic Sans MS"/>
+          <w:sz w:val="28"/>
+        </w:rPr>
+      </w:pPr>
+      <w:r>
+        <w:rPr>
+          <w:rFonts w:ascii="Comic Sans MS" w:hAnsi="Comic Sans MS"/>
+          <w:sz w:val="28"/>
+        </w:rPr>
+        <w:t xml:space="preserve">1-05-2017 Acceptatie test afgemaakt (PHP)., de overige niet gemaakte testen vastgelegd, testen onderling verdelen, begin gemaakt aan technische test </w:t>
+      </w:r>
+      <w:r>
+        <w:rPr>
+          <w:rFonts w:ascii="Comic Sans MS" w:hAnsi="Comic Sans MS"/>
+          <w:sz w:val="28"/>
+        </w:rPr>
+        <w:t>m.b.v.</w:t>
+      </w:r>
+      <w:r>
+        <w:rPr>
+          <w:rFonts w:ascii="Comic Sans MS" w:hAnsi="Comic Sans MS"/>
+          <w:sz w:val="28"/>
+        </w:rPr>
+        <w:t xml:space="preserve"> van </w:t>
+      </w:r>
+      <w:proofErr w:type="spellStart"/>
+      <w:r>
+        <w:rPr>
+          <w:rFonts w:ascii="Comic Sans MS" w:hAnsi="Comic Sans MS"/>
+          <w:sz w:val="28"/>
+        </w:rPr>
+        <w:t>Tomasz</w:t>
+      </w:r>
+      <w:proofErr w:type="spellEnd"/>
+      <w:r>
+        <w:rPr>
+          <w:rFonts w:ascii="Comic Sans MS" w:hAnsi="Comic Sans MS"/>
+          <w:sz w:val="28"/>
+        </w:rPr>
+        <w:t xml:space="preserve"> (PHP).</w:t>
+      </w:r>
+    </w:p>
+    <w:p>
+      <w:pPr>
+        <w:rPr>
+          <w:rFonts w:ascii="Comic Sans MS" w:hAnsi="Comic Sans MS"/>
+          <w:sz w:val="28"/>
+        </w:rPr>
+      </w:pPr>
+      <w:r>
+        <w:rPr>
+          <w:rFonts w:ascii="Comic Sans MS" w:hAnsi="Comic Sans MS"/>
+          <w:sz w:val="28"/>
+        </w:rPr>
+        <w:t xml:space="preserve">2-05-2017 Technische test afgemaakt m.b.t van </w:t>
+      </w:r>
+      <w:proofErr w:type="spellStart"/>
+      <w:r>
+        <w:rPr>
+          <w:rFonts w:ascii="Comic Sans MS" w:hAnsi="Comic Sans MS"/>
+          <w:sz w:val="28"/>
+        </w:rPr>
+        <w:t>Tomasz</w:t>
+      </w:r>
+      <w:proofErr w:type="spellEnd"/>
+      <w:r>
+        <w:rPr>
+          <w:rFonts w:ascii="Comic Sans MS" w:hAnsi="Comic Sans MS"/>
+          <w:sz w:val="28"/>
+        </w:rPr>
+        <w:t xml:space="preserve"> (PHP)., functionele test gemaakt</w:t>
+      </w:r>
+      <w:r>
+        <w:rPr>
+          <w:rFonts w:ascii="Comic Sans MS" w:hAnsi="Comic Sans MS"/>
+          <w:sz w:val="28"/>
+        </w:rPr>
+        <w:t xml:space="preserve"> </w:t>
+      </w:r>
+      <w:r>
+        <w:rPr>
+          <w:rFonts w:ascii="Comic Sans MS" w:hAnsi="Comic Sans MS"/>
+          <w:sz w:val="28"/>
+        </w:rPr>
+        <w:t xml:space="preserve">m.b.t van </w:t>
+      </w:r>
+      <w:proofErr w:type="spellStart"/>
+      <w:r>
+        <w:rPr>
+          <w:rFonts w:ascii="Comic Sans MS" w:hAnsi="Comic Sans MS"/>
+          <w:sz w:val="28"/>
+        </w:rPr>
+        <w:t>Tomasz</w:t>
+      </w:r>
+      <w:proofErr w:type="spellEnd"/>
+      <w:r>
+        <w:rPr>
+          <w:rFonts w:ascii="Comic Sans MS" w:hAnsi="Comic Sans MS"/>
+          <w:sz w:val="28"/>
+        </w:rPr>
+        <w:t xml:space="preserve"> (PHP)., f</w:t>
+      </w:r>
+      <w:r>
+        <w:rPr>
+          <w:rFonts w:ascii="Comic Sans MS" w:hAnsi="Comic Sans MS"/>
+          <w:sz w:val="28"/>
+        </w:rPr>
+        <w:t>unctionele ontwerp gemaakt m.b.v</w:t>
+      </w:r>
+      <w:r>
+        <w:rPr>
+          <w:rFonts w:ascii="Comic Sans MS" w:hAnsi="Comic Sans MS"/>
+          <w:sz w:val="28"/>
+        </w:rPr>
+        <w:t>.</w:t>
+      </w:r>
+      <w:r>
+        <w:rPr>
+          <w:rFonts w:ascii="Comic Sans MS" w:hAnsi="Comic Sans MS"/>
+          <w:sz w:val="28"/>
+        </w:rPr>
+        <w:t xml:space="preserve"> van </w:t>
+      </w:r>
+      <w:proofErr w:type="spellStart"/>
+      <w:r>
+        <w:rPr>
+          <w:rFonts w:ascii="Comic Sans MS" w:hAnsi="Comic Sans MS"/>
+          <w:sz w:val="28"/>
+        </w:rPr>
+        <w:t>Tomasz</w:t>
+      </w:r>
+      <w:proofErr w:type="spellEnd"/>
+      <w:r>
+        <w:rPr>
+          <w:rFonts w:ascii="Comic Sans MS" w:hAnsi="Comic Sans MS"/>
+          <w:sz w:val="28"/>
+        </w:rPr>
+        <w:t xml:space="preserve"> (PHP).</w:t>
+      </w:r>
+    </w:p>
+    <w:p>
+      <w:pPr>
+        <w:rPr>
+          <w:rFonts w:ascii="Comic Sans MS" w:hAnsi="Comic Sans MS"/>
+          <w:sz w:val="28"/>
+        </w:rPr>
+      </w:pPr>
+      <w:r>
+        <w:rPr>
+          <w:rFonts w:ascii="Comic Sans MS" w:hAnsi="Comic Sans MS"/>
+          <w:sz w:val="28"/>
+        </w:rPr>
+        <w:t xml:space="preserve">3-05-2017 </w:t>
+      </w:r>
+      <w:r>
+        <w:rPr>
+          <w:rFonts w:ascii="Comic Sans MS" w:hAnsi="Comic Sans MS"/>
+          <w:sz w:val="28"/>
+        </w:rPr>
+        <w:t>Verdeling van de applicaties gemaakt.</w:t>
+      </w:r>
+    </w:p>
+    <w:p>
+      <w:pPr>
+        <w:rPr>
+          <w:rFonts w:ascii="Comic Sans MS" w:hAnsi="Comic Sans MS"/>
+          <w:sz w:val="28"/>
+        </w:rPr>
+      </w:pPr>
+      <w:r>
+        <w:rPr>
+          <w:rFonts w:ascii="Comic Sans MS" w:hAnsi="Comic Sans MS"/>
+          <w:sz w:val="28"/>
+        </w:rPr>
+        <w:t xml:space="preserve">4-05-2017 </w:t>
+      </w:r>
+      <w:r>
+        <w:rPr>
+          <w:rFonts w:ascii="Comic Sans MS" w:hAnsi="Comic Sans MS"/>
+          <w:sz w:val="28"/>
+        </w:rPr>
+        <w:t>Kleuren opgezocht, fonts opgezocht, functionele test PHP aangepast, functionele test C# aangepast.</w:t>
+      </w:r>
+    </w:p>
+    <w:p>
+      <w:pPr>
+        <w:rPr>
+          <w:rFonts w:ascii="Comic Sans MS" w:hAnsi="Comic Sans MS"/>
+          <w:i/>
+          <w:sz w:val="28"/>
+          <w:u w:val="single"/>
+        </w:rPr>
+      </w:pPr>
+      <w:r>
+        <w:rPr>
+          <w:rFonts w:ascii="Comic Sans MS" w:hAnsi="Comic Sans MS"/>
+          <w:i/>
+          <w:sz w:val="28"/>
+          <w:u w:val="single"/>
+        </w:rPr>
+        <w:t xml:space="preserve">Week 3: </w:t>
+      </w:r>
+    </w:p>
+    <w:p>
+      <w:pPr>
+        <w:rPr>
+          <w:rFonts w:ascii="Comic Sans MS" w:hAnsi="Comic Sans MS"/>
+          <w:sz w:val="28"/>
+        </w:rPr>
+      </w:pPr>
+      <w:r>
+        <w:rPr>
+          <w:rFonts w:ascii="Comic Sans MS" w:hAnsi="Comic Sans MS" w:cs="Arial"/>
+          <w:sz w:val="28"/>
+        </w:rPr>
+        <w:t xml:space="preserve">08-05-2017 </w:t>
+      </w:r>
+      <w:r>
+        <w:rPr>
+          <w:rFonts w:ascii="Comic Sans MS" w:hAnsi="Comic Sans MS" w:cs="Arial"/>
+          <w:sz w:val="28"/>
+        </w:rPr>
+        <w:t xml:space="preserve">Begonnen met </w:t>
+      </w:r>
+      <w:r>
+        <w:rPr>
+          <w:rFonts w:ascii="Comic Sans MS" w:hAnsi="Comic Sans MS" w:cs="Arial"/>
+          <w:sz w:val="28"/>
+        </w:rPr>
+        <w:t>HTML-gedeelte</w:t>
+      </w:r>
+      <w:r>
+        <w:rPr>
+          <w:rFonts w:ascii="Comic Sans MS" w:hAnsi="Comic Sans MS" w:cs="Arial"/>
+          <w:sz w:val="28"/>
+        </w:rPr>
+        <w:t xml:space="preserve">, </w:t>
+      </w:r>
+      <w:r>
+        <w:rPr>
+          <w:rFonts w:ascii="Comic Sans MS" w:hAnsi="Comic Sans MS"/>
+          <w:sz w:val="28"/>
+        </w:rPr>
+        <w:t>groepsleden aangestuurd vanwege afwezigheid groepsleider.</w:t>
+      </w:r>
+    </w:p>
+    <w:p>
+      <w:pPr>
+        <w:rPr>
+          <w:rFonts w:ascii="Comic Sans MS" w:hAnsi="Comic Sans MS" w:cs="Arial"/>
+          <w:sz w:val="28"/>
+        </w:rPr>
+      </w:pPr>
+      <w:r>
+        <w:rPr>
+          <w:rFonts w:ascii="Comic Sans MS" w:hAnsi="Comic Sans MS" w:cs="Arial"/>
+          <w:sz w:val="28"/>
+        </w:rPr>
+        <w:lastRenderedPageBreak/>
+        <w:t>09-05-2017 Begonnen met C# gedeelte, Max geholpen/ondersteund.</w:t>
+      </w:r>
+      <w:r>
+        <w:rPr>
+          <w:rFonts w:ascii="Comic Sans MS" w:hAnsi="Comic Sans MS" w:cs="Arial"/>
+          <w:sz w:val="28"/>
+        </w:rPr>
+        <w:t xml:space="preserve"> </w:t>
+      </w:r>
+      <w:r>
+        <w:rPr>
+          <w:rFonts w:ascii="Comic Sans MS" w:hAnsi="Comic Sans MS" w:cs="Arial"/>
+          <w:sz w:val="28"/>
+        </w:rPr>
+        <w:t>Btw: alles bijna vernachelt ^^.</w:t>
+      </w:r>
+    </w:p>
+    <w:p>
+      <w:pPr>
+        <w:rPr>
+          <w:rFonts w:ascii="Comic Sans MS" w:hAnsi="Comic Sans MS" w:cs="Arial"/>
+          <w:b/>
+        </w:rPr>
+      </w:pPr>
+      <w:r>
+        <w:rPr>
+          <w:rFonts w:ascii="Comic Sans MS" w:hAnsi="Comic Sans MS" w:cs="Arial"/>
+          <w:sz w:val="28"/>
+        </w:rPr>
+        <w:t xml:space="preserve">10-05-2017 Begonnen aan register, </w:t>
+      </w:r>
+      <w:proofErr w:type="spellStart"/>
+      <w:r>
+        <w:rPr>
+          <w:rFonts w:ascii="Comic Sans MS" w:hAnsi="Comic Sans MS" w:cs="Arial"/>
+          <w:sz w:val="28"/>
+        </w:rPr>
+        <w:t>clear</w:t>
+      </w:r>
+      <w:proofErr w:type="spellEnd"/>
+      <w:r>
+        <w:rPr>
+          <w:rFonts w:ascii="Comic Sans MS" w:hAnsi="Comic Sans MS" w:cs="Arial"/>
+          <w:sz w:val="28"/>
+        </w:rPr>
+        <w:t xml:space="preserve"> </w:t>
+      </w:r>
+      <w:proofErr w:type="spellStart"/>
+      <w:r>
+        <w:rPr>
+          <w:rFonts w:ascii="Comic Sans MS" w:hAnsi="Comic Sans MS" w:cs="Arial"/>
+          <w:sz w:val="28"/>
+        </w:rPr>
+        <w:t>predition</w:t>
+      </w:r>
+      <w:proofErr w:type="spellEnd"/>
+      <w:r>
+        <w:rPr>
+          <w:rFonts w:ascii="Comic Sans MS" w:hAnsi="Comic Sans MS" w:cs="Arial"/>
+          <w:sz w:val="28"/>
+        </w:rPr>
+        <w:t xml:space="preserve"> gemaakt, Begonnen aan </w:t>
+      </w:r>
+      <w:proofErr w:type="spellStart"/>
+      <w:r>
+        <w:rPr>
+          <w:rFonts w:ascii="Comic Sans MS" w:hAnsi="Comic Sans MS" w:cs="Arial"/>
+          <w:sz w:val="28"/>
+        </w:rPr>
+        <w:t>edit</w:t>
+      </w:r>
+      <w:proofErr w:type="spellEnd"/>
+      <w:r>
+        <w:rPr>
+          <w:rFonts w:ascii="Comic Sans MS" w:hAnsi="Comic Sans MS" w:cs="Arial"/>
+          <w:sz w:val="28"/>
+        </w:rPr>
+        <w:t xml:space="preserve"> </w:t>
+      </w:r>
+      <w:proofErr w:type="spellStart"/>
+      <w:r>
+        <w:rPr>
+          <w:rFonts w:ascii="Comic Sans MS" w:hAnsi="Comic Sans MS" w:cs="Arial"/>
+          <w:sz w:val="28"/>
+        </w:rPr>
+        <w:t>predition</w:t>
+      </w:r>
+      <w:proofErr w:type="spellEnd"/>
+      <w:r>
+        <w:rPr>
+          <w:rFonts w:ascii="Comic Sans MS" w:hAnsi="Comic Sans MS" w:cs="Arial"/>
+          <w:sz w:val="28"/>
+        </w:rPr>
+        <w:t>.</w:t>
+      </w:r>
+    </w:p>
+    <w:p>
+      <w:pPr>
+        <w:rPr>
+          <w:rFonts w:ascii="Comic Sans MS" w:hAnsi="Comic Sans MS" w:cs="Arial"/>
+          <w:sz w:val="28"/>
+        </w:rPr>
+      </w:pPr>
+      <w:r>
+        <w:rPr>
+          <w:rFonts w:ascii="Comic Sans MS" w:hAnsi="Comic Sans MS" w:cs="Arial"/>
+          <w:sz w:val="28"/>
+        </w:rPr>
+        <w:t xml:space="preserve">11-05-2017 Oplossing vinden voor het </w:t>
+      </w:r>
+      <w:proofErr w:type="spellStart"/>
+      <w:r>
+        <w:rPr>
+          <w:rFonts w:ascii="Comic Sans MS" w:hAnsi="Comic Sans MS" w:cs="Arial"/>
+          <w:sz w:val="28"/>
+        </w:rPr>
+        <w:t>messagebox</w:t>
+      </w:r>
+      <w:proofErr w:type="spellEnd"/>
+      <w:r>
+        <w:rPr>
+          <w:rFonts w:ascii="Comic Sans MS" w:hAnsi="Comic Sans MS" w:cs="Arial"/>
+          <w:sz w:val="28"/>
+        </w:rPr>
+        <w:t xml:space="preserve">: De connectie is niet gesloten. Register is afgemaakt, </w:t>
+      </w:r>
+      <w:r>
+        <w:rPr>
+          <w:rFonts w:ascii="Comic Sans MS" w:hAnsi="Comic Sans MS" w:cs="Arial"/>
+          <w:sz w:val="28"/>
+        </w:rPr>
+        <w:t>Eltons</w:t>
+      </w:r>
+      <w:r>
+        <w:rPr>
+          <w:rFonts w:ascii="Comic Sans MS" w:hAnsi="Comic Sans MS" w:cs="Arial"/>
+          <w:sz w:val="28"/>
+        </w:rPr>
+        <w:t xml:space="preserve"> speciale account gemaakt/voorbereid. </w:t>
+      </w:r>
+    </w:p>
+    <w:p>
+      <w:pPr>
+        <w:rPr>
+          <w:i/>
+          <w:u w:val="single"/>
+        </w:rPr>
+      </w:pPr>
+      <w:r>
+        <w:rPr>
+          <w:rFonts w:ascii="Comic Sans MS" w:hAnsi="Comic Sans MS"/>
+          <w:i/>
+          <w:sz w:val="28"/>
+          <w:u w:val="single"/>
+        </w:rPr>
+        <w:t>Week 4:</w:t>
+      </w:r>
+    </w:p>
+    <w:p>
+      <w:pPr>
+        <w:rPr>
+          <w:i/>
+          <w:u w:val="single"/>
+        </w:rPr>
+      </w:pPr>
+      <w:r>
+        <w:rPr>
+          <w:rFonts w:ascii="Comic Sans MS" w:hAnsi="Comic Sans MS"/>
+          <w:i/>
+          <w:sz w:val="28"/>
+          <w:u w:val="single"/>
+        </w:rPr>
+        <w:t>Week 5:</w:t>
+      </w:r>
+    </w:p>
+    <w:p>
+      <w:pPr>
+        <w:rPr>
+          <w:i/>
+          <w:u w:val="single"/>
+        </w:rPr>
+      </w:pPr>
+      <w:r>
+        <w:rPr>
+          <w:rFonts w:ascii="Comic Sans MS" w:hAnsi="Comic Sans MS"/>
+          <w:i/>
+          <w:sz w:val="28"/>
+          <w:u w:val="single"/>
+        </w:rPr>
+        <w:t>Week 6:</w:t>
+      </w:r>
+    </w:p>
+    <w:p>
+      <w:pPr>
+        <w:rPr>
+          <w:rFonts w:ascii="Comic Sans MS" w:hAnsi="Comic Sans MS"/>
+          <w:i/>
+          <w:sz w:val="28"/>
+          <w:u w:val="single"/>
+        </w:rPr>
+      </w:pPr>
+      <w:r>
+        <w:rPr>
+          <w:rFonts w:ascii="Comic Sans MS" w:hAnsi="Comic Sans MS"/>
+          <w:i/>
+          <w:sz w:val="28"/>
+          <w:u w:val="single"/>
+        </w:rPr>
+        <w:t xml:space="preserve">Week 7: </w:t>
+      </w:r>
+    </w:p>
+    <w:p>
+      <w:pPr>
+        <w:rPr>
+          <w:rFonts w:ascii="Comic Sans MS" w:hAnsi="Comic Sans MS"/>
+          <w:i/>
+          <w:sz w:val="28"/>
+          <w:u w:val="single"/>
+        </w:rPr>
+      </w:pPr>
+      <w:r>
+        <w:rPr>
+          <w:rFonts w:ascii="Comic Sans MS" w:hAnsi="Comic Sans MS"/>
+          <w:i/>
+          <w:sz w:val="28"/>
+          <w:u w:val="single"/>
+        </w:rPr>
+        <w:t xml:space="preserve">Week 8: </w:t>
+      </w:r>
+    </w:p>
+    <w:p>
+      <w:pPr>
+        <w:rPr>
+          <w:rFonts w:ascii="Berlin Sans FB" w:hAnsi="Berlin Sans FB"/>
+          <w:sz w:val="36"/>
+        </w:rPr>
+      </w:pPr>
+    </w:p>
+    <w:p>
+      <w:pPr>
+        <w:rPr>
+          <w:rFonts w:ascii="Berlin Sans FB" w:hAnsi="Berlin Sans FB"/>
+          <w:sz w:val="36"/>
+        </w:rPr>
+      </w:pPr>
+    </w:p>
+    <w:p>
+      <w:pPr>
+        <w:rPr>
+          <w:rFonts w:ascii="Berlin Sans FB" w:hAnsi="Berlin Sans FB"/>
+          <w:sz w:val="36"/>
+        </w:rPr>
+      </w:pPr>
+    </w:p>
+    <w:p>
+      <w:pPr>
+        <w:rPr>
+          <w:rFonts w:ascii="Berlin Sans FB" w:hAnsi="Berlin Sans FB"/>
+          <w:sz w:val="36"/>
+        </w:rPr>
+      </w:pPr>
+    </w:p>
+    <w:p>
+      <w:pPr>
+        <w:rPr>
+          <w:rFonts w:ascii="Berlin Sans FB" w:hAnsi="Berlin Sans FB"/>
+          <w:sz w:val="36"/>
+        </w:rPr>
+      </w:pPr>
+    </w:p>
+    <w:p>
+      <w:pPr>
+        <w:rPr>
+          <w:rFonts w:ascii="Berlin Sans FB" w:hAnsi="Berlin Sans FB"/>
+          <w:sz w:val="36"/>
+        </w:rPr>
+      </w:pPr>
+    </w:p>
+    <w:p>
+      <w:pPr>
+        <w:rPr>
+          <w:rFonts w:ascii="Berlin Sans FB" w:hAnsi="Berlin Sans FB"/>
+          <w:sz w:val="36"/>
+        </w:rPr>
+      </w:pPr>
+    </w:p>
+    <w:p>
+      <w:pPr>
+        <w:rPr>
+          <w:rFonts w:ascii="Berlin Sans FB" w:hAnsi="Berlin Sans FB"/>
+          <w:sz w:val="36"/>
+        </w:rPr>
+      </w:pPr>
+    </w:p>
+    <w:p>
+      <w:pPr>
+        <w:rPr>
+          <w:rFonts w:ascii="Berlin Sans FB" w:hAnsi="Berlin Sans FB"/>
+          <w:sz w:val="36"/>
+        </w:rPr>
+      </w:pPr>
+    </w:p>
+    <w:p>
+      <w:pPr>
+        <w:rPr>
+          <w:rFonts w:ascii="Berlin Sans FB" w:hAnsi="Berlin Sans FB"/>
+          <w:sz w:val="36"/>
+        </w:rPr>
+      </w:pPr>
+    </w:p>
+    <w:p>
+      <w:pPr>
+        <w:rPr>
+          <w:rFonts w:ascii="Berlin Sans FB" w:hAnsi="Berlin Sans FB"/>
+          <w:sz w:val="36"/>
+        </w:rPr>
+      </w:pPr>
+    </w:p>
+    <w:p>
+      <w:pPr>
+        <w:rPr>
+          <w:rFonts w:ascii="Berlin Sans FB" w:hAnsi="Berlin Sans FB"/>
+          <w:sz w:val="36"/>
+        </w:rPr>
+      </w:pPr>
+    </w:p>
+    <w:p>
+      <w:pPr>
+        <w:rPr>
+          <w:rFonts w:ascii="Berlin Sans FB" w:hAnsi="Berlin Sans FB"/>
+          <w:sz w:val="36"/>
+        </w:rPr>
+      </w:pPr>
+    </w:p>
+    <w:p>
+      <w:pPr>
+        <w:rPr>
+          <w:rFonts w:ascii="Berlin Sans FB" w:hAnsi="Berlin Sans FB"/>
+          <w:sz w:val="36"/>
+        </w:rPr>
+      </w:pPr>
+    </w:p>
+    <w:p>
+      <w:pPr>
+        <w:rPr>
+          <w:rFonts w:ascii="Berlin Sans FB" w:hAnsi="Berlin Sans FB"/>
+          <w:sz w:val="36"/>
+        </w:rPr>
+      </w:pPr>
+    </w:p>
+    <w:p>
+      <w:pPr>
+        <w:rPr>
+          <w:rFonts w:ascii="Berlin Sans FB" w:hAnsi="Berlin Sans FB"/>
+          <w:sz w:val="36"/>
+        </w:rPr>
+      </w:pPr>
+    </w:p>
+    <w:p>
+      <w:pPr>
+        <w:rPr>
+          <w:rFonts w:ascii="Comic Sans MS" w:hAnsi="Comic Sans MS"/>
+          <w:i/>
+          <w:sz w:val="28"/>
+          <w:u w:val="single"/>
+        </w:rPr>
+      </w:pPr>
+      <w:r>
+        <w:rPr>
+          <w:rFonts w:ascii="Berlin Sans FB" w:hAnsi="Berlin Sans FB"/>
+          <w:sz w:val="36"/>
+        </w:rPr>
+        <w:t>Remco:</w:t>
+      </w:r>
+    </w:p>
+    <w:p>
+      <w:pPr>
+        <w:rPr>
+          <w:rFonts w:ascii="Comic Sans MS" w:hAnsi="Comic Sans MS"/>
+          <w:i/>
+          <w:sz w:val="28"/>
+          <w:u w:val="single"/>
+        </w:rPr>
+      </w:pPr>
+      <w:r>
+        <w:rPr>
+          <w:rFonts w:ascii="Comic Sans MS" w:hAnsi="Comic Sans MS"/>
+          <w:i/>
+          <w:sz w:val="28"/>
+          <w:u w:val="single"/>
+        </w:rPr>
+        <w:t xml:space="preserve">Week 1: </w:t>
+      </w:r>
+    </w:p>
+    <w:p>
+      <w:pPr>
+        <w:rPr>
+          <w:rFonts w:ascii="Comic Sans MS" w:hAnsi="Comic Sans MS"/>
+          <w:sz w:val="28"/>
+        </w:rPr>
+      </w:pPr>
+      <w:r>
+        <w:rPr>
+          <w:rFonts w:ascii="Comic Sans MS" w:hAnsi="Comic Sans MS"/>
+          <w:sz w:val="28"/>
+        </w:rPr>
+        <w:t>18-04-2017 Contactenlijst gemaakt, conventies vastgelegd,</w:t>
+      </w:r>
+    </w:p>
+    <w:p>
+      <w:pPr>
+        <w:rPr>
+          <w:rFonts w:ascii="Comic Sans MS" w:hAnsi="Comic Sans MS"/>
+          <w:sz w:val="28"/>
+        </w:rPr>
+      </w:pPr>
+      <w:r>
+        <w:rPr>
+          <w:rFonts w:ascii="Comic Sans MS" w:hAnsi="Comic Sans MS"/>
+          <w:sz w:val="28"/>
+        </w:rPr>
+        <w:t>19-04-2017 Taakverdeling gemaakt.</w:t>
+      </w:r>
+    </w:p>
+    <w:p>
+      <w:pPr>
+        <w:rPr>
+          <w:rFonts w:ascii="Comic Sans MS" w:hAnsi="Comic Sans MS"/>
+          <w:sz w:val="28"/>
+        </w:rPr>
+      </w:pPr>
+      <w:r>
+        <w:rPr>
+          <w:rFonts w:ascii="Comic Sans MS" w:hAnsi="Comic Sans MS"/>
+          <w:sz w:val="28"/>
+        </w:rPr>
+        <w:t xml:space="preserve">20-04-2017 </w:t>
+      </w:r>
+      <w:r>
+        <w:rPr>
+          <w:rFonts w:ascii="Comic Sans MS" w:hAnsi="Comic Sans MS"/>
+          <w:sz w:val="28"/>
+        </w:rPr>
+        <w:t>Interview vragen bedacht.</w:t>
+      </w:r>
+    </w:p>
+    <w:p>
+      <w:pPr>
+        <w:rPr>
+          <w:rFonts w:ascii="Comic Sans MS" w:hAnsi="Comic Sans MS"/>
+          <w:b/>
+          <w:sz w:val="28"/>
+        </w:rPr>
+      </w:pPr>
+      <w:r>
+        <w:rPr>
+          <w:rFonts w:ascii="Comic Sans MS" w:hAnsi="Comic Sans MS"/>
+          <w:sz w:val="28"/>
+        </w:rPr>
+        <w:t>21-04-2017</w:t>
+      </w:r>
+      <w:r>
+        <w:rPr>
+          <w:rFonts w:ascii="Comic Sans MS" w:hAnsi="Comic Sans MS"/>
+          <w:sz w:val="28"/>
+        </w:rPr>
+        <w:t xml:space="preserve"> Begonnen acceptatie test en technische test c#.</w:t>
+      </w:r>
+    </w:p>
+    <w:p>
+      <w:pPr>
+        <w:rPr>
+          <w:rFonts w:ascii="Comic Sans MS" w:hAnsi="Comic Sans MS"/>
+          <w:i/>
+          <w:sz w:val="28"/>
+          <w:u w:val="single"/>
+        </w:rPr>
+      </w:pPr>
+      <w:r>
+        <w:rPr>
+          <w:rFonts w:ascii="Comic Sans MS" w:hAnsi="Comic Sans MS"/>
+          <w:i/>
+          <w:sz w:val="28"/>
+          <w:u w:val="single"/>
+        </w:rPr>
+        <w:t>Week 2:</w:t>
+      </w:r>
+    </w:p>
+    <w:p>
+      <w:pPr>
+        <w:rPr>
+          <w:rFonts w:ascii="Comic Sans MS" w:hAnsi="Comic Sans MS"/>
+          <w:sz w:val="28"/>
+        </w:rPr>
+      </w:pPr>
+      <w:r>
+        <w:rPr>
+          <w:rFonts w:ascii="Comic Sans MS" w:hAnsi="Comic Sans MS"/>
+          <w:sz w:val="28"/>
+        </w:rPr>
+        <w:t xml:space="preserve">1-05-2017 </w:t>
+      </w:r>
+      <w:r>
+        <w:rPr>
+          <w:rFonts w:ascii="Comic Sans MS" w:hAnsi="Comic Sans MS"/>
+          <w:sz w:val="28"/>
+        </w:rPr>
+        <w:t>Begonnen aan functioneel ontwerp C#.</w:t>
+      </w:r>
+    </w:p>
+    <w:p>
+      <w:pPr>
+        <w:rPr>
+          <w:rFonts w:ascii="Comic Sans MS" w:hAnsi="Comic Sans MS"/>
+          <w:sz w:val="28"/>
+        </w:rPr>
+      </w:pPr>
+      <w:r>
+        <w:rPr>
+          <w:rFonts w:ascii="Comic Sans MS" w:hAnsi="Comic Sans MS"/>
+          <w:sz w:val="28"/>
+        </w:rPr>
+        <w:t xml:space="preserve">2-05-2017 </w:t>
+      </w:r>
+      <w:r>
+        <w:rPr>
+          <w:rFonts w:ascii="Comic Sans MS" w:hAnsi="Comic Sans MS"/>
+          <w:sz w:val="28"/>
+        </w:rPr>
+        <w:t>Functioneel ontwerp afgemaakt.</w:t>
+      </w:r>
+    </w:p>
+    <w:p>
+      <w:pPr>
+        <w:rPr>
+          <w:rFonts w:ascii="Comic Sans MS" w:hAnsi="Comic Sans MS"/>
+          <w:sz w:val="28"/>
+        </w:rPr>
+      </w:pPr>
+      <w:r>
+        <w:rPr>
+          <w:rFonts w:ascii="Comic Sans MS" w:hAnsi="Comic Sans MS"/>
+          <w:sz w:val="28"/>
+        </w:rPr>
+        <w:t xml:space="preserve">3-05-2017 </w:t>
+      </w:r>
+      <w:r>
+        <w:rPr>
+          <w:rFonts w:ascii="Comic Sans MS" w:hAnsi="Comic Sans MS"/>
+          <w:sz w:val="28"/>
+        </w:rPr>
+        <w:t>Afwezig.</w:t>
+      </w:r>
+    </w:p>
+    <w:p>
+      <w:pPr>
+        <w:rPr>
+          <w:rFonts w:ascii="Comic Sans MS" w:hAnsi="Comic Sans MS"/>
+          <w:sz w:val="28"/>
+        </w:rPr>
+      </w:pPr>
+      <w:r>
+        <w:rPr>
+          <w:rFonts w:ascii="Comic Sans MS" w:hAnsi="Comic Sans MS"/>
+          <w:sz w:val="28"/>
+        </w:rPr>
+        <w:t xml:space="preserve">4-05-2017 </w:t>
+      </w:r>
+      <w:r>
+        <w:rPr>
+          <w:rFonts w:ascii="Comic Sans MS" w:hAnsi="Comic Sans MS"/>
+          <w:sz w:val="28"/>
+        </w:rPr>
+        <w:t>Afwezig.</w:t>
+      </w:r>
+    </w:p>
+    <w:p>
+      <w:pPr>
+        <w:rPr>
+          <w:rFonts w:ascii="Comic Sans MS" w:hAnsi="Comic Sans MS"/>
+          <w:sz w:val="28"/>
+        </w:rPr>
+      </w:pPr>
+      <w:r>
+        <w:rPr>
+          <w:rFonts w:ascii="Comic Sans MS" w:hAnsi="Comic Sans MS"/>
+          <w:sz w:val="28"/>
+        </w:rPr>
+        <w:t>5-05-2017 Aan logo gewerkt.</w:t>
+      </w:r>
+    </w:p>
+    <w:p>
+      <w:pPr>
+        <w:rPr>
+          <w:rFonts w:ascii="Comic Sans MS" w:hAnsi="Comic Sans MS"/>
+          <w:i/>
+          <w:sz w:val="28"/>
+          <w:u w:val="single"/>
+        </w:rPr>
+      </w:pPr>
+      <w:r>
+        <w:rPr>
+          <w:rFonts w:ascii="Comic Sans MS" w:hAnsi="Comic Sans MS"/>
+          <w:i/>
+          <w:sz w:val="28"/>
+          <w:u w:val="single"/>
+        </w:rPr>
+        <w:t xml:space="preserve">Week 3: </w:t>
+      </w:r>
+    </w:p>
+    <w:p>
+      <w:pPr>
+        <w:rPr>
+          <w:rFonts w:ascii="Comic Sans MS" w:hAnsi="Comic Sans MS" w:cs="Arial"/>
+          <w:sz w:val="28"/>
+        </w:rPr>
+      </w:pPr>
+      <w:r>
+        <w:rPr>
+          <w:rFonts w:ascii="Comic Sans MS" w:hAnsi="Comic Sans MS" w:cs="Arial"/>
+          <w:sz w:val="28"/>
+        </w:rPr>
+        <w:t>08-05-2017</w:t>
+      </w:r>
+      <w:r>
+        <w:rPr>
+          <w:rFonts w:ascii="Comic Sans MS" w:hAnsi="Comic Sans MS" w:cs="Arial"/>
+          <w:sz w:val="28"/>
+        </w:rPr>
+        <w:t xml:space="preserve"> </w:t>
+      </w:r>
+      <w:r>
+        <w:rPr>
+          <w:rFonts w:ascii="Comic Sans MS" w:hAnsi="Comic Sans MS" w:cs="Arial"/>
+          <w:sz w:val="28"/>
+        </w:rPr>
+        <w:t>Samen met Y</w:t>
+      </w:r>
+      <w:r>
+        <w:rPr>
+          <w:rFonts w:ascii="Comic Sans MS" w:hAnsi="Comic Sans MS" w:cs="Arial"/>
+          <w:sz w:val="28"/>
+        </w:rPr>
+        <w:t xml:space="preserve">oussef aan </w:t>
+      </w:r>
+      <w:proofErr w:type="spellStart"/>
+      <w:r>
+        <w:rPr>
+          <w:rFonts w:ascii="Comic Sans MS" w:hAnsi="Comic Sans MS" w:cs="Arial"/>
+          <w:sz w:val="28"/>
+        </w:rPr>
+        <w:t>clear</w:t>
+      </w:r>
+      <w:proofErr w:type="spellEnd"/>
+      <w:r>
+        <w:rPr>
+          <w:rFonts w:ascii="Comic Sans MS" w:hAnsi="Comic Sans MS" w:cs="Arial"/>
+          <w:sz w:val="28"/>
+        </w:rPr>
+        <w:t xml:space="preserve"> </w:t>
+      </w:r>
+      <w:proofErr w:type="spellStart"/>
+      <w:r>
+        <w:rPr>
+          <w:rFonts w:ascii="Comic Sans MS" w:hAnsi="Comic Sans MS" w:cs="Arial"/>
+          <w:sz w:val="28"/>
+        </w:rPr>
+        <w:t>prediction</w:t>
+      </w:r>
+      <w:proofErr w:type="spellEnd"/>
+      <w:r>
+        <w:rPr>
+          <w:rFonts w:ascii="Comic Sans MS" w:hAnsi="Comic Sans MS" w:cs="Arial"/>
+          <w:sz w:val="28"/>
+        </w:rPr>
+        <w:t xml:space="preserve"> knop c# gewerkt</w:t>
+      </w:r>
+      <w:r>
+        <w:rPr>
+          <w:rFonts w:ascii="Comic Sans MS" w:hAnsi="Comic Sans MS" w:cs="Arial"/>
+          <w:sz w:val="28"/>
+        </w:rPr>
+        <w:t>, Max geholpen/ondersteund.</w:t>
+      </w:r>
+    </w:p>
+    <w:p>
+      <w:pPr>
+        <w:rPr>
+          <w:rFonts w:ascii="Comic Sans MS" w:hAnsi="Comic Sans MS" w:cs="Arial"/>
+          <w:sz w:val="28"/>
+        </w:rPr>
+      </w:pPr>
+      <w:r>
+        <w:rPr>
+          <w:rFonts w:ascii="Comic Sans MS" w:hAnsi="Comic Sans MS" w:cs="Arial"/>
+          <w:sz w:val="28"/>
+        </w:rPr>
+        <w:t>09-05-2017</w:t>
+      </w:r>
+      <w:r>
+        <w:rPr>
+          <w:rFonts w:ascii="Comic Sans MS" w:hAnsi="Comic Sans MS" w:cs="Arial"/>
+          <w:sz w:val="28"/>
+        </w:rPr>
+        <w:t xml:space="preserve"> A</w:t>
+      </w:r>
+      <w:r>
+        <w:rPr>
+          <w:rFonts w:ascii="Comic Sans MS" w:hAnsi="Comic Sans MS" w:cs="Arial"/>
+          <w:sz w:val="28"/>
+        </w:rPr>
+        <w:t>an website gewerkt</w:t>
+      </w:r>
+      <w:r>
+        <w:rPr>
+          <w:rFonts w:ascii="Comic Sans MS" w:hAnsi="Comic Sans MS" w:cs="Arial"/>
+          <w:sz w:val="28"/>
+        </w:rPr>
+        <w:t>.</w:t>
+      </w:r>
+    </w:p>
+    <w:p>
+      <w:pPr>
+        <w:rPr>
+          <w:rFonts w:ascii="Comic Sans MS" w:hAnsi="Comic Sans MS"/>
+          <w:sz w:val="28"/>
+        </w:rPr>
+      </w:pPr>
+      <w:r>
+        <w:rPr>
+          <w:rFonts w:ascii="Comic Sans MS" w:hAnsi="Comic Sans MS"/>
+          <w:sz w:val="28"/>
+        </w:rPr>
+        <w:t>10-05-2017</w:t>
+      </w:r>
+      <w:r>
+        <w:rPr>
+          <w:rFonts w:ascii="Comic Sans MS" w:hAnsi="Comic Sans MS"/>
+          <w:sz w:val="28"/>
+        </w:rPr>
+        <w:t xml:space="preserve"> aan de team lijst gewerkt dat de teams worden weergegeven</w:t>
+      </w:r>
+    </w:p>
+    <w:p>
+      <w:pPr>
+        <w:rPr>
+          <w:rFonts w:ascii="Comic Sans MS" w:hAnsi="Comic Sans MS"/>
+          <w:sz w:val="28"/>
+        </w:rPr>
+      </w:pPr>
+      <w:r>
+        <w:rPr>
+          <w:rFonts w:ascii="Comic Sans MS" w:hAnsi="Comic Sans MS"/>
+          <w:sz w:val="28"/>
+        </w:rPr>
+        <w:t>11-05-2017</w:t>
+      </w:r>
+      <w:r>
+        <w:rPr>
+          <w:rFonts w:ascii="Comic Sans MS" w:hAnsi="Comic Sans MS"/>
+          <w:sz w:val="28"/>
+        </w:rPr>
+        <w:t xml:space="preserve"> wat dingen aangepast in de </w:t>
+      </w:r>
+      <w:proofErr w:type="spellStart"/>
+      <w:r>
+        <w:rPr>
+          <w:rFonts w:ascii="Comic Sans MS" w:hAnsi="Comic Sans MS"/>
+          <w:sz w:val="28"/>
+        </w:rPr>
+        <w:t>css</w:t>
+      </w:r>
+      <w:proofErr w:type="spellEnd"/>
+      <w:r>
+        <w:rPr>
+          <w:rFonts w:ascii="Comic Sans MS" w:hAnsi="Comic Sans MS"/>
+          <w:sz w:val="28"/>
+        </w:rPr>
+        <w:t xml:space="preserve"> en begin gemaakt aan de play-off weergave</w:t>
       </w:r>
       <w:bookmarkStart w:id="0" w:name="_GoBack"/>
       <w:bookmarkEnd w:id="0"/>
-      <w:r>
-        <w:rPr>
-          <w:rFonts w:ascii="Comic Sans MS" w:hAnsi="Comic Sans MS"/>
-          <w:sz w:val="28"/>
-        </w:rPr>
-        <w:t xml:space="preserve"> account, wedstrijden display af berekening van de tijd en de teams die tegen elkaar spelen.</w:t>
-      </w:r>
-    </w:p>
-    <w:p>
-      <w:pPr>
-        <w:rPr>
-          <w:rFonts w:ascii="Comic Sans MS" w:hAnsi="Comic Sans MS"/>
-          <w:sz w:val="28"/>
-        </w:rPr>
-      </w:pPr>
-      <w:r>
-        <w:rPr>
-          <w:rFonts w:ascii="Comic Sans MS" w:hAnsi="Comic Sans MS"/>
-          <w:sz w:val="28"/>
-        </w:rPr>
-        <w:t>12-05-2017</w:t>
-      </w:r>
     </w:p>
     <w:p>
       <w:pPr>
@@ -1152,6 +2593,7 @@
           <w:sz w:val="28"/>
           <w:u w:val="single"/>
         </w:rPr>
+        <w:lastRenderedPageBreak/>
         <w:t>Week 6:</w:t>
       </w:r>
     </w:p>
@@ -1195,16 +2637,16 @@
     </w:p>
     <w:p>
       <w:pPr>
-        <w:rPr>
-          <w:rFonts w:ascii="Comic Sans MS" w:hAnsi="Comic Sans MS"/>
-          <w:i/>
-          <w:sz w:val="28"/>
-          <w:u w:val="single"/>
-        </w:rPr>
-      </w:pPr>
-    </w:p>
-    <w:p>
-      <w:pPr>
+        <w:spacing w:after="0" w:line="240" w:lineRule="auto"/>
+        <w:rPr>
+          <w:rFonts w:ascii="Comic Sans MS" w:hAnsi="Comic Sans MS"/>
+          <w:sz w:val="28"/>
+        </w:rPr>
+      </w:pPr>
+    </w:p>
+    <w:p>
+      <w:pPr>
+        <w:spacing w:after="0" w:line="240" w:lineRule="auto"/>
         <w:rPr>
           <w:rFonts w:ascii="Berlin Sans FB" w:hAnsi="Berlin Sans FB"/>
           <w:sz w:val="36"/>
@@ -1218,427 +2660,408 @@
           <w:sz w:val="36"/>
         </w:rPr>
       </w:pPr>
-    </w:p>
-    <w:p>
-      <w:pPr>
+      <w:r>
         <w:rPr>
           <w:rFonts w:ascii="Berlin Sans FB" w:hAnsi="Berlin Sans FB"/>
           <w:sz w:val="36"/>
         </w:rPr>
-      </w:pPr>
-    </w:p>
-    <w:p>
-      <w:pPr>
-        <w:rPr>
-          <w:rFonts w:ascii="Berlin Sans FB" w:hAnsi="Berlin Sans FB"/>
-          <w:sz w:val="36"/>
-        </w:rPr>
-      </w:pPr>
-    </w:p>
-    <w:p>
-      <w:pPr>
-        <w:rPr>
-          <w:rFonts w:ascii="Berlin Sans FB" w:hAnsi="Berlin Sans FB"/>
-          <w:sz w:val="36"/>
-        </w:rPr>
-      </w:pPr>
-    </w:p>
-    <w:p>
-      <w:pPr>
-        <w:rPr>
-          <w:rFonts w:ascii="Berlin Sans FB" w:hAnsi="Berlin Sans FB"/>
-          <w:sz w:val="36"/>
-        </w:rPr>
-      </w:pPr>
-    </w:p>
-    <w:p>
-      <w:pPr>
-        <w:rPr>
-          <w:rFonts w:ascii="Berlin Sans FB" w:hAnsi="Berlin Sans FB"/>
-          <w:sz w:val="36"/>
-        </w:rPr>
-      </w:pPr>
-    </w:p>
-    <w:p>
-      <w:pPr>
-        <w:rPr>
-          <w:rFonts w:ascii="Berlin Sans FB" w:hAnsi="Berlin Sans FB"/>
-          <w:sz w:val="36"/>
-        </w:rPr>
-      </w:pPr>
-    </w:p>
-    <w:p>
-      <w:pPr>
-        <w:rPr>
-          <w:rFonts w:ascii="Berlin Sans FB" w:hAnsi="Berlin Sans FB"/>
-          <w:sz w:val="36"/>
-        </w:rPr>
-      </w:pPr>
-    </w:p>
-    <w:p>
-      <w:pPr>
-        <w:rPr>
-          <w:rFonts w:ascii="Berlin Sans FB" w:hAnsi="Berlin Sans FB"/>
-          <w:sz w:val="36"/>
-        </w:rPr>
-      </w:pPr>
-    </w:p>
-    <w:p>
-      <w:pPr>
-        <w:rPr>
-          <w:rFonts w:ascii="Berlin Sans FB" w:hAnsi="Berlin Sans FB"/>
-          <w:sz w:val="36"/>
-        </w:rPr>
-      </w:pPr>
-    </w:p>
-    <w:p>
-      <w:pPr>
-        <w:rPr>
-          <w:rFonts w:ascii="Berlin Sans FB" w:hAnsi="Berlin Sans FB"/>
-          <w:sz w:val="36"/>
-        </w:rPr>
-      </w:pPr>
-    </w:p>
-    <w:p>
-      <w:pPr>
-        <w:rPr>
-          <w:rFonts w:ascii="Berlin Sans FB" w:hAnsi="Berlin Sans FB"/>
-          <w:sz w:val="36"/>
-        </w:rPr>
-      </w:pPr>
-    </w:p>
-    <w:p>
-      <w:pPr>
-        <w:rPr>
-          <w:rFonts w:ascii="Berlin Sans FB" w:hAnsi="Berlin Sans FB"/>
-          <w:sz w:val="36"/>
-        </w:rPr>
-      </w:pPr>
-    </w:p>
-    <w:p>
-      <w:pPr>
-        <w:rPr>
-          <w:rFonts w:ascii="Berlin Sans FB" w:hAnsi="Berlin Sans FB"/>
-          <w:sz w:val="36"/>
-        </w:rPr>
-      </w:pPr>
-    </w:p>
-    <w:p>
-      <w:pPr>
-        <w:rPr>
-          <w:rFonts w:ascii="Berlin Sans FB" w:hAnsi="Berlin Sans FB"/>
-          <w:sz w:val="36"/>
-        </w:rPr>
-      </w:pPr>
-    </w:p>
-    <w:p>
-      <w:pPr>
-        <w:rPr>
-          <w:rFonts w:ascii="Berlin Sans FB" w:hAnsi="Berlin Sans FB"/>
-          <w:sz w:val="36"/>
-        </w:rPr>
-      </w:pPr>
-      <w:r>
-        <w:rPr>
-          <w:rFonts w:ascii="Berlin Sans FB" w:hAnsi="Berlin Sans FB"/>
-          <w:sz w:val="36"/>
-        </w:rPr>
-        <w:t>Youssef:</w:t>
-      </w:r>
-    </w:p>
-    <w:p>
-      <w:pPr>
-        <w:rPr>
-          <w:rFonts w:ascii="Comic Sans MS" w:hAnsi="Comic Sans MS"/>
-          <w:sz w:val="28"/>
-        </w:rPr>
-      </w:pPr>
-      <w:r>
-        <w:rPr>
-          <w:rFonts w:ascii="Comic Sans MS" w:hAnsi="Comic Sans MS"/>
-          <w:i/>
-          <w:sz w:val="28"/>
-          <w:u w:val="single"/>
-        </w:rPr>
-        <w:t>Week 1:</w:t>
-      </w:r>
-      <w:r>
-        <w:rPr>
-          <w:rFonts w:ascii="Comic Sans MS" w:hAnsi="Comic Sans MS"/>
+        <w:t>Max:</w:t>
+      </w:r>
+    </w:p>
+    <w:p>
+      <w:pPr>
+        <w:rPr>
+          <w:rFonts w:ascii="Comic Sans MS" w:hAnsi="Comic Sans MS" w:cs="Arial"/>
+        </w:rPr>
+      </w:pPr>
+      <w:r>
+        <w:rPr>
+          <w:rFonts w:ascii="Comic Sans MS" w:hAnsi="Comic Sans MS" w:cs="Arial"/>
+          <w:i/>
+          <w:sz w:val="28"/>
+          <w:u w:val="single"/>
+        </w:rPr>
+        <w:t xml:space="preserve">Week 1: </w:t>
+      </w:r>
+    </w:p>
+    <w:p>
+      <w:pPr>
+        <w:rPr>
+          <w:rFonts w:ascii="Comic Sans MS" w:hAnsi="Comic Sans MS" w:cs="Arial"/>
+          <w:sz w:val="28"/>
+        </w:rPr>
+      </w:pPr>
+      <w:r>
+        <w:rPr>
+          <w:rFonts w:ascii="Comic Sans MS" w:hAnsi="Comic Sans MS" w:cs="Arial"/>
+          <w:sz w:val="28"/>
+        </w:rPr>
+        <w:t>18-04-2017 Bereikbaarheid lijst gemaakt.</w:t>
+      </w:r>
+    </w:p>
+    <w:p>
+      <w:pPr>
+        <w:rPr>
+          <w:rFonts w:ascii="Comic Sans MS" w:hAnsi="Comic Sans MS" w:cs="Arial"/>
+          <w:sz w:val="28"/>
+        </w:rPr>
+      </w:pPr>
+      <w:r>
+        <w:rPr>
+          <w:rFonts w:ascii="Comic Sans MS" w:hAnsi="Comic Sans MS" w:cs="Arial"/>
+          <w:sz w:val="28"/>
+        </w:rPr>
+        <w:t>19-04-2017 Planning in de maak.</w:t>
+      </w:r>
+    </w:p>
+    <w:p>
+      <w:pPr>
+        <w:rPr>
+          <w:rFonts w:ascii="Comic Sans MS" w:hAnsi="Comic Sans MS" w:cs="Arial"/>
+          <w:sz w:val="28"/>
+        </w:rPr>
+      </w:pPr>
+      <w:r>
+        <w:rPr>
+          <w:rFonts w:ascii="Comic Sans MS" w:hAnsi="Comic Sans MS" w:cs="Arial"/>
+          <w:sz w:val="28"/>
+        </w:rPr>
+        <w:t>20-04-2017 Interview vragen updaten, huisstijl updaten, planning af.</w:t>
+      </w:r>
+    </w:p>
+    <w:p>
+      <w:pPr>
+        <w:rPr>
+          <w:rFonts w:ascii="Comic Sans MS" w:hAnsi="Comic Sans MS"/>
+          <w:sz w:val="28"/>
+        </w:rPr>
+      </w:pPr>
+      <w:r>
+        <w:rPr>
+          <w:rFonts w:ascii="Comic Sans MS" w:hAnsi="Comic Sans MS"/>
+          <w:sz w:val="28"/>
+        </w:rPr>
+        <w:t>21-04-2017 T</w:t>
+      </w:r>
+      <w:r>
+        <w:rPr>
+          <w:rFonts w:ascii="Comic Sans MS" w:hAnsi="Comic Sans MS"/>
+          <w:sz w:val="28"/>
+        </w:rPr>
+        <w:t>echnische test voor c# gemaakt.</w:t>
+      </w:r>
+    </w:p>
+    <w:p>
+      <w:pPr>
+        <w:rPr>
+          <w:rFonts w:ascii="Comic Sans MS" w:hAnsi="Comic Sans MS" w:cs="Arial"/>
+          <w:i/>
+          <w:sz w:val="28"/>
+          <w:u w:val="single"/>
+        </w:rPr>
+      </w:pPr>
+      <w:r>
+        <w:rPr>
+          <w:rFonts w:ascii="Comic Sans MS" w:hAnsi="Comic Sans MS" w:cs="Arial"/>
+          <w:i/>
+          <w:sz w:val="28"/>
+          <w:u w:val="single"/>
+        </w:rPr>
+        <w:t>Week 2:</w:t>
+      </w:r>
+    </w:p>
+    <w:p>
+      <w:pPr>
+        <w:rPr>
+          <w:rFonts w:ascii="Comic Sans MS" w:hAnsi="Comic Sans MS" w:cs="Arial"/>
+          <w:sz w:val="28"/>
+        </w:rPr>
+      </w:pPr>
+      <w:r>
+        <w:rPr>
+          <w:rFonts w:ascii="Comic Sans MS" w:hAnsi="Comic Sans MS" w:cs="Arial"/>
+          <w:sz w:val="28"/>
+        </w:rPr>
+        <w:t>01-05-2017 A</w:t>
+      </w:r>
+      <w:r>
+        <w:rPr>
+          <w:rFonts w:ascii="Comic Sans MS" w:hAnsi="Comic Sans MS" w:cs="Arial"/>
+          <w:sz w:val="28"/>
+        </w:rPr>
+        <w:t>cceptatie test voor c# gemaakt, functionele test c# gemaakt</w:t>
+      </w:r>
+      <w:r>
+        <w:rPr>
+          <w:rFonts w:ascii="Comic Sans MS" w:hAnsi="Comic Sans MS" w:cs="Arial"/>
+          <w:sz w:val="28"/>
+        </w:rPr>
+        <w:t>.</w:t>
+      </w:r>
+    </w:p>
+    <w:p>
+      <w:pPr>
+        <w:rPr>
+          <w:rFonts w:ascii="Comic Sans MS" w:hAnsi="Comic Sans MS" w:cs="Arial"/>
+          <w:sz w:val="28"/>
+        </w:rPr>
+      </w:pPr>
+      <w:r>
+        <w:rPr>
+          <w:rFonts w:ascii="Comic Sans MS" w:hAnsi="Comic Sans MS" w:cs="Arial"/>
+          <w:sz w:val="28"/>
+        </w:rPr>
+        <w:t>02-05-2017 T</w:t>
+      </w:r>
+      <w:r>
+        <w:rPr>
+          <w:rFonts w:ascii="Comic Sans MS" w:hAnsi="Comic Sans MS" w:cs="Arial"/>
+          <w:sz w:val="28"/>
+        </w:rPr>
+        <w:t>echnisch ontwerp gemaakt, technische test c</w:t>
+      </w:r>
+      <w:r>
+        <w:rPr>
+          <w:rFonts w:ascii="Comic Sans MS" w:hAnsi="Comic Sans MS" w:cs="Arial"/>
+          <w:sz w:val="28"/>
+        </w:rPr>
+        <w:t>#, flowchart flow van programma.</w:t>
+      </w:r>
+    </w:p>
+    <w:p>
+      <w:pPr>
+        <w:rPr>
+          <w:rFonts w:ascii="Comic Sans MS" w:hAnsi="Comic Sans MS"/>
+          <w:sz w:val="28"/>
+        </w:rPr>
+      </w:pPr>
+      <w:r>
+        <w:rPr>
+          <w:rFonts w:ascii="Comic Sans MS" w:hAnsi="Comic Sans MS"/>
+          <w:sz w:val="28"/>
+        </w:rPr>
+        <w:t xml:space="preserve">3-05-2017 </w:t>
+      </w:r>
+      <w:r>
+        <w:rPr>
+          <w:rFonts w:ascii="Comic Sans MS" w:hAnsi="Comic Sans MS"/>
+          <w:sz w:val="28"/>
+        </w:rPr>
+        <w:t xml:space="preserve">C# in de maak, eisen opdrachtgever toegevoegd, </w:t>
+      </w:r>
+      <w:r>
+        <w:rPr>
+          <w:rFonts w:ascii="Comic Sans MS" w:hAnsi="Comic Sans MS"/>
+          <w:sz w:val="28"/>
+        </w:rPr>
+        <w:t>CSV-gedeelte</w:t>
+      </w:r>
+      <w:r>
+        <w:rPr>
+          <w:rFonts w:ascii="Comic Sans MS" w:hAnsi="Comic Sans MS"/>
+          <w:sz w:val="28"/>
+        </w:rPr>
+        <w:t xml:space="preserve"> gemaakt.</w:t>
+      </w:r>
+    </w:p>
+    <w:p>
+      <w:pPr>
+        <w:rPr>
+          <w:rFonts w:ascii="Comic Sans MS" w:hAnsi="Comic Sans MS"/>
+          <w:sz w:val="28"/>
+        </w:rPr>
+      </w:pPr>
+      <w:r>
+        <w:rPr>
+          <w:rFonts w:ascii="Comic Sans MS" w:hAnsi="Comic Sans MS"/>
+          <w:sz w:val="28"/>
+        </w:rPr>
+        <w:t xml:space="preserve">4-05-2017 </w:t>
+      </w:r>
+      <w:r>
+        <w:rPr>
+          <w:rFonts w:ascii="Comic Sans MS" w:hAnsi="Comic Sans MS"/>
+          <w:sz w:val="28"/>
+        </w:rPr>
+        <w:t xml:space="preserve">C# in de maak, </w:t>
+      </w:r>
+      <w:r>
+        <w:rPr>
+          <w:rFonts w:ascii="Comic Sans MS" w:hAnsi="Comic Sans MS"/>
+          <w:sz w:val="28"/>
+        </w:rPr>
+        <w:t>CSV-gedeelte</w:t>
+      </w:r>
+      <w:r>
+        <w:rPr>
+          <w:rFonts w:ascii="Comic Sans MS" w:hAnsi="Comic Sans MS"/>
+          <w:sz w:val="28"/>
+        </w:rPr>
+        <w:t xml:space="preserve"> gemaakt.</w:t>
+      </w:r>
+    </w:p>
+    <w:p>
+      <w:pPr>
+        <w:rPr>
+          <w:rFonts w:ascii="Comic Sans MS" w:hAnsi="Comic Sans MS" w:cs="Arial"/>
+          <w:i/>
+          <w:sz w:val="28"/>
+          <w:u w:val="single"/>
+        </w:rPr>
+      </w:pPr>
+      <w:r>
+        <w:rPr>
+          <w:rFonts w:ascii="Comic Sans MS" w:hAnsi="Comic Sans MS" w:cs="Arial"/>
+          <w:i/>
+          <w:sz w:val="28"/>
+          <w:u w:val="single"/>
+        </w:rPr>
+        <w:t xml:space="preserve">Week 3: </w:t>
+      </w:r>
+    </w:p>
+    <w:p>
+      <w:pPr>
+        <w:rPr>
+          <w:rFonts w:ascii="Comic Sans MS" w:hAnsi="Comic Sans MS" w:cs="Arial"/>
+          <w:sz w:val="28"/>
+        </w:rPr>
+      </w:pPr>
+      <w:r>
+        <w:rPr>
+          <w:rFonts w:ascii="Comic Sans MS" w:hAnsi="Comic Sans MS" w:cs="Arial"/>
+          <w:sz w:val="28"/>
+        </w:rPr>
+        <w:t xml:space="preserve">08-05-2017 C# </w:t>
+      </w:r>
+      <w:proofErr w:type="spellStart"/>
+      <w:r>
+        <w:rPr>
+          <w:rFonts w:ascii="Comic Sans MS" w:hAnsi="Comic Sans MS" w:cs="Arial"/>
+          <w:sz w:val="28"/>
+        </w:rPr>
+        <w:t>edit</w:t>
+      </w:r>
+      <w:proofErr w:type="spellEnd"/>
+      <w:r>
+        <w:rPr>
+          <w:rFonts w:ascii="Comic Sans MS" w:hAnsi="Comic Sans MS" w:cs="Arial"/>
+          <w:sz w:val="28"/>
+        </w:rPr>
+        <w:t xml:space="preserve"> knop afgemaakt.</w:t>
+      </w:r>
+    </w:p>
+    <w:p>
+      <w:pPr>
+        <w:rPr>
+          <w:rFonts w:ascii="Comic Sans MS" w:hAnsi="Comic Sans MS" w:cs="Arial"/>
+          <w:sz w:val="28"/>
+        </w:rPr>
+      </w:pPr>
+      <w:r>
+        <w:rPr>
+          <w:rFonts w:ascii="Comic Sans MS" w:hAnsi="Comic Sans MS" w:cs="Arial"/>
+          <w:sz w:val="28"/>
+        </w:rPr>
+        <w:t>09-05-2017</w:t>
+      </w:r>
+      <w:r>
+        <w:rPr>
+          <w:rFonts w:ascii="Comic Sans MS" w:hAnsi="Comic Sans MS" w:cs="Arial"/>
+          <w:sz w:val="28"/>
+        </w:rPr>
+        <w:t xml:space="preserve"> C# </w:t>
+      </w:r>
+      <w:proofErr w:type="spellStart"/>
+      <w:r>
+        <w:rPr>
+          <w:rFonts w:ascii="Comic Sans MS" w:hAnsi="Comic Sans MS" w:cs="Arial"/>
+          <w:sz w:val="28"/>
+        </w:rPr>
+        <w:t>edit</w:t>
+      </w:r>
+      <w:proofErr w:type="spellEnd"/>
+      <w:r>
+        <w:rPr>
+          <w:rFonts w:ascii="Comic Sans MS" w:hAnsi="Comic Sans MS" w:cs="Arial"/>
+          <w:sz w:val="28"/>
+        </w:rPr>
+        <w:t xml:space="preserve"> knop en </w:t>
+      </w:r>
+      <w:proofErr w:type="spellStart"/>
+      <w:r>
+        <w:rPr>
+          <w:rFonts w:ascii="Comic Sans MS" w:hAnsi="Comic Sans MS" w:cs="Arial"/>
+          <w:sz w:val="28"/>
+        </w:rPr>
+        <w:t>clear</w:t>
+      </w:r>
+      <w:proofErr w:type="spellEnd"/>
+      <w:r>
+        <w:rPr>
+          <w:rFonts w:ascii="Comic Sans MS" w:hAnsi="Comic Sans MS" w:cs="Arial"/>
+          <w:sz w:val="28"/>
+        </w:rPr>
+        <w:t xml:space="preserve"> knop afgemaakt. Btw: alles bijna vernachelt ^^.</w:t>
+      </w:r>
+    </w:p>
+    <w:p>
+      <w:pPr>
+        <w:rPr>
+          <w:rFonts w:ascii="Comic Sans MS" w:hAnsi="Comic Sans MS" w:cs="Arial"/>
+          <w:sz w:val="28"/>
+        </w:rPr>
+      </w:pPr>
+      <w:r>
+        <w:rPr>
+          <w:rFonts w:ascii="Comic Sans MS" w:hAnsi="Comic Sans MS" w:cs="Arial"/>
+          <w:sz w:val="28"/>
+        </w:rPr>
+        <w:t>10-05-2017</w:t>
+      </w:r>
+      <w:r>
+        <w:rPr>
+          <w:rFonts w:ascii="Comic Sans MS" w:hAnsi="Comic Sans MS" w:cs="Arial"/>
           <w:sz w:val="28"/>
         </w:rPr>
         <w:t xml:space="preserve"> </w:t>
       </w:r>
-    </w:p>
-    <w:p>
-      <w:pPr>
-        <w:rPr>
-          <w:rFonts w:ascii="Comic Sans MS" w:hAnsi="Comic Sans MS"/>
-          <w:sz w:val="28"/>
-        </w:rPr>
-      </w:pPr>
-      <w:r>
-        <w:rPr>
-          <w:rFonts w:ascii="Comic Sans MS" w:hAnsi="Comic Sans MS"/>
-          <w:sz w:val="28"/>
-        </w:rPr>
-        <w:t>18-04-2017 Samenwerkingscontract gemaakt, logboek gemaakt.</w:t>
-      </w:r>
-    </w:p>
-    <w:p>
-      <w:pPr>
-        <w:rPr>
-          <w:rFonts w:ascii="Comic Sans MS" w:hAnsi="Comic Sans MS"/>
-          <w:sz w:val="28"/>
-        </w:rPr>
-      </w:pPr>
-      <w:r>
-        <w:rPr>
-          <w:rFonts w:ascii="Comic Sans MS" w:hAnsi="Comic Sans MS"/>
-          <w:sz w:val="28"/>
-        </w:rPr>
-        <w:t>19-04-2017 PvE gemaakt, groepsleden aangestuurd vanwege afwezigheid groepsleider.</w:t>
-      </w:r>
-    </w:p>
-    <w:p>
-      <w:pPr>
-        <w:rPr>
-          <w:rFonts w:ascii="Comic Sans MS" w:hAnsi="Comic Sans MS"/>
-          <w:sz w:val="28"/>
-        </w:rPr>
-      </w:pPr>
-      <w:r>
-        <w:rPr>
-          <w:rFonts w:ascii="Comic Sans MS" w:hAnsi="Comic Sans MS"/>
-          <w:sz w:val="28"/>
-        </w:rPr>
-        <w:t>20-04-2017 Interview vragen updaten, huisstijl updaten.</w:t>
-      </w:r>
-    </w:p>
-    <w:p>
-      <w:pPr>
-        <w:rPr>
-          <w:rFonts w:ascii="Comic Sans MS" w:hAnsi="Comic Sans MS"/>
-          <w:sz w:val="28"/>
-        </w:rPr>
-      </w:pPr>
-      <w:r>
-        <w:rPr>
-          <w:rFonts w:ascii="Comic Sans MS" w:hAnsi="Comic Sans MS"/>
-          <w:sz w:val="28"/>
-        </w:rPr>
-        <w:t>21-04-2017 Gedeelte van PvA gemaakt, interview voorbereiden, interview gehad, aan acceptatie test begonnen (PHP).</w:t>
-      </w:r>
-    </w:p>
-    <w:p>
-      <w:pPr>
-        <w:rPr>
-          <w:rFonts w:ascii="Comic Sans MS" w:hAnsi="Comic Sans MS"/>
-          <w:i/>
-          <w:sz w:val="28"/>
-          <w:u w:val="single"/>
-        </w:rPr>
-      </w:pPr>
-      <w:r>
-        <w:rPr>
-          <w:rFonts w:ascii="Comic Sans MS" w:hAnsi="Comic Sans MS"/>
-          <w:i/>
-          <w:sz w:val="28"/>
-          <w:u w:val="single"/>
-        </w:rPr>
-        <w:t>Week 2:</w:t>
-      </w:r>
-    </w:p>
-    <w:p>
-      <w:pPr>
-        <w:rPr>
-          <w:rFonts w:ascii="Comic Sans MS" w:hAnsi="Comic Sans MS"/>
-          <w:sz w:val="28"/>
-        </w:rPr>
-      </w:pPr>
-      <w:r>
-        <w:rPr>
-          <w:rFonts w:ascii="Comic Sans MS" w:hAnsi="Comic Sans MS"/>
-          <w:sz w:val="28"/>
-        </w:rPr>
-        <w:t xml:space="preserve">1-05-2017 Acceptatie test afgemaakt (PHP)., de overige niet gemaakte testen vastgelegd, testen onderling verdelen, begin gemaakt aan technische test </w:t>
-      </w:r>
-      <w:r>
-        <w:rPr>
-          <w:rFonts w:ascii="Comic Sans MS" w:hAnsi="Comic Sans MS"/>
-          <w:sz w:val="28"/>
-        </w:rPr>
-        <w:t>m.b.v.</w:t>
-      </w:r>
-      <w:r>
-        <w:rPr>
-          <w:rFonts w:ascii="Comic Sans MS" w:hAnsi="Comic Sans MS"/>
-          <w:sz w:val="28"/>
-        </w:rPr>
-        <w:t xml:space="preserve"> van Tomasz (PHP).</w:t>
-      </w:r>
-    </w:p>
-    <w:p>
-      <w:pPr>
-        <w:rPr>
-          <w:rFonts w:ascii="Comic Sans MS" w:hAnsi="Comic Sans MS"/>
-          <w:sz w:val="28"/>
-        </w:rPr>
-      </w:pPr>
-      <w:r>
-        <w:rPr>
-          <w:rFonts w:ascii="Comic Sans MS" w:hAnsi="Comic Sans MS"/>
-          <w:sz w:val="28"/>
-        </w:rPr>
-        <w:t>2-05-2017 Technische test afgemaakt m.b.t van Tomasz (PHP)., functionele test gemaakt</w:t>
-      </w:r>
-      <w:r>
-        <w:rPr>
-          <w:rFonts w:ascii="Comic Sans MS" w:hAnsi="Comic Sans MS"/>
-          <w:sz w:val="28"/>
-        </w:rPr>
-        <w:t xml:space="preserve"> </w:t>
-      </w:r>
-      <w:r>
-        <w:rPr>
-          <w:rFonts w:ascii="Comic Sans MS" w:hAnsi="Comic Sans MS"/>
-          <w:sz w:val="28"/>
-        </w:rPr>
-        <w:t>m.b.t van Tomasz (PHP)., f</w:t>
-      </w:r>
-      <w:r>
-        <w:rPr>
-          <w:rFonts w:ascii="Comic Sans MS" w:hAnsi="Comic Sans MS"/>
-          <w:sz w:val="28"/>
-        </w:rPr>
-        <w:t>unctionele ontwerp gemaakt m.b.v</w:t>
-      </w:r>
-      <w:r>
-        <w:rPr>
-          <w:rFonts w:ascii="Comic Sans MS" w:hAnsi="Comic Sans MS"/>
-          <w:sz w:val="28"/>
-        </w:rPr>
-        <w:t>.</w:t>
-      </w:r>
-      <w:r>
-        <w:rPr>
-          <w:rFonts w:ascii="Comic Sans MS" w:hAnsi="Comic Sans MS"/>
-          <w:sz w:val="28"/>
-        </w:rPr>
-        <w:t xml:space="preserve"> van Tomasz (PHP).</w:t>
-      </w:r>
-    </w:p>
-    <w:p>
-      <w:pPr>
-        <w:rPr>
-          <w:rFonts w:ascii="Comic Sans MS" w:hAnsi="Comic Sans MS"/>
-          <w:sz w:val="28"/>
-        </w:rPr>
-      </w:pPr>
-      <w:r>
-        <w:rPr>
-          <w:rFonts w:ascii="Comic Sans MS" w:hAnsi="Comic Sans MS"/>
-          <w:sz w:val="28"/>
-        </w:rPr>
-        <w:t xml:space="preserve">3-05-2017 </w:t>
-      </w:r>
-      <w:r>
-        <w:rPr>
-          <w:rFonts w:ascii="Comic Sans MS" w:hAnsi="Comic Sans MS"/>
-          <w:sz w:val="28"/>
-        </w:rPr>
-        <w:t>Verdeling van de applicaties gemaakt.</w:t>
-      </w:r>
-    </w:p>
-    <w:p>
-      <w:pPr>
-        <w:rPr>
-          <w:rFonts w:ascii="Comic Sans MS" w:hAnsi="Comic Sans MS"/>
-          <w:sz w:val="28"/>
-        </w:rPr>
-      </w:pPr>
-      <w:r>
-        <w:rPr>
-          <w:rFonts w:ascii="Comic Sans MS" w:hAnsi="Comic Sans MS"/>
-          <w:sz w:val="28"/>
-        </w:rPr>
-        <w:t xml:space="preserve">4-05-2017 </w:t>
-      </w:r>
-      <w:r>
-        <w:rPr>
-          <w:rFonts w:ascii="Comic Sans MS" w:hAnsi="Comic Sans MS"/>
-          <w:sz w:val="28"/>
-        </w:rPr>
-        <w:t>Kleuren opgezocht, fonts opgezocht, functionele test PHP aangepast, functionele test C# aangepast.</w:t>
-      </w:r>
-    </w:p>
-    <w:p>
-      <w:pPr>
-        <w:rPr>
-          <w:rFonts w:ascii="Comic Sans MS" w:hAnsi="Comic Sans MS"/>
-          <w:i/>
-          <w:sz w:val="28"/>
-          <w:u w:val="single"/>
-        </w:rPr>
-      </w:pPr>
-      <w:r>
-        <w:rPr>
-          <w:rFonts w:ascii="Comic Sans MS" w:hAnsi="Comic Sans MS"/>
-          <w:i/>
-          <w:sz w:val="28"/>
-          <w:u w:val="single"/>
-        </w:rPr>
-        <w:t xml:space="preserve">Week 3: </w:t>
-      </w:r>
-    </w:p>
-    <w:p>
-      <w:pPr>
-        <w:rPr>
-          <w:rFonts w:ascii="Comic Sans MS" w:hAnsi="Comic Sans MS"/>
-          <w:sz w:val="28"/>
-        </w:rPr>
-      </w:pPr>
-      <w:r>
-        <w:rPr>
-          <w:rFonts w:ascii="Comic Sans MS" w:hAnsi="Comic Sans MS" w:cs="Arial"/>
-          <w:sz w:val="28"/>
-        </w:rPr>
-        <w:t xml:space="preserve">08-05-2017 </w:t>
-      </w:r>
-      <w:r>
-        <w:rPr>
-          <w:rFonts w:ascii="Comic Sans MS" w:hAnsi="Comic Sans MS" w:cs="Arial"/>
-          <w:sz w:val="28"/>
-        </w:rPr>
-        <w:t xml:space="preserve">Begonnen met </w:t>
-      </w:r>
-      <w:r>
-        <w:rPr>
-          <w:rFonts w:ascii="Comic Sans MS" w:hAnsi="Comic Sans MS" w:cs="Arial"/>
-          <w:sz w:val="28"/>
-        </w:rPr>
-        <w:t>HTML-gedeelte</w:t>
-      </w:r>
-      <w:r>
-        <w:rPr>
-          <w:rFonts w:ascii="Comic Sans MS" w:hAnsi="Comic Sans MS" w:cs="Arial"/>
-          <w:sz w:val="28"/>
-        </w:rPr>
-        <w:t xml:space="preserve">, </w:t>
-      </w:r>
-      <w:r>
-        <w:rPr>
-          <w:rFonts w:ascii="Comic Sans MS" w:hAnsi="Comic Sans MS"/>
-          <w:sz w:val="28"/>
-        </w:rPr>
-        <w:t>groepsleden aangestuurd vanwege afwezigheid groepsleider.</w:t>
-      </w:r>
-    </w:p>
-    <w:p>
-      <w:pPr>
-        <w:rPr>
-          <w:rFonts w:ascii="Comic Sans MS" w:hAnsi="Comic Sans MS" w:cs="Arial"/>
-          <w:sz w:val="28"/>
+      <w:proofErr w:type="spellStart"/>
+      <w:r>
+        <w:rPr>
+          <w:rFonts w:ascii="Comic Sans MS" w:hAnsi="Comic Sans MS" w:cs="Arial"/>
+          <w:sz w:val="28"/>
+        </w:rPr>
+        <w:t>Edit</w:t>
+      </w:r>
+      <w:proofErr w:type="spellEnd"/>
+      <w:r>
+        <w:rPr>
+          <w:rFonts w:ascii="Comic Sans MS" w:hAnsi="Comic Sans MS" w:cs="Arial"/>
+          <w:sz w:val="28"/>
+        </w:rPr>
+        <w:t xml:space="preserve"> knop en </w:t>
+      </w:r>
+      <w:proofErr w:type="spellStart"/>
+      <w:r>
+        <w:rPr>
+          <w:rFonts w:ascii="Comic Sans MS" w:hAnsi="Comic Sans MS" w:cs="Arial"/>
+          <w:sz w:val="28"/>
+        </w:rPr>
+        <w:t>clear</w:t>
+      </w:r>
+      <w:proofErr w:type="spellEnd"/>
+      <w:r>
+        <w:rPr>
+          <w:rFonts w:ascii="Comic Sans MS" w:hAnsi="Comic Sans MS" w:cs="Arial"/>
+          <w:sz w:val="28"/>
+        </w:rPr>
+        <w:t xml:space="preserve"> knop afgemaakt. Btw: alles bijna vernachelt ^^.</w:t>
+      </w:r>
+    </w:p>
+    <w:p>
+      <w:pPr>
+        <w:rPr>
+          <w:rFonts w:ascii="Comic Sans MS" w:hAnsi="Comic Sans MS" w:cs="Arial"/>
         </w:rPr>
       </w:pPr>
       <w:r>
@@ -1647,1103 +3070,6 @@
           <w:sz w:val="28"/>
         </w:rPr>
         <w:lastRenderedPageBreak/>
-        <w:t>09-05-2017 Begonnen met C# gedeelte, Max geholpen/ondersteund.</w:t>
-      </w:r>
-      <w:r>
-        <w:rPr>
-          <w:rFonts w:ascii="Comic Sans MS" w:hAnsi="Comic Sans MS" w:cs="Arial"/>
-          <w:sz w:val="28"/>
-        </w:rPr>
-        <w:t xml:space="preserve"> </w:t>
-      </w:r>
-      <w:r>
-        <w:rPr>
-          <w:rFonts w:ascii="Comic Sans MS" w:hAnsi="Comic Sans MS" w:cs="Arial"/>
-          <w:sz w:val="28"/>
-        </w:rPr>
-        <w:t>Btw: alles bijna vernachelt ^^.</w:t>
-      </w:r>
-    </w:p>
-    <w:p>
-      <w:pPr>
-        <w:rPr>
-          <w:rFonts w:ascii="Comic Sans MS" w:hAnsi="Comic Sans MS" w:cs="Arial"/>
-          <w:b/>
-        </w:rPr>
-      </w:pPr>
-      <w:r>
-        <w:rPr>
-          <w:rFonts w:ascii="Comic Sans MS" w:hAnsi="Comic Sans MS" w:cs="Arial"/>
-          <w:sz w:val="28"/>
-        </w:rPr>
-        <w:t>10-05-2017 Begonnen aan register, clear predition gemaakt, Begonnen aan edit predition.</w:t>
-      </w:r>
-    </w:p>
-    <w:p>
-      <w:pPr>
-        <w:rPr>
-          <w:rFonts w:ascii="Comic Sans MS" w:hAnsi="Comic Sans MS" w:cs="Arial"/>
-          <w:sz w:val="28"/>
-        </w:rPr>
-      </w:pPr>
-      <w:r>
-        <w:rPr>
-          <w:rFonts w:ascii="Comic Sans MS" w:hAnsi="Comic Sans MS" w:cs="Arial"/>
-          <w:sz w:val="28"/>
-        </w:rPr>
-        <w:t xml:space="preserve">11-05-2017 Oplossing vinden voor het messagebox: De connectie is niet gesloten. Register is afgemaakt, </w:t>
-      </w:r>
-      <w:r>
-        <w:rPr>
-          <w:rFonts w:ascii="Comic Sans MS" w:hAnsi="Comic Sans MS" w:cs="Arial"/>
-          <w:sz w:val="28"/>
-        </w:rPr>
-        <w:t>Eltons</w:t>
-      </w:r>
-      <w:r>
-        <w:rPr>
-          <w:rFonts w:ascii="Comic Sans MS" w:hAnsi="Comic Sans MS" w:cs="Arial"/>
-          <w:sz w:val="28"/>
-        </w:rPr>
-        <w:t xml:space="preserve"> speciale account gemaakt/voorbereid. </w:t>
-      </w:r>
-    </w:p>
-    <w:p>
-      <w:pPr>
-        <w:rPr>
-          <w:i/>
-          <w:u w:val="single"/>
-        </w:rPr>
-      </w:pPr>
-      <w:r>
-        <w:rPr>
-          <w:rFonts w:ascii="Comic Sans MS" w:hAnsi="Comic Sans MS"/>
-          <w:i/>
-          <w:sz w:val="28"/>
-          <w:u w:val="single"/>
-        </w:rPr>
-        <w:t>Week 4:</w:t>
-      </w:r>
-    </w:p>
-    <w:p>
-      <w:pPr>
-        <w:rPr>
-          <w:i/>
-          <w:u w:val="single"/>
-        </w:rPr>
-      </w:pPr>
-      <w:r>
-        <w:rPr>
-          <w:rFonts w:ascii="Comic Sans MS" w:hAnsi="Comic Sans MS"/>
-          <w:i/>
-          <w:sz w:val="28"/>
-          <w:u w:val="single"/>
-        </w:rPr>
-        <w:t>Week 5:</w:t>
-      </w:r>
-    </w:p>
-    <w:p>
-      <w:pPr>
-        <w:rPr>
-          <w:i/>
-          <w:u w:val="single"/>
-        </w:rPr>
-      </w:pPr>
-      <w:r>
-        <w:rPr>
-          <w:rFonts w:ascii="Comic Sans MS" w:hAnsi="Comic Sans MS"/>
-          <w:i/>
-          <w:sz w:val="28"/>
-          <w:u w:val="single"/>
-        </w:rPr>
-        <w:t>Week 6:</w:t>
-      </w:r>
-    </w:p>
-    <w:p>
-      <w:pPr>
-        <w:rPr>
-          <w:rFonts w:ascii="Comic Sans MS" w:hAnsi="Comic Sans MS"/>
-          <w:i/>
-          <w:sz w:val="28"/>
-          <w:u w:val="single"/>
-        </w:rPr>
-      </w:pPr>
-      <w:r>
-        <w:rPr>
-          <w:rFonts w:ascii="Comic Sans MS" w:hAnsi="Comic Sans MS"/>
-          <w:i/>
-          <w:sz w:val="28"/>
-          <w:u w:val="single"/>
-        </w:rPr>
-        <w:t xml:space="preserve">Week 7: </w:t>
-      </w:r>
-    </w:p>
-    <w:p>
-      <w:pPr>
-        <w:rPr>
-          <w:rFonts w:ascii="Comic Sans MS" w:hAnsi="Comic Sans MS"/>
-          <w:i/>
-          <w:sz w:val="28"/>
-          <w:u w:val="single"/>
-        </w:rPr>
-      </w:pPr>
-      <w:r>
-        <w:rPr>
-          <w:rFonts w:ascii="Comic Sans MS" w:hAnsi="Comic Sans MS"/>
-          <w:i/>
-          <w:sz w:val="28"/>
-          <w:u w:val="single"/>
-        </w:rPr>
-        <w:t xml:space="preserve">Week 8: </w:t>
-      </w:r>
-    </w:p>
-    <w:p>
-      <w:pPr>
-        <w:rPr>
-          <w:rFonts w:ascii="Berlin Sans FB" w:hAnsi="Berlin Sans FB"/>
-          <w:sz w:val="36"/>
-        </w:rPr>
-      </w:pPr>
-    </w:p>
-    <w:p>
-      <w:pPr>
-        <w:rPr>
-          <w:rFonts w:ascii="Berlin Sans FB" w:hAnsi="Berlin Sans FB"/>
-          <w:sz w:val="36"/>
-        </w:rPr>
-      </w:pPr>
-    </w:p>
-    <w:p>
-      <w:pPr>
-        <w:rPr>
-          <w:rFonts w:ascii="Berlin Sans FB" w:hAnsi="Berlin Sans FB"/>
-          <w:sz w:val="36"/>
-        </w:rPr>
-      </w:pPr>
-    </w:p>
-    <w:p>
-      <w:pPr>
-        <w:rPr>
-          <w:rFonts w:ascii="Berlin Sans FB" w:hAnsi="Berlin Sans FB"/>
-          <w:sz w:val="36"/>
-        </w:rPr>
-      </w:pPr>
-    </w:p>
-    <w:p>
-      <w:pPr>
-        <w:rPr>
-          <w:rFonts w:ascii="Berlin Sans FB" w:hAnsi="Berlin Sans FB"/>
-          <w:sz w:val="36"/>
-        </w:rPr>
-      </w:pPr>
-    </w:p>
-    <w:p>
-      <w:pPr>
-        <w:rPr>
-          <w:rFonts w:ascii="Berlin Sans FB" w:hAnsi="Berlin Sans FB"/>
-          <w:sz w:val="36"/>
-        </w:rPr>
-      </w:pPr>
-    </w:p>
-    <w:p>
-      <w:pPr>
-        <w:rPr>
-          <w:rFonts w:ascii="Berlin Sans FB" w:hAnsi="Berlin Sans FB"/>
-          <w:sz w:val="36"/>
-        </w:rPr>
-      </w:pPr>
-    </w:p>
-    <w:p>
-      <w:pPr>
-        <w:rPr>
-          <w:rFonts w:ascii="Berlin Sans FB" w:hAnsi="Berlin Sans FB"/>
-          <w:sz w:val="36"/>
-        </w:rPr>
-      </w:pPr>
-    </w:p>
-    <w:p>
-      <w:pPr>
-        <w:rPr>
-          <w:rFonts w:ascii="Berlin Sans FB" w:hAnsi="Berlin Sans FB"/>
-          <w:sz w:val="36"/>
-        </w:rPr>
-      </w:pPr>
-    </w:p>
-    <w:p>
-      <w:pPr>
-        <w:rPr>
-          <w:rFonts w:ascii="Berlin Sans FB" w:hAnsi="Berlin Sans FB"/>
-          <w:sz w:val="36"/>
-        </w:rPr>
-      </w:pPr>
-    </w:p>
-    <w:p>
-      <w:pPr>
-        <w:rPr>
-          <w:rFonts w:ascii="Berlin Sans FB" w:hAnsi="Berlin Sans FB"/>
-          <w:sz w:val="36"/>
-        </w:rPr>
-      </w:pPr>
-    </w:p>
-    <w:p>
-      <w:pPr>
-        <w:rPr>
-          <w:rFonts w:ascii="Berlin Sans FB" w:hAnsi="Berlin Sans FB"/>
-          <w:sz w:val="36"/>
-        </w:rPr>
-      </w:pPr>
-    </w:p>
-    <w:p>
-      <w:pPr>
-        <w:rPr>
-          <w:rFonts w:ascii="Berlin Sans FB" w:hAnsi="Berlin Sans FB"/>
-          <w:sz w:val="36"/>
-        </w:rPr>
-      </w:pPr>
-    </w:p>
-    <w:p>
-      <w:pPr>
-        <w:rPr>
-          <w:rFonts w:ascii="Berlin Sans FB" w:hAnsi="Berlin Sans FB"/>
-          <w:sz w:val="36"/>
-        </w:rPr>
-      </w:pPr>
-    </w:p>
-    <w:p>
-      <w:pPr>
-        <w:rPr>
-          <w:rFonts w:ascii="Berlin Sans FB" w:hAnsi="Berlin Sans FB"/>
-          <w:sz w:val="36"/>
-        </w:rPr>
-      </w:pPr>
-    </w:p>
-    <w:p>
-      <w:pPr>
-        <w:rPr>
-          <w:rFonts w:ascii="Berlin Sans FB" w:hAnsi="Berlin Sans FB"/>
-          <w:sz w:val="36"/>
-        </w:rPr>
-      </w:pPr>
-    </w:p>
-    <w:p>
-      <w:pPr>
-        <w:rPr>
-          <w:rFonts w:ascii="Comic Sans MS" w:hAnsi="Comic Sans MS"/>
-          <w:i/>
-          <w:sz w:val="28"/>
-          <w:u w:val="single"/>
-        </w:rPr>
-      </w:pPr>
-      <w:r>
-        <w:rPr>
-          <w:rFonts w:ascii="Berlin Sans FB" w:hAnsi="Berlin Sans FB"/>
-          <w:sz w:val="36"/>
-        </w:rPr>
-        <w:t>Remco:</w:t>
-      </w:r>
-    </w:p>
-    <w:p>
-      <w:pPr>
-        <w:rPr>
-          <w:rFonts w:ascii="Comic Sans MS" w:hAnsi="Comic Sans MS"/>
-          <w:i/>
-          <w:sz w:val="28"/>
-          <w:u w:val="single"/>
-        </w:rPr>
-      </w:pPr>
-      <w:r>
-        <w:rPr>
-          <w:rFonts w:ascii="Comic Sans MS" w:hAnsi="Comic Sans MS"/>
-          <w:i/>
-          <w:sz w:val="28"/>
-          <w:u w:val="single"/>
-        </w:rPr>
-        <w:t xml:space="preserve">Week 1: </w:t>
-      </w:r>
-    </w:p>
-    <w:p>
-      <w:pPr>
-        <w:rPr>
-          <w:rFonts w:ascii="Comic Sans MS" w:hAnsi="Comic Sans MS"/>
-          <w:sz w:val="28"/>
-        </w:rPr>
-      </w:pPr>
-      <w:r>
-        <w:rPr>
-          <w:rFonts w:ascii="Comic Sans MS" w:hAnsi="Comic Sans MS"/>
-          <w:sz w:val="28"/>
-        </w:rPr>
-        <w:t>18-04-2017 Contactenlijst gemaakt, conventies vastgelegd,</w:t>
-      </w:r>
-    </w:p>
-    <w:p>
-      <w:pPr>
-        <w:rPr>
-          <w:rFonts w:ascii="Comic Sans MS" w:hAnsi="Comic Sans MS"/>
-          <w:sz w:val="28"/>
-        </w:rPr>
-      </w:pPr>
-      <w:r>
-        <w:rPr>
-          <w:rFonts w:ascii="Comic Sans MS" w:hAnsi="Comic Sans MS"/>
-          <w:sz w:val="28"/>
-        </w:rPr>
-        <w:t>19-04-2017 Taakverdeling gemaakt.</w:t>
-      </w:r>
-    </w:p>
-    <w:p>
-      <w:pPr>
-        <w:rPr>
-          <w:rFonts w:ascii="Comic Sans MS" w:hAnsi="Comic Sans MS"/>
-          <w:sz w:val="28"/>
-        </w:rPr>
-      </w:pPr>
-      <w:r>
-        <w:rPr>
-          <w:rFonts w:ascii="Comic Sans MS" w:hAnsi="Comic Sans MS"/>
-          <w:sz w:val="28"/>
-        </w:rPr>
-        <w:t xml:space="preserve">20-04-2017 </w:t>
-      </w:r>
-      <w:r>
-        <w:rPr>
-          <w:rFonts w:ascii="Comic Sans MS" w:hAnsi="Comic Sans MS"/>
-          <w:sz w:val="28"/>
-        </w:rPr>
-        <w:t>Interview vragen bedacht.</w:t>
-      </w:r>
-    </w:p>
-    <w:p>
-      <w:pPr>
-        <w:rPr>
-          <w:rFonts w:ascii="Comic Sans MS" w:hAnsi="Comic Sans MS"/>
-          <w:b/>
-          <w:sz w:val="28"/>
-        </w:rPr>
-      </w:pPr>
-      <w:r>
-        <w:rPr>
-          <w:rFonts w:ascii="Comic Sans MS" w:hAnsi="Comic Sans MS"/>
-          <w:sz w:val="28"/>
-        </w:rPr>
-        <w:t>21-04-2017</w:t>
-      </w:r>
-      <w:r>
-        <w:rPr>
-          <w:rFonts w:ascii="Comic Sans MS" w:hAnsi="Comic Sans MS"/>
-          <w:sz w:val="28"/>
-        </w:rPr>
-        <w:t xml:space="preserve"> Begonnen acceptatie test en technische test c#.</w:t>
-      </w:r>
-    </w:p>
-    <w:p>
-      <w:pPr>
-        <w:rPr>
-          <w:rFonts w:ascii="Comic Sans MS" w:hAnsi="Comic Sans MS"/>
-          <w:i/>
-          <w:sz w:val="28"/>
-          <w:u w:val="single"/>
-        </w:rPr>
-      </w:pPr>
-      <w:r>
-        <w:rPr>
-          <w:rFonts w:ascii="Comic Sans MS" w:hAnsi="Comic Sans MS"/>
-          <w:i/>
-          <w:sz w:val="28"/>
-          <w:u w:val="single"/>
-        </w:rPr>
-        <w:t>Week 2:</w:t>
-      </w:r>
-    </w:p>
-    <w:p>
-      <w:pPr>
-        <w:rPr>
-          <w:rFonts w:ascii="Comic Sans MS" w:hAnsi="Comic Sans MS"/>
-          <w:sz w:val="28"/>
-        </w:rPr>
-      </w:pPr>
-      <w:r>
-        <w:rPr>
-          <w:rFonts w:ascii="Comic Sans MS" w:hAnsi="Comic Sans MS"/>
-          <w:sz w:val="28"/>
-        </w:rPr>
-        <w:t xml:space="preserve">1-05-2017 </w:t>
-      </w:r>
-      <w:r>
-        <w:rPr>
-          <w:rFonts w:ascii="Comic Sans MS" w:hAnsi="Comic Sans MS"/>
-          <w:sz w:val="28"/>
-        </w:rPr>
-        <w:t>Begonnen aan functioneel ontwerp C#.</w:t>
-      </w:r>
-    </w:p>
-    <w:p>
-      <w:pPr>
-        <w:rPr>
-          <w:rFonts w:ascii="Comic Sans MS" w:hAnsi="Comic Sans MS"/>
-          <w:sz w:val="28"/>
-        </w:rPr>
-      </w:pPr>
-      <w:r>
-        <w:rPr>
-          <w:rFonts w:ascii="Comic Sans MS" w:hAnsi="Comic Sans MS"/>
-          <w:sz w:val="28"/>
-        </w:rPr>
-        <w:t xml:space="preserve">2-05-2017 </w:t>
-      </w:r>
-      <w:r>
-        <w:rPr>
-          <w:rFonts w:ascii="Comic Sans MS" w:hAnsi="Comic Sans MS"/>
-          <w:sz w:val="28"/>
-        </w:rPr>
-        <w:t>Functioneel ontwerp afgemaakt.</w:t>
-      </w:r>
-    </w:p>
-    <w:p>
-      <w:pPr>
-        <w:rPr>
-          <w:rFonts w:ascii="Comic Sans MS" w:hAnsi="Comic Sans MS"/>
-          <w:sz w:val="28"/>
-        </w:rPr>
-      </w:pPr>
-      <w:r>
-        <w:rPr>
-          <w:rFonts w:ascii="Comic Sans MS" w:hAnsi="Comic Sans MS"/>
-          <w:sz w:val="28"/>
-        </w:rPr>
-        <w:t xml:space="preserve">3-05-2017 </w:t>
-      </w:r>
-      <w:r>
-        <w:rPr>
-          <w:rFonts w:ascii="Comic Sans MS" w:hAnsi="Comic Sans MS"/>
-          <w:sz w:val="28"/>
-        </w:rPr>
-        <w:t>Afwezig.</w:t>
-      </w:r>
-    </w:p>
-    <w:p>
-      <w:pPr>
-        <w:rPr>
-          <w:rFonts w:ascii="Comic Sans MS" w:hAnsi="Comic Sans MS"/>
-          <w:sz w:val="28"/>
-        </w:rPr>
-      </w:pPr>
-      <w:r>
-        <w:rPr>
-          <w:rFonts w:ascii="Comic Sans MS" w:hAnsi="Comic Sans MS"/>
-          <w:sz w:val="28"/>
-        </w:rPr>
-        <w:t xml:space="preserve">4-05-2017 </w:t>
-      </w:r>
-      <w:r>
-        <w:rPr>
-          <w:rFonts w:ascii="Comic Sans MS" w:hAnsi="Comic Sans MS"/>
-          <w:sz w:val="28"/>
-        </w:rPr>
-        <w:t>Afwezig.</w:t>
-      </w:r>
-    </w:p>
-    <w:p>
-      <w:pPr>
-        <w:rPr>
-          <w:rFonts w:ascii="Comic Sans MS" w:hAnsi="Comic Sans MS"/>
-          <w:sz w:val="28"/>
-        </w:rPr>
-      </w:pPr>
-      <w:r>
-        <w:rPr>
-          <w:rFonts w:ascii="Comic Sans MS" w:hAnsi="Comic Sans MS"/>
-          <w:sz w:val="28"/>
-        </w:rPr>
-        <w:t>5-05-2017 Aan logo gewerkt.</w:t>
-      </w:r>
-    </w:p>
-    <w:p>
-      <w:pPr>
-        <w:rPr>
-          <w:rFonts w:ascii="Comic Sans MS" w:hAnsi="Comic Sans MS"/>
-          <w:i/>
-          <w:sz w:val="28"/>
-          <w:u w:val="single"/>
-        </w:rPr>
-      </w:pPr>
-      <w:r>
-        <w:rPr>
-          <w:rFonts w:ascii="Comic Sans MS" w:hAnsi="Comic Sans MS"/>
-          <w:i/>
-          <w:sz w:val="28"/>
-          <w:u w:val="single"/>
-        </w:rPr>
-        <w:t xml:space="preserve">Week 3: </w:t>
-      </w:r>
-    </w:p>
-    <w:p>
-      <w:pPr>
-        <w:rPr>
-          <w:rFonts w:ascii="Comic Sans MS" w:hAnsi="Comic Sans MS" w:cs="Arial"/>
-          <w:sz w:val="28"/>
-        </w:rPr>
-      </w:pPr>
-      <w:r>
-        <w:rPr>
-          <w:rFonts w:ascii="Comic Sans MS" w:hAnsi="Comic Sans MS" w:cs="Arial"/>
-          <w:sz w:val="28"/>
-        </w:rPr>
-        <w:t>08-05-2017</w:t>
-      </w:r>
-      <w:r>
-        <w:rPr>
-          <w:rFonts w:ascii="Comic Sans MS" w:hAnsi="Comic Sans MS" w:cs="Arial"/>
-          <w:sz w:val="28"/>
-        </w:rPr>
-        <w:t xml:space="preserve"> </w:t>
-      </w:r>
-      <w:r>
-        <w:rPr>
-          <w:rFonts w:ascii="Comic Sans MS" w:hAnsi="Comic Sans MS" w:cs="Arial"/>
-          <w:sz w:val="28"/>
-        </w:rPr>
-        <w:t>Samen met Y</w:t>
-      </w:r>
-      <w:r>
-        <w:rPr>
-          <w:rFonts w:ascii="Comic Sans MS" w:hAnsi="Comic Sans MS" w:cs="Arial"/>
-          <w:sz w:val="28"/>
-        </w:rPr>
-        <w:t>oussef aan clear prediction knop c# gewerkt</w:t>
-      </w:r>
-      <w:r>
-        <w:rPr>
-          <w:rFonts w:ascii="Comic Sans MS" w:hAnsi="Comic Sans MS" w:cs="Arial"/>
-          <w:sz w:val="28"/>
-        </w:rPr>
-        <w:t>, Max geholpen/ondersteund.</w:t>
-      </w:r>
-    </w:p>
-    <w:p>
-      <w:pPr>
-        <w:rPr>
-          <w:rFonts w:ascii="Comic Sans MS" w:hAnsi="Comic Sans MS" w:cs="Arial"/>
-          <w:sz w:val="28"/>
-        </w:rPr>
-      </w:pPr>
-      <w:r>
-        <w:rPr>
-          <w:rFonts w:ascii="Comic Sans MS" w:hAnsi="Comic Sans MS" w:cs="Arial"/>
-          <w:sz w:val="28"/>
-        </w:rPr>
-        <w:t>09-05-2017</w:t>
-      </w:r>
-      <w:r>
-        <w:rPr>
-          <w:rFonts w:ascii="Comic Sans MS" w:hAnsi="Comic Sans MS" w:cs="Arial"/>
-          <w:sz w:val="28"/>
-        </w:rPr>
-        <w:t xml:space="preserve"> A</w:t>
-      </w:r>
-      <w:r>
-        <w:rPr>
-          <w:rFonts w:ascii="Comic Sans MS" w:hAnsi="Comic Sans MS" w:cs="Arial"/>
-          <w:sz w:val="28"/>
-        </w:rPr>
-        <w:t>an website gewerkt</w:t>
-      </w:r>
-      <w:r>
-        <w:rPr>
-          <w:rFonts w:ascii="Comic Sans MS" w:hAnsi="Comic Sans MS" w:cs="Arial"/>
-          <w:sz w:val="28"/>
-        </w:rPr>
-        <w:t>.</w:t>
-      </w:r>
-    </w:p>
-    <w:p>
-      <w:pPr>
-        <w:rPr>
-          <w:rFonts w:ascii="Comic Sans MS" w:hAnsi="Comic Sans MS"/>
-          <w:sz w:val="28"/>
-        </w:rPr>
-      </w:pPr>
-      <w:r>
-        <w:rPr>
-          <w:rFonts w:ascii="Comic Sans MS" w:hAnsi="Comic Sans MS"/>
-          <w:sz w:val="28"/>
-        </w:rPr>
-        <w:t>10-05-2017</w:t>
-      </w:r>
-    </w:p>
-    <w:p>
-      <w:pPr>
-        <w:rPr>
-          <w:rFonts w:ascii="Comic Sans MS" w:hAnsi="Comic Sans MS"/>
-          <w:sz w:val="28"/>
-        </w:rPr>
-      </w:pPr>
-      <w:r>
-        <w:rPr>
-          <w:rFonts w:ascii="Comic Sans MS" w:hAnsi="Comic Sans MS"/>
-          <w:sz w:val="28"/>
-        </w:rPr>
-        <w:t>11-05-2017</w:t>
-      </w:r>
-    </w:p>
-    <w:p>
-      <w:pPr>
-        <w:rPr>
-          <w:i/>
-          <w:u w:val="single"/>
-        </w:rPr>
-      </w:pPr>
-      <w:r>
-        <w:rPr>
-          <w:rFonts w:ascii="Comic Sans MS" w:hAnsi="Comic Sans MS"/>
-          <w:i/>
-          <w:sz w:val="28"/>
-          <w:u w:val="single"/>
-        </w:rPr>
-        <w:t>Week 4:</w:t>
-      </w:r>
-    </w:p>
-    <w:p>
-      <w:pPr>
-        <w:rPr>
-          <w:i/>
-          <w:u w:val="single"/>
-        </w:rPr>
-      </w:pPr>
-      <w:r>
-        <w:rPr>
-          <w:rFonts w:ascii="Comic Sans MS" w:hAnsi="Comic Sans MS"/>
-          <w:i/>
-          <w:sz w:val="28"/>
-          <w:u w:val="single"/>
-        </w:rPr>
-        <w:t>Week 5:</w:t>
-      </w:r>
-    </w:p>
-    <w:p>
-      <w:pPr>
-        <w:rPr>
-          <w:i/>
-          <w:u w:val="single"/>
-        </w:rPr>
-      </w:pPr>
-      <w:r>
-        <w:rPr>
-          <w:rFonts w:ascii="Comic Sans MS" w:hAnsi="Comic Sans MS"/>
-          <w:i/>
-          <w:sz w:val="28"/>
-          <w:u w:val="single"/>
-        </w:rPr>
-        <w:t>Week 6:</w:t>
-      </w:r>
-    </w:p>
-    <w:p>
-      <w:pPr>
-        <w:rPr>
-          <w:rFonts w:ascii="Comic Sans MS" w:hAnsi="Comic Sans MS"/>
-          <w:i/>
-          <w:sz w:val="28"/>
-          <w:u w:val="single"/>
-        </w:rPr>
-      </w:pPr>
-      <w:r>
-        <w:rPr>
-          <w:rFonts w:ascii="Comic Sans MS" w:hAnsi="Comic Sans MS"/>
-          <w:i/>
-          <w:sz w:val="28"/>
-          <w:u w:val="single"/>
-        </w:rPr>
-        <w:lastRenderedPageBreak/>
-        <w:t xml:space="preserve">Week 7: </w:t>
-      </w:r>
-    </w:p>
-    <w:p>
-      <w:pPr>
-        <w:rPr>
-          <w:rFonts w:ascii="Comic Sans MS" w:hAnsi="Comic Sans MS"/>
-          <w:i/>
-          <w:sz w:val="28"/>
-          <w:u w:val="single"/>
-        </w:rPr>
-      </w:pPr>
-      <w:r>
-        <w:rPr>
-          <w:rFonts w:ascii="Comic Sans MS" w:hAnsi="Comic Sans MS"/>
-          <w:i/>
-          <w:sz w:val="28"/>
-          <w:u w:val="single"/>
-        </w:rPr>
-        <w:t xml:space="preserve">Week 8: </w:t>
-      </w:r>
-    </w:p>
-    <w:p>
-      <w:pPr>
-        <w:spacing w:after="0" w:line="240" w:lineRule="auto"/>
-        <w:rPr>
-          <w:rFonts w:ascii="Comic Sans MS" w:hAnsi="Comic Sans MS"/>
-          <w:sz w:val="28"/>
-        </w:rPr>
-      </w:pPr>
-    </w:p>
-    <w:p>
-      <w:pPr>
-        <w:spacing w:after="0" w:line="240" w:lineRule="auto"/>
-        <w:rPr>
-          <w:rFonts w:ascii="Berlin Sans FB" w:hAnsi="Berlin Sans FB"/>
-          <w:sz w:val="36"/>
-        </w:rPr>
-      </w:pPr>
-    </w:p>
-    <w:p>
-      <w:pPr>
-        <w:rPr>
-          <w:rFonts w:ascii="Berlin Sans FB" w:hAnsi="Berlin Sans FB"/>
-          <w:sz w:val="36"/>
-        </w:rPr>
-      </w:pPr>
-      <w:r>
-        <w:rPr>
-          <w:rFonts w:ascii="Berlin Sans FB" w:hAnsi="Berlin Sans FB"/>
-          <w:sz w:val="36"/>
-        </w:rPr>
-        <w:t>Max:</w:t>
-      </w:r>
-    </w:p>
-    <w:p>
-      <w:pPr>
-        <w:rPr>
-          <w:rFonts w:ascii="Comic Sans MS" w:hAnsi="Comic Sans MS" w:cs="Arial"/>
-        </w:rPr>
-      </w:pPr>
-      <w:r>
-        <w:rPr>
-          <w:rFonts w:ascii="Comic Sans MS" w:hAnsi="Comic Sans MS" w:cs="Arial"/>
-          <w:i/>
-          <w:sz w:val="28"/>
-          <w:u w:val="single"/>
-        </w:rPr>
-        <w:t xml:space="preserve">Week 1: </w:t>
-      </w:r>
-    </w:p>
-    <w:p>
-      <w:pPr>
-        <w:rPr>
-          <w:rFonts w:ascii="Comic Sans MS" w:hAnsi="Comic Sans MS" w:cs="Arial"/>
-          <w:sz w:val="28"/>
-        </w:rPr>
-      </w:pPr>
-      <w:r>
-        <w:rPr>
-          <w:rFonts w:ascii="Comic Sans MS" w:hAnsi="Comic Sans MS" w:cs="Arial"/>
-          <w:sz w:val="28"/>
-        </w:rPr>
-        <w:t>18-04-2017 Bereikbaarheid lijst gemaakt.</w:t>
-      </w:r>
-    </w:p>
-    <w:p>
-      <w:pPr>
-        <w:rPr>
-          <w:rFonts w:ascii="Comic Sans MS" w:hAnsi="Comic Sans MS" w:cs="Arial"/>
-          <w:sz w:val="28"/>
-        </w:rPr>
-      </w:pPr>
-      <w:r>
-        <w:rPr>
-          <w:rFonts w:ascii="Comic Sans MS" w:hAnsi="Comic Sans MS" w:cs="Arial"/>
-          <w:sz w:val="28"/>
-        </w:rPr>
-        <w:t>19-04-2017 Planning in de maak.</w:t>
-      </w:r>
-    </w:p>
-    <w:p>
-      <w:pPr>
-        <w:rPr>
-          <w:rFonts w:ascii="Comic Sans MS" w:hAnsi="Comic Sans MS" w:cs="Arial"/>
-          <w:sz w:val="28"/>
-        </w:rPr>
-      </w:pPr>
-      <w:r>
-        <w:rPr>
-          <w:rFonts w:ascii="Comic Sans MS" w:hAnsi="Comic Sans MS" w:cs="Arial"/>
-          <w:sz w:val="28"/>
-        </w:rPr>
-        <w:t>20-04-2017 Interview vragen updaten, huisstijl updaten, planning af.</w:t>
-      </w:r>
-    </w:p>
-    <w:p>
-      <w:pPr>
-        <w:rPr>
-          <w:rFonts w:ascii="Comic Sans MS" w:hAnsi="Comic Sans MS"/>
-          <w:sz w:val="28"/>
-        </w:rPr>
-      </w:pPr>
-      <w:r>
-        <w:rPr>
-          <w:rFonts w:ascii="Comic Sans MS" w:hAnsi="Comic Sans MS"/>
-          <w:sz w:val="28"/>
-        </w:rPr>
-        <w:t>21-04-2017 T</w:t>
-      </w:r>
-      <w:r>
-        <w:rPr>
-          <w:rFonts w:ascii="Comic Sans MS" w:hAnsi="Comic Sans MS"/>
-          <w:sz w:val="28"/>
-        </w:rPr>
-        <w:t>echnische test voor c# gemaakt.</w:t>
-      </w:r>
-    </w:p>
-    <w:p>
-      <w:pPr>
-        <w:rPr>
-          <w:rFonts w:ascii="Comic Sans MS" w:hAnsi="Comic Sans MS" w:cs="Arial"/>
-          <w:i/>
-          <w:sz w:val="28"/>
-          <w:u w:val="single"/>
-        </w:rPr>
-      </w:pPr>
-      <w:r>
-        <w:rPr>
-          <w:rFonts w:ascii="Comic Sans MS" w:hAnsi="Comic Sans MS" w:cs="Arial"/>
-          <w:i/>
-          <w:sz w:val="28"/>
-          <w:u w:val="single"/>
-        </w:rPr>
-        <w:t>Week 2:</w:t>
-      </w:r>
-    </w:p>
-    <w:p>
-      <w:pPr>
-        <w:rPr>
-          <w:rFonts w:ascii="Comic Sans MS" w:hAnsi="Comic Sans MS" w:cs="Arial"/>
-          <w:sz w:val="28"/>
-        </w:rPr>
-      </w:pPr>
-      <w:r>
-        <w:rPr>
-          <w:rFonts w:ascii="Comic Sans MS" w:hAnsi="Comic Sans MS" w:cs="Arial"/>
-          <w:sz w:val="28"/>
-        </w:rPr>
-        <w:t>01-05-2017 A</w:t>
-      </w:r>
-      <w:r>
-        <w:rPr>
-          <w:rFonts w:ascii="Comic Sans MS" w:hAnsi="Comic Sans MS" w:cs="Arial"/>
-          <w:sz w:val="28"/>
-        </w:rPr>
-        <w:t>cceptatie test voor c# gemaakt, functionele test c# gemaakt</w:t>
-      </w:r>
-      <w:r>
-        <w:rPr>
-          <w:rFonts w:ascii="Comic Sans MS" w:hAnsi="Comic Sans MS" w:cs="Arial"/>
-          <w:sz w:val="28"/>
-        </w:rPr>
-        <w:t>.</w:t>
-      </w:r>
-    </w:p>
-    <w:p>
-      <w:pPr>
-        <w:rPr>
-          <w:rFonts w:ascii="Comic Sans MS" w:hAnsi="Comic Sans MS" w:cs="Arial"/>
-          <w:sz w:val="28"/>
-        </w:rPr>
-      </w:pPr>
-      <w:r>
-        <w:rPr>
-          <w:rFonts w:ascii="Comic Sans MS" w:hAnsi="Comic Sans MS" w:cs="Arial"/>
-          <w:sz w:val="28"/>
-        </w:rPr>
-        <w:t>02-05-2017 T</w:t>
-      </w:r>
-      <w:r>
-        <w:rPr>
-          <w:rFonts w:ascii="Comic Sans MS" w:hAnsi="Comic Sans MS" w:cs="Arial"/>
-          <w:sz w:val="28"/>
-        </w:rPr>
-        <w:t>echnisch ontwerp gemaakt, technische test c</w:t>
-      </w:r>
-      <w:r>
-        <w:rPr>
-          <w:rFonts w:ascii="Comic Sans MS" w:hAnsi="Comic Sans MS" w:cs="Arial"/>
-          <w:sz w:val="28"/>
-        </w:rPr>
-        <w:t>#, flowchart flow van programma.</w:t>
-      </w:r>
-    </w:p>
-    <w:p>
-      <w:pPr>
-        <w:rPr>
-          <w:rFonts w:ascii="Comic Sans MS" w:hAnsi="Comic Sans MS"/>
-          <w:sz w:val="28"/>
-        </w:rPr>
-      </w:pPr>
-      <w:r>
-        <w:rPr>
-          <w:rFonts w:ascii="Comic Sans MS" w:hAnsi="Comic Sans MS"/>
-          <w:sz w:val="28"/>
-        </w:rPr>
-        <w:t xml:space="preserve">3-05-2017 </w:t>
-      </w:r>
-      <w:r>
-        <w:rPr>
-          <w:rFonts w:ascii="Comic Sans MS" w:hAnsi="Comic Sans MS"/>
-          <w:sz w:val="28"/>
-        </w:rPr>
-        <w:t xml:space="preserve">C# in de maak, eisen opdrachtgever toegevoegd, </w:t>
-      </w:r>
-      <w:r>
-        <w:rPr>
-          <w:rFonts w:ascii="Comic Sans MS" w:hAnsi="Comic Sans MS"/>
-          <w:sz w:val="28"/>
-        </w:rPr>
-        <w:t>CSV-gedeelte</w:t>
-      </w:r>
-      <w:r>
-        <w:rPr>
-          <w:rFonts w:ascii="Comic Sans MS" w:hAnsi="Comic Sans MS"/>
-          <w:sz w:val="28"/>
-        </w:rPr>
-        <w:t xml:space="preserve"> gemaakt.</w:t>
-      </w:r>
-    </w:p>
-    <w:p>
-      <w:pPr>
-        <w:rPr>
-          <w:rFonts w:ascii="Comic Sans MS" w:hAnsi="Comic Sans MS"/>
-          <w:sz w:val="28"/>
-        </w:rPr>
-      </w:pPr>
-      <w:r>
-        <w:rPr>
-          <w:rFonts w:ascii="Comic Sans MS" w:hAnsi="Comic Sans MS"/>
-          <w:sz w:val="28"/>
-        </w:rPr>
-        <w:t xml:space="preserve">4-05-2017 </w:t>
-      </w:r>
-      <w:r>
-        <w:rPr>
-          <w:rFonts w:ascii="Comic Sans MS" w:hAnsi="Comic Sans MS"/>
-          <w:sz w:val="28"/>
-        </w:rPr>
-        <w:t xml:space="preserve">C# in de maak, </w:t>
-      </w:r>
-      <w:r>
-        <w:rPr>
-          <w:rFonts w:ascii="Comic Sans MS" w:hAnsi="Comic Sans MS"/>
-          <w:sz w:val="28"/>
-        </w:rPr>
-        <w:t>CSV-gedeelte</w:t>
-      </w:r>
-      <w:r>
-        <w:rPr>
-          <w:rFonts w:ascii="Comic Sans MS" w:hAnsi="Comic Sans MS"/>
-          <w:sz w:val="28"/>
-        </w:rPr>
-        <w:t xml:space="preserve"> gemaakt.</w:t>
-      </w:r>
-    </w:p>
-    <w:p>
-      <w:pPr>
-        <w:rPr>
-          <w:rFonts w:ascii="Comic Sans MS" w:hAnsi="Comic Sans MS" w:cs="Arial"/>
-          <w:i/>
-          <w:sz w:val="28"/>
-          <w:u w:val="single"/>
-        </w:rPr>
-      </w:pPr>
-      <w:r>
-        <w:rPr>
-          <w:rFonts w:ascii="Comic Sans MS" w:hAnsi="Comic Sans MS" w:cs="Arial"/>
-          <w:i/>
-          <w:sz w:val="28"/>
-          <w:u w:val="single"/>
-        </w:rPr>
-        <w:t xml:space="preserve">Week 3: </w:t>
-      </w:r>
-    </w:p>
-    <w:p>
-      <w:pPr>
-        <w:rPr>
-          <w:rFonts w:ascii="Comic Sans MS" w:hAnsi="Comic Sans MS" w:cs="Arial"/>
-          <w:sz w:val="28"/>
-        </w:rPr>
-      </w:pPr>
-      <w:r>
-        <w:rPr>
-          <w:rFonts w:ascii="Comic Sans MS" w:hAnsi="Comic Sans MS" w:cs="Arial"/>
-          <w:sz w:val="28"/>
-        </w:rPr>
-        <w:t>08-05-2017 C# edit knop afgemaakt.</w:t>
-      </w:r>
-    </w:p>
-    <w:p>
-      <w:pPr>
-        <w:rPr>
-          <w:rFonts w:ascii="Comic Sans MS" w:hAnsi="Comic Sans MS" w:cs="Arial"/>
-          <w:sz w:val="28"/>
-        </w:rPr>
-      </w:pPr>
-      <w:r>
-        <w:rPr>
-          <w:rFonts w:ascii="Comic Sans MS" w:hAnsi="Comic Sans MS" w:cs="Arial"/>
-          <w:sz w:val="28"/>
-        </w:rPr>
-        <w:t>09-05-2017</w:t>
-      </w:r>
-      <w:r>
-        <w:rPr>
-          <w:rFonts w:ascii="Comic Sans MS" w:hAnsi="Comic Sans MS" w:cs="Arial"/>
-          <w:sz w:val="28"/>
-        </w:rPr>
-        <w:t xml:space="preserve"> C# edit knop en </w:t>
-      </w:r>
-      <w:r>
-        <w:rPr>
-          <w:rFonts w:ascii="Comic Sans MS" w:hAnsi="Comic Sans MS" w:cs="Arial"/>
-          <w:sz w:val="28"/>
-        </w:rPr>
-        <w:t>clear knop afgemaakt. Btw: alles bijna vernachelt ^^.</w:t>
-      </w:r>
-    </w:p>
-    <w:p>
-      <w:pPr>
-        <w:rPr>
-          <w:rFonts w:ascii="Comic Sans MS" w:hAnsi="Comic Sans MS" w:cs="Arial"/>
-          <w:sz w:val="28"/>
-        </w:rPr>
-      </w:pPr>
-      <w:r>
-        <w:rPr>
-          <w:rFonts w:ascii="Comic Sans MS" w:hAnsi="Comic Sans MS" w:cs="Arial"/>
-          <w:sz w:val="28"/>
-        </w:rPr>
-        <w:t>10-05-2017</w:t>
-      </w:r>
-      <w:r>
-        <w:rPr>
-          <w:rFonts w:ascii="Comic Sans MS" w:hAnsi="Comic Sans MS" w:cs="Arial"/>
-          <w:sz w:val="28"/>
-        </w:rPr>
-        <w:t xml:space="preserve"> </w:t>
-      </w:r>
-      <w:r>
-        <w:rPr>
-          <w:rFonts w:ascii="Comic Sans MS" w:hAnsi="Comic Sans MS" w:cs="Arial"/>
-          <w:sz w:val="28"/>
-        </w:rPr>
-        <w:t>Edit knop en clear knop afgemaakt. Btw: alles bijna vernachelt ^^.</w:t>
-      </w:r>
-    </w:p>
-    <w:p>
-      <w:pPr>
-        <w:rPr>
-          <w:rFonts w:ascii="Comic Sans MS" w:hAnsi="Comic Sans MS" w:cs="Arial"/>
-        </w:rPr>
-      </w:pPr>
-      <w:r>
-        <w:rPr>
-          <w:rFonts w:ascii="Comic Sans MS" w:hAnsi="Comic Sans MS" w:cs="Arial"/>
-          <w:sz w:val="28"/>
-        </w:rPr>
         <w:t xml:space="preserve">11-05-2017 </w:t>
       </w:r>
       <w:r>
@@ -2751,25 +3077,40 @@
           <w:rFonts w:ascii="Comic Sans MS" w:hAnsi="Comic Sans MS" w:cs="Arial"/>
           <w:sz w:val="28"/>
         </w:rPr>
-        <w:t>Youssef geholpen met de messagebox, geholpen met register.</w:t>
-      </w:r>
-    </w:p>
-    <w:p>
-      <w:pPr>
-        <w:rPr>
-          <w:rFonts w:ascii="Comic Sans MS" w:hAnsi="Comic Sans MS" w:cs="Arial"/>
-          <w:i/>
-          <w:u w:val="single"/>
-        </w:rPr>
-      </w:pPr>
-      <w:r>
-        <w:rPr>
-          <w:rFonts w:ascii="Comic Sans MS" w:hAnsi="Comic Sans MS" w:cs="Arial"/>
-          <w:i/>
-          <w:sz w:val="28"/>
-          <w:u w:val="single"/>
-        </w:rPr>
-        <w:lastRenderedPageBreak/>
+        <w:t xml:space="preserve">Youssef geholpen met de </w:t>
+      </w:r>
+      <w:proofErr w:type="spellStart"/>
+      <w:r>
+        <w:rPr>
+          <w:rFonts w:ascii="Comic Sans MS" w:hAnsi="Comic Sans MS" w:cs="Arial"/>
+          <w:sz w:val="28"/>
+        </w:rPr>
+        <w:t>messagebox</w:t>
+      </w:r>
+      <w:proofErr w:type="spellEnd"/>
+      <w:r>
+        <w:rPr>
+          <w:rFonts w:ascii="Comic Sans MS" w:hAnsi="Comic Sans MS" w:cs="Arial"/>
+          <w:sz w:val="28"/>
+        </w:rPr>
+        <w:t>, geholpen met register.</w:t>
+      </w:r>
+    </w:p>
+    <w:p>
+      <w:pPr>
+        <w:rPr>
+          <w:rFonts w:ascii="Comic Sans MS" w:hAnsi="Comic Sans MS" w:cs="Arial"/>
+          <w:i/>
+          <w:u w:val="single"/>
+        </w:rPr>
+      </w:pPr>
+      <w:r>
+        <w:rPr>
+          <w:rFonts w:ascii="Comic Sans MS" w:hAnsi="Comic Sans MS" w:cs="Arial"/>
+          <w:i/>
+          <w:sz w:val="28"/>
+          <w:u w:val="single"/>
+        </w:rPr>
         <w:t>Week 4:</w:t>
       </w:r>
     </w:p>
@@ -2982,6 +3323,7 @@
     <w:lsdException w:name="HTML Sample" w:semiHidden="1" w:unhideWhenUsed="1"/>
     <w:lsdException w:name="HTML Typewriter" w:semiHidden="1" w:unhideWhenUsed="1"/>
     <w:lsdException w:name="HTML Variable" w:semiHidden="1" w:unhideWhenUsed="1"/>
+    <w:lsdException w:name="Normal Table" w:semiHidden="1" w:unhideWhenUsed="1"/>
     <w:lsdException w:name="annotation subject" w:semiHidden="1" w:unhideWhenUsed="1"/>
     <w:lsdException w:name="No List" w:semiHidden="1" w:unhideWhenUsed="1"/>
     <w:lsdException w:name="Outline List 1" w:semiHidden="1" w:unhideWhenUsed="1"/>
@@ -3026,6 +3368,7 @@
     <w:lsdException w:name="Table Professional" w:semiHidden="1" w:unhideWhenUsed="1"/>
     <w:lsdException w:name="Table Subtle 1" w:semiHidden="1" w:unhideWhenUsed="1"/>
     <w:lsdException w:name="Table Subtle 2" w:semiHidden="1" w:unhideWhenUsed="1"/>
+    <w:lsdException w:name="Table Web 1" w:semiHidden="1" w:unhideWhenUsed="1"/>
     <w:lsdException w:name="Table Web 2" w:semiHidden="1" w:unhideWhenUsed="1"/>
     <w:lsdException w:name="Table Web 3" w:semiHidden="1" w:unhideWhenUsed="1"/>
     <w:lsdException w:name="Balloon Text" w:semiHidden="1" w:unhideWhenUsed="1"/>
@@ -3310,7 +3653,7 @@
 </file>
 
 <file path=word/glossary/document.xml><?xml version="1.0" encoding="utf-8"?>
-<w:glossaryDocument xmlns:wpc="http://schemas.microsoft.com/office/word/2010/wordprocessingCanvas" xmlns:cx="http://schemas.microsoft.com/office/drawing/2014/chartex" xmlns:cx1="http://schemas.microsoft.com/office/drawing/2015/9/8/chartex" xmlns:cx2="http://schemas.microsoft.com/office/drawing/2015/10/21/chartex" xmlns:cx3="http://schemas.microsoft.com/office/drawing/2016/5/9/chartex" xmlns:cx4="http://schemas.microsoft.com/office/drawing/2016/5/10/chartex" xmlns:cx5="http://schemas.microsoft.com/office/drawing/2016/5/11/chartex" xmlns:cx6="http://schemas.microsoft.com/office/drawing/2016/5/12/chartex" xmlns:cx7="http://schemas.microsoft.com/office/drawing/2016/5/13/chartex" xmlns:cx8="http://schemas.microsoft.com/office/drawing/2016/5/14/chartex" xmlns:mc="http://schemas.openxmlformats.org/markup-compatibility/2006" xmlns:o="urn:schemas-microsoft-com:office:office" xmlns:r="http://schemas.openxmlformats.org/officeDocument/2006/relationships" xmlns:m="http://schemas.openxmlformats.org/officeDocument/2006/math" xmlns:v="urn:schemas-microsoft-com:vml" xmlns:wp14="http://schemas.microsoft.com/office/word/2010/wordprocessingDrawing" xmlns:wp="http://schemas.openxmlformats.org/drawingml/2006/wordprocessingDrawing" xmlns:w10="urn:schemas-microsoft-com:office:word" xmlns:w="http://schemas.openxmlformats.org/wordprocessingml/2006/main" xmlns:w14="http://schemas.microsoft.com/office/word/2010/wordml" xmlns:w15="http://schemas.microsoft.com/office/word/2012/wordml" xmlns:w16se="http://schemas.microsoft.com/office/word/2015/wordml/symex" xmlns:wpg="http://schemas.microsoft.com/office/word/2010/wordprocessingGroup" xmlns:wpi="http://schemas.microsoft.com/office/word/2010/wordprocessingInk" xmlns:wne="http://schemas.microsoft.com/office/word/2006/wordml" xmlns:wps="http://schemas.microsoft.com/office/word/2010/wordprocessingShape" mc:Ignorable="w14 w15 w16se wp14">
+<w:glossaryDocument xmlns:wpc="http://schemas.microsoft.com/office/word/2010/wordprocessingCanvas" xmlns:cx="http://schemas.microsoft.com/office/drawing/2014/chartex" xmlns:cx1="http://schemas.microsoft.com/office/drawing/2015/9/8/chartex" xmlns:cx2="http://schemas.microsoft.com/office/drawing/2015/10/21/chartex" xmlns:cx3="http://schemas.microsoft.com/office/drawing/2016/5/9/chartex" xmlns:cx4="http://schemas.microsoft.com/office/drawing/2016/5/10/chartex" xmlns:cx5="http://schemas.microsoft.com/office/drawing/2016/5/11/chartex" xmlns:mc="http://schemas.openxmlformats.org/markup-compatibility/2006" xmlns:o="urn:schemas-microsoft-com:office:office" xmlns:r="http://schemas.openxmlformats.org/officeDocument/2006/relationships" xmlns:m="http://schemas.openxmlformats.org/officeDocument/2006/math" xmlns:v="urn:schemas-microsoft-com:vml" xmlns:wp14="http://schemas.microsoft.com/office/word/2010/wordprocessingDrawing" xmlns:wp="http://schemas.openxmlformats.org/drawingml/2006/wordprocessingDrawing" xmlns:w10="urn:schemas-microsoft-com:office:word" xmlns:w="http://schemas.openxmlformats.org/wordprocessingml/2006/main" xmlns:w14="http://schemas.microsoft.com/office/word/2010/wordml" xmlns:w15="http://schemas.microsoft.com/office/word/2012/wordml" xmlns:w16se="http://schemas.microsoft.com/office/word/2015/wordml/symex" xmlns:wpg="http://schemas.microsoft.com/office/word/2010/wordprocessingGroup" xmlns:wpi="http://schemas.microsoft.com/office/word/2010/wordprocessingInk" xmlns:wne="http://schemas.microsoft.com/office/word/2006/wordml" xmlns:wps="http://schemas.microsoft.com/office/word/2010/wordprocessingShape" mc:Ignorable="w14 w15 w16se wp14">
   <w:docParts>
     <w:docPart>
       <w:docPartPr>
@@ -3336,7 +3679,7 @@
             <w:rPr>
               <w:rFonts w:asciiTheme="majorHAnsi" w:eastAsiaTheme="majorEastAsia" w:hAnsiTheme="majorHAnsi" w:cstheme="majorBidi"/>
               <w:caps/>
-              <w:color w:val="4472C4" w:themeColor="accent1"/>
+              <w:color w:val="5B9BD5" w:themeColor="accent1"/>
               <w:sz w:val="80"/>
               <w:szCs w:val="80"/>
             </w:rPr>
@@ -3367,7 +3710,7 @@
           </w:pPr>
           <w:r>
             <w:rPr>
-              <w:color w:val="4472C4" w:themeColor="accent1"/>
+              <w:color w:val="5B9BD5" w:themeColor="accent1"/>
               <w:sz w:val="28"/>
               <w:szCs w:val="28"/>
             </w:rPr>
@@ -3450,6 +3793,7 @@
   </w:compat>
   <w:rsids>
     <w:rsidRoot w:val="00D60912"/>
+    <w:rsid w:val="00187EF9"/>
     <w:rsid w:val="001A0708"/>
     <w:rsid w:val="001F0E75"/>
     <w:rsid w:val="002953D2"/>
@@ -3611,6 +3955,7 @@
     <w:lsdException w:name="HTML Sample" w:semiHidden="1" w:unhideWhenUsed="1"/>
     <w:lsdException w:name="HTML Typewriter" w:semiHidden="1" w:unhideWhenUsed="1"/>
     <w:lsdException w:name="HTML Variable" w:semiHidden="1" w:unhideWhenUsed="1"/>
+    <w:lsdException w:name="Normal Table" w:semiHidden="1" w:unhideWhenUsed="1"/>
     <w:lsdException w:name="annotation subject" w:semiHidden="1" w:unhideWhenUsed="1"/>
     <w:lsdException w:name="No List" w:semiHidden="1" w:unhideWhenUsed="1"/>
     <w:lsdException w:name="Outline List 1" w:semiHidden="1" w:unhideWhenUsed="1"/>
@@ -3655,6 +4000,7 @@
     <w:lsdException w:name="Table Professional" w:semiHidden="1" w:unhideWhenUsed="1"/>
     <w:lsdException w:name="Table Subtle 1" w:semiHidden="1" w:unhideWhenUsed="1"/>
     <w:lsdException w:name="Table Subtle 2" w:semiHidden="1" w:unhideWhenUsed="1"/>
+    <w:lsdException w:name="Table Web 1" w:semiHidden="1" w:unhideWhenUsed="1"/>
     <w:lsdException w:name="Table Web 2" w:semiHidden="1" w:unhideWhenUsed="1"/>
     <w:lsdException w:name="Table Web 3" w:semiHidden="1" w:unhideWhenUsed="1"/>
     <w:lsdException w:name="Balloon Text" w:semiHidden="1" w:unhideWhenUsed="1"/>
@@ -4247,7 +4593,7 @@
 </file>
 
 <file path=customXml/itemProps2.xml><?xml version="1.0" encoding="utf-8"?>
-<ds:datastoreItem xmlns:ds="http://schemas.openxmlformats.org/officeDocument/2006/customXml" ds:itemID="{24FF091F-FB8A-4A3E-92BF-1435C1E7E0D5}">
+<ds:datastoreItem xmlns:ds="http://schemas.openxmlformats.org/officeDocument/2006/customXml" ds:itemID="{F77B7DD8-8CAA-4822-BC59-02F6E652A0E4}">
   <ds:schemaRefs>
     <ds:schemaRef ds:uri="http://schemas.openxmlformats.org/officeDocument/2006/bibliography"/>
   </ds:schemaRefs>

</xml_diff>

<commit_message>
Updated "Logboek en urenlijst"
</commit_message>
<xml_diff>
--- a/Documenten/Logboek.docx
+++ b/Documenten/Logboek.docx
@@ -1,6 +1,6 @@
 
 <file path=word/document.xml><?xml version="1.0" encoding="utf-8"?>
-<w:document xmlns:wpc="http://schemas.microsoft.com/office/word/2010/wordprocessingCanvas" xmlns:cx="http://schemas.microsoft.com/office/drawing/2014/chartex" xmlns:cx1="http://schemas.microsoft.com/office/drawing/2015/9/8/chartex" xmlns:cx2="http://schemas.microsoft.com/office/drawing/2015/10/21/chartex" xmlns:cx3="http://schemas.microsoft.com/office/drawing/2016/5/9/chartex" xmlns:cx4="http://schemas.microsoft.com/office/drawing/2016/5/10/chartex" xmlns:cx5="http://schemas.microsoft.com/office/drawing/2016/5/11/chartex" xmlns:mc="http://schemas.openxmlformats.org/markup-compatibility/2006" xmlns:o="urn:schemas-microsoft-com:office:office" xmlns:r="http://schemas.openxmlformats.org/officeDocument/2006/relationships" xmlns:m="http://schemas.openxmlformats.org/officeDocument/2006/math" xmlns:v="urn:schemas-microsoft-com:vml" xmlns:wp14="http://schemas.microsoft.com/office/word/2010/wordprocessingDrawing" xmlns:wp="http://schemas.openxmlformats.org/drawingml/2006/wordprocessingDrawing" xmlns:w10="urn:schemas-microsoft-com:office:word" xmlns:w="http://schemas.openxmlformats.org/wordprocessingml/2006/main" xmlns:w14="http://schemas.microsoft.com/office/word/2010/wordml" xmlns:w15="http://schemas.microsoft.com/office/word/2012/wordml" xmlns:w16se="http://schemas.microsoft.com/office/word/2015/wordml/symex" xmlns:wpg="http://schemas.microsoft.com/office/word/2010/wordprocessingGroup" xmlns:wpi="http://schemas.microsoft.com/office/word/2010/wordprocessingInk" xmlns:wne="http://schemas.microsoft.com/office/word/2006/wordml" xmlns:wps="http://schemas.microsoft.com/office/word/2010/wordprocessingShape" mc:Ignorable="w14 w15 w16se wp14">
+<w:document xmlns:wpc="http://schemas.microsoft.com/office/word/2010/wordprocessingCanvas" xmlns:cx="http://schemas.microsoft.com/office/drawing/2014/chartex" xmlns:mc="http://schemas.openxmlformats.org/markup-compatibility/2006" xmlns:o="urn:schemas-microsoft-com:office:office" xmlns:r="http://schemas.openxmlformats.org/officeDocument/2006/relationships" xmlns:m="http://schemas.openxmlformats.org/officeDocument/2006/math" xmlns:v="urn:schemas-microsoft-com:vml" xmlns:wp14="http://schemas.microsoft.com/office/word/2010/wordprocessingDrawing" xmlns:wp="http://schemas.openxmlformats.org/drawingml/2006/wordprocessingDrawing" xmlns:w10="urn:schemas-microsoft-com:office:word" xmlns:w="http://schemas.openxmlformats.org/wordprocessingml/2006/main" xmlns:w14="http://schemas.microsoft.com/office/word/2010/wordml" xmlns:w15="http://schemas.microsoft.com/office/word/2012/wordml" xmlns:w16se="http://schemas.microsoft.com/office/word/2015/wordml/symex" xmlns:wpg="http://schemas.microsoft.com/office/word/2010/wordprocessingGroup" xmlns:wpi="http://schemas.microsoft.com/office/word/2010/wordprocessingInk" xmlns:wne="http://schemas.microsoft.com/office/word/2006/wordml" xmlns:wps="http://schemas.microsoft.com/office/word/2010/wordprocessingShape" mc:Ignorable="w14 w15 w16se wp14">
   <w:body>
     <w:sdt>
       <w:sdtPr>
@@ -172,13 +172,23 @@
                   <w:szCs w:val="28"/>
                 </w:rPr>
               </w:pPr>
+              <w:proofErr w:type="spellStart"/>
               <w:r>
                 <w:rPr>
                   <w:color w:val="4472C4" w:themeColor="accent1"/>
                   <w:sz w:val="28"/>
                   <w:szCs w:val="28"/>
                 </w:rPr>
-                <w:t>By TYMR</w:t>
+                <w:t>By</w:t>
+              </w:r>
+              <w:proofErr w:type="spellEnd"/>
+              <w:r>
+                <w:rPr>
+                  <w:color w:val="4472C4" w:themeColor="accent1"/>
+                  <w:sz w:val="28"/>
+                  <w:szCs w:val="28"/>
+                </w:rPr>
+                <w:t xml:space="preserve"> TYMR</w:t>
               </w:r>
             </w:p>
           </w:sdtContent>
@@ -367,7 +377,23 @@
                                         <w:color w:val="4472C4" w:themeColor="accent1"/>
                                         <w:lang w:val="en-US"/>
                                       </w:rPr>
-                                      <w:t xml:space="preserve">Tomasz / Youssef / Max / Remco </w:t>
+                                      <w:t xml:space="preserve">Tomasz / Youssef / Max / </w:t>
+                                    </w:r>
+                                    <w:proofErr w:type="spellStart"/>
+                                    <w:r>
+                                      <w:rPr>
+                                        <w:color w:val="4472C4" w:themeColor="accent1"/>
+                                        <w:lang w:val="en-US"/>
+                                      </w:rPr>
+                                      <w:t>Remco</w:t>
+                                    </w:r>
+                                    <w:proofErr w:type="spellEnd"/>
+                                    <w:r>
+                                      <w:rPr>
+                                        <w:color w:val="4472C4" w:themeColor="accent1"/>
+                                        <w:lang w:val="en-US"/>
+                                      </w:rPr>
+                                      <w:t xml:space="preserve"> </w:t>
                                     </w:r>
                                   </w:sdtContent>
                                 </w:sdt>
@@ -392,7 +418,7 @@
                   </wp:anchor>
                 </w:drawing>
               </mc:Choice>
-              <mc:Fallback xmlns:cx6="http://schemas.microsoft.com/office/drawing/2016/5/12/chartex" xmlns:cx7="http://schemas.microsoft.com/office/drawing/2016/5/13/chartex" xmlns:cx8="http://schemas.microsoft.com/office/drawing/2016/5/14/chartex">
+              <mc:Fallback xmlns:cx8="http://schemas.microsoft.com/office/drawing/2016/5/14/chartex" xmlns:cx7="http://schemas.microsoft.com/office/drawing/2016/5/13/chartex" xmlns:cx6="http://schemas.microsoft.com/office/drawing/2016/5/12/chartex" xmlns:cx5="http://schemas.microsoft.com/office/drawing/2016/5/11/chartex" xmlns:cx4="http://schemas.microsoft.com/office/drawing/2016/5/10/chartex" xmlns:cx3="http://schemas.microsoft.com/office/drawing/2016/5/9/chartex" xmlns:cx2="http://schemas.microsoft.com/office/drawing/2015/10/21/chartex" xmlns:cx1="http://schemas.microsoft.com/office/drawing/2015/9/8/chartex">
                 <w:pict>
                   <v:shapetype id="_x0000_t202" coordsize="21600,21600" o:spt="202" path="m,l,21600r21600,l21600,xe">
                     <v:stroke joinstyle="miter"/>
@@ -638,12 +664,21 @@
           <w:sz w:val="36"/>
         </w:rPr>
       </w:pPr>
+      <w:proofErr w:type="spellStart"/>
       <w:r>
         <w:rPr>
           <w:rFonts w:ascii="Berlin Sans FB" w:hAnsi="Berlin Sans FB"/>
           <w:sz w:val="36"/>
         </w:rPr>
-        <w:t>Tomasz:</w:t>
+        <w:t>Tomasz</w:t>
+      </w:r>
+      <w:proofErr w:type="spellEnd"/>
+      <w:r>
+        <w:rPr>
+          <w:rFonts w:ascii="Berlin Sans FB" w:hAnsi="Berlin Sans FB"/>
+          <w:sz w:val="36"/>
+        </w:rPr>
+        <w:t>:</w:t>
       </w:r>
     </w:p>
     <w:p>
@@ -1180,6 +1215,7 @@
         </w:rPr>
         <w:t xml:space="preserve"> naar je </w:t>
       </w:r>
+      <w:proofErr w:type="spellStart"/>
       <w:r>
         <w:rPr>
           <w:rFonts w:ascii="Comic Sans MS" w:hAnsi="Comic Sans MS"/>
@@ -1187,6 +1223,7 @@
         </w:rPr>
         <w:t>admin</w:t>
       </w:r>
+      <w:proofErr w:type="spellEnd"/>
       <w:r>
         <w:rPr>
           <w:rFonts w:ascii="Comic Sans MS" w:hAnsi="Comic Sans MS"/>
@@ -1214,7 +1251,23 @@
           <w:rFonts w:ascii="Comic Sans MS" w:hAnsi="Comic Sans MS"/>
           <w:sz w:val="28"/>
         </w:rPr>
-        <w:t xml:space="preserve"> Verbeterd fout meldingen bij admin account aangepast navigatie, geoptimaliseerd team toevoegen</w:t>
+        <w:t xml:space="preserve"> Verbeterd fout meldingen bij </w:t>
+      </w:r>
+      <w:proofErr w:type="spellStart"/>
+      <w:r>
+        <w:rPr>
+          <w:rFonts w:ascii="Comic Sans MS" w:hAnsi="Comic Sans MS"/>
+          <w:sz w:val="28"/>
+        </w:rPr>
+        <w:t>admin</w:t>
+      </w:r>
+      <w:proofErr w:type="spellEnd"/>
+      <w:r>
+        <w:rPr>
+          <w:rFonts w:ascii="Comic Sans MS" w:hAnsi="Comic Sans MS"/>
+          <w:sz w:val="28"/>
+        </w:rPr>
+        <w:t xml:space="preserve"> account aangepast navigatie, geoptimaliseerd team toevoegen</w:t>
       </w:r>
     </w:p>
     <w:p>
@@ -1421,7 +1474,9 @@
     <w:p>
       <w:pPr>
         <w:rPr>
-          <w:i/>
+          <w:rFonts w:ascii="Comic Sans MS" w:hAnsi="Comic Sans MS"/>
+          <w:i/>
+          <w:sz w:val="28"/>
           <w:u w:val="single"/>
         </w:rPr>
       </w:pPr>
@@ -1438,6 +1493,52 @@
     <w:p>
       <w:pPr>
         <w:rPr>
+          <w:rFonts w:ascii="Comic Sans MS" w:hAnsi="Comic Sans MS"/>
+          <w:sz w:val="28"/>
+        </w:rPr>
+      </w:pPr>
+      <w:r>
+        <w:rPr>
+          <w:rFonts w:ascii="Comic Sans MS" w:hAnsi="Comic Sans MS"/>
+          <w:sz w:val="28"/>
+        </w:rPr>
+        <w:t>29-05-2017</w:t>
+      </w:r>
+    </w:p>
+    <w:p>
+      <w:pPr>
+        <w:rPr>
+          <w:rFonts w:ascii="Comic Sans MS" w:hAnsi="Comic Sans MS"/>
+          <w:sz w:val="28"/>
+        </w:rPr>
+      </w:pPr>
+      <w:r>
+        <w:rPr>
+          <w:rFonts w:ascii="Comic Sans MS" w:hAnsi="Comic Sans MS"/>
+          <w:sz w:val="28"/>
+        </w:rPr>
+        <w:t>30-05-2017</w:t>
+      </w:r>
+    </w:p>
+    <w:p>
+      <w:pPr>
+        <w:rPr>
+          <w:i/>
+          <w:u w:val="single"/>
+        </w:rPr>
+      </w:pPr>
+      <w:r>
+        <w:rPr>
+          <w:rFonts w:ascii="Comic Sans MS" w:hAnsi="Comic Sans MS"/>
+          <w:sz w:val="28"/>
+        </w:rPr>
+        <w:lastRenderedPageBreak/>
+        <w:t>31-01-2017</w:t>
+      </w:r>
+    </w:p>
+    <w:p>
+      <w:pPr>
+        <w:rPr>
           <w:i/>
           <w:u w:val="single"/>
         </w:rPr>
@@ -1487,7 +1588,6 @@
           <w:sz w:val="28"/>
           <w:u w:val="single"/>
         </w:rPr>
-        <w:lastRenderedPageBreak/>
         <w:t xml:space="preserve">Week 8: </w:t>
       </w:r>
     </w:p>
@@ -1660,14 +1760,975 @@
           <w:sz w:val="36"/>
         </w:rPr>
       </w:pPr>
-    </w:p>
-    <w:p>
-      <w:pPr>
+      <w:r>
         <w:rPr>
           <w:rFonts w:ascii="Berlin Sans FB" w:hAnsi="Berlin Sans FB"/>
           <w:sz w:val="36"/>
         </w:rPr>
-      </w:pPr>
+        <w:lastRenderedPageBreak/>
+        <w:t>Youssef:</w:t>
+      </w:r>
+    </w:p>
+    <w:p>
+      <w:pPr>
+        <w:rPr>
+          <w:rFonts w:ascii="Comic Sans MS" w:hAnsi="Comic Sans MS"/>
+          <w:sz w:val="28"/>
+        </w:rPr>
+      </w:pPr>
+      <w:r>
+        <w:rPr>
+          <w:rFonts w:ascii="Comic Sans MS" w:hAnsi="Comic Sans MS"/>
+          <w:i/>
+          <w:sz w:val="28"/>
+          <w:u w:val="single"/>
+        </w:rPr>
+        <w:t>Week 1:</w:t>
+      </w:r>
+      <w:r>
+        <w:rPr>
+          <w:rFonts w:ascii="Comic Sans MS" w:hAnsi="Comic Sans MS"/>
+          <w:sz w:val="28"/>
+        </w:rPr>
+        <w:t xml:space="preserve"> </w:t>
+      </w:r>
+    </w:p>
+    <w:p>
+      <w:pPr>
+        <w:rPr>
+          <w:rFonts w:ascii="Comic Sans MS" w:hAnsi="Comic Sans MS"/>
+          <w:sz w:val="28"/>
+        </w:rPr>
+      </w:pPr>
+      <w:r>
+        <w:rPr>
+          <w:rFonts w:ascii="Comic Sans MS" w:hAnsi="Comic Sans MS"/>
+          <w:sz w:val="28"/>
+        </w:rPr>
+        <w:t>18-04-2017 Samenwerkingscontract gemaakt, logboek gemaakt.</w:t>
+      </w:r>
+    </w:p>
+    <w:p>
+      <w:pPr>
+        <w:rPr>
+          <w:rFonts w:ascii="Comic Sans MS" w:hAnsi="Comic Sans MS"/>
+          <w:sz w:val="28"/>
+        </w:rPr>
+      </w:pPr>
+      <w:r>
+        <w:rPr>
+          <w:rFonts w:ascii="Comic Sans MS" w:hAnsi="Comic Sans MS"/>
+          <w:sz w:val="28"/>
+        </w:rPr>
+        <w:t xml:space="preserve">19-04-2017 </w:t>
+      </w:r>
+      <w:proofErr w:type="spellStart"/>
+      <w:r>
+        <w:rPr>
+          <w:rFonts w:ascii="Comic Sans MS" w:hAnsi="Comic Sans MS"/>
+          <w:sz w:val="28"/>
+        </w:rPr>
+        <w:t>PvE</w:t>
+      </w:r>
+      <w:proofErr w:type="spellEnd"/>
+      <w:r>
+        <w:rPr>
+          <w:rFonts w:ascii="Comic Sans MS" w:hAnsi="Comic Sans MS"/>
+          <w:sz w:val="28"/>
+        </w:rPr>
+        <w:t xml:space="preserve"> gemaakt, groepsleden aangestuurd vanwege afwezigheid groepsleider.</w:t>
+      </w:r>
+    </w:p>
+    <w:p>
+      <w:pPr>
+        <w:rPr>
+          <w:rFonts w:ascii="Comic Sans MS" w:hAnsi="Comic Sans MS"/>
+          <w:sz w:val="28"/>
+        </w:rPr>
+      </w:pPr>
+      <w:r>
+        <w:rPr>
+          <w:rFonts w:ascii="Comic Sans MS" w:hAnsi="Comic Sans MS"/>
+          <w:sz w:val="28"/>
+        </w:rPr>
+        <w:t>20-04-2017 Interview vragen updaten, huisstijl updaten.</w:t>
+      </w:r>
+    </w:p>
+    <w:p>
+      <w:pPr>
+        <w:rPr>
+          <w:rFonts w:ascii="Comic Sans MS" w:hAnsi="Comic Sans MS"/>
+          <w:sz w:val="28"/>
+        </w:rPr>
+      </w:pPr>
+      <w:r>
+        <w:rPr>
+          <w:rFonts w:ascii="Comic Sans MS" w:hAnsi="Comic Sans MS"/>
+          <w:sz w:val="28"/>
+        </w:rPr>
+        <w:t xml:space="preserve">21-04-2017 Gedeelte van </w:t>
+      </w:r>
+      <w:proofErr w:type="spellStart"/>
+      <w:r>
+        <w:rPr>
+          <w:rFonts w:ascii="Comic Sans MS" w:hAnsi="Comic Sans MS"/>
+          <w:sz w:val="28"/>
+        </w:rPr>
+        <w:t>PvA</w:t>
+      </w:r>
+      <w:proofErr w:type="spellEnd"/>
+      <w:r>
+        <w:rPr>
+          <w:rFonts w:ascii="Comic Sans MS" w:hAnsi="Comic Sans MS"/>
+          <w:sz w:val="28"/>
+        </w:rPr>
+        <w:t xml:space="preserve"> gemaakt, interview voorbereiden, interview gehad, aan acceptatie test begonnen (PHP).</w:t>
+      </w:r>
+    </w:p>
+    <w:p>
+      <w:pPr>
+        <w:rPr>
+          <w:rFonts w:ascii="Comic Sans MS" w:hAnsi="Comic Sans MS"/>
+          <w:i/>
+          <w:sz w:val="28"/>
+          <w:u w:val="single"/>
+        </w:rPr>
+      </w:pPr>
+      <w:r>
+        <w:rPr>
+          <w:rFonts w:ascii="Comic Sans MS" w:hAnsi="Comic Sans MS"/>
+          <w:i/>
+          <w:sz w:val="28"/>
+          <w:u w:val="single"/>
+        </w:rPr>
+        <w:t>Week 2:</w:t>
+      </w:r>
+    </w:p>
+    <w:p>
+      <w:pPr>
+        <w:rPr>
+          <w:rFonts w:ascii="Comic Sans MS" w:hAnsi="Comic Sans MS"/>
+          <w:sz w:val="28"/>
+        </w:rPr>
+      </w:pPr>
+      <w:r>
+        <w:rPr>
+          <w:rFonts w:ascii="Comic Sans MS" w:hAnsi="Comic Sans MS"/>
+          <w:sz w:val="28"/>
+        </w:rPr>
+        <w:t xml:space="preserve">1-05-2017 Acceptatie test afgemaakt (PHP)., de overige niet gemaakte testen vastgelegd, testen onderling verdelen, begin gemaakt aan technische test </w:t>
+      </w:r>
+      <w:r>
+        <w:rPr>
+          <w:rFonts w:ascii="Comic Sans MS" w:hAnsi="Comic Sans MS"/>
+          <w:sz w:val="28"/>
+        </w:rPr>
+        <w:t>m.b.v.</w:t>
+      </w:r>
+      <w:r>
+        <w:rPr>
+          <w:rFonts w:ascii="Comic Sans MS" w:hAnsi="Comic Sans MS"/>
+          <w:sz w:val="28"/>
+        </w:rPr>
+        <w:t xml:space="preserve"> van </w:t>
+      </w:r>
+      <w:proofErr w:type="spellStart"/>
+      <w:r>
+        <w:rPr>
+          <w:rFonts w:ascii="Comic Sans MS" w:hAnsi="Comic Sans MS"/>
+          <w:sz w:val="28"/>
+        </w:rPr>
+        <w:t>Tomasz</w:t>
+      </w:r>
+      <w:proofErr w:type="spellEnd"/>
+      <w:r>
+        <w:rPr>
+          <w:rFonts w:ascii="Comic Sans MS" w:hAnsi="Comic Sans MS"/>
+          <w:sz w:val="28"/>
+        </w:rPr>
+        <w:t xml:space="preserve"> (PHP).</w:t>
+      </w:r>
+    </w:p>
+    <w:p>
+      <w:pPr>
+        <w:rPr>
+          <w:rFonts w:ascii="Comic Sans MS" w:hAnsi="Comic Sans MS"/>
+          <w:sz w:val="28"/>
+        </w:rPr>
+      </w:pPr>
+      <w:r>
+        <w:rPr>
+          <w:rFonts w:ascii="Comic Sans MS" w:hAnsi="Comic Sans MS"/>
+          <w:sz w:val="28"/>
+        </w:rPr>
+        <w:t xml:space="preserve">2-05-2017 Technische test afgemaakt m.b.t van </w:t>
+      </w:r>
+      <w:proofErr w:type="spellStart"/>
+      <w:r>
+        <w:rPr>
+          <w:rFonts w:ascii="Comic Sans MS" w:hAnsi="Comic Sans MS"/>
+          <w:sz w:val="28"/>
+        </w:rPr>
+        <w:t>Tomasz</w:t>
+      </w:r>
+      <w:proofErr w:type="spellEnd"/>
+      <w:r>
+        <w:rPr>
+          <w:rFonts w:ascii="Comic Sans MS" w:hAnsi="Comic Sans MS"/>
+          <w:sz w:val="28"/>
+        </w:rPr>
+        <w:t xml:space="preserve"> (PHP)., functionele test gemaakt</w:t>
+      </w:r>
+      <w:r>
+        <w:rPr>
+          <w:rFonts w:ascii="Comic Sans MS" w:hAnsi="Comic Sans MS"/>
+          <w:sz w:val="28"/>
+        </w:rPr>
+        <w:t xml:space="preserve"> </w:t>
+      </w:r>
+      <w:r>
+        <w:rPr>
+          <w:rFonts w:ascii="Comic Sans MS" w:hAnsi="Comic Sans MS"/>
+          <w:sz w:val="28"/>
+        </w:rPr>
+        <w:t xml:space="preserve">m.b.t van </w:t>
+      </w:r>
+      <w:proofErr w:type="spellStart"/>
+      <w:r>
+        <w:rPr>
+          <w:rFonts w:ascii="Comic Sans MS" w:hAnsi="Comic Sans MS"/>
+          <w:sz w:val="28"/>
+        </w:rPr>
+        <w:t>Tomasz</w:t>
+      </w:r>
+      <w:proofErr w:type="spellEnd"/>
+      <w:r>
+        <w:rPr>
+          <w:rFonts w:ascii="Comic Sans MS" w:hAnsi="Comic Sans MS"/>
+          <w:sz w:val="28"/>
+        </w:rPr>
+        <w:t xml:space="preserve"> (PHP)., f</w:t>
+      </w:r>
+      <w:r>
+        <w:rPr>
+          <w:rFonts w:ascii="Comic Sans MS" w:hAnsi="Comic Sans MS"/>
+          <w:sz w:val="28"/>
+        </w:rPr>
+        <w:t>unctionele ontwerp gemaakt m.b.v</w:t>
+      </w:r>
+      <w:r>
+        <w:rPr>
+          <w:rFonts w:ascii="Comic Sans MS" w:hAnsi="Comic Sans MS"/>
+          <w:sz w:val="28"/>
+        </w:rPr>
+        <w:t>.</w:t>
+      </w:r>
+      <w:r>
+        <w:rPr>
+          <w:rFonts w:ascii="Comic Sans MS" w:hAnsi="Comic Sans MS"/>
+          <w:sz w:val="28"/>
+        </w:rPr>
+        <w:t xml:space="preserve"> van </w:t>
+      </w:r>
+      <w:proofErr w:type="spellStart"/>
+      <w:r>
+        <w:rPr>
+          <w:rFonts w:ascii="Comic Sans MS" w:hAnsi="Comic Sans MS"/>
+          <w:sz w:val="28"/>
+        </w:rPr>
+        <w:t>Tomasz</w:t>
+      </w:r>
+      <w:proofErr w:type="spellEnd"/>
+      <w:r>
+        <w:rPr>
+          <w:rFonts w:ascii="Comic Sans MS" w:hAnsi="Comic Sans MS"/>
+          <w:sz w:val="28"/>
+        </w:rPr>
+        <w:t xml:space="preserve"> (PHP).</w:t>
+      </w:r>
+    </w:p>
+    <w:p>
+      <w:pPr>
+        <w:rPr>
+          <w:rFonts w:ascii="Comic Sans MS" w:hAnsi="Comic Sans MS"/>
+          <w:sz w:val="28"/>
+        </w:rPr>
+      </w:pPr>
+      <w:r>
+        <w:rPr>
+          <w:rFonts w:ascii="Comic Sans MS" w:hAnsi="Comic Sans MS"/>
+          <w:sz w:val="28"/>
+        </w:rPr>
+        <w:t xml:space="preserve">3-05-2017 </w:t>
+      </w:r>
+      <w:r>
+        <w:rPr>
+          <w:rFonts w:ascii="Comic Sans MS" w:hAnsi="Comic Sans MS"/>
+          <w:sz w:val="28"/>
+        </w:rPr>
+        <w:t>Verdeling van de applicaties gemaakt.</w:t>
+      </w:r>
+    </w:p>
+    <w:p>
+      <w:pPr>
+        <w:rPr>
+          <w:rFonts w:ascii="Comic Sans MS" w:hAnsi="Comic Sans MS"/>
+          <w:sz w:val="28"/>
+        </w:rPr>
+      </w:pPr>
+      <w:r>
+        <w:rPr>
+          <w:rFonts w:ascii="Comic Sans MS" w:hAnsi="Comic Sans MS"/>
+          <w:sz w:val="28"/>
+        </w:rPr>
+        <w:t xml:space="preserve">4-05-2017 </w:t>
+      </w:r>
+      <w:r>
+        <w:rPr>
+          <w:rFonts w:ascii="Comic Sans MS" w:hAnsi="Comic Sans MS"/>
+          <w:sz w:val="28"/>
+        </w:rPr>
+        <w:t>Kleuren opgezocht, fonts opgezocht, functionele test PHP aangepast, functionele test C# aangepast.</w:t>
+      </w:r>
+    </w:p>
+    <w:p>
+      <w:pPr>
+        <w:rPr>
+          <w:rFonts w:ascii="Comic Sans MS" w:hAnsi="Comic Sans MS"/>
+          <w:i/>
+          <w:sz w:val="28"/>
+          <w:u w:val="single"/>
+        </w:rPr>
+      </w:pPr>
+      <w:r>
+        <w:rPr>
+          <w:rFonts w:ascii="Comic Sans MS" w:hAnsi="Comic Sans MS"/>
+          <w:i/>
+          <w:sz w:val="28"/>
+          <w:u w:val="single"/>
+        </w:rPr>
+        <w:t xml:space="preserve">Week 3: </w:t>
+      </w:r>
+    </w:p>
+    <w:p>
+      <w:pPr>
+        <w:rPr>
+          <w:rFonts w:ascii="Comic Sans MS" w:hAnsi="Comic Sans MS"/>
+          <w:sz w:val="28"/>
+        </w:rPr>
+      </w:pPr>
+      <w:r>
+        <w:rPr>
+          <w:rFonts w:ascii="Comic Sans MS" w:hAnsi="Comic Sans MS" w:cs="Arial"/>
+          <w:sz w:val="28"/>
+        </w:rPr>
+        <w:t xml:space="preserve">08-05-2017 </w:t>
+      </w:r>
+      <w:r>
+        <w:rPr>
+          <w:rFonts w:ascii="Comic Sans MS" w:hAnsi="Comic Sans MS" w:cs="Arial"/>
+          <w:sz w:val="28"/>
+        </w:rPr>
+        <w:t xml:space="preserve">Begonnen met </w:t>
+      </w:r>
+      <w:r>
+        <w:rPr>
+          <w:rFonts w:ascii="Comic Sans MS" w:hAnsi="Comic Sans MS" w:cs="Arial"/>
+          <w:sz w:val="28"/>
+        </w:rPr>
+        <w:t>HTML-gedeelte</w:t>
+      </w:r>
+      <w:r>
+        <w:rPr>
+          <w:rFonts w:ascii="Comic Sans MS" w:hAnsi="Comic Sans MS" w:cs="Arial"/>
+          <w:sz w:val="28"/>
+        </w:rPr>
+        <w:t xml:space="preserve">, </w:t>
+      </w:r>
+      <w:r>
+        <w:rPr>
+          <w:rFonts w:ascii="Comic Sans MS" w:hAnsi="Comic Sans MS"/>
+          <w:sz w:val="28"/>
+        </w:rPr>
+        <w:t>groepsleden aangestuurd vanwege afwezigheid groepsleider.</w:t>
+      </w:r>
+    </w:p>
+    <w:p>
+      <w:pPr>
+        <w:rPr>
+          <w:rFonts w:ascii="Comic Sans MS" w:hAnsi="Comic Sans MS" w:cs="Arial"/>
+          <w:sz w:val="28"/>
+        </w:rPr>
+      </w:pPr>
+      <w:r>
+        <w:rPr>
+          <w:rFonts w:ascii="Comic Sans MS" w:hAnsi="Comic Sans MS" w:cs="Arial"/>
+          <w:sz w:val="28"/>
+        </w:rPr>
+        <w:t>09-05-2017 Begonnen met C# gedeelte, Max geholpen/ondersteund.</w:t>
+      </w:r>
+      <w:r>
+        <w:rPr>
+          <w:rFonts w:ascii="Comic Sans MS" w:hAnsi="Comic Sans MS" w:cs="Arial"/>
+          <w:sz w:val="28"/>
+        </w:rPr>
+        <w:t xml:space="preserve"> </w:t>
+      </w:r>
+      <w:r>
+        <w:rPr>
+          <w:rFonts w:ascii="Comic Sans MS" w:hAnsi="Comic Sans MS" w:cs="Arial"/>
+          <w:sz w:val="28"/>
+        </w:rPr>
+        <w:t>Btw: alles bijna vernachelt ^^.</w:t>
+      </w:r>
+    </w:p>
+    <w:p>
+      <w:pPr>
+        <w:rPr>
+          <w:rFonts w:ascii="Comic Sans MS" w:hAnsi="Comic Sans MS" w:cs="Arial"/>
+          <w:b/>
+        </w:rPr>
+      </w:pPr>
+      <w:r>
+        <w:rPr>
+          <w:rFonts w:ascii="Comic Sans MS" w:hAnsi="Comic Sans MS" w:cs="Arial"/>
+          <w:sz w:val="28"/>
+        </w:rPr>
+        <w:t xml:space="preserve">10-05-2017 Begonnen aan register, </w:t>
+      </w:r>
+      <w:proofErr w:type="spellStart"/>
+      <w:r>
+        <w:rPr>
+          <w:rFonts w:ascii="Comic Sans MS" w:hAnsi="Comic Sans MS" w:cs="Arial"/>
+          <w:sz w:val="28"/>
+        </w:rPr>
+        <w:t>clear</w:t>
+      </w:r>
+      <w:proofErr w:type="spellEnd"/>
+      <w:r>
+        <w:rPr>
+          <w:rFonts w:ascii="Comic Sans MS" w:hAnsi="Comic Sans MS" w:cs="Arial"/>
+          <w:sz w:val="28"/>
+        </w:rPr>
+        <w:t xml:space="preserve"> </w:t>
+      </w:r>
+      <w:proofErr w:type="spellStart"/>
+      <w:r>
+        <w:rPr>
+          <w:rFonts w:ascii="Comic Sans MS" w:hAnsi="Comic Sans MS" w:cs="Arial"/>
+          <w:sz w:val="28"/>
+        </w:rPr>
+        <w:t>predition</w:t>
+      </w:r>
+      <w:proofErr w:type="spellEnd"/>
+      <w:r>
+        <w:rPr>
+          <w:rFonts w:ascii="Comic Sans MS" w:hAnsi="Comic Sans MS" w:cs="Arial"/>
+          <w:sz w:val="28"/>
+        </w:rPr>
+        <w:t xml:space="preserve"> gemaakt, Begonnen aan </w:t>
+      </w:r>
+      <w:proofErr w:type="spellStart"/>
+      <w:r>
+        <w:rPr>
+          <w:rFonts w:ascii="Comic Sans MS" w:hAnsi="Comic Sans MS" w:cs="Arial"/>
+          <w:sz w:val="28"/>
+        </w:rPr>
+        <w:t>edit</w:t>
+      </w:r>
+      <w:proofErr w:type="spellEnd"/>
+      <w:r>
+        <w:rPr>
+          <w:rFonts w:ascii="Comic Sans MS" w:hAnsi="Comic Sans MS" w:cs="Arial"/>
+          <w:sz w:val="28"/>
+        </w:rPr>
+        <w:t xml:space="preserve"> </w:t>
+      </w:r>
+      <w:proofErr w:type="spellStart"/>
+      <w:r>
+        <w:rPr>
+          <w:rFonts w:ascii="Comic Sans MS" w:hAnsi="Comic Sans MS" w:cs="Arial"/>
+          <w:sz w:val="28"/>
+        </w:rPr>
+        <w:t>predition</w:t>
+      </w:r>
+      <w:proofErr w:type="spellEnd"/>
+      <w:r>
+        <w:rPr>
+          <w:rFonts w:ascii="Comic Sans MS" w:hAnsi="Comic Sans MS" w:cs="Arial"/>
+          <w:sz w:val="28"/>
+        </w:rPr>
+        <w:t>.</w:t>
+      </w:r>
+    </w:p>
+    <w:p>
+      <w:pPr>
+        <w:rPr>
+          <w:rFonts w:ascii="Comic Sans MS" w:hAnsi="Comic Sans MS" w:cs="Arial"/>
+          <w:sz w:val="28"/>
+        </w:rPr>
+      </w:pPr>
+      <w:r>
+        <w:rPr>
+          <w:rFonts w:ascii="Comic Sans MS" w:hAnsi="Comic Sans MS" w:cs="Arial"/>
+          <w:sz w:val="28"/>
+        </w:rPr>
+        <w:lastRenderedPageBreak/>
+        <w:t xml:space="preserve">11-05-2017 Oplossing vinden voor het </w:t>
+      </w:r>
+      <w:proofErr w:type="spellStart"/>
+      <w:r>
+        <w:rPr>
+          <w:rFonts w:ascii="Comic Sans MS" w:hAnsi="Comic Sans MS" w:cs="Arial"/>
+          <w:sz w:val="28"/>
+        </w:rPr>
+        <w:t>messagebox</w:t>
+      </w:r>
+      <w:proofErr w:type="spellEnd"/>
+      <w:r>
+        <w:rPr>
+          <w:rFonts w:ascii="Comic Sans MS" w:hAnsi="Comic Sans MS" w:cs="Arial"/>
+          <w:sz w:val="28"/>
+        </w:rPr>
+        <w:t xml:space="preserve">: De connectie is niet gesloten. Register is afgemaakt, </w:t>
+      </w:r>
+      <w:r>
+        <w:rPr>
+          <w:rFonts w:ascii="Comic Sans MS" w:hAnsi="Comic Sans MS" w:cs="Arial"/>
+          <w:sz w:val="28"/>
+        </w:rPr>
+        <w:t>Eltons</w:t>
+      </w:r>
+      <w:r>
+        <w:rPr>
+          <w:rFonts w:ascii="Comic Sans MS" w:hAnsi="Comic Sans MS" w:cs="Arial"/>
+          <w:sz w:val="28"/>
+        </w:rPr>
+        <w:t xml:space="preserve"> speciale account gemaakt/voorbereid. </w:t>
+      </w:r>
+    </w:p>
+    <w:p>
+      <w:pPr>
+        <w:rPr>
+          <w:rFonts w:ascii="Comic Sans MS" w:hAnsi="Comic Sans MS" w:cs="Arial"/>
+          <w:sz w:val="28"/>
+        </w:rPr>
+      </w:pPr>
+      <w:r>
+        <w:rPr>
+          <w:rFonts w:ascii="Comic Sans MS" w:hAnsi="Comic Sans MS" w:cs="Arial"/>
+          <w:sz w:val="28"/>
+        </w:rPr>
+        <w:t>12-05-2017</w:t>
+      </w:r>
+      <w:r>
+        <w:rPr>
+          <w:rFonts w:ascii="Comic Sans MS" w:hAnsi="Comic Sans MS" w:cs="Arial"/>
+          <w:sz w:val="28"/>
+        </w:rPr>
+        <w:t xml:space="preserve"> </w:t>
+      </w:r>
+      <w:proofErr w:type="spellStart"/>
+      <w:r>
+        <w:rPr>
+          <w:rFonts w:ascii="Comic Sans MS" w:hAnsi="Comic Sans MS" w:cs="Arial"/>
+          <w:sz w:val="28"/>
+        </w:rPr>
+        <w:t>Max’s</w:t>
+      </w:r>
+      <w:proofErr w:type="spellEnd"/>
+      <w:r>
+        <w:rPr>
+          <w:rFonts w:ascii="Comic Sans MS" w:hAnsi="Comic Sans MS" w:cs="Arial"/>
+          <w:sz w:val="28"/>
+        </w:rPr>
+        <w:t xml:space="preserve"> C# code en </w:t>
+      </w:r>
+      <w:proofErr w:type="spellStart"/>
+      <w:r>
+        <w:rPr>
+          <w:rFonts w:ascii="Comic Sans MS" w:hAnsi="Comic Sans MS" w:cs="Arial"/>
+          <w:sz w:val="28"/>
+        </w:rPr>
+        <w:t>Tomasz</w:t>
+      </w:r>
+      <w:proofErr w:type="spellEnd"/>
+      <w:r>
+        <w:rPr>
+          <w:rFonts w:ascii="Comic Sans MS" w:hAnsi="Comic Sans MS" w:cs="Arial"/>
+          <w:sz w:val="28"/>
+        </w:rPr>
+        <w:t xml:space="preserve"> C# code samenvoegen.</w:t>
+      </w:r>
+    </w:p>
+    <w:p>
+      <w:pPr>
+        <w:rPr>
+          <w:rFonts w:ascii="Comic Sans MS" w:hAnsi="Comic Sans MS" w:cs="Arial"/>
+          <w:sz w:val="28"/>
+        </w:rPr>
+      </w:pPr>
+      <w:r>
+        <w:rPr>
+          <w:rFonts w:ascii="Comic Sans MS" w:hAnsi="Comic Sans MS" w:cs="Arial"/>
+          <w:sz w:val="28"/>
+        </w:rPr>
+        <w:t xml:space="preserve">13-05-2017 &amp; 14-05-2017 </w:t>
+      </w:r>
+      <w:proofErr w:type="spellStart"/>
+      <w:r>
+        <w:rPr>
+          <w:rFonts w:ascii="Comic Sans MS" w:hAnsi="Comic Sans MS" w:cs="Arial"/>
+          <w:sz w:val="28"/>
+        </w:rPr>
+        <w:t>Admin</w:t>
+      </w:r>
+      <w:proofErr w:type="spellEnd"/>
+      <w:r>
+        <w:rPr>
+          <w:rFonts w:ascii="Comic Sans MS" w:hAnsi="Comic Sans MS" w:cs="Arial"/>
+          <w:sz w:val="28"/>
+        </w:rPr>
+        <w:t xml:space="preserve"> stuk geüpdatet.</w:t>
+      </w:r>
+    </w:p>
+    <w:p>
+      <w:pPr>
+        <w:rPr>
+          <w:rFonts w:ascii="Comic Sans MS" w:hAnsi="Comic Sans MS"/>
+          <w:i/>
+          <w:sz w:val="28"/>
+          <w:u w:val="single"/>
+        </w:rPr>
+      </w:pPr>
+      <w:r>
+        <w:rPr>
+          <w:rFonts w:ascii="Comic Sans MS" w:hAnsi="Comic Sans MS"/>
+          <w:i/>
+          <w:sz w:val="28"/>
+          <w:u w:val="single"/>
+        </w:rPr>
+        <w:t>Week 4:</w:t>
+      </w:r>
+    </w:p>
+    <w:p>
+      <w:pPr>
+        <w:rPr>
+          <w:rFonts w:ascii="Comic Sans MS" w:hAnsi="Comic Sans MS" w:cs="Arial"/>
+          <w:sz w:val="28"/>
+        </w:rPr>
+      </w:pPr>
+      <w:r>
+        <w:rPr>
+          <w:rFonts w:ascii="Comic Sans MS" w:hAnsi="Comic Sans MS" w:cs="Arial"/>
+          <w:sz w:val="28"/>
+        </w:rPr>
+        <w:t>15-05-2017</w:t>
+      </w:r>
+      <w:r>
+        <w:rPr>
+          <w:rFonts w:ascii="Comic Sans MS" w:hAnsi="Comic Sans MS" w:cs="Arial"/>
+          <w:sz w:val="28"/>
+        </w:rPr>
+        <w:t xml:space="preserve"> Bug met de box “Connectie is open…” opgelost C#, Database C# aan het updaten, </w:t>
+      </w:r>
+      <w:r>
+        <w:rPr>
+          <w:rFonts w:ascii="Comic Sans MS" w:hAnsi="Comic Sans MS"/>
+          <w:sz w:val="28"/>
+        </w:rPr>
+        <w:t>groepsleden aangestuurd vanwege afwezigheid groepsleider.</w:t>
+      </w:r>
+    </w:p>
+    <w:p>
+      <w:pPr>
+        <w:rPr>
+          <w:rFonts w:ascii="Comic Sans MS" w:hAnsi="Comic Sans MS" w:cs="Arial"/>
+          <w:sz w:val="28"/>
+        </w:rPr>
+      </w:pPr>
+      <w:r>
+        <w:rPr>
+          <w:rFonts w:ascii="Comic Sans MS" w:hAnsi="Comic Sans MS" w:cs="Arial"/>
+          <w:sz w:val="28"/>
+        </w:rPr>
+        <w:t>16-05-2017</w:t>
+      </w:r>
+      <w:r>
+        <w:rPr>
+          <w:rFonts w:ascii="Comic Sans MS" w:hAnsi="Comic Sans MS" w:cs="Arial"/>
+          <w:sz w:val="28"/>
+        </w:rPr>
+        <w:t xml:space="preserve"> C# database aangepast, </w:t>
+      </w:r>
+      <w:r>
+        <w:rPr>
+          <w:rFonts w:ascii="Comic Sans MS" w:hAnsi="Comic Sans MS" w:cs="Arial"/>
+          <w:sz w:val="28"/>
+        </w:rPr>
+        <w:t xml:space="preserve">wedstrijden zijn weer zichtbaar, </w:t>
+      </w:r>
+      <w:r>
+        <w:rPr>
+          <w:rFonts w:ascii="Comic Sans MS" w:hAnsi="Comic Sans MS"/>
+          <w:sz w:val="28"/>
+        </w:rPr>
+        <w:t>groepsleden aangestuurd vanwege afwezigheid groepsleider.</w:t>
+      </w:r>
+    </w:p>
+    <w:p>
+      <w:pPr>
+        <w:rPr>
+          <w:rFonts w:ascii="Comic Sans MS" w:hAnsi="Comic Sans MS" w:cs="Arial"/>
+          <w:sz w:val="28"/>
+        </w:rPr>
+      </w:pPr>
+      <w:r>
+        <w:rPr>
+          <w:rFonts w:ascii="Comic Sans MS" w:hAnsi="Comic Sans MS" w:cs="Arial"/>
+          <w:sz w:val="28"/>
+        </w:rPr>
+        <w:t>17-05-2017</w:t>
+      </w:r>
+      <w:r>
+        <w:rPr>
+          <w:rFonts w:ascii="Comic Sans MS" w:hAnsi="Comic Sans MS" w:cs="Arial"/>
+          <w:sz w:val="28"/>
+        </w:rPr>
+        <w:t xml:space="preserve"> C# begonnen aan code updaten voor meerdere accounts ,</w:t>
+      </w:r>
+      <w:r>
+        <w:rPr>
+          <w:rFonts w:ascii="Comic Sans MS" w:hAnsi="Comic Sans MS"/>
+          <w:sz w:val="28"/>
+        </w:rPr>
+        <w:t>groepsleden aangestuurd vanwege afwezigheid groepsleider.</w:t>
+      </w:r>
+    </w:p>
+    <w:p>
+      <w:pPr>
+        <w:rPr>
+          <w:rFonts w:ascii="Comic Sans MS" w:hAnsi="Comic Sans MS" w:cs="Arial"/>
+          <w:sz w:val="28"/>
+        </w:rPr>
+      </w:pPr>
+      <w:r>
+        <w:rPr>
+          <w:rFonts w:ascii="Comic Sans MS" w:hAnsi="Comic Sans MS" w:cs="Arial"/>
+          <w:sz w:val="28"/>
+        </w:rPr>
+        <w:t>18-05-2017</w:t>
+      </w:r>
+      <w:r>
+        <w:rPr>
+          <w:rFonts w:ascii="Comic Sans MS" w:hAnsi="Comic Sans MS"/>
+          <w:sz w:val="28"/>
+        </w:rPr>
+        <w:t xml:space="preserve"> </w:t>
+      </w:r>
+      <w:r>
+        <w:rPr>
+          <w:rFonts w:ascii="Comic Sans MS" w:hAnsi="Comic Sans MS"/>
+          <w:sz w:val="28"/>
+        </w:rPr>
+        <w:t xml:space="preserve">C# code updaten voor meerdere accounts voltooid, groepsleden aangestuurd vanwege afwezigheid groepsleider en </w:t>
+      </w:r>
+      <w:proofErr w:type="spellStart"/>
+      <w:r>
+        <w:rPr>
+          <w:rFonts w:ascii="Comic Sans MS" w:hAnsi="Comic Sans MS"/>
+          <w:sz w:val="28"/>
+        </w:rPr>
+        <w:t>Max’s</w:t>
+      </w:r>
+      <w:proofErr w:type="spellEnd"/>
+      <w:r>
+        <w:rPr>
+          <w:rFonts w:ascii="Comic Sans MS" w:hAnsi="Comic Sans MS"/>
+          <w:sz w:val="28"/>
+        </w:rPr>
+        <w:t xml:space="preserve"> code samengevoegd.</w:t>
+      </w:r>
+    </w:p>
+    <w:p>
+      <w:pPr>
+        <w:rPr>
+          <w:i/>
+          <w:u w:val="single"/>
+        </w:rPr>
+      </w:pPr>
+      <w:r>
+        <w:rPr>
+          <w:rFonts w:ascii="Comic Sans MS" w:hAnsi="Comic Sans MS" w:cs="Arial"/>
+          <w:sz w:val="28"/>
+        </w:rPr>
+        <w:t>19-05-2017</w:t>
+      </w:r>
+      <w:r>
+        <w:rPr>
+          <w:rFonts w:ascii="Comic Sans MS" w:hAnsi="Comic Sans MS" w:cs="Arial"/>
+          <w:sz w:val="28"/>
+        </w:rPr>
+        <w:t xml:space="preserve"> </w:t>
+      </w:r>
+      <w:proofErr w:type="spellStart"/>
+      <w:r>
+        <w:rPr>
+          <w:rFonts w:ascii="Comic Sans MS" w:hAnsi="Comic Sans MS" w:cs="Arial"/>
+          <w:sz w:val="28"/>
+        </w:rPr>
+        <w:t>Comments</w:t>
+      </w:r>
+      <w:proofErr w:type="spellEnd"/>
+      <w:r>
+        <w:rPr>
+          <w:rFonts w:ascii="Comic Sans MS" w:hAnsi="Comic Sans MS" w:cs="Arial"/>
+          <w:sz w:val="28"/>
+        </w:rPr>
+        <w:t xml:space="preserve"> </w:t>
+      </w:r>
+      <w:proofErr w:type="spellStart"/>
+      <w:r>
+        <w:rPr>
+          <w:rFonts w:ascii="Comic Sans MS" w:hAnsi="Comic Sans MS" w:cs="Arial"/>
+          <w:sz w:val="28"/>
+        </w:rPr>
+        <w:t>toegevoed</w:t>
+      </w:r>
+      <w:proofErr w:type="spellEnd"/>
+      <w:r>
+        <w:rPr>
+          <w:rFonts w:ascii="Comic Sans MS" w:hAnsi="Comic Sans MS" w:cs="Arial"/>
+          <w:sz w:val="28"/>
+        </w:rPr>
+        <w:t xml:space="preserve">, met Max overlegd over de code en </w:t>
+      </w:r>
+      <w:r>
+        <w:rPr>
+          <w:rFonts w:ascii="Comic Sans MS" w:hAnsi="Comic Sans MS"/>
+          <w:sz w:val="28"/>
+        </w:rPr>
+        <w:t>groepsleden aangestuurd vanwege afwezigheid groepsleider.</w:t>
+      </w:r>
+    </w:p>
+    <w:p>
+      <w:pPr>
+        <w:rPr>
+          <w:rFonts w:ascii="Comic Sans MS" w:hAnsi="Comic Sans MS"/>
+          <w:i/>
+          <w:sz w:val="28"/>
+          <w:u w:val="single"/>
+        </w:rPr>
+      </w:pPr>
+      <w:r>
+        <w:rPr>
+          <w:rFonts w:ascii="Comic Sans MS" w:hAnsi="Comic Sans MS"/>
+          <w:i/>
+          <w:sz w:val="28"/>
+          <w:u w:val="single"/>
+        </w:rPr>
+        <w:t>Week 5:</w:t>
+      </w:r>
+    </w:p>
+    <w:p>
+      <w:pPr>
+        <w:rPr>
+          <w:rFonts w:ascii="Comic Sans MS" w:hAnsi="Comic Sans MS"/>
+          <w:sz w:val="28"/>
+        </w:rPr>
+      </w:pPr>
+      <w:r>
+        <w:rPr>
+          <w:rFonts w:ascii="Comic Sans MS" w:hAnsi="Comic Sans MS"/>
+          <w:sz w:val="28"/>
+        </w:rPr>
+        <w:t>29-05-2017</w:t>
+      </w:r>
+    </w:p>
+    <w:p>
+      <w:pPr>
+        <w:rPr>
+          <w:rFonts w:ascii="Comic Sans MS" w:hAnsi="Comic Sans MS"/>
+          <w:sz w:val="28"/>
+        </w:rPr>
+      </w:pPr>
+      <w:r>
+        <w:rPr>
+          <w:rFonts w:ascii="Comic Sans MS" w:hAnsi="Comic Sans MS"/>
+          <w:sz w:val="28"/>
+        </w:rPr>
+        <w:t>30-05-2017</w:t>
+      </w:r>
+    </w:p>
+    <w:p>
+      <w:pPr>
+        <w:rPr>
+          <w:i/>
+          <w:u w:val="single"/>
+        </w:rPr>
+      </w:pPr>
+      <w:r>
+        <w:rPr>
+          <w:rFonts w:ascii="Comic Sans MS" w:hAnsi="Comic Sans MS"/>
+          <w:sz w:val="28"/>
+        </w:rPr>
+        <w:t>31-01-2017</w:t>
+      </w:r>
+    </w:p>
+    <w:p>
+      <w:pPr>
+        <w:rPr>
+          <w:i/>
+          <w:u w:val="single"/>
+        </w:rPr>
+      </w:pPr>
+      <w:r>
+        <w:rPr>
+          <w:rFonts w:ascii="Comic Sans MS" w:hAnsi="Comic Sans MS"/>
+          <w:i/>
+          <w:sz w:val="28"/>
+          <w:u w:val="single"/>
+        </w:rPr>
+        <w:t>Week 6:</w:t>
+      </w:r>
+    </w:p>
+    <w:p>
+      <w:pPr>
+        <w:rPr>
+          <w:rFonts w:ascii="Comic Sans MS" w:hAnsi="Comic Sans MS"/>
+          <w:i/>
+          <w:sz w:val="28"/>
+          <w:u w:val="single"/>
+        </w:rPr>
+      </w:pPr>
+      <w:r>
+        <w:rPr>
+          <w:rFonts w:ascii="Comic Sans MS" w:hAnsi="Comic Sans MS"/>
+          <w:i/>
+          <w:sz w:val="28"/>
+          <w:u w:val="single"/>
+        </w:rPr>
+        <w:t xml:space="preserve">Week 7: </w:t>
+      </w:r>
+    </w:p>
+    <w:p>
+      <w:pPr>
+        <w:rPr>
+          <w:rFonts w:ascii="Comic Sans MS" w:hAnsi="Comic Sans MS"/>
+          <w:i/>
+          <w:sz w:val="28"/>
+          <w:u w:val="single"/>
+        </w:rPr>
+      </w:pPr>
+      <w:r>
+        <w:rPr>
+          <w:rFonts w:ascii="Comic Sans MS" w:hAnsi="Comic Sans MS"/>
+          <w:i/>
+          <w:sz w:val="28"/>
+          <w:u w:val="single"/>
+        </w:rPr>
+        <w:t xml:space="preserve">Week 8: </w:t>
+      </w:r>
     </w:p>
     <w:p>
       <w:pPr>
@@ -1680,667 +2741,912 @@
     <w:p>
       <w:pPr>
         <w:rPr>
+          <w:rFonts w:ascii="Comic Sans MS" w:hAnsi="Comic Sans MS"/>
+          <w:i/>
+          <w:sz w:val="28"/>
+          <w:u w:val="single"/>
+        </w:rPr>
+      </w:pPr>
+      <w:r>
+        <w:rPr>
           <w:rFonts w:ascii="Berlin Sans FB" w:hAnsi="Berlin Sans FB"/>
           <w:sz w:val="36"/>
         </w:rPr>
-      </w:pPr>
-      <w:r>
+        <w:lastRenderedPageBreak/>
+        <w:t>Remco:</w:t>
+      </w:r>
+    </w:p>
+    <w:p>
+      <w:pPr>
+        <w:rPr>
+          <w:rFonts w:ascii="Comic Sans MS" w:hAnsi="Comic Sans MS"/>
+          <w:i/>
+          <w:sz w:val="28"/>
+          <w:u w:val="single"/>
+        </w:rPr>
+      </w:pPr>
+      <w:r>
+        <w:rPr>
+          <w:rFonts w:ascii="Comic Sans MS" w:hAnsi="Comic Sans MS"/>
+          <w:i/>
+          <w:sz w:val="28"/>
+          <w:u w:val="single"/>
+        </w:rPr>
+        <w:t xml:space="preserve">Week 1: </w:t>
+      </w:r>
+    </w:p>
+    <w:p>
+      <w:pPr>
+        <w:rPr>
+          <w:rFonts w:ascii="Comic Sans MS" w:hAnsi="Comic Sans MS"/>
+          <w:sz w:val="28"/>
+        </w:rPr>
+      </w:pPr>
+      <w:r>
+        <w:rPr>
+          <w:rFonts w:ascii="Comic Sans MS" w:hAnsi="Comic Sans MS"/>
+          <w:sz w:val="28"/>
+        </w:rPr>
+        <w:t>18-04-2017 Contactenlijst gemaakt, conventies vastgelegd,</w:t>
+      </w:r>
+    </w:p>
+    <w:p>
+      <w:pPr>
+        <w:rPr>
+          <w:rFonts w:ascii="Comic Sans MS" w:hAnsi="Comic Sans MS"/>
+          <w:sz w:val="28"/>
+        </w:rPr>
+      </w:pPr>
+      <w:r>
+        <w:rPr>
+          <w:rFonts w:ascii="Comic Sans MS" w:hAnsi="Comic Sans MS"/>
+          <w:sz w:val="28"/>
+        </w:rPr>
+        <w:t>19-04-2017 Taakverdeling gemaakt.</w:t>
+      </w:r>
+    </w:p>
+    <w:p>
+      <w:pPr>
+        <w:rPr>
+          <w:rFonts w:ascii="Comic Sans MS" w:hAnsi="Comic Sans MS"/>
+          <w:sz w:val="28"/>
+        </w:rPr>
+      </w:pPr>
+      <w:r>
+        <w:rPr>
+          <w:rFonts w:ascii="Comic Sans MS" w:hAnsi="Comic Sans MS"/>
+          <w:sz w:val="28"/>
+        </w:rPr>
+        <w:t xml:space="preserve">20-04-2017 </w:t>
+      </w:r>
+      <w:r>
+        <w:rPr>
+          <w:rFonts w:ascii="Comic Sans MS" w:hAnsi="Comic Sans MS"/>
+          <w:sz w:val="28"/>
+        </w:rPr>
+        <w:t>Interview vragen bedacht.</w:t>
+      </w:r>
+    </w:p>
+    <w:p>
+      <w:pPr>
+        <w:rPr>
+          <w:rFonts w:ascii="Comic Sans MS" w:hAnsi="Comic Sans MS"/>
+          <w:b/>
+          <w:sz w:val="28"/>
+        </w:rPr>
+      </w:pPr>
+      <w:r>
+        <w:rPr>
+          <w:rFonts w:ascii="Comic Sans MS" w:hAnsi="Comic Sans MS"/>
+          <w:sz w:val="28"/>
+        </w:rPr>
+        <w:t>21-04-2017</w:t>
+      </w:r>
+      <w:r>
+        <w:rPr>
+          <w:rFonts w:ascii="Comic Sans MS" w:hAnsi="Comic Sans MS"/>
+          <w:sz w:val="28"/>
+        </w:rPr>
+        <w:t xml:space="preserve"> Begonnen acceptatie test en technische test c#.</w:t>
+      </w:r>
+    </w:p>
+    <w:p>
+      <w:pPr>
+        <w:rPr>
+          <w:rFonts w:ascii="Comic Sans MS" w:hAnsi="Comic Sans MS"/>
+          <w:i/>
+          <w:sz w:val="28"/>
+          <w:u w:val="single"/>
+        </w:rPr>
+      </w:pPr>
+      <w:r>
+        <w:rPr>
+          <w:rFonts w:ascii="Comic Sans MS" w:hAnsi="Comic Sans MS"/>
+          <w:i/>
+          <w:sz w:val="28"/>
+          <w:u w:val="single"/>
+        </w:rPr>
+        <w:t>Week 2:</w:t>
+      </w:r>
+    </w:p>
+    <w:p>
+      <w:pPr>
+        <w:rPr>
+          <w:rFonts w:ascii="Comic Sans MS" w:hAnsi="Comic Sans MS"/>
+          <w:sz w:val="28"/>
+        </w:rPr>
+      </w:pPr>
+      <w:r>
+        <w:rPr>
+          <w:rFonts w:ascii="Comic Sans MS" w:hAnsi="Comic Sans MS"/>
+          <w:sz w:val="28"/>
+        </w:rPr>
+        <w:t xml:space="preserve">1-05-2017 </w:t>
+      </w:r>
+      <w:r>
+        <w:rPr>
+          <w:rFonts w:ascii="Comic Sans MS" w:hAnsi="Comic Sans MS"/>
+          <w:sz w:val="28"/>
+        </w:rPr>
+        <w:t>Begonnen aan functioneel ontwerp C#.</w:t>
+      </w:r>
+    </w:p>
+    <w:p>
+      <w:pPr>
+        <w:rPr>
+          <w:rFonts w:ascii="Comic Sans MS" w:hAnsi="Comic Sans MS"/>
+          <w:sz w:val="28"/>
+        </w:rPr>
+      </w:pPr>
+      <w:r>
+        <w:rPr>
+          <w:rFonts w:ascii="Comic Sans MS" w:hAnsi="Comic Sans MS"/>
+          <w:sz w:val="28"/>
+        </w:rPr>
+        <w:t xml:space="preserve">2-05-2017 </w:t>
+      </w:r>
+      <w:r>
+        <w:rPr>
+          <w:rFonts w:ascii="Comic Sans MS" w:hAnsi="Comic Sans MS"/>
+          <w:sz w:val="28"/>
+        </w:rPr>
+        <w:t>Functioneel ontwerp afgemaakt.</w:t>
+      </w:r>
+    </w:p>
+    <w:p>
+      <w:pPr>
+        <w:rPr>
+          <w:rFonts w:ascii="Comic Sans MS" w:hAnsi="Comic Sans MS"/>
+          <w:sz w:val="28"/>
+        </w:rPr>
+      </w:pPr>
+      <w:r>
+        <w:rPr>
+          <w:rFonts w:ascii="Comic Sans MS" w:hAnsi="Comic Sans MS"/>
+          <w:sz w:val="28"/>
+        </w:rPr>
+        <w:t xml:space="preserve">3-05-2017 </w:t>
+      </w:r>
+      <w:r>
+        <w:rPr>
+          <w:rFonts w:ascii="Comic Sans MS" w:hAnsi="Comic Sans MS"/>
+          <w:sz w:val="28"/>
+        </w:rPr>
+        <w:t>Afwezig.</w:t>
+      </w:r>
+    </w:p>
+    <w:p>
+      <w:pPr>
+        <w:rPr>
+          <w:rFonts w:ascii="Comic Sans MS" w:hAnsi="Comic Sans MS"/>
+          <w:sz w:val="28"/>
+        </w:rPr>
+      </w:pPr>
+      <w:r>
+        <w:rPr>
+          <w:rFonts w:ascii="Comic Sans MS" w:hAnsi="Comic Sans MS"/>
+          <w:sz w:val="28"/>
+        </w:rPr>
+        <w:t xml:space="preserve">4-05-2017 </w:t>
+      </w:r>
+      <w:r>
+        <w:rPr>
+          <w:rFonts w:ascii="Comic Sans MS" w:hAnsi="Comic Sans MS"/>
+          <w:sz w:val="28"/>
+        </w:rPr>
+        <w:t>Afwezig.</w:t>
+      </w:r>
+    </w:p>
+    <w:p>
+      <w:pPr>
+        <w:rPr>
+          <w:rFonts w:ascii="Comic Sans MS" w:hAnsi="Comic Sans MS"/>
+          <w:sz w:val="28"/>
+        </w:rPr>
+      </w:pPr>
+      <w:r>
+        <w:rPr>
+          <w:rFonts w:ascii="Comic Sans MS" w:hAnsi="Comic Sans MS"/>
+          <w:sz w:val="28"/>
+        </w:rPr>
+        <w:t>5-05-2017 Aan logo gewerkt.</w:t>
+      </w:r>
+    </w:p>
+    <w:p>
+      <w:pPr>
+        <w:rPr>
+          <w:rFonts w:ascii="Comic Sans MS" w:hAnsi="Comic Sans MS"/>
+          <w:i/>
+          <w:sz w:val="28"/>
+          <w:u w:val="single"/>
+        </w:rPr>
+      </w:pPr>
+      <w:r>
+        <w:rPr>
+          <w:rFonts w:ascii="Comic Sans MS" w:hAnsi="Comic Sans MS"/>
+          <w:i/>
+          <w:sz w:val="28"/>
+          <w:u w:val="single"/>
+        </w:rPr>
+        <w:t xml:space="preserve">Week 3: </w:t>
+      </w:r>
+    </w:p>
+    <w:p>
+      <w:pPr>
+        <w:rPr>
+          <w:rFonts w:ascii="Comic Sans MS" w:hAnsi="Comic Sans MS" w:cs="Arial"/>
+          <w:sz w:val="28"/>
+        </w:rPr>
+      </w:pPr>
+      <w:r>
+        <w:rPr>
+          <w:rFonts w:ascii="Comic Sans MS" w:hAnsi="Comic Sans MS" w:cs="Arial"/>
+          <w:sz w:val="28"/>
+        </w:rPr>
+        <w:t>08-05-2017</w:t>
+      </w:r>
+      <w:r>
+        <w:rPr>
+          <w:rFonts w:ascii="Comic Sans MS" w:hAnsi="Comic Sans MS" w:cs="Arial"/>
+          <w:sz w:val="28"/>
+        </w:rPr>
+        <w:t xml:space="preserve"> </w:t>
+      </w:r>
+      <w:r>
+        <w:rPr>
+          <w:rFonts w:ascii="Comic Sans MS" w:hAnsi="Comic Sans MS" w:cs="Arial"/>
+          <w:sz w:val="28"/>
+        </w:rPr>
+        <w:t>Samen met Y</w:t>
+      </w:r>
+      <w:r>
+        <w:rPr>
+          <w:rFonts w:ascii="Comic Sans MS" w:hAnsi="Comic Sans MS" w:cs="Arial"/>
+          <w:sz w:val="28"/>
+        </w:rPr>
+        <w:t xml:space="preserve">oussef aan </w:t>
+      </w:r>
+      <w:proofErr w:type="spellStart"/>
+      <w:r>
+        <w:rPr>
+          <w:rFonts w:ascii="Comic Sans MS" w:hAnsi="Comic Sans MS" w:cs="Arial"/>
+          <w:sz w:val="28"/>
+        </w:rPr>
+        <w:t>clear</w:t>
+      </w:r>
+      <w:proofErr w:type="spellEnd"/>
+      <w:r>
+        <w:rPr>
+          <w:rFonts w:ascii="Comic Sans MS" w:hAnsi="Comic Sans MS" w:cs="Arial"/>
+          <w:sz w:val="28"/>
+        </w:rPr>
+        <w:t xml:space="preserve"> </w:t>
+      </w:r>
+      <w:proofErr w:type="spellStart"/>
+      <w:r>
+        <w:rPr>
+          <w:rFonts w:ascii="Comic Sans MS" w:hAnsi="Comic Sans MS" w:cs="Arial"/>
+          <w:sz w:val="28"/>
+        </w:rPr>
+        <w:t>prediction</w:t>
+      </w:r>
+      <w:proofErr w:type="spellEnd"/>
+      <w:r>
+        <w:rPr>
+          <w:rFonts w:ascii="Comic Sans MS" w:hAnsi="Comic Sans MS" w:cs="Arial"/>
+          <w:sz w:val="28"/>
+        </w:rPr>
+        <w:t xml:space="preserve"> knop c# gewerkt</w:t>
+      </w:r>
+      <w:r>
+        <w:rPr>
+          <w:rFonts w:ascii="Comic Sans MS" w:hAnsi="Comic Sans MS" w:cs="Arial"/>
+          <w:sz w:val="28"/>
+        </w:rPr>
+        <w:t>, Max geholpen/ondersteund.</w:t>
+      </w:r>
+    </w:p>
+    <w:p>
+      <w:pPr>
+        <w:rPr>
+          <w:rFonts w:ascii="Comic Sans MS" w:hAnsi="Comic Sans MS" w:cs="Arial"/>
+          <w:sz w:val="28"/>
+        </w:rPr>
+      </w:pPr>
+      <w:r>
+        <w:rPr>
+          <w:rFonts w:ascii="Comic Sans MS" w:hAnsi="Comic Sans MS" w:cs="Arial"/>
+          <w:sz w:val="28"/>
+        </w:rPr>
+        <w:t>09-05-2017</w:t>
+      </w:r>
+      <w:r>
+        <w:rPr>
+          <w:rFonts w:ascii="Comic Sans MS" w:hAnsi="Comic Sans MS" w:cs="Arial"/>
+          <w:sz w:val="28"/>
+        </w:rPr>
+        <w:t xml:space="preserve"> A</w:t>
+      </w:r>
+      <w:r>
+        <w:rPr>
+          <w:rFonts w:ascii="Comic Sans MS" w:hAnsi="Comic Sans MS" w:cs="Arial"/>
+          <w:sz w:val="28"/>
+        </w:rPr>
+        <w:t>an website gewerkt</w:t>
+      </w:r>
+      <w:r>
+        <w:rPr>
+          <w:rFonts w:ascii="Comic Sans MS" w:hAnsi="Comic Sans MS" w:cs="Arial"/>
+          <w:sz w:val="28"/>
+        </w:rPr>
+        <w:t>.</w:t>
+      </w:r>
+    </w:p>
+    <w:p>
+      <w:pPr>
+        <w:rPr>
+          <w:rFonts w:ascii="Comic Sans MS" w:hAnsi="Comic Sans MS"/>
+          <w:sz w:val="28"/>
+        </w:rPr>
+      </w:pPr>
+      <w:r>
+        <w:rPr>
+          <w:rFonts w:ascii="Comic Sans MS" w:hAnsi="Comic Sans MS"/>
+          <w:sz w:val="28"/>
+        </w:rPr>
+        <w:t>10-05-2017</w:t>
+      </w:r>
+      <w:r>
+        <w:rPr>
+          <w:rFonts w:ascii="Comic Sans MS" w:hAnsi="Comic Sans MS"/>
+          <w:sz w:val="28"/>
+        </w:rPr>
+        <w:t xml:space="preserve"> A</w:t>
+      </w:r>
+      <w:r>
+        <w:rPr>
+          <w:rFonts w:ascii="Comic Sans MS" w:hAnsi="Comic Sans MS"/>
+          <w:sz w:val="28"/>
+        </w:rPr>
+        <w:t>an de team lijst gewerkt dat de teams worden weergegeven</w:t>
+      </w:r>
+      <w:r>
+        <w:rPr>
+          <w:rFonts w:ascii="Comic Sans MS" w:hAnsi="Comic Sans MS"/>
+          <w:sz w:val="28"/>
+        </w:rPr>
+        <w:t>.</w:t>
+      </w:r>
+    </w:p>
+    <w:p>
+      <w:pPr>
+        <w:rPr>
+          <w:rFonts w:ascii="Comic Sans MS" w:hAnsi="Comic Sans MS"/>
+          <w:sz w:val="28"/>
+        </w:rPr>
+      </w:pPr>
+      <w:r>
+        <w:rPr>
+          <w:rFonts w:ascii="Comic Sans MS" w:hAnsi="Comic Sans MS"/>
+          <w:sz w:val="28"/>
+        </w:rPr>
+        <w:t>11-05-2017</w:t>
+      </w:r>
+      <w:r>
+        <w:rPr>
+          <w:rFonts w:ascii="Comic Sans MS" w:hAnsi="Comic Sans MS"/>
+          <w:sz w:val="28"/>
+        </w:rPr>
+        <w:t xml:space="preserve"> W</w:t>
+      </w:r>
+      <w:r>
+        <w:rPr>
+          <w:rFonts w:ascii="Comic Sans MS" w:hAnsi="Comic Sans MS"/>
+          <w:sz w:val="28"/>
+        </w:rPr>
+        <w:t xml:space="preserve">at dingen aangepast in de </w:t>
+      </w:r>
+      <w:proofErr w:type="spellStart"/>
+      <w:r>
+        <w:rPr>
+          <w:rFonts w:ascii="Comic Sans MS" w:hAnsi="Comic Sans MS"/>
+          <w:sz w:val="28"/>
+        </w:rPr>
+        <w:t>css</w:t>
+      </w:r>
+      <w:proofErr w:type="spellEnd"/>
+      <w:r>
+        <w:rPr>
+          <w:rFonts w:ascii="Comic Sans MS" w:hAnsi="Comic Sans MS"/>
+          <w:sz w:val="28"/>
+        </w:rPr>
+        <w:t xml:space="preserve"> en begin gemaakt aan de play-off weergave</w:t>
+      </w:r>
+      <w:r>
+        <w:rPr>
+          <w:rFonts w:ascii="Comic Sans MS" w:hAnsi="Comic Sans MS"/>
+          <w:sz w:val="28"/>
+        </w:rPr>
+        <w:t>.</w:t>
+      </w:r>
+    </w:p>
+    <w:p>
+      <w:pPr>
+        <w:rPr>
+          <w:rFonts w:ascii="Comic Sans MS" w:hAnsi="Comic Sans MS"/>
+          <w:sz w:val="28"/>
+        </w:rPr>
+      </w:pPr>
+      <w:r>
+        <w:rPr>
+          <w:rFonts w:ascii="Comic Sans MS" w:hAnsi="Comic Sans MS"/>
+          <w:sz w:val="28"/>
+        </w:rPr>
+        <w:t xml:space="preserve">12-05-2017 </w:t>
+      </w:r>
+      <w:r>
+        <w:rPr>
+          <w:rFonts w:ascii="Comic Sans MS" w:hAnsi="Comic Sans MS"/>
+          <w:sz w:val="28"/>
+        </w:rPr>
+        <w:t>P</w:t>
+      </w:r>
+      <w:r>
+        <w:rPr>
+          <w:rFonts w:ascii="Comic Sans MS" w:hAnsi="Comic Sans MS"/>
+          <w:sz w:val="28"/>
+        </w:rPr>
+        <w:t>lay-off weergave afgemaakt en begin gemaakt aan de poule weergave</w:t>
+      </w:r>
+      <w:r>
+        <w:rPr>
+          <w:rFonts w:ascii="Comic Sans MS" w:hAnsi="Comic Sans MS"/>
+          <w:sz w:val="28"/>
+        </w:rPr>
+        <w:t>.</w:t>
+      </w:r>
+    </w:p>
+    <w:p>
+      <w:pPr>
+        <w:rPr>
+          <w:rFonts w:ascii="Comic Sans MS" w:hAnsi="Comic Sans MS"/>
+          <w:i/>
+          <w:sz w:val="28"/>
+          <w:u w:val="single"/>
+        </w:rPr>
+      </w:pPr>
+      <w:r>
+        <w:rPr>
+          <w:rFonts w:ascii="Comic Sans MS" w:hAnsi="Comic Sans MS"/>
+          <w:i/>
+          <w:sz w:val="28"/>
+          <w:u w:val="single"/>
+        </w:rPr>
+        <w:t>Week 4:</w:t>
+      </w:r>
+    </w:p>
+    <w:p>
+      <w:pPr>
+        <w:rPr>
+          <w:rFonts w:ascii="Comic Sans MS" w:hAnsi="Comic Sans MS"/>
+          <w:sz w:val="28"/>
+        </w:rPr>
+      </w:pPr>
+      <w:r>
+        <w:rPr>
+          <w:rFonts w:ascii="Comic Sans MS" w:hAnsi="Comic Sans MS"/>
+          <w:sz w:val="28"/>
+        </w:rPr>
+        <w:t>15-05-2017</w:t>
+      </w:r>
+      <w:r>
+        <w:rPr>
+          <w:rFonts w:ascii="Comic Sans MS" w:hAnsi="Comic Sans MS"/>
+          <w:sz w:val="28"/>
+        </w:rPr>
+        <w:t xml:space="preserve"> P</w:t>
+      </w:r>
+      <w:r>
+        <w:rPr>
+          <w:rFonts w:ascii="Comic Sans MS" w:hAnsi="Comic Sans MS"/>
+          <w:sz w:val="28"/>
+        </w:rPr>
+        <w:t xml:space="preserve">oule </w:t>
+      </w:r>
+      <w:proofErr w:type="spellStart"/>
+      <w:r>
+        <w:rPr>
+          <w:rFonts w:ascii="Comic Sans MS" w:hAnsi="Comic Sans MS"/>
+          <w:sz w:val="28"/>
+        </w:rPr>
+        <w:t>tables</w:t>
+      </w:r>
+      <w:proofErr w:type="spellEnd"/>
+      <w:r>
+        <w:rPr>
+          <w:rFonts w:ascii="Comic Sans MS" w:hAnsi="Comic Sans MS"/>
+          <w:sz w:val="28"/>
+        </w:rPr>
+        <w:t xml:space="preserve"> toegevoegd </w:t>
+      </w:r>
+      <w:r>
+        <w:rPr>
+          <w:rFonts w:ascii="Comic Sans MS" w:hAnsi="Comic Sans MS"/>
+          <w:sz w:val="28"/>
+        </w:rPr>
+        <w:t>PHP</w:t>
+      </w:r>
+      <w:r>
+        <w:rPr>
+          <w:rFonts w:ascii="Comic Sans MS" w:hAnsi="Comic Sans MS"/>
+          <w:sz w:val="28"/>
+        </w:rPr>
+        <w:t>.</w:t>
+      </w:r>
+    </w:p>
+    <w:p>
+      <w:pPr>
+        <w:rPr>
+          <w:rFonts w:ascii="Comic Sans MS" w:hAnsi="Comic Sans MS" w:cs="Arial"/>
+          <w:sz w:val="28"/>
+        </w:rPr>
+      </w:pPr>
+      <w:r>
+        <w:rPr>
+          <w:rFonts w:ascii="Comic Sans MS" w:hAnsi="Comic Sans MS" w:cs="Arial"/>
+          <w:sz w:val="28"/>
+        </w:rPr>
+        <w:t>16-05-2017</w:t>
+      </w:r>
+      <w:r>
+        <w:rPr>
+          <w:rFonts w:ascii="Comic Sans MS" w:hAnsi="Comic Sans MS" w:cs="Arial"/>
+          <w:sz w:val="28"/>
+        </w:rPr>
+        <w:t xml:space="preserve"> Begin gemaakt aan PHP</w:t>
+      </w:r>
+      <w:r>
+        <w:rPr>
+          <w:rFonts w:ascii="Comic Sans MS" w:hAnsi="Comic Sans MS" w:cs="Arial"/>
+          <w:sz w:val="28"/>
+        </w:rPr>
+        <w:t xml:space="preserve"> poule </w:t>
+      </w:r>
+      <w:proofErr w:type="spellStart"/>
+      <w:r>
+        <w:rPr>
+          <w:rFonts w:ascii="Comic Sans MS" w:hAnsi="Comic Sans MS" w:cs="Arial"/>
+          <w:sz w:val="28"/>
+        </w:rPr>
+        <w:t>table</w:t>
+      </w:r>
+      <w:proofErr w:type="spellEnd"/>
+      <w:r>
+        <w:rPr>
+          <w:rFonts w:ascii="Comic Sans MS" w:hAnsi="Comic Sans MS" w:cs="Arial"/>
+          <w:sz w:val="28"/>
+        </w:rPr>
+        <w:t xml:space="preserve"> </w:t>
+      </w:r>
+      <w:proofErr w:type="spellStart"/>
+      <w:r>
+        <w:rPr>
+          <w:rFonts w:ascii="Comic Sans MS" w:hAnsi="Comic Sans MS" w:cs="Arial"/>
+          <w:sz w:val="28"/>
+        </w:rPr>
+        <w:t>randomizer</w:t>
+      </w:r>
+      <w:proofErr w:type="spellEnd"/>
+      <w:r>
+        <w:rPr>
+          <w:rFonts w:ascii="Comic Sans MS" w:hAnsi="Comic Sans MS" w:cs="Arial"/>
+          <w:sz w:val="28"/>
+        </w:rPr>
+        <w:t>.</w:t>
+      </w:r>
+    </w:p>
+    <w:p>
+      <w:pPr>
+        <w:rPr>
+          <w:rFonts w:ascii="Comic Sans MS" w:hAnsi="Comic Sans MS" w:cs="Arial"/>
+          <w:sz w:val="28"/>
+        </w:rPr>
+      </w:pPr>
+      <w:r>
+        <w:rPr>
+          <w:rFonts w:ascii="Comic Sans MS" w:hAnsi="Comic Sans MS" w:cs="Arial"/>
+          <w:sz w:val="28"/>
+        </w:rPr>
+        <w:lastRenderedPageBreak/>
+        <w:t>17-05-2017</w:t>
+      </w:r>
+      <w:r>
+        <w:rPr>
+          <w:rFonts w:ascii="Comic Sans MS" w:hAnsi="Comic Sans MS" w:cs="Arial"/>
+          <w:sz w:val="28"/>
+        </w:rPr>
+        <w:t xml:space="preserve"> P</w:t>
+      </w:r>
+      <w:r>
+        <w:rPr>
+          <w:rFonts w:ascii="Comic Sans MS" w:hAnsi="Comic Sans MS" w:cs="Arial"/>
+          <w:sz w:val="28"/>
+        </w:rPr>
+        <w:t>oule team weergave gemaakt (met hulp)</w:t>
+      </w:r>
+      <w:r>
+        <w:rPr>
+          <w:rFonts w:ascii="Comic Sans MS" w:hAnsi="Comic Sans MS" w:cs="Arial"/>
+          <w:sz w:val="28"/>
+        </w:rPr>
+        <w:t>.</w:t>
+      </w:r>
+    </w:p>
+    <w:p>
+      <w:pPr>
+        <w:rPr>
+          <w:rFonts w:ascii="Comic Sans MS" w:hAnsi="Comic Sans MS" w:cs="Arial"/>
+          <w:sz w:val="28"/>
+        </w:rPr>
+      </w:pPr>
+      <w:r>
+        <w:rPr>
+          <w:rFonts w:ascii="Comic Sans MS" w:hAnsi="Comic Sans MS" w:cs="Arial"/>
+          <w:sz w:val="28"/>
+        </w:rPr>
+        <w:t>18-05-2017</w:t>
+      </w:r>
+      <w:r>
+        <w:rPr>
+          <w:rFonts w:ascii="Comic Sans MS" w:hAnsi="Comic Sans MS" w:cs="Arial"/>
+          <w:sz w:val="28"/>
+        </w:rPr>
+        <w:t xml:space="preserve"> P</w:t>
+      </w:r>
+      <w:r>
+        <w:rPr>
+          <w:rFonts w:ascii="Comic Sans MS" w:hAnsi="Comic Sans MS" w:cs="Arial"/>
+          <w:sz w:val="28"/>
+        </w:rPr>
+        <w:t xml:space="preserve">oule </w:t>
+      </w:r>
+      <w:proofErr w:type="spellStart"/>
+      <w:r>
+        <w:rPr>
+          <w:rFonts w:ascii="Comic Sans MS" w:hAnsi="Comic Sans MS" w:cs="Arial"/>
+          <w:sz w:val="28"/>
+        </w:rPr>
+        <w:t>tables</w:t>
+      </w:r>
+      <w:proofErr w:type="spellEnd"/>
+      <w:r>
+        <w:rPr>
+          <w:rFonts w:ascii="Comic Sans MS" w:hAnsi="Comic Sans MS" w:cs="Arial"/>
+          <w:sz w:val="28"/>
+        </w:rPr>
+        <w:t xml:space="preserve"> opnieuw </w:t>
+      </w:r>
+      <w:proofErr w:type="spellStart"/>
+      <w:r>
+        <w:rPr>
+          <w:rFonts w:ascii="Comic Sans MS" w:hAnsi="Comic Sans MS" w:cs="Arial"/>
+          <w:sz w:val="28"/>
+        </w:rPr>
+        <w:t>stylen</w:t>
+      </w:r>
+      <w:proofErr w:type="spellEnd"/>
+      <w:r>
+        <w:rPr>
+          <w:rFonts w:ascii="Comic Sans MS" w:hAnsi="Comic Sans MS" w:cs="Arial"/>
+          <w:sz w:val="28"/>
+        </w:rPr>
+        <w:t>.</w:t>
+      </w:r>
+    </w:p>
+    <w:p>
+      <w:pPr>
+        <w:rPr>
+          <w:i/>
+          <w:u w:val="single"/>
+        </w:rPr>
+      </w:pPr>
+      <w:r>
+        <w:rPr>
+          <w:rFonts w:ascii="Comic Sans MS" w:hAnsi="Comic Sans MS" w:cs="Arial"/>
+          <w:sz w:val="28"/>
+        </w:rPr>
+        <w:t>19-05-2017</w:t>
+      </w:r>
+      <w:r>
+        <w:rPr>
+          <w:rFonts w:ascii="Comic Sans MS" w:hAnsi="Comic Sans MS" w:cs="Arial"/>
+          <w:sz w:val="28"/>
+        </w:rPr>
+        <w:t xml:space="preserve"> Verder gegaan met </w:t>
+      </w:r>
+      <w:proofErr w:type="spellStart"/>
+      <w:r>
+        <w:rPr>
+          <w:rFonts w:ascii="Comic Sans MS" w:hAnsi="Comic Sans MS" w:cs="Arial"/>
+          <w:sz w:val="28"/>
+        </w:rPr>
+        <w:t>stylen</w:t>
+      </w:r>
+      <w:proofErr w:type="spellEnd"/>
+      <w:r>
+        <w:rPr>
+          <w:rFonts w:ascii="Comic Sans MS" w:hAnsi="Comic Sans MS" w:cs="Arial"/>
+          <w:sz w:val="28"/>
+        </w:rPr>
+        <w:t xml:space="preserve"> van de poules.</w:t>
+      </w:r>
+    </w:p>
+    <w:p>
+      <w:pPr>
+        <w:rPr>
+          <w:rFonts w:ascii="Comic Sans MS" w:hAnsi="Comic Sans MS"/>
+          <w:i/>
+          <w:sz w:val="28"/>
+          <w:u w:val="single"/>
+        </w:rPr>
+      </w:pPr>
+      <w:r>
+        <w:rPr>
+          <w:rFonts w:ascii="Comic Sans MS" w:hAnsi="Comic Sans MS"/>
+          <w:i/>
+          <w:sz w:val="28"/>
+          <w:u w:val="single"/>
+        </w:rPr>
+        <w:t>Week 5:</w:t>
+      </w:r>
+      <w:r>
+        <w:rPr>
+          <w:rFonts w:ascii="Comic Sans MS" w:hAnsi="Comic Sans MS"/>
+          <w:i/>
+          <w:sz w:val="28"/>
+          <w:u w:val="single"/>
+        </w:rPr>
+        <w:t xml:space="preserve"> </w:t>
+      </w:r>
+    </w:p>
+    <w:p>
+      <w:pPr>
+        <w:rPr>
+          <w:rFonts w:ascii="Comic Sans MS" w:hAnsi="Comic Sans MS"/>
+          <w:sz w:val="28"/>
+        </w:rPr>
+      </w:pPr>
+      <w:r>
+        <w:rPr>
+          <w:rFonts w:ascii="Comic Sans MS" w:hAnsi="Comic Sans MS"/>
+          <w:sz w:val="28"/>
+        </w:rPr>
+        <w:t>29-05</w:t>
+      </w:r>
+      <w:r>
+        <w:rPr>
+          <w:rFonts w:ascii="Comic Sans MS" w:hAnsi="Comic Sans MS"/>
+          <w:sz w:val="28"/>
+        </w:rPr>
+        <w:t>-2017 site beschrijving gemaakt</w:t>
+      </w:r>
+    </w:p>
+    <w:p>
+      <w:pPr>
+        <w:rPr>
+          <w:rFonts w:ascii="Comic Sans MS" w:hAnsi="Comic Sans MS"/>
+          <w:sz w:val="28"/>
+        </w:rPr>
+      </w:pPr>
+      <w:r>
+        <w:rPr>
+          <w:rFonts w:ascii="Comic Sans MS" w:hAnsi="Comic Sans MS"/>
+          <w:sz w:val="28"/>
+        </w:rPr>
+        <w:t>30-05-2017</w:t>
+      </w:r>
+    </w:p>
+    <w:p>
+      <w:r>
+        <w:rPr>
+          <w:rFonts w:ascii="Comic Sans MS" w:hAnsi="Comic Sans MS"/>
+          <w:sz w:val="28"/>
+        </w:rPr>
+        <w:t>31-01-2017</w:t>
+      </w:r>
+    </w:p>
+    <w:p>
+      <w:pPr>
+        <w:rPr>
+          <w:i/>
+          <w:u w:val="single"/>
+        </w:rPr>
+      </w:pPr>
+      <w:r>
+        <w:rPr>
+          <w:rFonts w:ascii="Comic Sans MS" w:hAnsi="Comic Sans MS"/>
+          <w:i/>
+          <w:sz w:val="28"/>
+          <w:u w:val="single"/>
+        </w:rPr>
+        <w:t>Week 6:</w:t>
+      </w:r>
+    </w:p>
+    <w:p>
+      <w:pPr>
+        <w:rPr>
+          <w:rFonts w:ascii="Comic Sans MS" w:hAnsi="Comic Sans MS"/>
+          <w:i/>
+          <w:sz w:val="28"/>
+          <w:u w:val="single"/>
+        </w:rPr>
+      </w:pPr>
+      <w:r>
+        <w:rPr>
+          <w:rFonts w:ascii="Comic Sans MS" w:hAnsi="Comic Sans MS"/>
+          <w:i/>
+          <w:sz w:val="28"/>
+          <w:u w:val="single"/>
+        </w:rPr>
+        <w:t xml:space="preserve">Week 7: </w:t>
+      </w:r>
+    </w:p>
+    <w:p>
+      <w:pPr>
+        <w:rPr>
+          <w:rFonts w:ascii="Comic Sans MS" w:hAnsi="Comic Sans MS"/>
+          <w:i/>
+          <w:sz w:val="28"/>
+          <w:u w:val="single"/>
+        </w:rPr>
+      </w:pPr>
+      <w:r>
+        <w:rPr>
+          <w:rFonts w:ascii="Comic Sans MS" w:hAnsi="Comic Sans MS"/>
+          <w:i/>
+          <w:sz w:val="28"/>
+          <w:u w:val="single"/>
+        </w:rPr>
+        <w:t xml:space="preserve">Week 8: </w:t>
+      </w:r>
+    </w:p>
+    <w:p>
+      <w:pPr>
+        <w:spacing w:after="0" w:line="240" w:lineRule="auto"/>
+        <w:rPr>
+          <w:rFonts w:ascii="Comic Sans MS" w:hAnsi="Comic Sans MS"/>
+          <w:sz w:val="28"/>
+        </w:rPr>
+      </w:pPr>
+    </w:p>
+    <w:p>
+      <w:pPr>
+        <w:spacing w:after="0" w:line="240" w:lineRule="auto"/>
         <w:rPr>
           <w:rFonts w:ascii="Berlin Sans FB" w:hAnsi="Berlin Sans FB"/>
           <w:sz w:val="36"/>
         </w:rPr>
-        <w:lastRenderedPageBreak/>
-        <w:t>Youssef:</w:t>
-      </w:r>
-    </w:p>
-    <w:p>
-      <w:pPr>
-        <w:rPr>
-          <w:rFonts w:ascii="Comic Sans MS" w:hAnsi="Comic Sans MS"/>
-          <w:sz w:val="28"/>
-        </w:rPr>
-      </w:pPr>
-      <w:r>
-        <w:rPr>
-          <w:rFonts w:ascii="Comic Sans MS" w:hAnsi="Comic Sans MS"/>
-          <w:i/>
-          <w:sz w:val="28"/>
-          <w:u w:val="single"/>
-        </w:rPr>
-        <w:t>Week 1:</w:t>
-      </w:r>
-      <w:r>
-        <w:rPr>
-          <w:rFonts w:ascii="Comic Sans MS" w:hAnsi="Comic Sans MS"/>
-          <w:sz w:val="28"/>
-        </w:rPr>
-        <w:t xml:space="preserve"> </w:t>
-      </w:r>
-    </w:p>
-    <w:p>
-      <w:pPr>
-        <w:rPr>
-          <w:rFonts w:ascii="Comic Sans MS" w:hAnsi="Comic Sans MS"/>
-          <w:sz w:val="28"/>
-        </w:rPr>
-      </w:pPr>
-      <w:r>
-        <w:rPr>
-          <w:rFonts w:ascii="Comic Sans MS" w:hAnsi="Comic Sans MS"/>
-          <w:sz w:val="28"/>
-        </w:rPr>
-        <w:t>18-04-2017 Samenwerkingscontract gemaakt, logboek gemaakt.</w:t>
-      </w:r>
-    </w:p>
-    <w:p>
-      <w:pPr>
-        <w:rPr>
-          <w:rFonts w:ascii="Comic Sans MS" w:hAnsi="Comic Sans MS"/>
-          <w:sz w:val="28"/>
-        </w:rPr>
-      </w:pPr>
-      <w:r>
-        <w:rPr>
-          <w:rFonts w:ascii="Comic Sans MS" w:hAnsi="Comic Sans MS"/>
-          <w:sz w:val="28"/>
-        </w:rPr>
-        <w:t>19-04-2017 PvE gemaakt, groepsleden aangestuurd vanwege afwezigheid groepsleider.</w:t>
-      </w:r>
-    </w:p>
-    <w:p>
-      <w:pPr>
-        <w:rPr>
-          <w:rFonts w:ascii="Comic Sans MS" w:hAnsi="Comic Sans MS"/>
-          <w:sz w:val="28"/>
-        </w:rPr>
-      </w:pPr>
-      <w:r>
-        <w:rPr>
-          <w:rFonts w:ascii="Comic Sans MS" w:hAnsi="Comic Sans MS"/>
-          <w:sz w:val="28"/>
-        </w:rPr>
-        <w:t>20-04-2017 Interview vragen updaten, huisstijl updaten.</w:t>
-      </w:r>
-    </w:p>
-    <w:p>
-      <w:pPr>
-        <w:rPr>
-          <w:rFonts w:ascii="Comic Sans MS" w:hAnsi="Comic Sans MS"/>
-          <w:sz w:val="28"/>
-        </w:rPr>
-      </w:pPr>
-      <w:r>
-        <w:rPr>
-          <w:rFonts w:ascii="Comic Sans MS" w:hAnsi="Comic Sans MS"/>
-          <w:sz w:val="28"/>
-        </w:rPr>
-        <w:t>21-04-2017 Gedeelte van PvA gemaakt, interview voorbereiden, interview gehad, aan acceptatie test begonnen (PHP).</w:t>
-      </w:r>
-    </w:p>
-    <w:p>
-      <w:pPr>
-        <w:rPr>
-          <w:rFonts w:ascii="Comic Sans MS" w:hAnsi="Comic Sans MS"/>
-          <w:i/>
-          <w:sz w:val="28"/>
-          <w:u w:val="single"/>
-        </w:rPr>
-      </w:pPr>
-      <w:r>
-        <w:rPr>
-          <w:rFonts w:ascii="Comic Sans MS" w:hAnsi="Comic Sans MS"/>
-          <w:i/>
-          <w:sz w:val="28"/>
-          <w:u w:val="single"/>
-        </w:rPr>
-        <w:t>Week 2:</w:t>
-      </w:r>
-    </w:p>
-    <w:p>
-      <w:pPr>
-        <w:rPr>
-          <w:rFonts w:ascii="Comic Sans MS" w:hAnsi="Comic Sans MS"/>
-          <w:sz w:val="28"/>
-        </w:rPr>
-      </w:pPr>
-      <w:r>
-        <w:rPr>
-          <w:rFonts w:ascii="Comic Sans MS" w:hAnsi="Comic Sans MS"/>
-          <w:sz w:val="28"/>
-        </w:rPr>
-        <w:t xml:space="preserve">1-05-2017 Acceptatie test afgemaakt (PHP)., de overige niet gemaakte testen vastgelegd, testen onderling verdelen, begin gemaakt aan technische test </w:t>
-      </w:r>
-      <w:r>
-        <w:rPr>
-          <w:rFonts w:ascii="Comic Sans MS" w:hAnsi="Comic Sans MS"/>
-          <w:sz w:val="28"/>
-        </w:rPr>
-        <w:t>m.b.v.</w:t>
-      </w:r>
-      <w:r>
-        <w:rPr>
-          <w:rFonts w:ascii="Comic Sans MS" w:hAnsi="Comic Sans MS"/>
-          <w:sz w:val="28"/>
-        </w:rPr>
-        <w:t xml:space="preserve"> van Tomasz (PHP).</w:t>
-      </w:r>
-    </w:p>
-    <w:p>
-      <w:pPr>
-        <w:rPr>
-          <w:rFonts w:ascii="Comic Sans MS" w:hAnsi="Comic Sans MS"/>
-          <w:sz w:val="28"/>
-        </w:rPr>
-      </w:pPr>
-      <w:r>
-        <w:rPr>
-          <w:rFonts w:ascii="Comic Sans MS" w:hAnsi="Comic Sans MS"/>
-          <w:sz w:val="28"/>
-        </w:rPr>
-        <w:t>2-05-2017 Technische test afgemaakt m.b.t van Tomasz (PHP)., functionele test gemaakt</w:t>
-      </w:r>
-      <w:r>
-        <w:rPr>
-          <w:rFonts w:ascii="Comic Sans MS" w:hAnsi="Comic Sans MS"/>
-          <w:sz w:val="28"/>
-        </w:rPr>
-        <w:t xml:space="preserve"> </w:t>
-      </w:r>
-      <w:r>
-        <w:rPr>
-          <w:rFonts w:ascii="Comic Sans MS" w:hAnsi="Comic Sans MS"/>
-          <w:sz w:val="28"/>
-        </w:rPr>
-        <w:t>m.b.t van Tomasz (PHP)., f</w:t>
-      </w:r>
-      <w:r>
-        <w:rPr>
-          <w:rFonts w:ascii="Comic Sans MS" w:hAnsi="Comic Sans MS"/>
-          <w:sz w:val="28"/>
-        </w:rPr>
-        <w:t>unctionele ontwerp gemaakt m.b.v</w:t>
-      </w:r>
-      <w:r>
-        <w:rPr>
-          <w:rFonts w:ascii="Comic Sans MS" w:hAnsi="Comic Sans MS"/>
-          <w:sz w:val="28"/>
-        </w:rPr>
-        <w:t>.</w:t>
-      </w:r>
-      <w:r>
-        <w:rPr>
-          <w:rFonts w:ascii="Comic Sans MS" w:hAnsi="Comic Sans MS"/>
-          <w:sz w:val="28"/>
-        </w:rPr>
-        <w:t xml:space="preserve"> van Tomasz (PHP).</w:t>
-      </w:r>
-    </w:p>
-    <w:p>
-      <w:pPr>
-        <w:rPr>
-          <w:rFonts w:ascii="Comic Sans MS" w:hAnsi="Comic Sans MS"/>
-          <w:sz w:val="28"/>
-        </w:rPr>
-      </w:pPr>
-      <w:r>
-        <w:rPr>
-          <w:rFonts w:ascii="Comic Sans MS" w:hAnsi="Comic Sans MS"/>
-          <w:sz w:val="28"/>
-        </w:rPr>
-        <w:t xml:space="preserve">3-05-2017 </w:t>
-      </w:r>
-      <w:r>
-        <w:rPr>
-          <w:rFonts w:ascii="Comic Sans MS" w:hAnsi="Comic Sans MS"/>
-          <w:sz w:val="28"/>
-        </w:rPr>
-        <w:t>Verdeling van de applicaties gemaakt.</w:t>
-      </w:r>
-    </w:p>
-    <w:p>
-      <w:pPr>
-        <w:rPr>
-          <w:rFonts w:ascii="Comic Sans MS" w:hAnsi="Comic Sans MS"/>
-          <w:sz w:val="28"/>
-        </w:rPr>
-      </w:pPr>
-      <w:r>
-        <w:rPr>
-          <w:rFonts w:ascii="Comic Sans MS" w:hAnsi="Comic Sans MS"/>
-          <w:sz w:val="28"/>
-        </w:rPr>
-        <w:t xml:space="preserve">4-05-2017 </w:t>
-      </w:r>
-      <w:r>
-        <w:rPr>
-          <w:rFonts w:ascii="Comic Sans MS" w:hAnsi="Comic Sans MS"/>
-          <w:sz w:val="28"/>
-        </w:rPr>
-        <w:t>Kleuren opgezocht, fonts opgezocht, functionele test PHP aangepast, functionele test C# aangepast.</w:t>
-      </w:r>
-    </w:p>
-    <w:p>
-      <w:pPr>
-        <w:rPr>
-          <w:rFonts w:ascii="Comic Sans MS" w:hAnsi="Comic Sans MS"/>
-          <w:i/>
-          <w:sz w:val="28"/>
-          <w:u w:val="single"/>
-        </w:rPr>
-      </w:pPr>
-      <w:r>
-        <w:rPr>
-          <w:rFonts w:ascii="Comic Sans MS" w:hAnsi="Comic Sans MS"/>
-          <w:i/>
-          <w:sz w:val="28"/>
-          <w:u w:val="single"/>
-        </w:rPr>
-        <w:t xml:space="preserve">Week 3: </w:t>
-      </w:r>
-    </w:p>
-    <w:p>
-      <w:pPr>
-        <w:rPr>
-          <w:rFonts w:ascii="Comic Sans MS" w:hAnsi="Comic Sans MS"/>
-          <w:sz w:val="28"/>
-        </w:rPr>
-      </w:pPr>
-      <w:r>
-        <w:rPr>
-          <w:rFonts w:ascii="Comic Sans MS" w:hAnsi="Comic Sans MS" w:cs="Arial"/>
-          <w:sz w:val="28"/>
-        </w:rPr>
-        <w:t xml:space="preserve">08-05-2017 </w:t>
-      </w:r>
-      <w:r>
-        <w:rPr>
-          <w:rFonts w:ascii="Comic Sans MS" w:hAnsi="Comic Sans MS" w:cs="Arial"/>
-          <w:sz w:val="28"/>
-        </w:rPr>
-        <w:t xml:space="preserve">Begonnen met </w:t>
-      </w:r>
-      <w:r>
-        <w:rPr>
-          <w:rFonts w:ascii="Comic Sans MS" w:hAnsi="Comic Sans MS" w:cs="Arial"/>
-          <w:sz w:val="28"/>
-        </w:rPr>
-        <w:t>HTML-gedeelte</w:t>
-      </w:r>
-      <w:r>
-        <w:rPr>
-          <w:rFonts w:ascii="Comic Sans MS" w:hAnsi="Comic Sans MS" w:cs="Arial"/>
-          <w:sz w:val="28"/>
-        </w:rPr>
-        <w:t xml:space="preserve">, </w:t>
-      </w:r>
-      <w:r>
-        <w:rPr>
-          <w:rFonts w:ascii="Comic Sans MS" w:hAnsi="Comic Sans MS"/>
-          <w:sz w:val="28"/>
-        </w:rPr>
-        <w:t>groepsleden aangestuurd vanwege afwezigheid groepsleider.</w:t>
-      </w:r>
-    </w:p>
-    <w:p>
-      <w:pPr>
-        <w:rPr>
-          <w:rFonts w:ascii="Comic Sans MS" w:hAnsi="Comic Sans MS" w:cs="Arial"/>
-          <w:sz w:val="28"/>
-        </w:rPr>
-      </w:pPr>
-      <w:r>
-        <w:rPr>
-          <w:rFonts w:ascii="Comic Sans MS" w:hAnsi="Comic Sans MS" w:cs="Arial"/>
-          <w:sz w:val="28"/>
-        </w:rPr>
-        <w:t>09-05-2017 Begonnen met C# gedeelte, Max geholpen/ondersteund.</w:t>
-      </w:r>
-      <w:r>
-        <w:rPr>
-          <w:rFonts w:ascii="Comic Sans MS" w:hAnsi="Comic Sans MS" w:cs="Arial"/>
-          <w:sz w:val="28"/>
-        </w:rPr>
-        <w:t xml:space="preserve"> </w:t>
-      </w:r>
-      <w:r>
-        <w:rPr>
-          <w:rFonts w:ascii="Comic Sans MS" w:hAnsi="Comic Sans MS" w:cs="Arial"/>
-          <w:sz w:val="28"/>
-        </w:rPr>
-        <w:t>Btw: alles bijna vernachelt ^^.</w:t>
-      </w:r>
-    </w:p>
-    <w:p>
-      <w:pPr>
-        <w:rPr>
-          <w:rFonts w:ascii="Comic Sans MS" w:hAnsi="Comic Sans MS" w:cs="Arial"/>
-          <w:b/>
-        </w:rPr>
-      </w:pPr>
-      <w:r>
-        <w:rPr>
-          <w:rFonts w:ascii="Comic Sans MS" w:hAnsi="Comic Sans MS" w:cs="Arial"/>
-          <w:sz w:val="28"/>
-        </w:rPr>
-        <w:t>10-05-2017 Begonnen aan register, clear predition gemaakt, Begonnen aan edit predition.</w:t>
-      </w:r>
-    </w:p>
-    <w:p>
-      <w:pPr>
-        <w:rPr>
-          <w:rFonts w:ascii="Comic Sans MS" w:hAnsi="Comic Sans MS" w:cs="Arial"/>
-          <w:sz w:val="28"/>
-        </w:rPr>
-      </w:pPr>
-      <w:r>
-        <w:rPr>
-          <w:rFonts w:ascii="Comic Sans MS" w:hAnsi="Comic Sans MS" w:cs="Arial"/>
-          <w:sz w:val="28"/>
-        </w:rPr>
-        <w:lastRenderedPageBreak/>
-        <w:t xml:space="preserve">11-05-2017 Oplossing vinden voor het messagebox: De connectie is niet gesloten. Register is afgemaakt, </w:t>
-      </w:r>
-      <w:r>
-        <w:rPr>
-          <w:rFonts w:ascii="Comic Sans MS" w:hAnsi="Comic Sans MS" w:cs="Arial"/>
-          <w:sz w:val="28"/>
-        </w:rPr>
-        <w:t>Eltons</w:t>
-      </w:r>
-      <w:r>
-        <w:rPr>
-          <w:rFonts w:ascii="Comic Sans MS" w:hAnsi="Comic Sans MS" w:cs="Arial"/>
-          <w:sz w:val="28"/>
-        </w:rPr>
-        <w:t xml:space="preserve"> speciale account gemaakt/voorbereid. </w:t>
-      </w:r>
-    </w:p>
-    <w:p>
-      <w:pPr>
-        <w:rPr>
-          <w:rFonts w:ascii="Comic Sans MS" w:hAnsi="Comic Sans MS" w:cs="Arial"/>
-          <w:sz w:val="28"/>
-        </w:rPr>
-      </w:pPr>
-      <w:r>
-        <w:rPr>
-          <w:rFonts w:ascii="Comic Sans MS" w:hAnsi="Comic Sans MS" w:cs="Arial"/>
-          <w:sz w:val="28"/>
-        </w:rPr>
-        <w:t>12-05-2017</w:t>
-      </w:r>
-      <w:r>
-        <w:rPr>
-          <w:rFonts w:ascii="Comic Sans MS" w:hAnsi="Comic Sans MS" w:cs="Arial"/>
-          <w:sz w:val="28"/>
-        </w:rPr>
-        <w:t xml:space="preserve"> Max’s C# code en Tomasz C# code samenvoegen.</w:t>
-      </w:r>
-    </w:p>
-    <w:p>
-      <w:pPr>
-        <w:rPr>
-          <w:rFonts w:ascii="Comic Sans MS" w:hAnsi="Comic Sans MS" w:cs="Arial"/>
-          <w:sz w:val="28"/>
-        </w:rPr>
-      </w:pPr>
-      <w:r>
-        <w:rPr>
-          <w:rFonts w:ascii="Comic Sans MS" w:hAnsi="Comic Sans MS" w:cs="Arial"/>
-          <w:sz w:val="28"/>
-        </w:rPr>
-        <w:t>13-05-2017 &amp; 14-05-2017 Admin stuk geüpdatet.</w:t>
-      </w:r>
-    </w:p>
-    <w:p>
-      <w:pPr>
-        <w:rPr>
-          <w:rFonts w:ascii="Comic Sans MS" w:hAnsi="Comic Sans MS"/>
-          <w:i/>
-          <w:sz w:val="28"/>
-          <w:u w:val="single"/>
-        </w:rPr>
-      </w:pPr>
-      <w:r>
-        <w:rPr>
-          <w:rFonts w:ascii="Comic Sans MS" w:hAnsi="Comic Sans MS"/>
-          <w:i/>
-          <w:sz w:val="28"/>
-          <w:u w:val="single"/>
-        </w:rPr>
-        <w:t>Week 4:</w:t>
-      </w:r>
-    </w:p>
-    <w:p>
-      <w:pPr>
-        <w:rPr>
-          <w:rFonts w:ascii="Comic Sans MS" w:hAnsi="Comic Sans MS" w:cs="Arial"/>
-          <w:sz w:val="28"/>
-        </w:rPr>
-      </w:pPr>
-      <w:r>
-        <w:rPr>
-          <w:rFonts w:ascii="Comic Sans MS" w:hAnsi="Comic Sans MS" w:cs="Arial"/>
-          <w:sz w:val="28"/>
-        </w:rPr>
-        <w:t>15-05-2017</w:t>
-      </w:r>
-      <w:r>
-        <w:rPr>
-          <w:rFonts w:ascii="Comic Sans MS" w:hAnsi="Comic Sans MS" w:cs="Arial"/>
-          <w:sz w:val="28"/>
-        </w:rPr>
-        <w:t xml:space="preserve"> Bug met de box “Connectie is open…” opgelost C#, Database C# aan het updaten, </w:t>
-      </w:r>
-      <w:r>
-        <w:rPr>
-          <w:rFonts w:ascii="Comic Sans MS" w:hAnsi="Comic Sans MS"/>
-          <w:sz w:val="28"/>
-        </w:rPr>
-        <w:t>groepsleden aangestuurd vanwege afwezigheid groepsleider.</w:t>
-      </w:r>
-    </w:p>
-    <w:p>
-      <w:pPr>
-        <w:rPr>
-          <w:rFonts w:ascii="Comic Sans MS" w:hAnsi="Comic Sans MS" w:cs="Arial"/>
-          <w:sz w:val="28"/>
-        </w:rPr>
-      </w:pPr>
-      <w:r>
-        <w:rPr>
-          <w:rFonts w:ascii="Comic Sans MS" w:hAnsi="Comic Sans MS" w:cs="Arial"/>
-          <w:sz w:val="28"/>
-        </w:rPr>
-        <w:t>16-05-2017</w:t>
-      </w:r>
-      <w:r>
-        <w:rPr>
-          <w:rFonts w:ascii="Comic Sans MS" w:hAnsi="Comic Sans MS" w:cs="Arial"/>
-          <w:sz w:val="28"/>
-        </w:rPr>
-        <w:t xml:space="preserve"> C# database aangepast, </w:t>
-      </w:r>
-      <w:r>
-        <w:rPr>
-          <w:rFonts w:ascii="Comic Sans MS" w:hAnsi="Comic Sans MS" w:cs="Arial"/>
-          <w:sz w:val="28"/>
-        </w:rPr>
-        <w:t xml:space="preserve">wedstrijden zijn weer zichtbaar, </w:t>
-      </w:r>
-      <w:r>
-        <w:rPr>
-          <w:rFonts w:ascii="Comic Sans MS" w:hAnsi="Comic Sans MS"/>
-          <w:sz w:val="28"/>
-        </w:rPr>
-        <w:t>groepsleden aangestuurd vanwege afwezigheid groepsleider.</w:t>
-      </w:r>
-    </w:p>
-    <w:p>
-      <w:pPr>
-        <w:rPr>
-          <w:rFonts w:ascii="Comic Sans MS" w:hAnsi="Comic Sans MS" w:cs="Arial"/>
-          <w:sz w:val="28"/>
-        </w:rPr>
-      </w:pPr>
-      <w:r>
-        <w:rPr>
-          <w:rFonts w:ascii="Comic Sans MS" w:hAnsi="Comic Sans MS" w:cs="Arial"/>
-          <w:sz w:val="28"/>
-        </w:rPr>
-        <w:t>17-05-2017</w:t>
-      </w:r>
-      <w:r>
-        <w:rPr>
-          <w:rFonts w:ascii="Comic Sans MS" w:hAnsi="Comic Sans MS" w:cs="Arial"/>
-          <w:sz w:val="28"/>
-        </w:rPr>
-        <w:t xml:space="preserve"> C# begonnen aan code updaten voor meerdere accounts ,</w:t>
-      </w:r>
-      <w:r>
-        <w:rPr>
-          <w:rFonts w:ascii="Comic Sans MS" w:hAnsi="Comic Sans MS"/>
-          <w:sz w:val="28"/>
-        </w:rPr>
-        <w:t>groepsleden aangestuurd vanwege afwezigheid groepsleider.</w:t>
-      </w:r>
-    </w:p>
-    <w:p>
-      <w:pPr>
-        <w:rPr>
-          <w:rFonts w:ascii="Comic Sans MS" w:hAnsi="Comic Sans MS" w:cs="Arial"/>
-          <w:sz w:val="28"/>
-        </w:rPr>
-      </w:pPr>
-      <w:r>
-        <w:rPr>
-          <w:rFonts w:ascii="Comic Sans MS" w:hAnsi="Comic Sans MS" w:cs="Arial"/>
-          <w:sz w:val="28"/>
-        </w:rPr>
-        <w:t>18-05-2017</w:t>
-      </w:r>
-      <w:r>
-        <w:rPr>
-          <w:rFonts w:ascii="Comic Sans MS" w:hAnsi="Comic Sans MS"/>
-          <w:sz w:val="28"/>
-        </w:rPr>
-        <w:t xml:space="preserve"> </w:t>
-      </w:r>
-      <w:r>
-        <w:rPr>
-          <w:rFonts w:ascii="Comic Sans MS" w:hAnsi="Comic Sans MS"/>
-          <w:sz w:val="28"/>
-        </w:rPr>
-        <w:t>C# code updaten voor meerdere accounts voltooid, groepsleden aangestuurd vanwege afwezigheid groepsleider en Max’s code samengevoegd.</w:t>
-      </w:r>
-    </w:p>
-    <w:p>
-      <w:pPr>
-        <w:rPr>
-          <w:i/>
-          <w:u w:val="single"/>
-        </w:rPr>
-      </w:pPr>
-      <w:r>
-        <w:rPr>
-          <w:rFonts w:ascii="Comic Sans MS" w:hAnsi="Comic Sans MS" w:cs="Arial"/>
-          <w:sz w:val="28"/>
-        </w:rPr>
-        <w:t>19-05-2017</w:t>
-      </w:r>
-      <w:r>
-        <w:rPr>
-          <w:rFonts w:ascii="Comic Sans MS" w:hAnsi="Comic Sans MS" w:cs="Arial"/>
-          <w:sz w:val="28"/>
-        </w:rPr>
-        <w:t xml:space="preserve"> </w:t>
-      </w:r>
-      <w:r>
-        <w:rPr>
-          <w:rFonts w:ascii="Comic Sans MS" w:hAnsi="Comic Sans MS" w:cs="Arial"/>
-          <w:sz w:val="28"/>
-        </w:rPr>
-        <w:t xml:space="preserve">Comments toegevoed, met Max overlegd over de code en </w:t>
-      </w:r>
-      <w:r>
-        <w:rPr>
-          <w:rFonts w:ascii="Comic Sans MS" w:hAnsi="Comic Sans MS"/>
-          <w:sz w:val="28"/>
-        </w:rPr>
-        <w:t>groepsleden aangestuurd vanwege afwezigheid groepsleider.</w:t>
-      </w:r>
-    </w:p>
-    <w:p>
-      <w:pPr>
-        <w:rPr>
-          <w:i/>
-          <w:u w:val="single"/>
-        </w:rPr>
-      </w:pPr>
-      <w:r>
-        <w:rPr>
-          <w:rFonts w:ascii="Comic Sans MS" w:hAnsi="Comic Sans MS"/>
-          <w:i/>
-          <w:sz w:val="28"/>
-          <w:u w:val="single"/>
-        </w:rPr>
-        <w:t>Week 5:</w:t>
-      </w:r>
-    </w:p>
-    <w:p>
-      <w:pPr>
-        <w:rPr>
-          <w:i/>
-          <w:u w:val="single"/>
-        </w:rPr>
-      </w:pPr>
-      <w:r>
-        <w:rPr>
-          <w:rFonts w:ascii="Comic Sans MS" w:hAnsi="Comic Sans MS"/>
-          <w:i/>
-          <w:sz w:val="28"/>
-          <w:u w:val="single"/>
-        </w:rPr>
-        <w:t>Week 6:</w:t>
-      </w:r>
-    </w:p>
-    <w:p>
-      <w:pPr>
-        <w:rPr>
-          <w:rFonts w:ascii="Comic Sans MS" w:hAnsi="Comic Sans MS"/>
-          <w:i/>
-          <w:sz w:val="28"/>
-          <w:u w:val="single"/>
-        </w:rPr>
-      </w:pPr>
-      <w:r>
-        <w:rPr>
-          <w:rFonts w:ascii="Comic Sans MS" w:hAnsi="Comic Sans MS"/>
-          <w:i/>
-          <w:sz w:val="28"/>
-          <w:u w:val="single"/>
-        </w:rPr>
-        <w:t xml:space="preserve">Week 7: </w:t>
-      </w:r>
-    </w:p>
-    <w:p>
-      <w:pPr>
-        <w:rPr>
-          <w:rFonts w:ascii="Comic Sans MS" w:hAnsi="Comic Sans MS"/>
-          <w:i/>
-          <w:sz w:val="28"/>
-          <w:u w:val="single"/>
-        </w:rPr>
-      </w:pPr>
-      <w:r>
-        <w:rPr>
-          <w:rFonts w:ascii="Comic Sans MS" w:hAnsi="Comic Sans MS"/>
-          <w:i/>
-          <w:sz w:val="28"/>
-          <w:u w:val="single"/>
-        </w:rPr>
-        <w:t xml:space="preserve">Week 8: </w:t>
-      </w:r>
+      </w:pPr>
     </w:p>
     <w:p>
       <w:pPr>
@@ -2377,33 +3683,92 @@
     <w:p>
       <w:pPr>
         <w:rPr>
-          <w:rFonts w:ascii="Comic Sans MS" w:hAnsi="Comic Sans MS"/>
-          <w:i/>
-          <w:sz w:val="28"/>
-          <w:u w:val="single"/>
-        </w:rPr>
-      </w:pPr>
-      <w:r>
-        <w:rPr>
           <w:rFonts w:ascii="Berlin Sans FB" w:hAnsi="Berlin Sans FB"/>
           <w:sz w:val="36"/>
         </w:rPr>
+      </w:pPr>
+    </w:p>
+    <w:p>
+      <w:pPr>
+        <w:rPr>
+          <w:rFonts w:ascii="Berlin Sans FB" w:hAnsi="Berlin Sans FB"/>
+          <w:sz w:val="36"/>
+        </w:rPr>
+      </w:pPr>
+    </w:p>
+    <w:p>
+      <w:pPr>
+        <w:rPr>
+          <w:rFonts w:ascii="Berlin Sans FB" w:hAnsi="Berlin Sans FB"/>
+          <w:sz w:val="36"/>
+        </w:rPr>
+      </w:pPr>
+    </w:p>
+    <w:p>
+      <w:pPr>
+        <w:rPr>
+          <w:rFonts w:ascii="Berlin Sans FB" w:hAnsi="Berlin Sans FB"/>
+          <w:sz w:val="36"/>
+        </w:rPr>
+      </w:pPr>
+    </w:p>
+    <w:p>
+      <w:pPr>
+        <w:rPr>
+          <w:rFonts w:ascii="Berlin Sans FB" w:hAnsi="Berlin Sans FB"/>
+          <w:sz w:val="36"/>
+        </w:rPr>
+      </w:pPr>
+    </w:p>
+    <w:p>
+      <w:pPr>
+        <w:rPr>
+          <w:rFonts w:ascii="Berlin Sans FB" w:hAnsi="Berlin Sans FB"/>
+          <w:sz w:val="36"/>
+        </w:rPr>
+      </w:pPr>
+    </w:p>
+    <w:p>
+      <w:pPr>
+        <w:rPr>
+          <w:rFonts w:ascii="Berlin Sans FB" w:hAnsi="Berlin Sans FB"/>
+          <w:sz w:val="36"/>
+        </w:rPr>
+      </w:pPr>
+    </w:p>
+    <w:p>
+      <w:pPr>
+        <w:rPr>
+          <w:rFonts w:ascii="Berlin Sans FB" w:hAnsi="Berlin Sans FB"/>
+          <w:sz w:val="36"/>
+        </w:rPr>
+      </w:pPr>
+    </w:p>
+    <w:p>
+      <w:pPr>
+        <w:rPr>
+          <w:rFonts w:ascii="Berlin Sans FB" w:hAnsi="Berlin Sans FB"/>
+          <w:sz w:val="36"/>
+        </w:rPr>
+      </w:pPr>
+      <w:r>
+        <w:rPr>
+          <w:rFonts w:ascii="Berlin Sans FB" w:hAnsi="Berlin Sans FB"/>
+          <w:sz w:val="36"/>
+        </w:rPr>
         <w:lastRenderedPageBreak/>
-        <w:t>Remco:</w:t>
-      </w:r>
-    </w:p>
-    <w:p>
-      <w:pPr>
-        <w:rPr>
-          <w:rFonts w:ascii="Comic Sans MS" w:hAnsi="Comic Sans MS"/>
-          <w:i/>
-          <w:sz w:val="28"/>
-          <w:u w:val="single"/>
-        </w:rPr>
-      </w:pPr>
-      <w:r>
-        <w:rPr>
-          <w:rFonts w:ascii="Comic Sans MS" w:hAnsi="Comic Sans MS"/>
+        <w:t>Max:</w:t>
+      </w:r>
+    </w:p>
+    <w:p>
+      <w:pPr>
+        <w:rPr>
+          <w:rFonts w:ascii="Comic Sans MS" w:hAnsi="Comic Sans MS" w:cs="Arial"/>
+        </w:rPr>
+      </w:pPr>
+      <w:r>
+        <w:rPr>
+          <w:rFonts w:ascii="Comic Sans MS" w:hAnsi="Comic Sans MS" w:cs="Arial"/>
           <w:i/>
           <w:sz w:val="28"/>
           <w:u w:val="single"/>
@@ -2414,90 +3779,82 @@
     <w:p>
       <w:pPr>
         <w:rPr>
-          <w:rFonts w:ascii="Comic Sans MS" w:hAnsi="Comic Sans MS"/>
-          <w:sz w:val="28"/>
-        </w:rPr>
-      </w:pPr>
-      <w:r>
-        <w:rPr>
-          <w:rFonts w:ascii="Comic Sans MS" w:hAnsi="Comic Sans MS"/>
-          <w:sz w:val="28"/>
-        </w:rPr>
-        <w:t>18-04-2017 Contactenlijst gemaakt, conventies vastgelegd,</w:t>
-      </w:r>
-    </w:p>
-    <w:p>
-      <w:pPr>
-        <w:rPr>
-          <w:rFonts w:ascii="Comic Sans MS" w:hAnsi="Comic Sans MS"/>
-          <w:sz w:val="28"/>
-        </w:rPr>
-      </w:pPr>
-      <w:r>
-        <w:rPr>
-          <w:rFonts w:ascii="Comic Sans MS" w:hAnsi="Comic Sans MS"/>
-          <w:sz w:val="28"/>
-        </w:rPr>
-        <w:t>19-04-2017 Taakverdeling gemaakt.</w:t>
-      </w:r>
-    </w:p>
-    <w:p>
-      <w:pPr>
-        <w:rPr>
-          <w:rFonts w:ascii="Comic Sans MS" w:hAnsi="Comic Sans MS"/>
-          <w:sz w:val="28"/>
-        </w:rPr>
-      </w:pPr>
-      <w:r>
-        <w:rPr>
-          <w:rFonts w:ascii="Comic Sans MS" w:hAnsi="Comic Sans MS"/>
-          <w:sz w:val="28"/>
-        </w:rPr>
-        <w:t xml:space="preserve">20-04-2017 </w:t>
-      </w:r>
-      <w:r>
-        <w:rPr>
-          <w:rFonts w:ascii="Comic Sans MS" w:hAnsi="Comic Sans MS"/>
-          <w:sz w:val="28"/>
-        </w:rPr>
-        <w:t>Interview vragen bedacht.</w:t>
-      </w:r>
-    </w:p>
-    <w:p>
-      <w:pPr>
-        <w:rPr>
-          <w:rFonts w:ascii="Comic Sans MS" w:hAnsi="Comic Sans MS"/>
-          <w:b/>
-          <w:sz w:val="28"/>
-        </w:rPr>
-      </w:pPr>
-      <w:r>
-        <w:rPr>
-          <w:rFonts w:ascii="Comic Sans MS" w:hAnsi="Comic Sans MS"/>
-          <w:sz w:val="28"/>
-        </w:rPr>
-        <w:t>21-04-2017</w:t>
-      </w:r>
-      <w:r>
-        <w:rPr>
-          <w:rFonts w:ascii="Comic Sans MS" w:hAnsi="Comic Sans MS"/>
-          <w:sz w:val="28"/>
-        </w:rPr>
-        <w:t xml:space="preserve"> Begonnen acceptatie test en technische test c#.</w:t>
-      </w:r>
-    </w:p>
-    <w:p>
-      <w:pPr>
-        <w:rPr>
-          <w:rFonts w:ascii="Comic Sans MS" w:hAnsi="Comic Sans MS"/>
-          <w:i/>
-          <w:sz w:val="28"/>
-          <w:u w:val="single"/>
-        </w:rPr>
-      </w:pPr>
-      <w:r>
-        <w:rPr>
-          <w:rFonts w:ascii="Comic Sans MS" w:hAnsi="Comic Sans MS"/>
+          <w:rFonts w:ascii="Comic Sans MS" w:hAnsi="Comic Sans MS" w:cs="Arial"/>
+          <w:sz w:val="28"/>
+        </w:rPr>
+      </w:pPr>
+      <w:r>
+        <w:rPr>
+          <w:rFonts w:ascii="Comic Sans MS" w:hAnsi="Comic Sans MS" w:cs="Arial"/>
+          <w:sz w:val="28"/>
+        </w:rPr>
+        <w:t>18-04-2017 Bereikbaarheid lijst gemaakt.</w:t>
+      </w:r>
+    </w:p>
+    <w:p>
+      <w:pPr>
+        <w:rPr>
+          <w:rFonts w:ascii="Comic Sans MS" w:hAnsi="Comic Sans MS" w:cs="Arial"/>
+          <w:sz w:val="28"/>
+        </w:rPr>
+      </w:pPr>
+      <w:r>
+        <w:rPr>
+          <w:rFonts w:ascii="Comic Sans MS" w:hAnsi="Comic Sans MS" w:cs="Arial"/>
+          <w:sz w:val="28"/>
+        </w:rPr>
+        <w:t>19-04-2017 Planning in de maak.</w:t>
+      </w:r>
+    </w:p>
+    <w:p>
+      <w:pPr>
+        <w:rPr>
+          <w:rFonts w:ascii="Comic Sans MS" w:hAnsi="Comic Sans MS" w:cs="Arial"/>
+          <w:sz w:val="28"/>
+        </w:rPr>
+      </w:pPr>
+      <w:r>
+        <w:rPr>
+          <w:rFonts w:ascii="Comic Sans MS" w:hAnsi="Comic Sans MS" w:cs="Arial"/>
+          <w:sz w:val="28"/>
+        </w:rPr>
+        <w:t>20-04-2017 Interview vragen updaten, huisstijl updaten, planning af.</w:t>
+      </w:r>
+    </w:p>
+    <w:p>
+      <w:pPr>
+        <w:rPr>
+          <w:rFonts w:ascii="Comic Sans MS" w:hAnsi="Comic Sans MS"/>
+          <w:sz w:val="28"/>
+        </w:rPr>
+      </w:pPr>
+      <w:r>
+        <w:rPr>
+          <w:rFonts w:ascii="Comic Sans MS" w:hAnsi="Comic Sans MS"/>
+          <w:sz w:val="28"/>
+        </w:rPr>
+        <w:t>21-04-2017 T</w:t>
+      </w:r>
+      <w:r>
+        <w:rPr>
+          <w:rFonts w:ascii="Comic Sans MS" w:hAnsi="Comic Sans MS"/>
+          <w:sz w:val="28"/>
+        </w:rPr>
+        <w:t>echnische test voor c# gemaakt.</w:t>
+      </w:r>
+    </w:p>
+    <w:p>
+      <w:pPr>
+        <w:rPr>
+          <w:rFonts w:ascii="Comic Sans MS" w:hAnsi="Comic Sans MS" w:cs="Arial"/>
+          <w:i/>
+          <w:sz w:val="28"/>
+          <w:u w:val="single"/>
+        </w:rPr>
+      </w:pPr>
+      <w:r>
+        <w:rPr>
+          <w:rFonts w:ascii="Comic Sans MS" w:hAnsi="Comic Sans MS" w:cs="Arial"/>
           <w:i/>
           <w:sz w:val="28"/>
           <w:u w:val="single"/>
@@ -2508,45 +3865,59 @@
     <w:p>
       <w:pPr>
         <w:rPr>
-          <w:rFonts w:ascii="Comic Sans MS" w:hAnsi="Comic Sans MS"/>
-          <w:sz w:val="28"/>
-        </w:rPr>
-      </w:pPr>
-      <w:r>
-        <w:rPr>
-          <w:rFonts w:ascii="Comic Sans MS" w:hAnsi="Comic Sans MS"/>
-          <w:sz w:val="28"/>
-        </w:rPr>
-        <w:t xml:space="preserve">1-05-2017 </w:t>
-      </w:r>
-      <w:r>
-        <w:rPr>
-          <w:rFonts w:ascii="Comic Sans MS" w:hAnsi="Comic Sans MS"/>
-          <w:sz w:val="28"/>
-        </w:rPr>
-        <w:t>Begonnen aan functioneel ontwerp C#.</w:t>
-      </w:r>
-    </w:p>
-    <w:p>
-      <w:pPr>
-        <w:rPr>
-          <w:rFonts w:ascii="Comic Sans MS" w:hAnsi="Comic Sans MS"/>
-          <w:sz w:val="28"/>
-        </w:rPr>
-      </w:pPr>
-      <w:r>
-        <w:rPr>
-          <w:rFonts w:ascii="Comic Sans MS" w:hAnsi="Comic Sans MS"/>
-          <w:sz w:val="28"/>
-        </w:rPr>
-        <w:t xml:space="preserve">2-05-2017 </w:t>
-      </w:r>
-      <w:r>
-        <w:rPr>
-          <w:rFonts w:ascii="Comic Sans MS" w:hAnsi="Comic Sans MS"/>
-          <w:sz w:val="28"/>
-        </w:rPr>
-        <w:t>Functioneel ontwerp afgemaakt.</w:t>
+          <w:rFonts w:ascii="Comic Sans MS" w:hAnsi="Comic Sans MS" w:cs="Arial"/>
+          <w:sz w:val="28"/>
+        </w:rPr>
+      </w:pPr>
+      <w:r>
+        <w:rPr>
+          <w:rFonts w:ascii="Comic Sans MS" w:hAnsi="Comic Sans MS" w:cs="Arial"/>
+          <w:sz w:val="28"/>
+        </w:rPr>
+        <w:t>01-05-2017 A</w:t>
+      </w:r>
+      <w:r>
+        <w:rPr>
+          <w:rFonts w:ascii="Comic Sans MS" w:hAnsi="Comic Sans MS" w:cs="Arial"/>
+          <w:sz w:val="28"/>
+        </w:rPr>
+        <w:t>cceptatie test voor c# gemaakt, functionele test c# gemaakt</w:t>
+      </w:r>
+      <w:r>
+        <w:rPr>
+          <w:rFonts w:ascii="Comic Sans MS" w:hAnsi="Comic Sans MS" w:cs="Arial"/>
+          <w:sz w:val="28"/>
+        </w:rPr>
+        <w:t>.</w:t>
+      </w:r>
+    </w:p>
+    <w:p>
+      <w:pPr>
+        <w:rPr>
+          <w:rFonts w:ascii="Comic Sans MS" w:hAnsi="Comic Sans MS" w:cs="Arial"/>
+          <w:sz w:val="28"/>
+        </w:rPr>
+      </w:pPr>
+      <w:r>
+        <w:rPr>
+          <w:rFonts w:ascii="Comic Sans MS" w:hAnsi="Comic Sans MS" w:cs="Arial"/>
+          <w:sz w:val="28"/>
+        </w:rPr>
+        <w:t>02-05-2017 T</w:t>
+      </w:r>
+      <w:r>
+        <w:rPr>
+          <w:rFonts w:ascii="Comic Sans MS" w:hAnsi="Comic Sans MS" w:cs="Arial"/>
+          <w:sz w:val="28"/>
+        </w:rPr>
+        <w:t>echnisch ontwerp gemaakt, technische test c</w:t>
+      </w:r>
+      <w:r>
+        <w:rPr>
+          <w:rFonts w:ascii="Comic Sans MS" w:hAnsi="Comic Sans MS" w:cs="Arial"/>
+          <w:sz w:val="28"/>
+        </w:rPr>
+        <w:t>#, flowchart flow van programma.</w:t>
       </w:r>
     </w:p>
     <w:p>
@@ -2568,7 +3939,21 @@
           <w:rFonts w:ascii="Comic Sans MS" w:hAnsi="Comic Sans MS"/>
           <w:sz w:val="28"/>
         </w:rPr>
-        <w:t>Afwezig.</w:t>
+        <w:t xml:space="preserve">C# in de maak, eisen opdrachtgever toegevoegd, </w:t>
+      </w:r>
+      <w:r>
+        <w:rPr>
+          <w:rFonts w:ascii="Comic Sans MS" w:hAnsi="Comic Sans MS"/>
+          <w:sz w:val="28"/>
+        </w:rPr>
+        <w:t>CSV-gedeelte</w:t>
+      </w:r>
+      <w:r>
+        <w:rPr>
+          <w:rFonts w:ascii="Comic Sans MS" w:hAnsi="Comic Sans MS"/>
+          <w:sz w:val="28"/>
+        </w:rPr>
+        <w:t xml:space="preserve"> gemaakt.</w:t>
       </w:r>
     </w:p>
     <w:p>
@@ -2590,36 +3975,35 @@
           <w:rFonts w:ascii="Comic Sans MS" w:hAnsi="Comic Sans MS"/>
           <w:sz w:val="28"/>
         </w:rPr>
-        <w:t>Afwezig.</w:t>
-      </w:r>
-    </w:p>
-    <w:p>
-      <w:pPr>
-        <w:rPr>
-          <w:rFonts w:ascii="Comic Sans MS" w:hAnsi="Comic Sans MS"/>
-          <w:sz w:val="28"/>
-        </w:rPr>
-      </w:pPr>
-      <w:r>
-        <w:rPr>
-          <w:rFonts w:ascii="Comic Sans MS" w:hAnsi="Comic Sans MS"/>
-          <w:sz w:val="28"/>
-        </w:rPr>
-        <w:t>5-05-2017 Aan logo gewerkt.</w:t>
-      </w:r>
-    </w:p>
-    <w:p>
-      <w:pPr>
-        <w:rPr>
-          <w:rFonts w:ascii="Comic Sans MS" w:hAnsi="Comic Sans MS"/>
-          <w:i/>
-          <w:sz w:val="28"/>
-          <w:u w:val="single"/>
-        </w:rPr>
-      </w:pPr>
-      <w:r>
-        <w:rPr>
-          <w:rFonts w:ascii="Comic Sans MS" w:hAnsi="Comic Sans MS"/>
+        <w:t xml:space="preserve">C# in de maak, </w:t>
+      </w:r>
+      <w:r>
+        <w:rPr>
+          <w:rFonts w:ascii="Comic Sans MS" w:hAnsi="Comic Sans MS"/>
+          <w:sz w:val="28"/>
+        </w:rPr>
+        <w:t>CSV-gedeelte</w:t>
+      </w:r>
+      <w:r>
+        <w:rPr>
+          <w:rFonts w:ascii="Comic Sans MS" w:hAnsi="Comic Sans MS"/>
+          <w:sz w:val="28"/>
+        </w:rPr>
+        <w:t xml:space="preserve"> gemaakt.</w:t>
+      </w:r>
+    </w:p>
+    <w:p>
+      <w:pPr>
+        <w:rPr>
+          <w:rFonts w:ascii="Comic Sans MS" w:hAnsi="Comic Sans MS" w:cs="Arial"/>
+          <w:i/>
+          <w:sz w:val="28"/>
+          <w:u w:val="single"/>
+        </w:rPr>
+      </w:pPr>
+      <w:r>
+        <w:rPr>
+          <w:rFonts w:ascii="Comic Sans MS" w:hAnsi="Comic Sans MS" w:cs="Arial"/>
           <w:i/>
           <w:sz w:val="28"/>
           <w:u w:val="single"/>
@@ -2639,7 +4023,92 @@
           <w:rFonts w:ascii="Comic Sans MS" w:hAnsi="Comic Sans MS" w:cs="Arial"/>
           <w:sz w:val="28"/>
         </w:rPr>
-        <w:t>08-05-2017</w:t>
+        <w:t xml:space="preserve">08-05-2017 C# </w:t>
+      </w:r>
+      <w:proofErr w:type="spellStart"/>
+      <w:r>
+        <w:rPr>
+          <w:rFonts w:ascii="Comic Sans MS" w:hAnsi="Comic Sans MS" w:cs="Arial"/>
+          <w:sz w:val="28"/>
+        </w:rPr>
+        <w:t>edit</w:t>
+      </w:r>
+      <w:proofErr w:type="spellEnd"/>
+      <w:r>
+        <w:rPr>
+          <w:rFonts w:ascii="Comic Sans MS" w:hAnsi="Comic Sans MS" w:cs="Arial"/>
+          <w:sz w:val="28"/>
+        </w:rPr>
+        <w:t xml:space="preserve"> knop afgemaakt.</w:t>
+      </w:r>
+    </w:p>
+    <w:p>
+      <w:pPr>
+        <w:rPr>
+          <w:rFonts w:ascii="Comic Sans MS" w:hAnsi="Comic Sans MS" w:cs="Arial"/>
+          <w:sz w:val="28"/>
+        </w:rPr>
+      </w:pPr>
+      <w:r>
+        <w:rPr>
+          <w:rFonts w:ascii="Comic Sans MS" w:hAnsi="Comic Sans MS" w:cs="Arial"/>
+          <w:sz w:val="28"/>
+        </w:rPr>
+        <w:t>09-05-2017</w:t>
+      </w:r>
+      <w:r>
+        <w:rPr>
+          <w:rFonts w:ascii="Comic Sans MS" w:hAnsi="Comic Sans MS" w:cs="Arial"/>
+          <w:sz w:val="28"/>
+        </w:rPr>
+        <w:t xml:space="preserve"> C# </w:t>
+      </w:r>
+      <w:proofErr w:type="spellStart"/>
+      <w:r>
+        <w:rPr>
+          <w:rFonts w:ascii="Comic Sans MS" w:hAnsi="Comic Sans MS" w:cs="Arial"/>
+          <w:sz w:val="28"/>
+        </w:rPr>
+        <w:t>edit</w:t>
+      </w:r>
+      <w:proofErr w:type="spellEnd"/>
+      <w:r>
+        <w:rPr>
+          <w:rFonts w:ascii="Comic Sans MS" w:hAnsi="Comic Sans MS" w:cs="Arial"/>
+          <w:sz w:val="28"/>
+        </w:rPr>
+        <w:t xml:space="preserve"> knop en </w:t>
+      </w:r>
+      <w:proofErr w:type="spellStart"/>
+      <w:r>
+        <w:rPr>
+          <w:rFonts w:ascii="Comic Sans MS" w:hAnsi="Comic Sans MS" w:cs="Arial"/>
+          <w:sz w:val="28"/>
+        </w:rPr>
+        <w:t>clear</w:t>
+      </w:r>
+      <w:proofErr w:type="spellEnd"/>
+      <w:r>
+        <w:rPr>
+          <w:rFonts w:ascii="Comic Sans MS" w:hAnsi="Comic Sans MS" w:cs="Arial"/>
+          <w:sz w:val="28"/>
+        </w:rPr>
+        <w:t xml:space="preserve"> knop afgemaakt. Btw: alles bijna vernachelt ^^.</w:t>
+      </w:r>
+    </w:p>
+    <w:p>
+      <w:pPr>
+        <w:rPr>
+          <w:rFonts w:ascii="Comic Sans MS" w:hAnsi="Comic Sans MS" w:cs="Arial"/>
+          <w:sz w:val="28"/>
+        </w:rPr>
+      </w:pPr>
+      <w:r>
+        <w:rPr>
+          <w:rFonts w:ascii="Comic Sans MS" w:hAnsi="Comic Sans MS" w:cs="Arial"/>
+          <w:sz w:val="28"/>
+        </w:rPr>
+        <w:t>10-05-2017</w:t>
       </w:r>
       <w:r>
         <w:rPr>
@@ -2648,55 +4117,201 @@
         </w:rPr>
         <w:t xml:space="preserve"> </w:t>
       </w:r>
-      <w:r>
-        <w:rPr>
-          <w:rFonts w:ascii="Comic Sans MS" w:hAnsi="Comic Sans MS" w:cs="Arial"/>
-          <w:sz w:val="28"/>
-        </w:rPr>
-        <w:t>Samen met Y</w:t>
-      </w:r>
-      <w:r>
-        <w:rPr>
-          <w:rFonts w:ascii="Comic Sans MS" w:hAnsi="Comic Sans MS" w:cs="Arial"/>
-          <w:sz w:val="28"/>
-        </w:rPr>
-        <w:t>oussef aan clear prediction knop c# gewerkt</w:t>
-      </w:r>
-      <w:r>
-        <w:rPr>
-          <w:rFonts w:ascii="Comic Sans MS" w:hAnsi="Comic Sans MS" w:cs="Arial"/>
-          <w:sz w:val="28"/>
-        </w:rPr>
-        <w:t>, Max geholpen/ondersteund.</w:t>
-      </w:r>
-    </w:p>
-    <w:p>
-      <w:pPr>
-        <w:rPr>
-          <w:rFonts w:ascii="Comic Sans MS" w:hAnsi="Comic Sans MS" w:cs="Arial"/>
-          <w:sz w:val="28"/>
-        </w:rPr>
-      </w:pPr>
-      <w:r>
-        <w:rPr>
-          <w:rFonts w:ascii="Comic Sans MS" w:hAnsi="Comic Sans MS" w:cs="Arial"/>
-          <w:sz w:val="28"/>
-        </w:rPr>
-        <w:t>09-05-2017</w:t>
-      </w:r>
-      <w:r>
-        <w:rPr>
-          <w:rFonts w:ascii="Comic Sans MS" w:hAnsi="Comic Sans MS" w:cs="Arial"/>
-          <w:sz w:val="28"/>
-        </w:rPr>
-        <w:t xml:space="preserve"> A</w:t>
-      </w:r>
-      <w:r>
-        <w:rPr>
-          <w:rFonts w:ascii="Comic Sans MS" w:hAnsi="Comic Sans MS" w:cs="Arial"/>
-          <w:sz w:val="28"/>
-        </w:rPr>
-        <w:t>an website gewerkt</w:t>
+      <w:proofErr w:type="spellStart"/>
+      <w:r>
+        <w:rPr>
+          <w:rFonts w:ascii="Comic Sans MS" w:hAnsi="Comic Sans MS" w:cs="Arial"/>
+          <w:sz w:val="28"/>
+        </w:rPr>
+        <w:t>Edit</w:t>
+      </w:r>
+      <w:proofErr w:type="spellEnd"/>
+      <w:r>
+        <w:rPr>
+          <w:rFonts w:ascii="Comic Sans MS" w:hAnsi="Comic Sans MS" w:cs="Arial"/>
+          <w:sz w:val="28"/>
+        </w:rPr>
+        <w:t xml:space="preserve"> knop en </w:t>
+      </w:r>
+      <w:proofErr w:type="spellStart"/>
+      <w:r>
+        <w:rPr>
+          <w:rFonts w:ascii="Comic Sans MS" w:hAnsi="Comic Sans MS" w:cs="Arial"/>
+          <w:sz w:val="28"/>
+        </w:rPr>
+        <w:t>clear</w:t>
+      </w:r>
+      <w:proofErr w:type="spellEnd"/>
+      <w:r>
+        <w:rPr>
+          <w:rFonts w:ascii="Comic Sans MS" w:hAnsi="Comic Sans MS" w:cs="Arial"/>
+          <w:sz w:val="28"/>
+        </w:rPr>
+        <w:t xml:space="preserve"> knop afgemaakt. Btw: alles bijna vernachelt ^^.</w:t>
+      </w:r>
+    </w:p>
+    <w:p>
+      <w:pPr>
+        <w:rPr>
+          <w:rFonts w:ascii="Comic Sans MS" w:hAnsi="Comic Sans MS" w:cs="Arial"/>
+          <w:sz w:val="28"/>
+        </w:rPr>
+      </w:pPr>
+      <w:r>
+        <w:rPr>
+          <w:rFonts w:ascii="Comic Sans MS" w:hAnsi="Comic Sans MS" w:cs="Arial"/>
+          <w:sz w:val="28"/>
+        </w:rPr>
+        <w:t xml:space="preserve">11-05-2017 </w:t>
+      </w:r>
+      <w:r>
+        <w:rPr>
+          <w:rFonts w:ascii="Comic Sans MS" w:hAnsi="Comic Sans MS" w:cs="Arial"/>
+          <w:sz w:val="28"/>
+        </w:rPr>
+        <w:t xml:space="preserve">Youssef geholpen met de </w:t>
+      </w:r>
+      <w:proofErr w:type="spellStart"/>
+      <w:r>
+        <w:rPr>
+          <w:rFonts w:ascii="Comic Sans MS" w:hAnsi="Comic Sans MS" w:cs="Arial"/>
+          <w:sz w:val="28"/>
+        </w:rPr>
+        <w:t>messagebox</w:t>
+      </w:r>
+      <w:proofErr w:type="spellEnd"/>
+      <w:r>
+        <w:rPr>
+          <w:rFonts w:ascii="Comic Sans MS" w:hAnsi="Comic Sans MS" w:cs="Arial"/>
+          <w:sz w:val="28"/>
+        </w:rPr>
+        <w:t>, geholpen met register.</w:t>
+      </w:r>
+    </w:p>
+    <w:p>
+      <w:pPr>
+        <w:rPr>
+          <w:rFonts w:ascii="Comic Sans MS" w:hAnsi="Comic Sans MS" w:cs="Arial"/>
+        </w:rPr>
+      </w:pPr>
+      <w:r>
+        <w:rPr>
+          <w:rFonts w:ascii="Comic Sans MS" w:hAnsi="Comic Sans MS" w:cs="Arial"/>
+          <w:sz w:val="28"/>
+        </w:rPr>
+        <w:t>12-05-2017</w:t>
+      </w:r>
+      <w:r>
+        <w:rPr>
+          <w:rFonts w:ascii="Comic Sans MS" w:hAnsi="Comic Sans MS" w:cs="Arial"/>
+          <w:sz w:val="28"/>
+        </w:rPr>
+        <w:t xml:space="preserve"> Input </w:t>
+      </w:r>
+      <w:proofErr w:type="spellStart"/>
+      <w:r>
+        <w:rPr>
+          <w:rFonts w:ascii="Comic Sans MS" w:hAnsi="Comic Sans MS" w:cs="Arial"/>
+          <w:sz w:val="28"/>
+        </w:rPr>
+        <w:t>boxes</w:t>
+      </w:r>
+      <w:proofErr w:type="spellEnd"/>
+      <w:r>
+        <w:rPr>
+          <w:rFonts w:ascii="Comic Sans MS" w:hAnsi="Comic Sans MS" w:cs="Arial"/>
+          <w:sz w:val="28"/>
+        </w:rPr>
+        <w:t xml:space="preserve"> gewijzigd naar </w:t>
+      </w:r>
+      <w:proofErr w:type="spellStart"/>
+      <w:r>
+        <w:rPr>
+          <w:rFonts w:ascii="Comic Sans MS" w:hAnsi="Comic Sans MS" w:cs="Arial"/>
+          <w:sz w:val="28"/>
+        </w:rPr>
+        <w:t>numericupdowns</w:t>
+      </w:r>
+      <w:proofErr w:type="spellEnd"/>
+      <w:r>
+        <w:rPr>
+          <w:rFonts w:ascii="Comic Sans MS" w:hAnsi="Comic Sans MS" w:cs="Arial"/>
+          <w:sz w:val="28"/>
+        </w:rPr>
+        <w:t xml:space="preserve">, database aangepast in C# en </w:t>
+      </w:r>
+      <w:proofErr w:type="spellStart"/>
+      <w:r>
+        <w:rPr>
+          <w:rFonts w:ascii="Comic Sans MS" w:hAnsi="Comic Sans MS" w:cs="Arial"/>
+          <w:sz w:val="28"/>
+        </w:rPr>
+        <w:t>edit</w:t>
+      </w:r>
+      <w:proofErr w:type="spellEnd"/>
+      <w:r>
+        <w:rPr>
+          <w:rFonts w:ascii="Comic Sans MS" w:hAnsi="Comic Sans MS" w:cs="Arial"/>
+          <w:sz w:val="28"/>
+        </w:rPr>
+        <w:t xml:space="preserve"> </w:t>
+      </w:r>
+      <w:proofErr w:type="spellStart"/>
+      <w:r>
+        <w:rPr>
+          <w:rFonts w:ascii="Comic Sans MS" w:hAnsi="Comic Sans MS" w:cs="Arial"/>
+          <w:sz w:val="28"/>
+        </w:rPr>
+        <w:t>predition</w:t>
+      </w:r>
+      <w:proofErr w:type="spellEnd"/>
+      <w:r>
+        <w:rPr>
+          <w:rFonts w:ascii="Comic Sans MS" w:hAnsi="Comic Sans MS" w:cs="Arial"/>
+          <w:sz w:val="28"/>
+        </w:rPr>
+        <w:t xml:space="preserve"> gewijzigd.</w:t>
+      </w:r>
+    </w:p>
+    <w:p>
+      <w:pPr>
+        <w:rPr>
+          <w:rFonts w:ascii="Comic Sans MS" w:hAnsi="Comic Sans MS" w:cs="Arial"/>
+          <w:i/>
+          <w:sz w:val="28"/>
+          <w:u w:val="single"/>
+        </w:rPr>
+      </w:pPr>
+      <w:r>
+        <w:rPr>
+          <w:rFonts w:ascii="Comic Sans MS" w:hAnsi="Comic Sans MS" w:cs="Arial"/>
+          <w:i/>
+          <w:sz w:val="28"/>
+          <w:u w:val="single"/>
+        </w:rPr>
+        <w:t>Week 4:</w:t>
+      </w:r>
+    </w:p>
+    <w:p>
+      <w:pPr>
+        <w:rPr>
+          <w:rFonts w:ascii="Comic Sans MS" w:hAnsi="Comic Sans MS" w:cs="Arial"/>
+          <w:sz w:val="28"/>
+        </w:rPr>
+      </w:pPr>
+      <w:r>
+        <w:rPr>
+          <w:rFonts w:ascii="Comic Sans MS" w:hAnsi="Comic Sans MS" w:cs="Arial"/>
+          <w:sz w:val="28"/>
+        </w:rPr>
+        <w:t>15-05-2017</w:t>
+      </w:r>
+      <w:r>
+        <w:rPr>
+          <w:rFonts w:ascii="Comic Sans MS" w:hAnsi="Comic Sans MS" w:cs="Arial"/>
+          <w:sz w:val="28"/>
+        </w:rPr>
+        <w:t xml:space="preserve"> PHP export + meer</w:t>
       </w:r>
       <w:r>
         <w:rPr>
@@ -2709,34 +4324,35 @@
     <w:p>
       <w:pPr>
         <w:rPr>
-          <w:rFonts w:ascii="Comic Sans MS" w:hAnsi="Comic Sans MS"/>
-          <w:sz w:val="28"/>
-        </w:rPr>
-      </w:pPr>
-      <w:r>
-        <w:rPr>
-          <w:rFonts w:ascii="Comic Sans MS" w:hAnsi="Comic Sans MS"/>
-          <w:sz w:val="28"/>
-        </w:rPr>
-        <w:t>10-05-2017</w:t>
-      </w:r>
-      <w:r>
-        <w:rPr>
-          <w:rFonts w:ascii="Comic Sans MS" w:hAnsi="Comic Sans MS"/>
-          <w:sz w:val="28"/>
-        </w:rPr>
-        <w:t xml:space="preserve"> A</w:t>
-      </w:r>
-      <w:r>
-        <w:rPr>
-          <w:rFonts w:ascii="Comic Sans MS" w:hAnsi="Comic Sans MS"/>
-          <w:sz w:val="28"/>
-        </w:rPr>
-        <w:t>an de team lijst gewerkt dat de teams worden weergegeven</w:t>
-      </w:r>
-      <w:r>
-        <w:rPr>
-          <w:rFonts w:ascii="Comic Sans MS" w:hAnsi="Comic Sans MS"/>
+          <w:rFonts w:ascii="Comic Sans MS" w:hAnsi="Comic Sans MS" w:cs="Arial"/>
+          <w:sz w:val="28"/>
+        </w:rPr>
+      </w:pPr>
+      <w:r>
+        <w:rPr>
+          <w:rFonts w:ascii="Comic Sans MS" w:hAnsi="Comic Sans MS" w:cs="Arial"/>
+          <w:sz w:val="28"/>
+        </w:rPr>
+        <w:lastRenderedPageBreak/>
+        <w:t>16-05-2017</w:t>
+      </w:r>
+      <w:r>
+        <w:rPr>
+          <w:rFonts w:ascii="Comic Sans MS" w:hAnsi="Comic Sans MS" w:cs="Arial"/>
+          <w:sz w:val="28"/>
+        </w:rPr>
+        <w:t xml:space="preserve"> </w:t>
+      </w:r>
+      <w:r>
+        <w:rPr>
+          <w:rFonts w:ascii="Comic Sans MS" w:hAnsi="Comic Sans MS" w:cs="Arial"/>
+          <w:sz w:val="28"/>
+        </w:rPr>
+        <w:t>PHP export + meer</w:t>
+      </w:r>
+      <w:r>
+        <w:rPr>
+          <w:rFonts w:ascii="Comic Sans MS" w:hAnsi="Comic Sans MS" w:cs="Arial"/>
           <w:sz w:val="28"/>
         </w:rPr>
         <w:t>.</w:t>
@@ -2745,34 +4361,34 @@
     <w:p>
       <w:pPr>
         <w:rPr>
-          <w:rFonts w:ascii="Comic Sans MS" w:hAnsi="Comic Sans MS"/>
-          <w:sz w:val="28"/>
-        </w:rPr>
-      </w:pPr>
-      <w:r>
-        <w:rPr>
-          <w:rFonts w:ascii="Comic Sans MS" w:hAnsi="Comic Sans MS"/>
-          <w:sz w:val="28"/>
-        </w:rPr>
-        <w:t>11-05-2017</w:t>
-      </w:r>
-      <w:r>
-        <w:rPr>
-          <w:rFonts w:ascii="Comic Sans MS" w:hAnsi="Comic Sans MS"/>
-          <w:sz w:val="28"/>
-        </w:rPr>
-        <w:t xml:space="preserve"> W</w:t>
-      </w:r>
-      <w:r>
-        <w:rPr>
-          <w:rFonts w:ascii="Comic Sans MS" w:hAnsi="Comic Sans MS"/>
-          <w:sz w:val="28"/>
-        </w:rPr>
-        <w:t>at dingen aangepast in de css en begin gemaakt aan de play-off weergave</w:t>
-      </w:r>
-      <w:r>
-        <w:rPr>
-          <w:rFonts w:ascii="Comic Sans MS" w:hAnsi="Comic Sans MS"/>
+          <w:rFonts w:ascii="Comic Sans MS" w:hAnsi="Comic Sans MS" w:cs="Arial"/>
+          <w:sz w:val="28"/>
+        </w:rPr>
+      </w:pPr>
+      <w:r>
+        <w:rPr>
+          <w:rFonts w:ascii="Comic Sans MS" w:hAnsi="Comic Sans MS" w:cs="Arial"/>
+          <w:sz w:val="28"/>
+        </w:rPr>
+        <w:t>17-05-2017</w:t>
+      </w:r>
+      <w:r>
+        <w:rPr>
+          <w:rFonts w:ascii="Comic Sans MS" w:hAnsi="Comic Sans MS" w:cs="Arial"/>
+          <w:sz w:val="28"/>
+        </w:rPr>
+        <w:t xml:space="preserve"> </w:t>
+      </w:r>
+      <w:r>
+        <w:rPr>
+          <w:rFonts w:ascii="Comic Sans MS" w:hAnsi="Comic Sans MS" w:cs="Arial"/>
+          <w:sz w:val="28"/>
+        </w:rPr>
+        <w:t>PHP export + meer</w:t>
+      </w:r>
+      <w:r>
+        <w:rPr>
+          <w:rFonts w:ascii="Comic Sans MS" w:hAnsi="Comic Sans MS" w:cs="Arial"/>
           <w:sz w:val="28"/>
         </w:rPr>
         <w:t>.</w:t>
@@ -2781,177 +4397,6 @@
     <w:p>
       <w:pPr>
         <w:rPr>
-          <w:rFonts w:ascii="Comic Sans MS" w:hAnsi="Comic Sans MS"/>
-          <w:sz w:val="28"/>
-        </w:rPr>
-      </w:pPr>
-      <w:r>
-        <w:rPr>
-          <w:rFonts w:ascii="Comic Sans MS" w:hAnsi="Comic Sans MS"/>
-          <w:sz w:val="28"/>
-        </w:rPr>
-        <w:t xml:space="preserve">12-05-2017 </w:t>
-      </w:r>
-      <w:r>
-        <w:rPr>
-          <w:rFonts w:ascii="Comic Sans MS" w:hAnsi="Comic Sans MS"/>
-          <w:sz w:val="28"/>
-        </w:rPr>
-        <w:t>P</w:t>
-      </w:r>
-      <w:r>
-        <w:rPr>
-          <w:rFonts w:ascii="Comic Sans MS" w:hAnsi="Comic Sans MS"/>
-          <w:sz w:val="28"/>
-        </w:rPr>
-        <w:t>lay-off weergave afgemaakt en begin gemaakt aan de poule weergave</w:t>
-      </w:r>
-      <w:r>
-        <w:rPr>
-          <w:rFonts w:ascii="Comic Sans MS" w:hAnsi="Comic Sans MS"/>
-          <w:sz w:val="28"/>
-        </w:rPr>
-        <w:t>.</w:t>
-      </w:r>
-    </w:p>
-    <w:p>
-      <w:pPr>
-        <w:rPr>
-          <w:rFonts w:ascii="Comic Sans MS" w:hAnsi="Comic Sans MS"/>
-          <w:i/>
-          <w:sz w:val="28"/>
-          <w:u w:val="single"/>
-        </w:rPr>
-      </w:pPr>
-      <w:r>
-        <w:rPr>
-          <w:rFonts w:ascii="Comic Sans MS" w:hAnsi="Comic Sans MS"/>
-          <w:i/>
-          <w:sz w:val="28"/>
-          <w:u w:val="single"/>
-        </w:rPr>
-        <w:t>Week 4:</w:t>
-      </w:r>
-    </w:p>
-    <w:p>
-      <w:pPr>
-        <w:rPr>
-          <w:rFonts w:ascii="Comic Sans MS" w:hAnsi="Comic Sans MS"/>
-          <w:sz w:val="28"/>
-        </w:rPr>
-      </w:pPr>
-      <w:r>
-        <w:rPr>
-          <w:rFonts w:ascii="Comic Sans MS" w:hAnsi="Comic Sans MS"/>
-          <w:sz w:val="28"/>
-        </w:rPr>
-        <w:t>15-05-2017</w:t>
-      </w:r>
-      <w:r>
-        <w:rPr>
-          <w:rFonts w:ascii="Comic Sans MS" w:hAnsi="Comic Sans MS"/>
-          <w:sz w:val="28"/>
-        </w:rPr>
-        <w:t xml:space="preserve"> P</w:t>
-      </w:r>
-      <w:r>
-        <w:rPr>
-          <w:rFonts w:ascii="Comic Sans MS" w:hAnsi="Comic Sans MS"/>
-          <w:sz w:val="28"/>
-        </w:rPr>
-        <w:t xml:space="preserve">oule tables toegevoegd </w:t>
-      </w:r>
-      <w:r>
-        <w:rPr>
-          <w:rFonts w:ascii="Comic Sans MS" w:hAnsi="Comic Sans MS"/>
-          <w:sz w:val="28"/>
-        </w:rPr>
-        <w:t>PHP</w:t>
-      </w:r>
-      <w:r>
-        <w:rPr>
-          <w:rFonts w:ascii="Comic Sans MS" w:hAnsi="Comic Sans MS"/>
-          <w:sz w:val="28"/>
-        </w:rPr>
-        <w:t>.</w:t>
-      </w:r>
-    </w:p>
-    <w:p>
-      <w:pPr>
-        <w:rPr>
-          <w:rFonts w:ascii="Comic Sans MS" w:hAnsi="Comic Sans MS" w:cs="Arial"/>
-          <w:sz w:val="28"/>
-        </w:rPr>
-      </w:pPr>
-      <w:r>
-        <w:rPr>
-          <w:rFonts w:ascii="Comic Sans MS" w:hAnsi="Comic Sans MS" w:cs="Arial"/>
-          <w:sz w:val="28"/>
-        </w:rPr>
-        <w:t>16-05-2017</w:t>
-      </w:r>
-      <w:r>
-        <w:rPr>
-          <w:rFonts w:ascii="Comic Sans MS" w:hAnsi="Comic Sans MS" w:cs="Arial"/>
-          <w:sz w:val="28"/>
-        </w:rPr>
-        <w:t xml:space="preserve"> Begin gemaakt aan PHP</w:t>
-      </w:r>
-      <w:r>
-        <w:rPr>
-          <w:rFonts w:ascii="Comic Sans MS" w:hAnsi="Comic Sans MS" w:cs="Arial"/>
-          <w:sz w:val="28"/>
-        </w:rPr>
-        <w:t xml:space="preserve"> poule table randomizer</w:t>
-      </w:r>
-      <w:r>
-        <w:rPr>
-          <w:rFonts w:ascii="Comic Sans MS" w:hAnsi="Comic Sans MS" w:cs="Arial"/>
-          <w:sz w:val="28"/>
-        </w:rPr>
-        <w:t>.</w:t>
-      </w:r>
-    </w:p>
-    <w:p>
-      <w:pPr>
-        <w:rPr>
-          <w:rFonts w:ascii="Comic Sans MS" w:hAnsi="Comic Sans MS" w:cs="Arial"/>
-          <w:sz w:val="28"/>
-        </w:rPr>
-      </w:pPr>
-      <w:r>
-        <w:rPr>
-          <w:rFonts w:ascii="Comic Sans MS" w:hAnsi="Comic Sans MS" w:cs="Arial"/>
-          <w:sz w:val="28"/>
-        </w:rPr>
-        <w:lastRenderedPageBreak/>
-        <w:t>17-05-2017</w:t>
-      </w:r>
-      <w:r>
-        <w:rPr>
-          <w:rFonts w:ascii="Comic Sans MS" w:hAnsi="Comic Sans MS" w:cs="Arial"/>
-          <w:sz w:val="28"/>
-        </w:rPr>
-        <w:t xml:space="preserve"> P</w:t>
-      </w:r>
-      <w:r>
-        <w:rPr>
-          <w:rFonts w:ascii="Comic Sans MS" w:hAnsi="Comic Sans MS" w:cs="Arial"/>
-          <w:sz w:val="28"/>
-        </w:rPr>
-        <w:t>oule team weergave gemaakt (met hulp)</w:t>
-      </w:r>
-      <w:r>
-        <w:rPr>
-          <w:rFonts w:ascii="Comic Sans MS" w:hAnsi="Comic Sans MS" w:cs="Arial"/>
-          <w:sz w:val="28"/>
-        </w:rPr>
-        <w:t>.</w:t>
-      </w:r>
-    </w:p>
-    <w:p>
-      <w:pPr>
-        <w:rPr>
           <w:rFonts w:ascii="Comic Sans MS" w:hAnsi="Comic Sans MS" w:cs="Arial"/>
           <w:sz w:val="28"/>
         </w:rPr>
@@ -2968,21 +4413,14 @@
           <w:rFonts w:ascii="Comic Sans MS" w:hAnsi="Comic Sans MS" w:cs="Arial"/>
           <w:sz w:val="28"/>
         </w:rPr>
-        <w:t xml:space="preserve"> P</w:t>
-      </w:r>
-      <w:r>
-        <w:rPr>
-          <w:rFonts w:ascii="Comic Sans MS" w:hAnsi="Comic Sans MS" w:cs="Arial"/>
-          <w:sz w:val="28"/>
-        </w:rPr>
-        <w:t>oule tables opnieuw stylen</w:t>
-      </w:r>
-      <w:r>
-        <w:rPr>
-          <w:rFonts w:ascii="Comic Sans MS" w:hAnsi="Comic Sans MS" w:cs="Arial"/>
-          <w:sz w:val="28"/>
-        </w:rPr>
-        <w:t>.</w:t>
+        <w:t xml:space="preserve"> </w:t>
+      </w:r>
+      <w:r>
+        <w:rPr>
+          <w:rFonts w:ascii="Comic Sans MS" w:hAnsi="Comic Sans MS" w:cs="Arial"/>
+          <w:sz w:val="28"/>
+        </w:rPr>
+        <w:t>C# Youssef geholpen met classes en andere stukken code.</w:t>
       </w:r>
     </w:p>
     <w:p>
@@ -3004,819 +4442,114 @@
           <w:rFonts w:ascii="Comic Sans MS" w:hAnsi="Comic Sans MS" w:cs="Arial"/>
           <w:sz w:val="28"/>
         </w:rPr>
-        <w:t xml:space="preserve"> Verder gegaan met stylen van de poules.</w:t>
-      </w:r>
-    </w:p>
-    <w:p>
-      <w:pPr>
-        <w:rPr>
-          <w:rFonts w:ascii="Comic Sans MS" w:hAnsi="Comic Sans MS"/>
-          <w:i/>
-          <w:sz w:val="28"/>
-          <w:u w:val="single"/>
-        </w:rPr>
-      </w:pPr>
-      <w:r>
-        <w:rPr>
-          <w:rFonts w:ascii="Comic Sans MS" w:hAnsi="Comic Sans MS"/>
+        <w:t xml:space="preserve"> </w:t>
+      </w:r>
+      <w:r>
+        <w:rPr>
+          <w:rFonts w:ascii="Comic Sans MS" w:hAnsi="Comic Sans MS" w:cs="Arial"/>
+          <w:sz w:val="28"/>
+        </w:rPr>
+        <w:t xml:space="preserve">C# </w:t>
+      </w:r>
+      <w:proofErr w:type="spellStart"/>
+      <w:r>
+        <w:rPr>
+          <w:rFonts w:ascii="Comic Sans MS" w:hAnsi="Comic Sans MS" w:cs="Arial"/>
+          <w:sz w:val="28"/>
+        </w:rPr>
+        <w:t>admin</w:t>
+      </w:r>
+      <w:proofErr w:type="spellEnd"/>
+      <w:r>
+        <w:rPr>
+          <w:rFonts w:ascii="Comic Sans MS" w:hAnsi="Comic Sans MS" w:cs="Arial"/>
+          <w:sz w:val="28"/>
+        </w:rPr>
+        <w:t xml:space="preserve"> panel keuze uit het selecteren van het laden van CSV file, PHP exporteren….. </w:t>
+      </w:r>
+      <w:proofErr w:type="spellStart"/>
+      <w:r>
+        <w:rPr>
+          <w:rFonts w:ascii="Comic Sans MS" w:hAnsi="Comic Sans MS" w:cs="Arial"/>
+          <w:sz w:val="28"/>
+        </w:rPr>
+        <w:t>again</w:t>
+      </w:r>
+      <w:proofErr w:type="spellEnd"/>
+      <w:r>
+        <w:rPr>
+          <w:rFonts w:ascii="Comic Sans MS" w:hAnsi="Comic Sans MS" w:cs="Arial"/>
+          <w:sz w:val="28"/>
+        </w:rPr>
+        <w:t xml:space="preserve"> :/.</w:t>
+      </w:r>
+    </w:p>
+    <w:p>
+      <w:pPr>
+        <w:rPr>
+          <w:rFonts w:ascii="Comic Sans MS" w:hAnsi="Comic Sans MS" w:cs="Arial"/>
+          <w:i/>
+          <w:sz w:val="28"/>
+          <w:u w:val="single"/>
+        </w:rPr>
+      </w:pPr>
+      <w:r>
+        <w:rPr>
+          <w:rFonts w:ascii="Comic Sans MS" w:hAnsi="Comic Sans MS" w:cs="Arial"/>
           <w:i/>
           <w:sz w:val="28"/>
           <w:u w:val="single"/>
         </w:rPr>
         <w:t>Week 5:</w:t>
       </w:r>
-      <w:r>
-        <w:rPr>
-          <w:rFonts w:ascii="Comic Sans MS" w:hAnsi="Comic Sans MS"/>
-          <w:i/>
-          <w:sz w:val="28"/>
-          <w:u w:val="single"/>
-        </w:rPr>
-        <w:t xml:space="preserve"> </w:t>
-      </w:r>
-    </w:p>
-    <w:p>
-      <w:r>
-        <w:rPr>
-          <w:rFonts w:ascii="Comic Sans MS" w:hAnsi="Comic Sans MS"/>
-          <w:sz w:val="28"/>
-        </w:rPr>
-        <w:t>29-06-2017 site beschrijving gemaakt</w:t>
+    </w:p>
+    <w:p>
+      <w:pPr>
+        <w:rPr>
+          <w:rFonts w:ascii="Comic Sans MS" w:hAnsi="Comic Sans MS"/>
+          <w:sz w:val="28"/>
+        </w:rPr>
+      </w:pPr>
+      <w:r>
+        <w:rPr>
+          <w:rFonts w:ascii="Comic Sans MS" w:hAnsi="Comic Sans MS"/>
+          <w:sz w:val="28"/>
+        </w:rPr>
+        <w:t>29-05-2017</w:t>
+      </w:r>
+    </w:p>
+    <w:p>
+      <w:pPr>
+        <w:rPr>
+          <w:rFonts w:ascii="Comic Sans MS" w:hAnsi="Comic Sans MS"/>
+          <w:sz w:val="28"/>
+        </w:rPr>
+      </w:pPr>
+      <w:r>
+        <w:rPr>
+          <w:rFonts w:ascii="Comic Sans MS" w:hAnsi="Comic Sans MS"/>
+          <w:sz w:val="28"/>
+        </w:rPr>
+        <w:t>30-05-2017</w:t>
+      </w:r>
+    </w:p>
+    <w:p>
+      <w:pPr>
+        <w:rPr>
+          <w:rFonts w:ascii="Comic Sans MS" w:hAnsi="Comic Sans MS" w:cs="Arial"/>
+          <w:i/>
+          <w:u w:val="single"/>
+        </w:rPr>
+      </w:pPr>
+      <w:r>
+        <w:rPr>
+          <w:rFonts w:ascii="Comic Sans MS" w:hAnsi="Comic Sans MS"/>
+          <w:sz w:val="28"/>
+        </w:rPr>
+        <w:t>31-01-2017</w:t>
       </w:r>
       <w:bookmarkStart w:id="0" w:name="_GoBack"/>
       <w:bookmarkEnd w:id="0"/>
-    </w:p>
-    <w:p>
-      <w:pPr>
-        <w:rPr>
-          <w:i/>
-          <w:u w:val="single"/>
-        </w:rPr>
-      </w:pPr>
-      <w:r>
-        <w:rPr>
-          <w:rFonts w:ascii="Comic Sans MS" w:hAnsi="Comic Sans MS"/>
-          <w:i/>
-          <w:sz w:val="28"/>
-          <w:u w:val="single"/>
-        </w:rPr>
-        <w:t>Week 6:</w:t>
-      </w:r>
-    </w:p>
-    <w:p>
-      <w:pPr>
-        <w:rPr>
-          <w:rFonts w:ascii="Comic Sans MS" w:hAnsi="Comic Sans MS"/>
-          <w:i/>
-          <w:sz w:val="28"/>
-          <w:u w:val="single"/>
-        </w:rPr>
-      </w:pPr>
-      <w:r>
-        <w:rPr>
-          <w:rFonts w:ascii="Comic Sans MS" w:hAnsi="Comic Sans MS"/>
-          <w:i/>
-          <w:sz w:val="28"/>
-          <w:u w:val="single"/>
-        </w:rPr>
-        <w:t xml:space="preserve">Week 7: </w:t>
-      </w:r>
-    </w:p>
-    <w:p>
-      <w:pPr>
-        <w:rPr>
-          <w:rFonts w:ascii="Comic Sans MS" w:hAnsi="Comic Sans MS"/>
-          <w:i/>
-          <w:sz w:val="28"/>
-          <w:u w:val="single"/>
-        </w:rPr>
-      </w:pPr>
-      <w:r>
-        <w:rPr>
-          <w:rFonts w:ascii="Comic Sans MS" w:hAnsi="Comic Sans MS"/>
-          <w:i/>
-          <w:sz w:val="28"/>
-          <w:u w:val="single"/>
-        </w:rPr>
-        <w:t xml:space="preserve">Week 8: </w:t>
-      </w:r>
-    </w:p>
-    <w:p>
-      <w:pPr>
-        <w:spacing w:after="0" w:line="240" w:lineRule="auto"/>
-        <w:rPr>
-          <w:rFonts w:ascii="Comic Sans MS" w:hAnsi="Comic Sans MS"/>
-          <w:sz w:val="28"/>
-        </w:rPr>
-      </w:pPr>
-    </w:p>
-    <w:p>
-      <w:pPr>
-        <w:spacing w:after="0" w:line="240" w:lineRule="auto"/>
-        <w:rPr>
-          <w:rFonts w:ascii="Berlin Sans FB" w:hAnsi="Berlin Sans FB"/>
-          <w:sz w:val="36"/>
-        </w:rPr>
-      </w:pPr>
-    </w:p>
-    <w:p>
-      <w:pPr>
-        <w:rPr>
-          <w:rFonts w:ascii="Berlin Sans FB" w:hAnsi="Berlin Sans FB"/>
-          <w:sz w:val="36"/>
-        </w:rPr>
-      </w:pPr>
-    </w:p>
-    <w:p>
-      <w:pPr>
-        <w:rPr>
-          <w:rFonts w:ascii="Berlin Sans FB" w:hAnsi="Berlin Sans FB"/>
-          <w:sz w:val="36"/>
-        </w:rPr>
-      </w:pPr>
-    </w:p>
-    <w:p>
-      <w:pPr>
-        <w:rPr>
-          <w:rFonts w:ascii="Berlin Sans FB" w:hAnsi="Berlin Sans FB"/>
-          <w:sz w:val="36"/>
-        </w:rPr>
-      </w:pPr>
-    </w:p>
-    <w:p>
-      <w:pPr>
-        <w:rPr>
-          <w:rFonts w:ascii="Berlin Sans FB" w:hAnsi="Berlin Sans FB"/>
-          <w:sz w:val="36"/>
-        </w:rPr>
-      </w:pPr>
-    </w:p>
-    <w:p>
-      <w:pPr>
-        <w:rPr>
-          <w:rFonts w:ascii="Berlin Sans FB" w:hAnsi="Berlin Sans FB"/>
-          <w:sz w:val="36"/>
-        </w:rPr>
-      </w:pPr>
-    </w:p>
-    <w:p>
-      <w:pPr>
-        <w:rPr>
-          <w:rFonts w:ascii="Berlin Sans FB" w:hAnsi="Berlin Sans FB"/>
-          <w:sz w:val="36"/>
-        </w:rPr>
-      </w:pPr>
-    </w:p>
-    <w:p>
-      <w:pPr>
-        <w:rPr>
-          <w:rFonts w:ascii="Berlin Sans FB" w:hAnsi="Berlin Sans FB"/>
-          <w:sz w:val="36"/>
-        </w:rPr>
-      </w:pPr>
-    </w:p>
-    <w:p>
-      <w:pPr>
-        <w:rPr>
-          <w:rFonts w:ascii="Berlin Sans FB" w:hAnsi="Berlin Sans FB"/>
-          <w:sz w:val="36"/>
-        </w:rPr>
-      </w:pPr>
-    </w:p>
-    <w:p>
-      <w:pPr>
-        <w:rPr>
-          <w:rFonts w:ascii="Berlin Sans FB" w:hAnsi="Berlin Sans FB"/>
-          <w:sz w:val="36"/>
-        </w:rPr>
-      </w:pPr>
-    </w:p>
-    <w:p>
-      <w:pPr>
-        <w:rPr>
-          <w:rFonts w:ascii="Berlin Sans FB" w:hAnsi="Berlin Sans FB"/>
-          <w:sz w:val="36"/>
-        </w:rPr>
-      </w:pPr>
-    </w:p>
-    <w:p>
-      <w:pPr>
-        <w:rPr>
-          <w:rFonts w:ascii="Berlin Sans FB" w:hAnsi="Berlin Sans FB"/>
-          <w:sz w:val="36"/>
-        </w:rPr>
-      </w:pPr>
-    </w:p>
-    <w:p>
-      <w:pPr>
-        <w:rPr>
-          <w:rFonts w:ascii="Berlin Sans FB" w:hAnsi="Berlin Sans FB"/>
-          <w:sz w:val="36"/>
-        </w:rPr>
-      </w:pPr>
-    </w:p>
-    <w:p>
-      <w:pPr>
-        <w:rPr>
-          <w:rFonts w:ascii="Berlin Sans FB" w:hAnsi="Berlin Sans FB"/>
-          <w:sz w:val="36"/>
-        </w:rPr>
-      </w:pPr>
-    </w:p>
-    <w:p>
-      <w:pPr>
-        <w:rPr>
-          <w:rFonts w:ascii="Berlin Sans FB" w:hAnsi="Berlin Sans FB"/>
-          <w:sz w:val="36"/>
-        </w:rPr>
-      </w:pPr>
-    </w:p>
-    <w:p>
-      <w:pPr>
-        <w:rPr>
-          <w:rFonts w:ascii="Berlin Sans FB" w:hAnsi="Berlin Sans FB"/>
-          <w:sz w:val="36"/>
-        </w:rPr>
-      </w:pPr>
-    </w:p>
-    <w:p>
-      <w:pPr>
-        <w:rPr>
-          <w:rFonts w:ascii="Berlin Sans FB" w:hAnsi="Berlin Sans FB"/>
-          <w:sz w:val="36"/>
-        </w:rPr>
-      </w:pPr>
-      <w:r>
-        <w:rPr>
-          <w:rFonts w:ascii="Berlin Sans FB" w:hAnsi="Berlin Sans FB"/>
-          <w:sz w:val="36"/>
-        </w:rPr>
-        <w:t>Max:</w:t>
-      </w:r>
-    </w:p>
-    <w:p>
-      <w:pPr>
-        <w:rPr>
-          <w:rFonts w:ascii="Comic Sans MS" w:hAnsi="Comic Sans MS" w:cs="Arial"/>
-        </w:rPr>
-      </w:pPr>
-      <w:r>
-        <w:rPr>
-          <w:rFonts w:ascii="Comic Sans MS" w:hAnsi="Comic Sans MS" w:cs="Arial"/>
-          <w:i/>
-          <w:sz w:val="28"/>
-          <w:u w:val="single"/>
-        </w:rPr>
-        <w:t xml:space="preserve">Week 1: </w:t>
-      </w:r>
-    </w:p>
-    <w:p>
-      <w:pPr>
-        <w:rPr>
-          <w:rFonts w:ascii="Comic Sans MS" w:hAnsi="Comic Sans MS" w:cs="Arial"/>
-          <w:sz w:val="28"/>
-        </w:rPr>
-      </w:pPr>
-      <w:r>
-        <w:rPr>
-          <w:rFonts w:ascii="Comic Sans MS" w:hAnsi="Comic Sans MS" w:cs="Arial"/>
-          <w:sz w:val="28"/>
-        </w:rPr>
-        <w:t>18-04-2017 Bereikbaarheid lijst gemaakt.</w:t>
-      </w:r>
-    </w:p>
-    <w:p>
-      <w:pPr>
-        <w:rPr>
-          <w:rFonts w:ascii="Comic Sans MS" w:hAnsi="Comic Sans MS" w:cs="Arial"/>
-          <w:sz w:val="28"/>
-        </w:rPr>
-      </w:pPr>
-      <w:r>
-        <w:rPr>
-          <w:rFonts w:ascii="Comic Sans MS" w:hAnsi="Comic Sans MS" w:cs="Arial"/>
-          <w:sz w:val="28"/>
-        </w:rPr>
-        <w:t>19-04-2017 Planning in de maak.</w:t>
-      </w:r>
-    </w:p>
-    <w:p>
-      <w:pPr>
-        <w:rPr>
-          <w:rFonts w:ascii="Comic Sans MS" w:hAnsi="Comic Sans MS" w:cs="Arial"/>
-          <w:sz w:val="28"/>
-        </w:rPr>
-      </w:pPr>
-      <w:r>
-        <w:rPr>
-          <w:rFonts w:ascii="Comic Sans MS" w:hAnsi="Comic Sans MS" w:cs="Arial"/>
-          <w:sz w:val="28"/>
-        </w:rPr>
-        <w:t>20-04-2017 Interview vragen updaten, huisstijl updaten, planning af.</w:t>
-      </w:r>
-    </w:p>
-    <w:p>
-      <w:pPr>
-        <w:rPr>
-          <w:rFonts w:ascii="Comic Sans MS" w:hAnsi="Comic Sans MS"/>
-          <w:sz w:val="28"/>
-        </w:rPr>
-      </w:pPr>
-      <w:r>
-        <w:rPr>
-          <w:rFonts w:ascii="Comic Sans MS" w:hAnsi="Comic Sans MS"/>
-          <w:sz w:val="28"/>
-        </w:rPr>
-        <w:t>21-04-2017 T</w:t>
-      </w:r>
-      <w:r>
-        <w:rPr>
-          <w:rFonts w:ascii="Comic Sans MS" w:hAnsi="Comic Sans MS"/>
-          <w:sz w:val="28"/>
-        </w:rPr>
-        <w:t>echnische test voor c# gemaakt.</w:t>
-      </w:r>
-    </w:p>
-    <w:p>
-      <w:pPr>
-        <w:rPr>
-          <w:rFonts w:ascii="Comic Sans MS" w:hAnsi="Comic Sans MS" w:cs="Arial"/>
-          <w:i/>
-          <w:sz w:val="28"/>
-          <w:u w:val="single"/>
-        </w:rPr>
-      </w:pPr>
-      <w:r>
-        <w:rPr>
-          <w:rFonts w:ascii="Comic Sans MS" w:hAnsi="Comic Sans MS" w:cs="Arial"/>
-          <w:i/>
-          <w:sz w:val="28"/>
-          <w:u w:val="single"/>
-        </w:rPr>
-        <w:t>Week 2:</w:t>
-      </w:r>
-    </w:p>
-    <w:p>
-      <w:pPr>
-        <w:rPr>
-          <w:rFonts w:ascii="Comic Sans MS" w:hAnsi="Comic Sans MS" w:cs="Arial"/>
-          <w:sz w:val="28"/>
-        </w:rPr>
-      </w:pPr>
-      <w:r>
-        <w:rPr>
-          <w:rFonts w:ascii="Comic Sans MS" w:hAnsi="Comic Sans MS" w:cs="Arial"/>
-          <w:sz w:val="28"/>
-        </w:rPr>
-        <w:t>01-05-2017 A</w:t>
-      </w:r>
-      <w:r>
-        <w:rPr>
-          <w:rFonts w:ascii="Comic Sans MS" w:hAnsi="Comic Sans MS" w:cs="Arial"/>
-          <w:sz w:val="28"/>
-        </w:rPr>
-        <w:t>cceptatie test voor c# gemaakt, functionele test c# gemaakt</w:t>
-      </w:r>
-      <w:r>
-        <w:rPr>
-          <w:rFonts w:ascii="Comic Sans MS" w:hAnsi="Comic Sans MS" w:cs="Arial"/>
-          <w:sz w:val="28"/>
-        </w:rPr>
-        <w:t>.</w:t>
-      </w:r>
-    </w:p>
-    <w:p>
-      <w:pPr>
-        <w:rPr>
-          <w:rFonts w:ascii="Comic Sans MS" w:hAnsi="Comic Sans MS" w:cs="Arial"/>
-          <w:sz w:val="28"/>
-        </w:rPr>
-      </w:pPr>
-      <w:r>
-        <w:rPr>
-          <w:rFonts w:ascii="Comic Sans MS" w:hAnsi="Comic Sans MS" w:cs="Arial"/>
-          <w:sz w:val="28"/>
-        </w:rPr>
-        <w:t>02-05-2017 T</w:t>
-      </w:r>
-      <w:r>
-        <w:rPr>
-          <w:rFonts w:ascii="Comic Sans MS" w:hAnsi="Comic Sans MS" w:cs="Arial"/>
-          <w:sz w:val="28"/>
-        </w:rPr>
-        <w:t>echnisch ontwerp gemaakt, technische test c</w:t>
-      </w:r>
-      <w:r>
-        <w:rPr>
-          <w:rFonts w:ascii="Comic Sans MS" w:hAnsi="Comic Sans MS" w:cs="Arial"/>
-          <w:sz w:val="28"/>
-        </w:rPr>
-        <w:t>#, flowchart flow van programma.</w:t>
-      </w:r>
-    </w:p>
-    <w:p>
-      <w:pPr>
-        <w:rPr>
-          <w:rFonts w:ascii="Comic Sans MS" w:hAnsi="Comic Sans MS"/>
-          <w:sz w:val="28"/>
-        </w:rPr>
-      </w:pPr>
-      <w:r>
-        <w:rPr>
-          <w:rFonts w:ascii="Comic Sans MS" w:hAnsi="Comic Sans MS"/>
-          <w:sz w:val="28"/>
-        </w:rPr>
-        <w:t xml:space="preserve">3-05-2017 </w:t>
-      </w:r>
-      <w:r>
-        <w:rPr>
-          <w:rFonts w:ascii="Comic Sans MS" w:hAnsi="Comic Sans MS"/>
-          <w:sz w:val="28"/>
-        </w:rPr>
-        <w:t xml:space="preserve">C# in de maak, eisen opdrachtgever toegevoegd, </w:t>
-      </w:r>
-      <w:r>
-        <w:rPr>
-          <w:rFonts w:ascii="Comic Sans MS" w:hAnsi="Comic Sans MS"/>
-          <w:sz w:val="28"/>
-        </w:rPr>
-        <w:t>CSV-gedeelte</w:t>
-      </w:r>
-      <w:r>
-        <w:rPr>
-          <w:rFonts w:ascii="Comic Sans MS" w:hAnsi="Comic Sans MS"/>
-          <w:sz w:val="28"/>
-        </w:rPr>
-        <w:t xml:space="preserve"> gemaakt.</w:t>
-      </w:r>
-    </w:p>
-    <w:p>
-      <w:pPr>
-        <w:rPr>
-          <w:rFonts w:ascii="Comic Sans MS" w:hAnsi="Comic Sans MS"/>
-          <w:sz w:val="28"/>
-        </w:rPr>
-      </w:pPr>
-      <w:r>
-        <w:rPr>
-          <w:rFonts w:ascii="Comic Sans MS" w:hAnsi="Comic Sans MS"/>
-          <w:sz w:val="28"/>
-        </w:rPr>
-        <w:t xml:space="preserve">4-05-2017 </w:t>
-      </w:r>
-      <w:r>
-        <w:rPr>
-          <w:rFonts w:ascii="Comic Sans MS" w:hAnsi="Comic Sans MS"/>
-          <w:sz w:val="28"/>
-        </w:rPr>
-        <w:t xml:space="preserve">C# in de maak, </w:t>
-      </w:r>
-      <w:r>
-        <w:rPr>
-          <w:rFonts w:ascii="Comic Sans MS" w:hAnsi="Comic Sans MS"/>
-          <w:sz w:val="28"/>
-        </w:rPr>
-        <w:t>CSV-gedeelte</w:t>
-      </w:r>
-      <w:r>
-        <w:rPr>
-          <w:rFonts w:ascii="Comic Sans MS" w:hAnsi="Comic Sans MS"/>
-          <w:sz w:val="28"/>
-        </w:rPr>
-        <w:t xml:space="preserve"> gemaakt.</w:t>
-      </w:r>
-    </w:p>
-    <w:p>
-      <w:pPr>
-        <w:rPr>
-          <w:rFonts w:ascii="Comic Sans MS" w:hAnsi="Comic Sans MS" w:cs="Arial"/>
-          <w:i/>
-          <w:sz w:val="28"/>
-          <w:u w:val="single"/>
-        </w:rPr>
-      </w:pPr>
-      <w:r>
-        <w:rPr>
-          <w:rFonts w:ascii="Comic Sans MS" w:hAnsi="Comic Sans MS" w:cs="Arial"/>
-          <w:i/>
-          <w:sz w:val="28"/>
-          <w:u w:val="single"/>
-        </w:rPr>
-        <w:t xml:space="preserve">Week 3: </w:t>
-      </w:r>
-    </w:p>
-    <w:p>
-      <w:pPr>
-        <w:rPr>
-          <w:rFonts w:ascii="Comic Sans MS" w:hAnsi="Comic Sans MS" w:cs="Arial"/>
-          <w:sz w:val="28"/>
-        </w:rPr>
-      </w:pPr>
-      <w:r>
-        <w:rPr>
-          <w:rFonts w:ascii="Comic Sans MS" w:hAnsi="Comic Sans MS" w:cs="Arial"/>
-          <w:sz w:val="28"/>
-        </w:rPr>
-        <w:t>08-05-2017 C# edit knop afgemaakt.</w:t>
-      </w:r>
-    </w:p>
-    <w:p>
-      <w:pPr>
-        <w:rPr>
-          <w:rFonts w:ascii="Comic Sans MS" w:hAnsi="Comic Sans MS" w:cs="Arial"/>
-          <w:sz w:val="28"/>
-        </w:rPr>
-      </w:pPr>
-      <w:r>
-        <w:rPr>
-          <w:rFonts w:ascii="Comic Sans MS" w:hAnsi="Comic Sans MS" w:cs="Arial"/>
-          <w:sz w:val="28"/>
-        </w:rPr>
-        <w:t>09-05-2017</w:t>
-      </w:r>
-      <w:r>
-        <w:rPr>
-          <w:rFonts w:ascii="Comic Sans MS" w:hAnsi="Comic Sans MS" w:cs="Arial"/>
-          <w:sz w:val="28"/>
-        </w:rPr>
-        <w:t xml:space="preserve"> C# edit knop en </w:t>
-      </w:r>
-      <w:r>
-        <w:rPr>
-          <w:rFonts w:ascii="Comic Sans MS" w:hAnsi="Comic Sans MS" w:cs="Arial"/>
-          <w:sz w:val="28"/>
-        </w:rPr>
-        <w:t>clear knop afgemaakt. Btw: alles bijna vernachelt ^^.</w:t>
-      </w:r>
-    </w:p>
-    <w:p>
-      <w:pPr>
-        <w:rPr>
-          <w:rFonts w:ascii="Comic Sans MS" w:hAnsi="Comic Sans MS" w:cs="Arial"/>
-          <w:sz w:val="28"/>
-        </w:rPr>
-      </w:pPr>
-      <w:r>
-        <w:rPr>
-          <w:rFonts w:ascii="Comic Sans MS" w:hAnsi="Comic Sans MS" w:cs="Arial"/>
-          <w:sz w:val="28"/>
-        </w:rPr>
-        <w:t>10-05-2017</w:t>
-      </w:r>
-      <w:r>
-        <w:rPr>
-          <w:rFonts w:ascii="Comic Sans MS" w:hAnsi="Comic Sans MS" w:cs="Arial"/>
-          <w:sz w:val="28"/>
-        </w:rPr>
-        <w:t xml:space="preserve"> </w:t>
-      </w:r>
-      <w:r>
-        <w:rPr>
-          <w:rFonts w:ascii="Comic Sans MS" w:hAnsi="Comic Sans MS" w:cs="Arial"/>
-          <w:sz w:val="28"/>
-        </w:rPr>
-        <w:t>Edit knop en clear knop afgemaakt. Btw: alles bijna vernachelt ^^.</w:t>
-      </w:r>
-    </w:p>
-    <w:p>
-      <w:pPr>
-        <w:rPr>
-          <w:rFonts w:ascii="Comic Sans MS" w:hAnsi="Comic Sans MS" w:cs="Arial"/>
-          <w:sz w:val="28"/>
-        </w:rPr>
-      </w:pPr>
-      <w:r>
-        <w:rPr>
-          <w:rFonts w:ascii="Comic Sans MS" w:hAnsi="Comic Sans MS" w:cs="Arial"/>
-          <w:sz w:val="28"/>
-        </w:rPr>
-        <w:t xml:space="preserve">11-05-2017 </w:t>
-      </w:r>
-      <w:r>
-        <w:rPr>
-          <w:rFonts w:ascii="Comic Sans MS" w:hAnsi="Comic Sans MS" w:cs="Arial"/>
-          <w:sz w:val="28"/>
-        </w:rPr>
-        <w:t>Youssef geholpen met de messagebox, geholpen met register.</w:t>
-      </w:r>
-    </w:p>
-    <w:p>
-      <w:pPr>
-        <w:rPr>
-          <w:rFonts w:ascii="Comic Sans MS" w:hAnsi="Comic Sans MS" w:cs="Arial"/>
-        </w:rPr>
-      </w:pPr>
-      <w:r>
-        <w:rPr>
-          <w:rFonts w:ascii="Comic Sans MS" w:hAnsi="Comic Sans MS" w:cs="Arial"/>
-          <w:sz w:val="28"/>
-        </w:rPr>
-        <w:t>12-05-2017</w:t>
-      </w:r>
-      <w:r>
-        <w:rPr>
-          <w:rFonts w:ascii="Comic Sans MS" w:hAnsi="Comic Sans MS" w:cs="Arial"/>
-          <w:sz w:val="28"/>
-        </w:rPr>
-        <w:t xml:space="preserve"> Input boxes gewijzigd naar numericupdowns, database aangepast in C# en edit predition gewijzigd.</w:t>
-      </w:r>
-    </w:p>
-    <w:p>
-      <w:pPr>
-        <w:rPr>
-          <w:rFonts w:ascii="Comic Sans MS" w:hAnsi="Comic Sans MS" w:cs="Arial"/>
-          <w:i/>
-          <w:sz w:val="28"/>
-          <w:u w:val="single"/>
-        </w:rPr>
-      </w:pPr>
-      <w:r>
-        <w:rPr>
-          <w:rFonts w:ascii="Comic Sans MS" w:hAnsi="Comic Sans MS" w:cs="Arial"/>
-          <w:i/>
-          <w:sz w:val="28"/>
-          <w:u w:val="single"/>
-        </w:rPr>
-        <w:t>Week 4:</w:t>
-      </w:r>
-    </w:p>
-    <w:p>
-      <w:pPr>
-        <w:rPr>
-          <w:rFonts w:ascii="Comic Sans MS" w:hAnsi="Comic Sans MS" w:cs="Arial"/>
-          <w:sz w:val="28"/>
-        </w:rPr>
-      </w:pPr>
-      <w:r>
-        <w:rPr>
-          <w:rFonts w:ascii="Comic Sans MS" w:hAnsi="Comic Sans MS" w:cs="Arial"/>
-          <w:sz w:val="28"/>
-        </w:rPr>
-        <w:lastRenderedPageBreak/>
-        <w:t>15-05-2017</w:t>
-      </w:r>
-      <w:r>
-        <w:rPr>
-          <w:rFonts w:ascii="Comic Sans MS" w:hAnsi="Comic Sans MS" w:cs="Arial"/>
-          <w:sz w:val="28"/>
-        </w:rPr>
-        <w:t xml:space="preserve"> PHP export + meer</w:t>
-      </w:r>
-      <w:r>
-        <w:rPr>
-          <w:rFonts w:ascii="Comic Sans MS" w:hAnsi="Comic Sans MS" w:cs="Arial"/>
-          <w:sz w:val="28"/>
-        </w:rPr>
-        <w:t>.</w:t>
-      </w:r>
-    </w:p>
-    <w:p>
-      <w:pPr>
-        <w:rPr>
-          <w:rFonts w:ascii="Comic Sans MS" w:hAnsi="Comic Sans MS" w:cs="Arial"/>
-          <w:sz w:val="28"/>
-        </w:rPr>
-      </w:pPr>
-      <w:r>
-        <w:rPr>
-          <w:rFonts w:ascii="Comic Sans MS" w:hAnsi="Comic Sans MS" w:cs="Arial"/>
-          <w:sz w:val="28"/>
-        </w:rPr>
-        <w:t>16-05-2017</w:t>
-      </w:r>
-      <w:r>
-        <w:rPr>
-          <w:rFonts w:ascii="Comic Sans MS" w:hAnsi="Comic Sans MS" w:cs="Arial"/>
-          <w:sz w:val="28"/>
-        </w:rPr>
-        <w:t xml:space="preserve"> </w:t>
-      </w:r>
-      <w:r>
-        <w:rPr>
-          <w:rFonts w:ascii="Comic Sans MS" w:hAnsi="Comic Sans MS" w:cs="Arial"/>
-          <w:sz w:val="28"/>
-        </w:rPr>
-        <w:t>PHP export + meer</w:t>
-      </w:r>
-      <w:r>
-        <w:rPr>
-          <w:rFonts w:ascii="Comic Sans MS" w:hAnsi="Comic Sans MS" w:cs="Arial"/>
-          <w:sz w:val="28"/>
-        </w:rPr>
-        <w:t>.</w:t>
-      </w:r>
-    </w:p>
-    <w:p>
-      <w:pPr>
-        <w:rPr>
-          <w:rFonts w:ascii="Comic Sans MS" w:hAnsi="Comic Sans MS" w:cs="Arial"/>
-          <w:sz w:val="28"/>
-        </w:rPr>
-      </w:pPr>
-      <w:r>
-        <w:rPr>
-          <w:rFonts w:ascii="Comic Sans MS" w:hAnsi="Comic Sans MS" w:cs="Arial"/>
-          <w:sz w:val="28"/>
-        </w:rPr>
-        <w:t>17-05-2017</w:t>
-      </w:r>
-      <w:r>
-        <w:rPr>
-          <w:rFonts w:ascii="Comic Sans MS" w:hAnsi="Comic Sans MS" w:cs="Arial"/>
-          <w:sz w:val="28"/>
-        </w:rPr>
-        <w:t xml:space="preserve"> </w:t>
-      </w:r>
-      <w:r>
-        <w:rPr>
-          <w:rFonts w:ascii="Comic Sans MS" w:hAnsi="Comic Sans MS" w:cs="Arial"/>
-          <w:sz w:val="28"/>
-        </w:rPr>
-        <w:t>PHP export + meer</w:t>
-      </w:r>
-      <w:r>
-        <w:rPr>
-          <w:rFonts w:ascii="Comic Sans MS" w:hAnsi="Comic Sans MS" w:cs="Arial"/>
-          <w:sz w:val="28"/>
-        </w:rPr>
-        <w:t>.</w:t>
-      </w:r>
-    </w:p>
-    <w:p>
-      <w:pPr>
-        <w:rPr>
-          <w:rFonts w:ascii="Comic Sans MS" w:hAnsi="Comic Sans MS" w:cs="Arial"/>
-          <w:sz w:val="28"/>
-        </w:rPr>
-      </w:pPr>
-      <w:r>
-        <w:rPr>
-          <w:rFonts w:ascii="Comic Sans MS" w:hAnsi="Comic Sans MS" w:cs="Arial"/>
-          <w:sz w:val="28"/>
-        </w:rPr>
-        <w:t>18-05-2017</w:t>
-      </w:r>
-      <w:r>
-        <w:rPr>
-          <w:rFonts w:ascii="Comic Sans MS" w:hAnsi="Comic Sans MS" w:cs="Arial"/>
-          <w:sz w:val="28"/>
-        </w:rPr>
-        <w:t xml:space="preserve"> </w:t>
-      </w:r>
-      <w:r>
-        <w:rPr>
-          <w:rFonts w:ascii="Comic Sans MS" w:hAnsi="Comic Sans MS" w:cs="Arial"/>
-          <w:sz w:val="28"/>
-        </w:rPr>
-        <w:t>C# Youssef geholpen met classes en andere stukken code.</w:t>
-      </w:r>
-    </w:p>
-    <w:p>
-      <w:pPr>
-        <w:rPr>
-          <w:i/>
-          <w:u w:val="single"/>
-        </w:rPr>
-      </w:pPr>
-      <w:r>
-        <w:rPr>
-          <w:rFonts w:ascii="Comic Sans MS" w:hAnsi="Comic Sans MS" w:cs="Arial"/>
-          <w:sz w:val="28"/>
-        </w:rPr>
-        <w:t>19-05-2017</w:t>
-      </w:r>
-      <w:r>
-        <w:rPr>
-          <w:rFonts w:ascii="Comic Sans MS" w:hAnsi="Comic Sans MS" w:cs="Arial"/>
-          <w:sz w:val="28"/>
-        </w:rPr>
-        <w:t xml:space="preserve"> </w:t>
-      </w:r>
-      <w:r>
-        <w:rPr>
-          <w:rFonts w:ascii="Comic Sans MS" w:hAnsi="Comic Sans MS" w:cs="Arial"/>
-          <w:sz w:val="28"/>
-        </w:rPr>
-        <w:t>C# admin panel keuze uit het selecteren van het laden van CSV file, PHP exporteren….. again :/.</w:t>
-      </w:r>
-    </w:p>
-    <w:p>
-      <w:pPr>
-        <w:rPr>
-          <w:rFonts w:ascii="Comic Sans MS" w:hAnsi="Comic Sans MS" w:cs="Arial"/>
-          <w:i/>
-          <w:u w:val="single"/>
-        </w:rPr>
-      </w:pPr>
-      <w:r>
-        <w:rPr>
-          <w:rFonts w:ascii="Comic Sans MS" w:hAnsi="Comic Sans MS" w:cs="Arial"/>
-          <w:i/>
-          <w:sz w:val="28"/>
-          <w:u w:val="single"/>
-        </w:rPr>
-        <w:t>Week 5:</w:t>
-      </w:r>
     </w:p>
     <w:p>
       <w:pPr>
@@ -3903,7 +4636,7 @@
       </w:pPr>
     </w:pPrDefault>
   </w:docDefaults>
-  <w:latentStyles w:defLockedState="0" w:defUIPriority="99" w:defSemiHidden="0" w:defUnhideWhenUsed="0" w:defQFormat="0" w:count="374">
+  <w:latentStyles w:defLockedState="0" w:defUIPriority="99" w:defSemiHidden="0" w:defUnhideWhenUsed="0" w:defQFormat="0" w:count="371">
     <w:lsdException w:name="Normal" w:uiPriority="0" w:qFormat="1"/>
     <w:lsdException w:name="heading 1" w:uiPriority="9" w:qFormat="1"/>
     <w:lsdException w:name="heading 2" w:semiHidden="1" w:uiPriority="9" w:unhideWhenUsed="1" w:qFormat="1"/>
@@ -4009,6 +4742,7 @@
     <w:lsdException w:name="HTML Sample" w:semiHidden="1" w:unhideWhenUsed="1"/>
     <w:lsdException w:name="HTML Typewriter" w:semiHidden="1" w:unhideWhenUsed="1"/>
     <w:lsdException w:name="HTML Variable" w:semiHidden="1" w:unhideWhenUsed="1"/>
+    <w:lsdException w:name="Normal Table" w:semiHidden="1" w:unhideWhenUsed="1"/>
     <w:lsdException w:name="annotation subject" w:semiHidden="1" w:unhideWhenUsed="1"/>
     <w:lsdException w:name="No List" w:semiHidden="1" w:unhideWhenUsed="1"/>
     <w:lsdException w:name="Outline List 1" w:semiHidden="1" w:unhideWhenUsed="1"/>
@@ -4053,6 +4787,7 @@
     <w:lsdException w:name="Table Professional" w:semiHidden="1" w:unhideWhenUsed="1"/>
     <w:lsdException w:name="Table Subtle 1" w:semiHidden="1" w:unhideWhenUsed="1"/>
     <w:lsdException w:name="Table Subtle 2" w:semiHidden="1" w:unhideWhenUsed="1"/>
+    <w:lsdException w:name="Table Web 1" w:semiHidden="1" w:unhideWhenUsed="1"/>
     <w:lsdException w:name="Table Web 2" w:semiHidden="1" w:unhideWhenUsed="1"/>
     <w:lsdException w:name="Table Web 3" w:semiHidden="1" w:unhideWhenUsed="1"/>
     <w:lsdException w:name="Balloon Text" w:semiHidden="1" w:unhideWhenUsed="1"/>
@@ -4273,9 +5008,6 @@
     <w:lsdException w:name="List Table 5 Dark Accent 6" w:uiPriority="50"/>
     <w:lsdException w:name="List Table 6 Colorful Accent 6" w:uiPriority="51"/>
     <w:lsdException w:name="List Table 7 Colorful Accent 6" w:uiPriority="52"/>
-    <w:lsdException w:name="Mention" w:semiHidden="1" w:unhideWhenUsed="1"/>
-    <w:lsdException w:name="Smart Hyperlink" w:semiHidden="1" w:unhideWhenUsed="1"/>
-    <w:lsdException w:name="Hashtag" w:semiHidden="1" w:unhideWhenUsed="1"/>
   </w:latentStyles>
   <w:style w:type="paragraph" w:default="1" w:styleId="Standaard">
     <w:name w:val="Normal"/>
@@ -4337,7 +5069,7 @@
 </file>
 
 <file path=word/glossary/document.xml><?xml version="1.0" encoding="utf-8"?>
-<w:glossaryDocument xmlns:wpc="http://schemas.microsoft.com/office/word/2010/wordprocessingCanvas" xmlns:cx="http://schemas.microsoft.com/office/drawing/2014/chartex" xmlns:cx1="http://schemas.microsoft.com/office/drawing/2015/9/8/chartex" xmlns:cx2="http://schemas.microsoft.com/office/drawing/2015/10/21/chartex" xmlns:cx3="http://schemas.microsoft.com/office/drawing/2016/5/9/chartex" xmlns:cx4="http://schemas.microsoft.com/office/drawing/2016/5/10/chartex" xmlns:cx5="http://schemas.microsoft.com/office/drawing/2016/5/11/chartex" xmlns:mc="http://schemas.openxmlformats.org/markup-compatibility/2006" xmlns:o="urn:schemas-microsoft-com:office:office" xmlns:r="http://schemas.openxmlformats.org/officeDocument/2006/relationships" xmlns:m="http://schemas.openxmlformats.org/officeDocument/2006/math" xmlns:v="urn:schemas-microsoft-com:vml" xmlns:wp14="http://schemas.microsoft.com/office/word/2010/wordprocessingDrawing" xmlns:wp="http://schemas.openxmlformats.org/drawingml/2006/wordprocessingDrawing" xmlns:w10="urn:schemas-microsoft-com:office:word" xmlns:w="http://schemas.openxmlformats.org/wordprocessingml/2006/main" xmlns:w14="http://schemas.microsoft.com/office/word/2010/wordml" xmlns:w15="http://schemas.microsoft.com/office/word/2012/wordml" xmlns:w16se="http://schemas.microsoft.com/office/word/2015/wordml/symex" xmlns:wpg="http://schemas.microsoft.com/office/word/2010/wordprocessingGroup" xmlns:wpi="http://schemas.microsoft.com/office/word/2010/wordprocessingInk" xmlns:wne="http://schemas.microsoft.com/office/word/2006/wordml" xmlns:wps="http://schemas.microsoft.com/office/word/2010/wordprocessingShape" mc:Ignorable="w14 w15 w16se wp14">
+<w:glossaryDocument xmlns:wpc="http://schemas.microsoft.com/office/word/2010/wordprocessingCanvas" xmlns:cx="http://schemas.microsoft.com/office/drawing/2014/chartex" xmlns:mc="http://schemas.openxmlformats.org/markup-compatibility/2006" xmlns:o="urn:schemas-microsoft-com:office:office" xmlns:r="http://schemas.openxmlformats.org/officeDocument/2006/relationships" xmlns:m="http://schemas.openxmlformats.org/officeDocument/2006/math" xmlns:v="urn:schemas-microsoft-com:vml" xmlns:wp14="http://schemas.microsoft.com/office/word/2010/wordprocessingDrawing" xmlns:wp="http://schemas.openxmlformats.org/drawingml/2006/wordprocessingDrawing" xmlns:w10="urn:schemas-microsoft-com:office:word" xmlns:w="http://schemas.openxmlformats.org/wordprocessingml/2006/main" xmlns:w14="http://schemas.microsoft.com/office/word/2010/wordml" xmlns:w15="http://schemas.microsoft.com/office/word/2012/wordml" xmlns:w16se="http://schemas.microsoft.com/office/word/2015/wordml/symex" xmlns:wpg="http://schemas.microsoft.com/office/word/2010/wordprocessingGroup" xmlns:wpi="http://schemas.microsoft.com/office/word/2010/wordprocessingInk" xmlns:wne="http://schemas.microsoft.com/office/word/2006/wordml" xmlns:wps="http://schemas.microsoft.com/office/word/2010/wordprocessingShape" mc:Ignorable="w14 w15 w16se wp14">
   <w:docParts>
     <w:docPart>
       <w:docPartPr>
@@ -4480,6 +5212,7 @@
     <w:rsid w:val="000834BB"/>
     <w:rsid w:val="000E64A3"/>
     <w:rsid w:val="00151731"/>
+    <w:rsid w:val="00180DF5"/>
     <w:rsid w:val="00187EF9"/>
     <w:rsid w:val="001A0708"/>
     <w:rsid w:val="001F0E75"/>
@@ -4547,7 +5280,7 @@
       </w:pPr>
     </w:pPrDefault>
   </w:docDefaults>
-  <w:latentStyles w:defLockedState="0" w:defUIPriority="99" w:defSemiHidden="0" w:defUnhideWhenUsed="0" w:defQFormat="0" w:count="374">
+  <w:latentStyles w:defLockedState="0" w:defUIPriority="99" w:defSemiHidden="0" w:defUnhideWhenUsed="0" w:defQFormat="0" w:count="371">
     <w:lsdException w:name="Normal" w:uiPriority="0" w:qFormat="1"/>
     <w:lsdException w:name="heading 1" w:uiPriority="9" w:qFormat="1"/>
     <w:lsdException w:name="heading 2" w:semiHidden="1" w:uiPriority="9" w:unhideWhenUsed="1" w:qFormat="1"/>
@@ -4653,6 +5386,7 @@
     <w:lsdException w:name="HTML Sample" w:semiHidden="1" w:unhideWhenUsed="1"/>
     <w:lsdException w:name="HTML Typewriter" w:semiHidden="1" w:unhideWhenUsed="1"/>
     <w:lsdException w:name="HTML Variable" w:semiHidden="1" w:unhideWhenUsed="1"/>
+    <w:lsdException w:name="Normal Table" w:semiHidden="1" w:unhideWhenUsed="1"/>
     <w:lsdException w:name="annotation subject" w:semiHidden="1" w:unhideWhenUsed="1"/>
     <w:lsdException w:name="No List" w:semiHidden="1" w:unhideWhenUsed="1"/>
     <w:lsdException w:name="Outline List 1" w:semiHidden="1" w:unhideWhenUsed="1"/>
@@ -4697,6 +5431,7 @@
     <w:lsdException w:name="Table Professional" w:semiHidden="1" w:unhideWhenUsed="1"/>
     <w:lsdException w:name="Table Subtle 1" w:semiHidden="1" w:unhideWhenUsed="1"/>
     <w:lsdException w:name="Table Subtle 2" w:semiHidden="1" w:unhideWhenUsed="1"/>
+    <w:lsdException w:name="Table Web 1" w:semiHidden="1" w:unhideWhenUsed="1"/>
     <w:lsdException w:name="Table Web 2" w:semiHidden="1" w:unhideWhenUsed="1"/>
     <w:lsdException w:name="Table Web 3" w:semiHidden="1" w:unhideWhenUsed="1"/>
     <w:lsdException w:name="Balloon Text" w:semiHidden="1" w:unhideWhenUsed="1"/>
@@ -4917,9 +5652,6 @@
     <w:lsdException w:name="List Table 5 Dark Accent 6" w:uiPriority="50"/>
     <w:lsdException w:name="List Table 6 Colorful Accent 6" w:uiPriority="51"/>
     <w:lsdException w:name="List Table 7 Colorful Accent 6" w:uiPriority="52"/>
-    <w:lsdException w:name="Mention" w:semiHidden="1" w:unhideWhenUsed="1"/>
-    <w:lsdException w:name="Smart Hyperlink" w:semiHidden="1" w:unhideWhenUsed="1"/>
-    <w:lsdException w:name="Hashtag" w:semiHidden="1" w:unhideWhenUsed="1"/>
   </w:latentStyles>
   <w:style w:type="paragraph" w:default="1" w:styleId="Standaard">
     <w:name w:val="Normal"/>
@@ -5289,7 +6021,7 @@
 </file>
 
 <file path=customXml/itemProps2.xml><?xml version="1.0" encoding="utf-8"?>
-<ds:datastoreItem xmlns:ds="http://schemas.openxmlformats.org/officeDocument/2006/customXml" ds:itemID="{B5501DA4-67ED-4B70-BB07-B250B8E6065D}">
+<ds:datastoreItem xmlns:ds="http://schemas.openxmlformats.org/officeDocument/2006/customXml" ds:itemID="{DCFCFC65-66D9-49C0-A9A3-9F1FEC3CF304}">
   <ds:schemaRefs>
     <ds:schemaRef ds:uri="http://schemas.openxmlformats.org/officeDocument/2006/bibliography"/>
   </ds:schemaRefs>

</xml_diff>

<commit_message>
Updated urenlijst en logboek
</commit_message>
<xml_diff>
--- a/Documenten/Logboek.docx
+++ b/Documenten/Logboek.docx
@@ -1,6 +1,6 @@
 
 <file path=word/document.xml><?xml version="1.0" encoding="utf-8"?>
-<w:document xmlns:wpc="http://schemas.microsoft.com/office/word/2010/wordprocessingCanvas" xmlns:cx="http://schemas.microsoft.com/office/drawing/2014/chartex" xmlns:mc="http://schemas.openxmlformats.org/markup-compatibility/2006" xmlns:o="urn:schemas-microsoft-com:office:office" xmlns:r="http://schemas.openxmlformats.org/officeDocument/2006/relationships" xmlns:m="http://schemas.openxmlformats.org/officeDocument/2006/math" xmlns:v="urn:schemas-microsoft-com:vml" xmlns:wp14="http://schemas.microsoft.com/office/word/2010/wordprocessingDrawing" xmlns:wp="http://schemas.openxmlformats.org/drawingml/2006/wordprocessingDrawing" xmlns:w10="urn:schemas-microsoft-com:office:word" xmlns:w="http://schemas.openxmlformats.org/wordprocessingml/2006/main" xmlns:w14="http://schemas.microsoft.com/office/word/2010/wordml" xmlns:w15="http://schemas.microsoft.com/office/word/2012/wordml" xmlns:w16se="http://schemas.microsoft.com/office/word/2015/wordml/symex" xmlns:wpg="http://schemas.microsoft.com/office/word/2010/wordprocessingGroup" xmlns:wpi="http://schemas.microsoft.com/office/word/2010/wordprocessingInk" xmlns:wne="http://schemas.microsoft.com/office/word/2006/wordml" xmlns:wps="http://schemas.microsoft.com/office/word/2010/wordprocessingShape" mc:Ignorable="w14 w15 w16se wp14">
+<w:document xmlns:wpc="http://schemas.microsoft.com/office/word/2010/wordprocessingCanvas" xmlns:cx="http://schemas.microsoft.com/office/drawing/2014/chartex" xmlns:cx1="http://schemas.microsoft.com/office/drawing/2015/9/8/chartex" xmlns:cx2="http://schemas.microsoft.com/office/drawing/2015/10/21/chartex" xmlns:cx3="http://schemas.microsoft.com/office/drawing/2016/5/9/chartex" xmlns:cx4="http://schemas.microsoft.com/office/drawing/2016/5/10/chartex" xmlns:cx5="http://schemas.microsoft.com/office/drawing/2016/5/11/chartex" xmlns:cx6="http://schemas.microsoft.com/office/drawing/2016/5/12/chartex" xmlns:cx7="http://schemas.microsoft.com/office/drawing/2016/5/13/chartex" xmlns:cx8="http://schemas.microsoft.com/office/drawing/2016/5/14/chartex" xmlns:mc="http://schemas.openxmlformats.org/markup-compatibility/2006" xmlns:aink="http://schemas.microsoft.com/office/drawing/2016/ink" xmlns:o="urn:schemas-microsoft-com:office:office" xmlns:r="http://schemas.openxmlformats.org/officeDocument/2006/relationships" xmlns:m="http://schemas.openxmlformats.org/officeDocument/2006/math" xmlns:v="urn:schemas-microsoft-com:vml" xmlns:wp14="http://schemas.microsoft.com/office/word/2010/wordprocessingDrawing" xmlns:wp="http://schemas.openxmlformats.org/drawingml/2006/wordprocessingDrawing" xmlns:w10="urn:schemas-microsoft-com:office:word" xmlns:w="http://schemas.openxmlformats.org/wordprocessingml/2006/main" xmlns:w14="http://schemas.microsoft.com/office/word/2010/wordml" xmlns:w15="http://schemas.microsoft.com/office/word/2012/wordml" xmlns:w16se="http://schemas.microsoft.com/office/word/2015/wordml/symex" xmlns:wpg="http://schemas.microsoft.com/office/word/2010/wordprocessingGroup" xmlns:wpi="http://schemas.microsoft.com/office/word/2010/wordprocessingInk" xmlns:wne="http://schemas.microsoft.com/office/word/2006/wordml" xmlns:wps="http://schemas.microsoft.com/office/word/2010/wordprocessingShape" mc:Ignorable="w14 w15 w16se wp14">
   <w:body>
     <w:sdt>
       <w:sdtPr>
@@ -392,7 +392,7 @@
                   </wp:anchor>
                 </w:drawing>
               </mc:Choice>
-              <mc:Fallback xmlns:cx1="http://schemas.microsoft.com/office/drawing/2015/9/8/chartex" xmlns:cx2="http://schemas.microsoft.com/office/drawing/2015/10/21/chartex" xmlns:cx3="http://schemas.microsoft.com/office/drawing/2016/5/9/chartex" xmlns:cx4="http://schemas.microsoft.com/office/drawing/2016/5/10/chartex" xmlns:cx5="http://schemas.microsoft.com/office/drawing/2016/5/11/chartex" xmlns:cx6="http://schemas.microsoft.com/office/drawing/2016/5/12/chartex" xmlns:cx7="http://schemas.microsoft.com/office/drawing/2016/5/13/chartex" xmlns:cx8="http://schemas.microsoft.com/office/drawing/2016/5/14/chartex">
+              <mc:Fallback>
                 <w:pict>
                   <v:shapetype id="_x0000_t202" coordsize="21600,21600" o:spt="202" path="m,l,21600r21600,l21600,xe">
                     <v:stroke joinstyle="miter"/>
@@ -1485,8 +1485,8 @@
     <w:p>
       <w:pPr>
         <w:rPr>
-          <w:i/>
-          <w:u w:val="single"/>
+          <w:rFonts w:ascii="Comic Sans MS" w:hAnsi="Comic Sans MS"/>
+          <w:sz w:val="28"/>
         </w:rPr>
       </w:pPr>
       <w:r>
@@ -1496,6 +1496,45 @@
         </w:rPr>
         <w:t>31-01-2017</w:t>
       </w:r>
+      <w:r>
+        <w:rPr>
+          <w:rFonts w:ascii="Comic Sans MS" w:hAnsi="Comic Sans MS"/>
+          <w:sz w:val="28"/>
+        </w:rPr>
+        <w:t xml:space="preserve"> Export functie werkend gekregen, style aangepast, begonnen aan resultaat toevoegen </w:t>
+      </w:r>
+    </w:p>
+    <w:p>
+      <w:pPr>
+        <w:rPr>
+          <w:rFonts w:ascii="Comic Sans MS" w:hAnsi="Comic Sans MS"/>
+          <w:sz w:val="28"/>
+        </w:rPr>
+      </w:pPr>
+      <w:r>
+        <w:rPr>
+          <w:rFonts w:ascii="Comic Sans MS" w:hAnsi="Comic Sans MS"/>
+          <w:sz w:val="28"/>
+        </w:rPr>
+        <w:t>01-06-2017 Verder bezig met resultaat toevoegen, aangepast maximaale aantal teams en spelers stijl en footer aangepast.</w:t>
+      </w:r>
+    </w:p>
+    <w:p>
+      <w:pPr>
+        <w:rPr>
+          <w:i/>
+          <w:u w:val="single"/>
+        </w:rPr>
+      </w:pPr>
+      <w:r>
+        <w:rPr>
+          <w:rFonts w:ascii="Comic Sans MS" w:hAnsi="Comic Sans MS"/>
+          <w:sz w:val="28"/>
+        </w:rPr>
+        <w:t>02-06-2017 Resultaat toevoegen af gekregen validatie van tijd aanpassen en resultaat toevoegen gedaan.</w:t>
+      </w:r>
+      <w:bookmarkStart w:id="0" w:name="_GoBack"/>
+      <w:bookmarkEnd w:id="0"/>
     </w:p>
     <w:p>
       <w:pPr>
@@ -1710,155 +1749,534 @@
           <w:rFonts w:ascii="Berlin Sans FB" w:hAnsi="Berlin Sans FB"/>
           <w:sz w:val="36"/>
         </w:rPr>
+        <w:t>Youssef:</w:t>
+      </w:r>
+    </w:p>
+    <w:p>
+      <w:pPr>
+        <w:rPr>
+          <w:rFonts w:ascii="Comic Sans MS" w:hAnsi="Comic Sans MS"/>
+          <w:sz w:val="28"/>
+        </w:rPr>
+      </w:pPr>
+      <w:r>
+        <w:rPr>
+          <w:rFonts w:ascii="Comic Sans MS" w:hAnsi="Comic Sans MS"/>
+          <w:i/>
+          <w:sz w:val="28"/>
+          <w:u w:val="single"/>
+        </w:rPr>
+        <w:t>Week 1:</w:t>
+      </w:r>
+      <w:r>
+        <w:rPr>
+          <w:rFonts w:ascii="Comic Sans MS" w:hAnsi="Comic Sans MS"/>
+          <w:sz w:val="28"/>
+        </w:rPr>
+        <w:t xml:space="preserve"> </w:t>
+      </w:r>
+    </w:p>
+    <w:p>
+      <w:pPr>
+        <w:rPr>
+          <w:rFonts w:ascii="Comic Sans MS" w:hAnsi="Comic Sans MS"/>
+          <w:sz w:val="28"/>
+        </w:rPr>
+      </w:pPr>
+      <w:r>
+        <w:rPr>
+          <w:rFonts w:ascii="Comic Sans MS" w:hAnsi="Comic Sans MS"/>
+          <w:sz w:val="28"/>
+        </w:rPr>
+        <w:t>18-04-2017 Samenwerkingscontract gemaakt, logboek gemaakt.</w:t>
+      </w:r>
+    </w:p>
+    <w:p>
+      <w:pPr>
+        <w:rPr>
+          <w:rFonts w:ascii="Comic Sans MS" w:hAnsi="Comic Sans MS"/>
+          <w:sz w:val="28"/>
+        </w:rPr>
+      </w:pPr>
+      <w:r>
+        <w:rPr>
+          <w:rFonts w:ascii="Comic Sans MS" w:hAnsi="Comic Sans MS"/>
+          <w:sz w:val="28"/>
+        </w:rPr>
+        <w:t>19-04-2017 PvE gemaakt, groepsleden aangestuurd vanwege afwezigheid groepsleider.</w:t>
+      </w:r>
+    </w:p>
+    <w:p>
+      <w:pPr>
+        <w:rPr>
+          <w:rFonts w:ascii="Comic Sans MS" w:hAnsi="Comic Sans MS"/>
+          <w:sz w:val="28"/>
+        </w:rPr>
+      </w:pPr>
+      <w:r>
+        <w:rPr>
+          <w:rFonts w:ascii="Comic Sans MS" w:hAnsi="Comic Sans MS"/>
+          <w:sz w:val="28"/>
+        </w:rPr>
+        <w:t>20-04-2017 Interview vragen updaten, huisstijl updaten.</w:t>
+      </w:r>
+    </w:p>
+    <w:p>
+      <w:pPr>
+        <w:rPr>
+          <w:rFonts w:ascii="Comic Sans MS" w:hAnsi="Comic Sans MS"/>
+          <w:sz w:val="28"/>
+        </w:rPr>
+      </w:pPr>
+      <w:r>
+        <w:rPr>
+          <w:rFonts w:ascii="Comic Sans MS" w:hAnsi="Comic Sans MS"/>
+          <w:sz w:val="28"/>
+        </w:rPr>
+        <w:t>21-04-2017 Gedeelte van PvA gemaakt, interview voorbereiden, interview gehad, aan acceptatie test begonnen (PHP).</w:t>
+      </w:r>
+    </w:p>
+    <w:p>
+      <w:pPr>
+        <w:rPr>
+          <w:rFonts w:ascii="Comic Sans MS" w:hAnsi="Comic Sans MS"/>
+          <w:i/>
+          <w:sz w:val="28"/>
+          <w:u w:val="single"/>
+        </w:rPr>
+      </w:pPr>
+      <w:r>
+        <w:rPr>
+          <w:rFonts w:ascii="Comic Sans MS" w:hAnsi="Comic Sans MS"/>
+          <w:i/>
+          <w:sz w:val="28"/>
+          <w:u w:val="single"/>
+        </w:rPr>
+        <w:t>Week 2:</w:t>
+      </w:r>
+    </w:p>
+    <w:p>
+      <w:pPr>
+        <w:rPr>
+          <w:rFonts w:ascii="Comic Sans MS" w:hAnsi="Comic Sans MS"/>
+          <w:sz w:val="28"/>
+        </w:rPr>
+      </w:pPr>
+      <w:r>
+        <w:rPr>
+          <w:rFonts w:ascii="Comic Sans MS" w:hAnsi="Comic Sans MS"/>
+          <w:sz w:val="28"/>
+        </w:rPr>
+        <w:t xml:space="preserve">1-05-2017 Acceptatie test afgemaakt (PHP)., de overige niet gemaakte testen vastgelegd, testen onderling verdelen, begin gemaakt aan technische test </w:t>
+      </w:r>
+      <w:r>
+        <w:rPr>
+          <w:rFonts w:ascii="Comic Sans MS" w:hAnsi="Comic Sans MS"/>
+          <w:sz w:val="28"/>
+        </w:rPr>
+        <w:t>m.b.v.</w:t>
+      </w:r>
+      <w:r>
+        <w:rPr>
+          <w:rFonts w:ascii="Comic Sans MS" w:hAnsi="Comic Sans MS"/>
+          <w:sz w:val="28"/>
+        </w:rPr>
+        <w:t xml:space="preserve"> van Tomasz (PHP).</w:t>
+      </w:r>
+    </w:p>
+    <w:p>
+      <w:pPr>
+        <w:rPr>
+          <w:rFonts w:ascii="Comic Sans MS" w:hAnsi="Comic Sans MS"/>
+          <w:sz w:val="28"/>
+        </w:rPr>
+      </w:pPr>
+      <w:r>
+        <w:rPr>
+          <w:rFonts w:ascii="Comic Sans MS" w:hAnsi="Comic Sans MS"/>
+          <w:sz w:val="28"/>
+        </w:rPr>
+        <w:t>2-05-2017 Technische test afgemaakt m.b.t van Tomasz (PHP)., functionele test gemaakt</w:t>
+      </w:r>
+      <w:r>
+        <w:rPr>
+          <w:rFonts w:ascii="Comic Sans MS" w:hAnsi="Comic Sans MS"/>
+          <w:sz w:val="28"/>
+        </w:rPr>
+        <w:t xml:space="preserve"> </w:t>
+      </w:r>
+      <w:r>
+        <w:rPr>
+          <w:rFonts w:ascii="Comic Sans MS" w:hAnsi="Comic Sans MS"/>
+          <w:sz w:val="28"/>
+        </w:rPr>
+        <w:t>m.b.t van Tomasz (PHP)., f</w:t>
+      </w:r>
+      <w:r>
+        <w:rPr>
+          <w:rFonts w:ascii="Comic Sans MS" w:hAnsi="Comic Sans MS"/>
+          <w:sz w:val="28"/>
+        </w:rPr>
+        <w:t>unctionele ontwerp gemaakt m.b.v</w:t>
+      </w:r>
+      <w:r>
+        <w:rPr>
+          <w:rFonts w:ascii="Comic Sans MS" w:hAnsi="Comic Sans MS"/>
+          <w:sz w:val="28"/>
+        </w:rPr>
+        <w:t>.</w:t>
+      </w:r>
+      <w:r>
+        <w:rPr>
+          <w:rFonts w:ascii="Comic Sans MS" w:hAnsi="Comic Sans MS"/>
+          <w:sz w:val="28"/>
+        </w:rPr>
+        <w:t xml:space="preserve"> van Tomasz (PHP).</w:t>
+      </w:r>
+    </w:p>
+    <w:p>
+      <w:pPr>
+        <w:rPr>
+          <w:rFonts w:ascii="Comic Sans MS" w:hAnsi="Comic Sans MS"/>
+          <w:sz w:val="28"/>
+        </w:rPr>
+      </w:pPr>
+      <w:r>
+        <w:rPr>
+          <w:rFonts w:ascii="Comic Sans MS" w:hAnsi="Comic Sans MS"/>
+          <w:sz w:val="28"/>
+        </w:rPr>
+        <w:t xml:space="preserve">3-05-2017 </w:t>
+      </w:r>
+      <w:r>
+        <w:rPr>
+          <w:rFonts w:ascii="Comic Sans MS" w:hAnsi="Comic Sans MS"/>
+          <w:sz w:val="28"/>
+        </w:rPr>
+        <w:t>Verdeling van de applicaties gemaakt.</w:t>
+      </w:r>
+    </w:p>
+    <w:p>
+      <w:pPr>
+        <w:rPr>
+          <w:rFonts w:ascii="Comic Sans MS" w:hAnsi="Comic Sans MS"/>
+          <w:sz w:val="28"/>
+        </w:rPr>
+      </w:pPr>
+      <w:r>
+        <w:rPr>
+          <w:rFonts w:ascii="Comic Sans MS" w:hAnsi="Comic Sans MS"/>
+          <w:sz w:val="28"/>
+        </w:rPr>
+        <w:t xml:space="preserve">4-05-2017 </w:t>
+      </w:r>
+      <w:r>
+        <w:rPr>
+          <w:rFonts w:ascii="Comic Sans MS" w:hAnsi="Comic Sans MS"/>
+          <w:sz w:val="28"/>
+        </w:rPr>
+        <w:t>Kleuren opgezocht, fonts opgezocht, functionele test PHP aangepast, functionele test C# aangepast.</w:t>
+      </w:r>
+    </w:p>
+    <w:p>
+      <w:pPr>
+        <w:rPr>
+          <w:rFonts w:ascii="Comic Sans MS" w:hAnsi="Comic Sans MS"/>
+          <w:i/>
+          <w:sz w:val="28"/>
+          <w:u w:val="single"/>
+        </w:rPr>
+      </w:pPr>
+      <w:r>
+        <w:rPr>
+          <w:rFonts w:ascii="Comic Sans MS" w:hAnsi="Comic Sans MS"/>
+          <w:i/>
+          <w:sz w:val="28"/>
+          <w:u w:val="single"/>
+        </w:rPr>
+        <w:t xml:space="preserve">Week 3: </w:t>
+      </w:r>
+    </w:p>
+    <w:p>
+      <w:pPr>
+        <w:rPr>
+          <w:rFonts w:ascii="Comic Sans MS" w:hAnsi="Comic Sans MS"/>
+          <w:sz w:val="28"/>
+        </w:rPr>
+      </w:pPr>
+      <w:r>
+        <w:rPr>
+          <w:rFonts w:ascii="Comic Sans MS" w:hAnsi="Comic Sans MS" w:cs="Arial"/>
+          <w:sz w:val="28"/>
+        </w:rPr>
+        <w:t xml:space="preserve">08-05-2017 </w:t>
+      </w:r>
+      <w:r>
+        <w:rPr>
+          <w:rFonts w:ascii="Comic Sans MS" w:hAnsi="Comic Sans MS" w:cs="Arial"/>
+          <w:sz w:val="28"/>
+        </w:rPr>
+        <w:t xml:space="preserve">Begonnen met </w:t>
+      </w:r>
+      <w:r>
+        <w:rPr>
+          <w:rFonts w:ascii="Comic Sans MS" w:hAnsi="Comic Sans MS" w:cs="Arial"/>
+          <w:sz w:val="28"/>
+        </w:rPr>
+        <w:t>HTML-gedeelte</w:t>
+      </w:r>
+      <w:r>
+        <w:rPr>
+          <w:rFonts w:ascii="Comic Sans MS" w:hAnsi="Comic Sans MS" w:cs="Arial"/>
+          <w:sz w:val="28"/>
+        </w:rPr>
+        <w:t xml:space="preserve">, </w:t>
+      </w:r>
+      <w:r>
+        <w:rPr>
+          <w:rFonts w:ascii="Comic Sans MS" w:hAnsi="Comic Sans MS"/>
+          <w:sz w:val="28"/>
+        </w:rPr>
+        <w:t>groepsleden aangestuurd vanwege afwezigheid groepsleider.</w:t>
+      </w:r>
+    </w:p>
+    <w:p>
+      <w:pPr>
+        <w:rPr>
+          <w:rFonts w:ascii="Comic Sans MS" w:hAnsi="Comic Sans MS" w:cs="Arial"/>
+          <w:sz w:val="28"/>
+        </w:rPr>
+      </w:pPr>
+      <w:r>
+        <w:rPr>
+          <w:rFonts w:ascii="Comic Sans MS" w:hAnsi="Comic Sans MS" w:cs="Arial"/>
+          <w:sz w:val="28"/>
+        </w:rPr>
         <w:lastRenderedPageBreak/>
-        <w:t>Youssef:</w:t>
-      </w:r>
-    </w:p>
-    <w:p>
-      <w:pPr>
-        <w:rPr>
-          <w:rFonts w:ascii="Comic Sans MS" w:hAnsi="Comic Sans MS"/>
-          <w:sz w:val="28"/>
-        </w:rPr>
-      </w:pPr>
-      <w:r>
-        <w:rPr>
-          <w:rFonts w:ascii="Comic Sans MS" w:hAnsi="Comic Sans MS"/>
-          <w:i/>
-          <w:sz w:val="28"/>
-          <w:u w:val="single"/>
-        </w:rPr>
-        <w:t>Week 1:</w:t>
-      </w:r>
-      <w:r>
-        <w:rPr>
-          <w:rFonts w:ascii="Comic Sans MS" w:hAnsi="Comic Sans MS"/>
+        <w:t>09-05-2017 Begonnen met C# gedeelte, Max geholpen/ondersteund.</w:t>
+      </w:r>
+      <w:r>
+        <w:rPr>
+          <w:rFonts w:ascii="Comic Sans MS" w:hAnsi="Comic Sans MS" w:cs="Arial"/>
           <w:sz w:val="28"/>
         </w:rPr>
         <w:t xml:space="preserve"> </w:t>
       </w:r>
-    </w:p>
-    <w:p>
-      <w:pPr>
-        <w:rPr>
-          <w:rFonts w:ascii="Comic Sans MS" w:hAnsi="Comic Sans MS"/>
-          <w:sz w:val="28"/>
-        </w:rPr>
-      </w:pPr>
-      <w:r>
-        <w:rPr>
-          <w:rFonts w:ascii="Comic Sans MS" w:hAnsi="Comic Sans MS"/>
-          <w:sz w:val="28"/>
-        </w:rPr>
-        <w:t>18-04-2017 Samenwerkingscontract gemaakt, logboek gemaakt.</w:t>
-      </w:r>
-    </w:p>
-    <w:p>
-      <w:pPr>
-        <w:rPr>
-          <w:rFonts w:ascii="Comic Sans MS" w:hAnsi="Comic Sans MS"/>
-          <w:sz w:val="28"/>
-        </w:rPr>
-      </w:pPr>
-      <w:r>
-        <w:rPr>
-          <w:rFonts w:ascii="Comic Sans MS" w:hAnsi="Comic Sans MS"/>
-          <w:sz w:val="28"/>
-        </w:rPr>
-        <w:t>19-04-2017 PvE gemaakt, groepsleden aangestuurd vanwege afwezigheid groepsleider.</w:t>
-      </w:r>
-    </w:p>
-    <w:p>
-      <w:pPr>
-        <w:rPr>
-          <w:rFonts w:ascii="Comic Sans MS" w:hAnsi="Comic Sans MS"/>
-          <w:sz w:val="28"/>
-        </w:rPr>
-      </w:pPr>
-      <w:r>
-        <w:rPr>
-          <w:rFonts w:ascii="Comic Sans MS" w:hAnsi="Comic Sans MS"/>
-          <w:sz w:val="28"/>
-        </w:rPr>
-        <w:t>20-04-2017 Interview vragen updaten, huisstijl updaten.</w:t>
-      </w:r>
-    </w:p>
-    <w:p>
-      <w:pPr>
-        <w:rPr>
-          <w:rFonts w:ascii="Comic Sans MS" w:hAnsi="Comic Sans MS"/>
-          <w:sz w:val="28"/>
-        </w:rPr>
-      </w:pPr>
-      <w:r>
-        <w:rPr>
-          <w:rFonts w:ascii="Comic Sans MS" w:hAnsi="Comic Sans MS"/>
-          <w:sz w:val="28"/>
-        </w:rPr>
-        <w:t>21-04-2017 Gedeelte van PvA gemaakt, interview voorbereiden, interview gehad, aan acceptatie test begonnen (PHP).</w:t>
-      </w:r>
-    </w:p>
-    <w:p>
-      <w:pPr>
-        <w:rPr>
-          <w:rFonts w:ascii="Comic Sans MS" w:hAnsi="Comic Sans MS"/>
-          <w:i/>
-          <w:sz w:val="28"/>
-          <w:u w:val="single"/>
-        </w:rPr>
-      </w:pPr>
-      <w:r>
-        <w:rPr>
-          <w:rFonts w:ascii="Comic Sans MS" w:hAnsi="Comic Sans MS"/>
-          <w:i/>
-          <w:sz w:val="28"/>
-          <w:u w:val="single"/>
-        </w:rPr>
-        <w:t>Week 2:</w:t>
-      </w:r>
-    </w:p>
-    <w:p>
-      <w:pPr>
-        <w:rPr>
-          <w:rFonts w:ascii="Comic Sans MS" w:hAnsi="Comic Sans MS"/>
-          <w:sz w:val="28"/>
-        </w:rPr>
-      </w:pPr>
-      <w:r>
-        <w:rPr>
-          <w:rFonts w:ascii="Comic Sans MS" w:hAnsi="Comic Sans MS"/>
-          <w:sz w:val="28"/>
-        </w:rPr>
-        <w:t xml:space="preserve">1-05-2017 Acceptatie test afgemaakt (PHP)., de overige niet gemaakte testen vastgelegd, testen onderling verdelen, begin gemaakt aan technische test </w:t>
-      </w:r>
-      <w:r>
-        <w:rPr>
-          <w:rFonts w:ascii="Comic Sans MS" w:hAnsi="Comic Sans MS"/>
-          <w:sz w:val="28"/>
-        </w:rPr>
-        <w:t>m.b.v.</w:t>
-      </w:r>
-      <w:r>
-        <w:rPr>
-          <w:rFonts w:ascii="Comic Sans MS" w:hAnsi="Comic Sans MS"/>
-          <w:sz w:val="28"/>
-        </w:rPr>
-        <w:t xml:space="preserve"> van Tomasz (PHP).</w:t>
-      </w:r>
-    </w:p>
-    <w:p>
-      <w:pPr>
-        <w:rPr>
-          <w:rFonts w:ascii="Comic Sans MS" w:hAnsi="Comic Sans MS"/>
-          <w:sz w:val="28"/>
-        </w:rPr>
-      </w:pPr>
-      <w:r>
-        <w:rPr>
-          <w:rFonts w:ascii="Comic Sans MS" w:hAnsi="Comic Sans MS"/>
-          <w:sz w:val="28"/>
-        </w:rPr>
-        <w:t>2-05-2017 Technische test afgemaakt m.b.t van Tomasz (PHP)., functionele test gemaakt</w:t>
+      <w:r>
+        <w:rPr>
+          <w:rFonts w:ascii="Comic Sans MS" w:hAnsi="Comic Sans MS" w:cs="Arial"/>
+          <w:sz w:val="28"/>
+        </w:rPr>
+        <w:t>Btw: alles bijna vernachelt ^^.</w:t>
+      </w:r>
+    </w:p>
+    <w:p>
+      <w:pPr>
+        <w:rPr>
+          <w:rFonts w:ascii="Comic Sans MS" w:hAnsi="Comic Sans MS" w:cs="Arial"/>
+          <w:b/>
+        </w:rPr>
+      </w:pPr>
+      <w:r>
+        <w:rPr>
+          <w:rFonts w:ascii="Comic Sans MS" w:hAnsi="Comic Sans MS" w:cs="Arial"/>
+          <w:sz w:val="28"/>
+        </w:rPr>
+        <w:t>10-05-2017 Begonnen aan register, clear predition gemaakt, Begonnen aan edit predition.</w:t>
+      </w:r>
+    </w:p>
+    <w:p>
+      <w:pPr>
+        <w:rPr>
+          <w:rFonts w:ascii="Comic Sans MS" w:hAnsi="Comic Sans MS" w:cs="Arial"/>
+          <w:sz w:val="28"/>
+        </w:rPr>
+      </w:pPr>
+      <w:r>
+        <w:rPr>
+          <w:rFonts w:ascii="Comic Sans MS" w:hAnsi="Comic Sans MS" w:cs="Arial"/>
+          <w:sz w:val="28"/>
+        </w:rPr>
+        <w:t xml:space="preserve">11-05-2017 Oplossing vinden voor het messagebox: De connectie is niet gesloten. Register is afgemaakt, </w:t>
+      </w:r>
+      <w:r>
+        <w:rPr>
+          <w:rFonts w:ascii="Comic Sans MS" w:hAnsi="Comic Sans MS" w:cs="Arial"/>
+          <w:sz w:val="28"/>
+        </w:rPr>
+        <w:t>Eltons</w:t>
+      </w:r>
+      <w:r>
+        <w:rPr>
+          <w:rFonts w:ascii="Comic Sans MS" w:hAnsi="Comic Sans MS" w:cs="Arial"/>
+          <w:sz w:val="28"/>
+        </w:rPr>
+        <w:t xml:space="preserve"> speciale account gemaakt/voorbereid. </w:t>
+      </w:r>
+    </w:p>
+    <w:p>
+      <w:pPr>
+        <w:rPr>
+          <w:rFonts w:ascii="Comic Sans MS" w:hAnsi="Comic Sans MS" w:cs="Arial"/>
+          <w:sz w:val="28"/>
+        </w:rPr>
+      </w:pPr>
+      <w:r>
+        <w:rPr>
+          <w:rFonts w:ascii="Comic Sans MS" w:hAnsi="Comic Sans MS" w:cs="Arial"/>
+          <w:sz w:val="28"/>
+        </w:rPr>
+        <w:t>12-05-2017</w:t>
+      </w:r>
+      <w:r>
+        <w:rPr>
+          <w:rFonts w:ascii="Comic Sans MS" w:hAnsi="Comic Sans MS" w:cs="Arial"/>
+          <w:sz w:val="28"/>
+        </w:rPr>
+        <w:t xml:space="preserve"> Max’s C# code en Tomasz C# code samenvoegen.</w:t>
+      </w:r>
+    </w:p>
+    <w:p>
+      <w:pPr>
+        <w:rPr>
+          <w:rFonts w:ascii="Comic Sans MS" w:hAnsi="Comic Sans MS" w:cs="Arial"/>
+          <w:sz w:val="28"/>
+        </w:rPr>
+      </w:pPr>
+      <w:r>
+        <w:rPr>
+          <w:rFonts w:ascii="Comic Sans MS" w:hAnsi="Comic Sans MS" w:cs="Arial"/>
+          <w:sz w:val="28"/>
+        </w:rPr>
+        <w:t>13-05-2017 &amp; 14-05-2017 Admin stuk geüpdatet.</w:t>
+      </w:r>
+    </w:p>
+    <w:p>
+      <w:pPr>
+        <w:rPr>
+          <w:rFonts w:ascii="Comic Sans MS" w:hAnsi="Comic Sans MS"/>
+          <w:i/>
+          <w:sz w:val="28"/>
+          <w:u w:val="single"/>
+        </w:rPr>
+      </w:pPr>
+      <w:r>
+        <w:rPr>
+          <w:rFonts w:ascii="Comic Sans MS" w:hAnsi="Comic Sans MS"/>
+          <w:i/>
+          <w:sz w:val="28"/>
+          <w:u w:val="single"/>
+        </w:rPr>
+        <w:t>Week 4:</w:t>
+      </w:r>
+    </w:p>
+    <w:p>
+      <w:pPr>
+        <w:rPr>
+          <w:rFonts w:ascii="Comic Sans MS" w:hAnsi="Comic Sans MS" w:cs="Arial"/>
+          <w:sz w:val="28"/>
+        </w:rPr>
+      </w:pPr>
+      <w:r>
+        <w:rPr>
+          <w:rFonts w:ascii="Comic Sans MS" w:hAnsi="Comic Sans MS" w:cs="Arial"/>
+          <w:sz w:val="28"/>
+        </w:rPr>
+        <w:t>15-05-2017</w:t>
+      </w:r>
+      <w:r>
+        <w:rPr>
+          <w:rFonts w:ascii="Comic Sans MS" w:hAnsi="Comic Sans MS" w:cs="Arial"/>
+          <w:sz w:val="28"/>
+        </w:rPr>
+        <w:t xml:space="preserve"> Bug met de box “Connectie is open…” opgelost C#, Database C# aan het updaten, </w:t>
+      </w:r>
+      <w:r>
+        <w:rPr>
+          <w:rFonts w:ascii="Comic Sans MS" w:hAnsi="Comic Sans MS"/>
+          <w:sz w:val="28"/>
+        </w:rPr>
+        <w:t>groepsleden aangestuurd vanwege afwezigheid groepsleider.</w:t>
+      </w:r>
+    </w:p>
+    <w:p>
+      <w:pPr>
+        <w:rPr>
+          <w:rFonts w:ascii="Comic Sans MS" w:hAnsi="Comic Sans MS" w:cs="Arial"/>
+          <w:sz w:val="28"/>
+        </w:rPr>
+      </w:pPr>
+      <w:r>
+        <w:rPr>
+          <w:rFonts w:ascii="Comic Sans MS" w:hAnsi="Comic Sans MS" w:cs="Arial"/>
+          <w:sz w:val="28"/>
+        </w:rPr>
+        <w:t>16-05-2017</w:t>
+      </w:r>
+      <w:r>
+        <w:rPr>
+          <w:rFonts w:ascii="Comic Sans MS" w:hAnsi="Comic Sans MS" w:cs="Arial"/>
+          <w:sz w:val="28"/>
+        </w:rPr>
+        <w:t xml:space="preserve"> C# database aangepast, </w:t>
+      </w:r>
+      <w:r>
+        <w:rPr>
+          <w:rFonts w:ascii="Comic Sans MS" w:hAnsi="Comic Sans MS" w:cs="Arial"/>
+          <w:sz w:val="28"/>
+        </w:rPr>
+        <w:t xml:space="preserve">wedstrijden zijn weer zichtbaar, </w:t>
+      </w:r>
+      <w:r>
+        <w:rPr>
+          <w:rFonts w:ascii="Comic Sans MS" w:hAnsi="Comic Sans MS"/>
+          <w:sz w:val="28"/>
+        </w:rPr>
+        <w:t>groepsleden aangestuurd vanwege afwezigheid groepsleider.</w:t>
+      </w:r>
+    </w:p>
+    <w:p>
+      <w:pPr>
+        <w:rPr>
+          <w:rFonts w:ascii="Comic Sans MS" w:hAnsi="Comic Sans MS" w:cs="Arial"/>
+          <w:sz w:val="28"/>
+        </w:rPr>
+      </w:pPr>
+      <w:r>
+        <w:rPr>
+          <w:rFonts w:ascii="Comic Sans MS" w:hAnsi="Comic Sans MS" w:cs="Arial"/>
+          <w:sz w:val="28"/>
+        </w:rPr>
+        <w:t>17-05-2017</w:t>
+      </w:r>
+      <w:r>
+        <w:rPr>
+          <w:rFonts w:ascii="Comic Sans MS" w:hAnsi="Comic Sans MS" w:cs="Arial"/>
+          <w:sz w:val="28"/>
+        </w:rPr>
+        <w:t xml:space="preserve"> C# begonnen aan code updaten voor meerdere accounts ,</w:t>
+      </w:r>
+      <w:r>
+        <w:rPr>
+          <w:rFonts w:ascii="Comic Sans MS" w:hAnsi="Comic Sans MS"/>
+          <w:sz w:val="28"/>
+        </w:rPr>
+        <w:t>groepsleden aangestuurd vanwege afwezigheid groepsleider.</w:t>
+      </w:r>
+    </w:p>
+    <w:p>
+      <w:pPr>
+        <w:rPr>
+          <w:rFonts w:ascii="Comic Sans MS" w:hAnsi="Comic Sans MS" w:cs="Arial"/>
+          <w:sz w:val="28"/>
+        </w:rPr>
+      </w:pPr>
+      <w:r>
+        <w:rPr>
+          <w:rFonts w:ascii="Comic Sans MS" w:hAnsi="Comic Sans MS" w:cs="Arial"/>
+          <w:sz w:val="28"/>
+        </w:rPr>
+        <w:t>18-05-2017</w:t>
       </w:r>
       <w:r>
         <w:rPr>
@@ -1872,127 +2290,36 @@
           <w:rFonts w:ascii="Comic Sans MS" w:hAnsi="Comic Sans MS"/>
           <w:sz w:val="28"/>
         </w:rPr>
-        <w:t>m.b.t van Tomasz (PHP)., f</w:t>
-      </w:r>
-      <w:r>
-        <w:rPr>
-          <w:rFonts w:ascii="Comic Sans MS" w:hAnsi="Comic Sans MS"/>
-          <w:sz w:val="28"/>
-        </w:rPr>
-        <w:t>unctionele ontwerp gemaakt m.b.v</w:t>
-      </w:r>
-      <w:r>
-        <w:rPr>
-          <w:rFonts w:ascii="Comic Sans MS" w:hAnsi="Comic Sans MS"/>
-          <w:sz w:val="28"/>
-        </w:rPr>
-        <w:t>.</w:t>
-      </w:r>
-      <w:r>
-        <w:rPr>
-          <w:rFonts w:ascii="Comic Sans MS" w:hAnsi="Comic Sans MS"/>
-          <w:sz w:val="28"/>
-        </w:rPr>
-        <w:t xml:space="preserve"> van Tomasz (PHP).</w:t>
-      </w:r>
-    </w:p>
-    <w:p>
-      <w:pPr>
-        <w:rPr>
-          <w:rFonts w:ascii="Comic Sans MS" w:hAnsi="Comic Sans MS"/>
-          <w:sz w:val="28"/>
-        </w:rPr>
-      </w:pPr>
-      <w:r>
-        <w:rPr>
-          <w:rFonts w:ascii="Comic Sans MS" w:hAnsi="Comic Sans MS"/>
-          <w:sz w:val="28"/>
-        </w:rPr>
-        <w:t xml:space="preserve">3-05-2017 </w:t>
-      </w:r>
-      <w:r>
-        <w:rPr>
-          <w:rFonts w:ascii="Comic Sans MS" w:hAnsi="Comic Sans MS"/>
-          <w:sz w:val="28"/>
-        </w:rPr>
-        <w:t>Verdeling van de applicaties gemaakt.</w:t>
-      </w:r>
-    </w:p>
-    <w:p>
-      <w:pPr>
-        <w:rPr>
-          <w:rFonts w:ascii="Comic Sans MS" w:hAnsi="Comic Sans MS"/>
-          <w:sz w:val="28"/>
-        </w:rPr>
-      </w:pPr>
-      <w:r>
-        <w:rPr>
-          <w:rFonts w:ascii="Comic Sans MS" w:hAnsi="Comic Sans MS"/>
-          <w:sz w:val="28"/>
-        </w:rPr>
-        <w:t xml:space="preserve">4-05-2017 </w:t>
-      </w:r>
-      <w:r>
-        <w:rPr>
-          <w:rFonts w:ascii="Comic Sans MS" w:hAnsi="Comic Sans MS"/>
-          <w:sz w:val="28"/>
-        </w:rPr>
-        <w:t>Kleuren opgezocht, fonts opgezocht, functionele test PHP aangepast, functionele test C# aangepast.</w:t>
-      </w:r>
-    </w:p>
-    <w:p>
-      <w:pPr>
-        <w:rPr>
-          <w:rFonts w:ascii="Comic Sans MS" w:hAnsi="Comic Sans MS"/>
-          <w:i/>
-          <w:sz w:val="28"/>
-          <w:u w:val="single"/>
-        </w:rPr>
-      </w:pPr>
-      <w:r>
-        <w:rPr>
-          <w:rFonts w:ascii="Comic Sans MS" w:hAnsi="Comic Sans MS"/>
-          <w:i/>
-          <w:sz w:val="28"/>
-          <w:u w:val="single"/>
-        </w:rPr>
-        <w:t xml:space="preserve">Week 3: </w:t>
-      </w:r>
-    </w:p>
-    <w:p>
-      <w:pPr>
-        <w:rPr>
-          <w:rFonts w:ascii="Comic Sans MS" w:hAnsi="Comic Sans MS"/>
-          <w:sz w:val="28"/>
-        </w:rPr>
-      </w:pPr>
-      <w:r>
-        <w:rPr>
-          <w:rFonts w:ascii="Comic Sans MS" w:hAnsi="Comic Sans MS" w:cs="Arial"/>
-          <w:sz w:val="28"/>
-        </w:rPr>
-        <w:t xml:space="preserve">08-05-2017 </w:t>
-      </w:r>
-      <w:r>
-        <w:rPr>
-          <w:rFonts w:ascii="Comic Sans MS" w:hAnsi="Comic Sans MS" w:cs="Arial"/>
-          <w:sz w:val="28"/>
-        </w:rPr>
-        <w:t xml:space="preserve">Begonnen met </w:t>
-      </w:r>
-      <w:r>
-        <w:rPr>
-          <w:rFonts w:ascii="Comic Sans MS" w:hAnsi="Comic Sans MS" w:cs="Arial"/>
-          <w:sz w:val="28"/>
-        </w:rPr>
-        <w:t>HTML-gedeelte</w:t>
-      </w:r>
-      <w:r>
-        <w:rPr>
-          <w:rFonts w:ascii="Comic Sans MS" w:hAnsi="Comic Sans MS" w:cs="Arial"/>
-          <w:sz w:val="28"/>
-        </w:rPr>
-        <w:t xml:space="preserve">, </w:t>
+        <w:t>C# code updaten voor meerdere accounts voltooid, groepsleden aangestuurd vanwege afwezigheid groepsleider en Max’s code samengevoegd.</w:t>
+      </w:r>
+    </w:p>
+    <w:p>
+      <w:pPr>
+        <w:rPr>
+          <w:i/>
+          <w:u w:val="single"/>
+        </w:rPr>
+      </w:pPr>
+      <w:r>
+        <w:rPr>
+          <w:rFonts w:ascii="Comic Sans MS" w:hAnsi="Comic Sans MS" w:cs="Arial"/>
+          <w:sz w:val="28"/>
+        </w:rPr>
+        <w:t>19-05-2017</w:t>
+      </w:r>
+      <w:r>
+        <w:rPr>
+          <w:rFonts w:ascii="Comic Sans MS" w:hAnsi="Comic Sans MS" w:cs="Arial"/>
+          <w:sz w:val="28"/>
+        </w:rPr>
+        <w:t xml:space="preserve"> </w:t>
+      </w:r>
+      <w:r>
+        <w:rPr>
+          <w:rFonts w:ascii="Comic Sans MS" w:hAnsi="Comic Sans MS" w:cs="Arial"/>
+          <w:sz w:val="28"/>
+        </w:rPr>
+        <w:t xml:space="preserve">Comments toegevoed, met Max overlegd over de code en </w:t>
       </w:r>
       <w:r>
         <w:rPr>
@@ -2005,384 +2332,96 @@
     <w:p>
       <w:pPr>
         <w:rPr>
-          <w:rFonts w:ascii="Comic Sans MS" w:hAnsi="Comic Sans MS" w:cs="Arial"/>
-          <w:sz w:val="28"/>
-        </w:rPr>
-      </w:pPr>
-      <w:r>
-        <w:rPr>
-          <w:rFonts w:ascii="Comic Sans MS" w:hAnsi="Comic Sans MS" w:cs="Arial"/>
-          <w:sz w:val="28"/>
-        </w:rPr>
-        <w:t>09-05-2017 Begonnen met C# gedeelte, Max geholpen/ondersteund.</w:t>
-      </w:r>
-      <w:r>
-        <w:rPr>
-          <w:rFonts w:ascii="Comic Sans MS" w:hAnsi="Comic Sans MS" w:cs="Arial"/>
-          <w:sz w:val="28"/>
-        </w:rPr>
-        <w:t xml:space="preserve"> </w:t>
-      </w:r>
-      <w:r>
-        <w:rPr>
-          <w:rFonts w:ascii="Comic Sans MS" w:hAnsi="Comic Sans MS" w:cs="Arial"/>
-          <w:sz w:val="28"/>
-        </w:rPr>
-        <w:t>Btw: alles bijna vernachelt ^^.</w:t>
-      </w:r>
-    </w:p>
-    <w:p>
-      <w:pPr>
-        <w:rPr>
-          <w:rFonts w:ascii="Comic Sans MS" w:hAnsi="Comic Sans MS" w:cs="Arial"/>
-          <w:b/>
-        </w:rPr>
-      </w:pPr>
-      <w:r>
-        <w:rPr>
-          <w:rFonts w:ascii="Comic Sans MS" w:hAnsi="Comic Sans MS" w:cs="Arial"/>
-          <w:sz w:val="28"/>
-        </w:rPr>
-        <w:t>10-05-2017 Begonnen aan register, clear predition gemaakt, Begonnen aan edit predition.</w:t>
-      </w:r>
-    </w:p>
-    <w:p>
-      <w:pPr>
-        <w:rPr>
-          <w:rFonts w:ascii="Comic Sans MS" w:hAnsi="Comic Sans MS" w:cs="Arial"/>
-          <w:sz w:val="28"/>
-        </w:rPr>
-      </w:pPr>
-      <w:r>
-        <w:rPr>
-          <w:rFonts w:ascii="Comic Sans MS" w:hAnsi="Comic Sans MS" w:cs="Arial"/>
-          <w:sz w:val="28"/>
+          <w:rFonts w:ascii="Comic Sans MS" w:hAnsi="Comic Sans MS"/>
+          <w:i/>
+          <w:sz w:val="28"/>
+          <w:u w:val="single"/>
+        </w:rPr>
+      </w:pPr>
+      <w:r>
+        <w:rPr>
+          <w:rFonts w:ascii="Comic Sans MS" w:hAnsi="Comic Sans MS"/>
+          <w:i/>
+          <w:sz w:val="28"/>
+          <w:u w:val="single"/>
+        </w:rPr>
+        <w:t>Week 5:</w:t>
+      </w:r>
+    </w:p>
+    <w:p>
+      <w:pPr>
+        <w:rPr>
+          <w:rFonts w:ascii="Comic Sans MS" w:hAnsi="Comic Sans MS"/>
+          <w:sz w:val="28"/>
+        </w:rPr>
+      </w:pPr>
+      <w:r>
+        <w:rPr>
+          <w:rFonts w:ascii="Comic Sans MS" w:hAnsi="Comic Sans MS"/>
+          <w:sz w:val="28"/>
+        </w:rPr>
+        <w:t>29-05-2017</w:t>
+      </w:r>
+      <w:r>
+        <w:rPr>
+          <w:rFonts w:ascii="Comic Sans MS" w:hAnsi="Comic Sans MS"/>
+          <w:sz w:val="28"/>
+        </w:rPr>
+        <w:t xml:space="preserve"> Code namen geüpdatet.</w:t>
+      </w:r>
+    </w:p>
+    <w:p>
+      <w:pPr>
+        <w:rPr>
+          <w:rFonts w:ascii="Comic Sans MS" w:hAnsi="Comic Sans MS"/>
+          <w:sz w:val="28"/>
+        </w:rPr>
+      </w:pPr>
+      <w:r>
+        <w:rPr>
+          <w:rFonts w:ascii="Comic Sans MS" w:hAnsi="Comic Sans MS"/>
+          <w:sz w:val="28"/>
+        </w:rPr>
+        <w:t>30-05-2017</w:t>
+      </w:r>
+      <w:r>
+        <w:rPr>
+          <w:rFonts w:ascii="Comic Sans MS" w:hAnsi="Comic Sans MS"/>
+          <w:sz w:val="28"/>
+        </w:rPr>
+        <w:t xml:space="preserve"> Uitzoeken hoe het password hashen moet, Max’s aanpassingen van admin toegevoegd.</w:t>
+      </w:r>
+    </w:p>
+    <w:p>
+      <w:pPr>
+        <w:rPr>
+          <w:i/>
+          <w:u w:val="single"/>
+        </w:rPr>
+      </w:pPr>
+      <w:r>
+        <w:rPr>
+          <w:rFonts w:ascii="Comic Sans MS" w:hAnsi="Comic Sans MS"/>
+          <w:sz w:val="28"/>
+        </w:rPr>
+        <w:t>31-01-2017</w:t>
+      </w:r>
+    </w:p>
+    <w:p>
+      <w:pPr>
+        <w:rPr>
+          <w:i/>
+          <w:u w:val="single"/>
+        </w:rPr>
+      </w:pPr>
+      <w:r>
+        <w:rPr>
+          <w:rFonts w:ascii="Comic Sans MS" w:hAnsi="Comic Sans MS"/>
+          <w:i/>
+          <w:sz w:val="28"/>
+          <w:u w:val="single"/>
         </w:rPr>
         <w:lastRenderedPageBreak/>
-        <w:t xml:space="preserve">11-05-2017 Oplossing vinden voor het messagebox: De connectie is niet gesloten. Register is afgemaakt, </w:t>
-      </w:r>
-      <w:r>
-        <w:rPr>
-          <w:rFonts w:ascii="Comic Sans MS" w:hAnsi="Comic Sans MS" w:cs="Arial"/>
-          <w:sz w:val="28"/>
-        </w:rPr>
-        <w:t>Eltons</w:t>
-      </w:r>
-      <w:r>
-        <w:rPr>
-          <w:rFonts w:ascii="Comic Sans MS" w:hAnsi="Comic Sans MS" w:cs="Arial"/>
-          <w:sz w:val="28"/>
-        </w:rPr>
-        <w:t xml:space="preserve"> speciale account gemaakt/voorbereid. </w:t>
-      </w:r>
-    </w:p>
-    <w:p>
-      <w:pPr>
-        <w:rPr>
-          <w:rFonts w:ascii="Comic Sans MS" w:hAnsi="Comic Sans MS" w:cs="Arial"/>
-          <w:sz w:val="28"/>
-        </w:rPr>
-      </w:pPr>
-      <w:r>
-        <w:rPr>
-          <w:rFonts w:ascii="Comic Sans MS" w:hAnsi="Comic Sans MS" w:cs="Arial"/>
-          <w:sz w:val="28"/>
-        </w:rPr>
-        <w:t>12-05-2017</w:t>
-      </w:r>
-      <w:r>
-        <w:rPr>
-          <w:rFonts w:ascii="Comic Sans MS" w:hAnsi="Comic Sans MS" w:cs="Arial"/>
-          <w:sz w:val="28"/>
-        </w:rPr>
-        <w:t xml:space="preserve"> Max’s C# code en Tomasz C# code samenvoegen.</w:t>
-      </w:r>
-    </w:p>
-    <w:p>
-      <w:pPr>
-        <w:rPr>
-          <w:rFonts w:ascii="Comic Sans MS" w:hAnsi="Comic Sans MS" w:cs="Arial"/>
-          <w:sz w:val="28"/>
-        </w:rPr>
-      </w:pPr>
-      <w:r>
-        <w:rPr>
-          <w:rFonts w:ascii="Comic Sans MS" w:hAnsi="Comic Sans MS" w:cs="Arial"/>
-          <w:sz w:val="28"/>
-        </w:rPr>
-        <w:t>13-05-2017 &amp; 14-05-2017 Admin stuk geüpdatet.</w:t>
-      </w:r>
-    </w:p>
-    <w:p>
-      <w:pPr>
-        <w:rPr>
-          <w:rFonts w:ascii="Comic Sans MS" w:hAnsi="Comic Sans MS"/>
-          <w:i/>
-          <w:sz w:val="28"/>
-          <w:u w:val="single"/>
-        </w:rPr>
-      </w:pPr>
-      <w:r>
-        <w:rPr>
-          <w:rFonts w:ascii="Comic Sans MS" w:hAnsi="Comic Sans MS"/>
-          <w:i/>
-          <w:sz w:val="28"/>
-          <w:u w:val="single"/>
-        </w:rPr>
-        <w:t>Week 4:</w:t>
-      </w:r>
-    </w:p>
-    <w:p>
-      <w:pPr>
-        <w:rPr>
-          <w:rFonts w:ascii="Comic Sans MS" w:hAnsi="Comic Sans MS" w:cs="Arial"/>
-          <w:sz w:val="28"/>
-        </w:rPr>
-      </w:pPr>
-      <w:r>
-        <w:rPr>
-          <w:rFonts w:ascii="Comic Sans MS" w:hAnsi="Comic Sans MS" w:cs="Arial"/>
-          <w:sz w:val="28"/>
-        </w:rPr>
-        <w:t>15-05-2017</w:t>
-      </w:r>
-      <w:r>
-        <w:rPr>
-          <w:rFonts w:ascii="Comic Sans MS" w:hAnsi="Comic Sans MS" w:cs="Arial"/>
-          <w:sz w:val="28"/>
-        </w:rPr>
-        <w:t xml:space="preserve"> Bug met de box “Connectie is open…” opgelost C#, Database C# aan het updaten, </w:t>
-      </w:r>
-      <w:r>
-        <w:rPr>
-          <w:rFonts w:ascii="Comic Sans MS" w:hAnsi="Comic Sans MS"/>
-          <w:sz w:val="28"/>
-        </w:rPr>
-        <w:t>groepsleden aangestuurd vanwege afwezigheid groepsleider.</w:t>
-      </w:r>
-    </w:p>
-    <w:p>
-      <w:pPr>
-        <w:rPr>
-          <w:rFonts w:ascii="Comic Sans MS" w:hAnsi="Comic Sans MS" w:cs="Arial"/>
-          <w:sz w:val="28"/>
-        </w:rPr>
-      </w:pPr>
-      <w:r>
-        <w:rPr>
-          <w:rFonts w:ascii="Comic Sans MS" w:hAnsi="Comic Sans MS" w:cs="Arial"/>
-          <w:sz w:val="28"/>
-        </w:rPr>
-        <w:t>16-05-2017</w:t>
-      </w:r>
-      <w:r>
-        <w:rPr>
-          <w:rFonts w:ascii="Comic Sans MS" w:hAnsi="Comic Sans MS" w:cs="Arial"/>
-          <w:sz w:val="28"/>
-        </w:rPr>
-        <w:t xml:space="preserve"> C# database aangepast, </w:t>
-      </w:r>
-      <w:r>
-        <w:rPr>
-          <w:rFonts w:ascii="Comic Sans MS" w:hAnsi="Comic Sans MS" w:cs="Arial"/>
-          <w:sz w:val="28"/>
-        </w:rPr>
-        <w:t xml:space="preserve">wedstrijden zijn weer zichtbaar, </w:t>
-      </w:r>
-      <w:r>
-        <w:rPr>
-          <w:rFonts w:ascii="Comic Sans MS" w:hAnsi="Comic Sans MS"/>
-          <w:sz w:val="28"/>
-        </w:rPr>
-        <w:t>groepsleden aangestuurd vanwege afwezigheid groepsleider.</w:t>
-      </w:r>
-    </w:p>
-    <w:p>
-      <w:pPr>
-        <w:rPr>
-          <w:rFonts w:ascii="Comic Sans MS" w:hAnsi="Comic Sans MS" w:cs="Arial"/>
-          <w:sz w:val="28"/>
-        </w:rPr>
-      </w:pPr>
-      <w:r>
-        <w:rPr>
-          <w:rFonts w:ascii="Comic Sans MS" w:hAnsi="Comic Sans MS" w:cs="Arial"/>
-          <w:sz w:val="28"/>
-        </w:rPr>
-        <w:t>17-05-2017</w:t>
-      </w:r>
-      <w:r>
-        <w:rPr>
-          <w:rFonts w:ascii="Comic Sans MS" w:hAnsi="Comic Sans MS" w:cs="Arial"/>
-          <w:sz w:val="28"/>
-        </w:rPr>
-        <w:t xml:space="preserve"> C# begonnen aan code updaten voor meerdere accounts ,</w:t>
-      </w:r>
-      <w:r>
-        <w:rPr>
-          <w:rFonts w:ascii="Comic Sans MS" w:hAnsi="Comic Sans MS"/>
-          <w:sz w:val="28"/>
-        </w:rPr>
-        <w:t>groepsleden aangestuurd vanwege afwezigheid groepsleider.</w:t>
-      </w:r>
-    </w:p>
-    <w:p>
-      <w:pPr>
-        <w:rPr>
-          <w:rFonts w:ascii="Comic Sans MS" w:hAnsi="Comic Sans MS" w:cs="Arial"/>
-          <w:sz w:val="28"/>
-        </w:rPr>
-      </w:pPr>
-      <w:r>
-        <w:rPr>
-          <w:rFonts w:ascii="Comic Sans MS" w:hAnsi="Comic Sans MS" w:cs="Arial"/>
-          <w:sz w:val="28"/>
-        </w:rPr>
-        <w:t>18-05-2017</w:t>
-      </w:r>
-      <w:r>
-        <w:rPr>
-          <w:rFonts w:ascii="Comic Sans MS" w:hAnsi="Comic Sans MS"/>
-          <w:sz w:val="28"/>
-        </w:rPr>
-        <w:t xml:space="preserve"> </w:t>
-      </w:r>
-      <w:r>
-        <w:rPr>
-          <w:rFonts w:ascii="Comic Sans MS" w:hAnsi="Comic Sans MS"/>
-          <w:sz w:val="28"/>
-        </w:rPr>
-        <w:t>C# code updaten voor meerdere accounts voltooid, groepsleden aangestuurd vanwege afwezigheid groepsleider en Max’s code samengevoegd.</w:t>
-      </w:r>
-    </w:p>
-    <w:p>
-      <w:pPr>
-        <w:rPr>
-          <w:i/>
-          <w:u w:val="single"/>
-        </w:rPr>
-      </w:pPr>
-      <w:r>
-        <w:rPr>
-          <w:rFonts w:ascii="Comic Sans MS" w:hAnsi="Comic Sans MS" w:cs="Arial"/>
-          <w:sz w:val="28"/>
-        </w:rPr>
-        <w:t>19-05-2017</w:t>
-      </w:r>
-      <w:r>
-        <w:rPr>
-          <w:rFonts w:ascii="Comic Sans MS" w:hAnsi="Comic Sans MS" w:cs="Arial"/>
-          <w:sz w:val="28"/>
-        </w:rPr>
-        <w:t xml:space="preserve"> </w:t>
-      </w:r>
-      <w:r>
-        <w:rPr>
-          <w:rFonts w:ascii="Comic Sans MS" w:hAnsi="Comic Sans MS" w:cs="Arial"/>
-          <w:sz w:val="28"/>
-        </w:rPr>
-        <w:t xml:space="preserve">Comments toegevoed, met Max overlegd over de code en </w:t>
-      </w:r>
-      <w:r>
-        <w:rPr>
-          <w:rFonts w:ascii="Comic Sans MS" w:hAnsi="Comic Sans MS"/>
-          <w:sz w:val="28"/>
-        </w:rPr>
-        <w:t>groepsleden aangestuurd vanwege afwezigheid groepsleider.</w:t>
-      </w:r>
-    </w:p>
-    <w:p>
-      <w:pPr>
-        <w:rPr>
-          <w:rFonts w:ascii="Comic Sans MS" w:hAnsi="Comic Sans MS"/>
-          <w:i/>
-          <w:sz w:val="28"/>
-          <w:u w:val="single"/>
-        </w:rPr>
-      </w:pPr>
-      <w:r>
-        <w:rPr>
-          <w:rFonts w:ascii="Comic Sans MS" w:hAnsi="Comic Sans MS"/>
-          <w:i/>
-          <w:sz w:val="28"/>
-          <w:u w:val="single"/>
-        </w:rPr>
-        <w:t>Week 5:</w:t>
-      </w:r>
-    </w:p>
-    <w:p>
-      <w:pPr>
-        <w:rPr>
-          <w:rFonts w:ascii="Comic Sans MS" w:hAnsi="Comic Sans MS"/>
-          <w:sz w:val="28"/>
-        </w:rPr>
-      </w:pPr>
-      <w:r>
-        <w:rPr>
-          <w:rFonts w:ascii="Comic Sans MS" w:hAnsi="Comic Sans MS"/>
-          <w:sz w:val="28"/>
-        </w:rPr>
-        <w:t>29-05-2017</w:t>
-      </w:r>
-      <w:r>
-        <w:rPr>
-          <w:rFonts w:ascii="Comic Sans MS" w:hAnsi="Comic Sans MS"/>
-          <w:sz w:val="28"/>
-        </w:rPr>
-        <w:t xml:space="preserve"> Code namen geüpdatet.</w:t>
-      </w:r>
-    </w:p>
-    <w:p>
-      <w:pPr>
-        <w:rPr>
-          <w:rFonts w:ascii="Comic Sans MS" w:hAnsi="Comic Sans MS"/>
-          <w:sz w:val="28"/>
-        </w:rPr>
-      </w:pPr>
-      <w:r>
-        <w:rPr>
-          <w:rFonts w:ascii="Comic Sans MS" w:hAnsi="Comic Sans MS"/>
-          <w:sz w:val="28"/>
-        </w:rPr>
-        <w:t>30-05-2017</w:t>
-      </w:r>
-      <w:r>
-        <w:rPr>
-          <w:rFonts w:ascii="Comic Sans MS" w:hAnsi="Comic Sans MS"/>
-          <w:sz w:val="28"/>
-        </w:rPr>
-        <w:t xml:space="preserve"> Uitzoeken hoe het password hashen moet, Max’s aanpassingen van admin toegevoegd.</w:t>
-      </w:r>
-    </w:p>
-    <w:p>
-      <w:pPr>
-        <w:rPr>
-          <w:i/>
-          <w:u w:val="single"/>
-        </w:rPr>
-      </w:pPr>
-      <w:r>
-        <w:rPr>
-          <w:rFonts w:ascii="Comic Sans MS" w:hAnsi="Comic Sans MS"/>
-          <w:sz w:val="28"/>
-        </w:rPr>
-        <w:t>31-01-2017</w:t>
-      </w:r>
-    </w:p>
-    <w:p>
-      <w:pPr>
-        <w:rPr>
-          <w:i/>
-          <w:u w:val="single"/>
-        </w:rPr>
-      </w:pPr>
-      <w:r>
-        <w:rPr>
-          <w:rFonts w:ascii="Comic Sans MS" w:hAnsi="Comic Sans MS"/>
-          <w:i/>
-          <w:sz w:val="28"/>
-          <w:u w:val="single"/>
-        </w:rPr>
         <w:t>Week 6:</w:t>
       </w:r>
     </w:p>
@@ -2847,6 +2886,7 @@
           <w:rFonts w:ascii="Comic Sans MS" w:hAnsi="Comic Sans MS"/>
           <w:sz w:val="28"/>
         </w:rPr>
+        <w:lastRenderedPageBreak/>
         <w:t xml:space="preserve">12-05-2017 </w:t>
       </w:r>
       <w:r>
@@ -2945,7 +2985,6 @@
           <w:rFonts w:ascii="Comic Sans MS" w:hAnsi="Comic Sans MS" w:cs="Arial"/>
           <w:sz w:val="28"/>
         </w:rPr>
-        <w:lastRenderedPageBreak/>
         <w:t>16-05-2017</w:t>
       </w:r>
       <w:r>
@@ -3700,6 +3739,7 @@
           <w:rFonts w:ascii="Comic Sans MS" w:hAnsi="Comic Sans MS" w:cs="Arial"/>
           <w:sz w:val="28"/>
         </w:rPr>
+        <w:lastRenderedPageBreak/>
         <w:t>12-05-2017</w:t>
       </w:r>
       <w:r>
@@ -3741,7 +3781,6 @@
           <w:rFonts w:ascii="Comic Sans MS" w:hAnsi="Comic Sans MS" w:cs="Arial"/>
           <w:sz w:val="28"/>
         </w:rPr>
-        <w:lastRenderedPageBreak/>
         <w:t>15-05-2017</w:t>
       </w:r>
       <w:r>
@@ -3979,8 +4018,6 @@
         </w:rPr>
         <w:t xml:space="preserve"> Admin stuk C# aangepast, frmplayer C# verbeteren.</w:t>
       </w:r>
-      <w:bookmarkStart w:id="0" w:name="_GoBack"/>
-      <w:bookmarkEnd w:id="0"/>
     </w:p>
     <w:p>
       <w:pPr>
@@ -4083,7 +4120,7 @@
       </w:pPr>
     </w:pPrDefault>
   </w:docDefaults>
-  <w:latentStyles w:defLockedState="0" w:defUIPriority="99" w:defSemiHidden="0" w:defUnhideWhenUsed="0" w:defQFormat="0" w:count="371">
+  <w:latentStyles w:defLockedState="0" w:defUIPriority="99" w:defSemiHidden="0" w:defUnhideWhenUsed="0" w:defQFormat="0" w:count="374">
     <w:lsdException w:name="Normal" w:uiPriority="0" w:qFormat="1"/>
     <w:lsdException w:name="heading 1" w:uiPriority="9" w:qFormat="1"/>
     <w:lsdException w:name="heading 2" w:semiHidden="1" w:uiPriority="9" w:unhideWhenUsed="1" w:qFormat="1"/>
@@ -4189,7 +4226,6 @@
     <w:lsdException w:name="HTML Sample" w:semiHidden="1" w:unhideWhenUsed="1"/>
     <w:lsdException w:name="HTML Typewriter" w:semiHidden="1" w:unhideWhenUsed="1"/>
     <w:lsdException w:name="HTML Variable" w:semiHidden="1" w:unhideWhenUsed="1"/>
-    <w:lsdException w:name="Normal Table" w:semiHidden="1" w:unhideWhenUsed="1"/>
     <w:lsdException w:name="annotation subject" w:semiHidden="1" w:unhideWhenUsed="1"/>
     <w:lsdException w:name="No List" w:semiHidden="1" w:unhideWhenUsed="1"/>
     <w:lsdException w:name="Outline List 1" w:semiHidden="1" w:unhideWhenUsed="1"/>
@@ -4234,7 +4270,6 @@
     <w:lsdException w:name="Table Professional" w:semiHidden="1" w:unhideWhenUsed="1"/>
     <w:lsdException w:name="Table Subtle 1" w:semiHidden="1" w:unhideWhenUsed="1"/>
     <w:lsdException w:name="Table Subtle 2" w:semiHidden="1" w:unhideWhenUsed="1"/>
-    <w:lsdException w:name="Table Web 1" w:semiHidden="1" w:unhideWhenUsed="1"/>
     <w:lsdException w:name="Table Web 2" w:semiHidden="1" w:unhideWhenUsed="1"/>
     <w:lsdException w:name="Table Web 3" w:semiHidden="1" w:unhideWhenUsed="1"/>
     <w:lsdException w:name="Balloon Text" w:semiHidden="1" w:unhideWhenUsed="1"/>
@@ -4455,6 +4490,9 @@
     <w:lsdException w:name="List Table 5 Dark Accent 6" w:uiPriority="50"/>
     <w:lsdException w:name="List Table 6 Colorful Accent 6" w:uiPriority="51"/>
     <w:lsdException w:name="List Table 7 Colorful Accent 6" w:uiPriority="52"/>
+    <w:lsdException w:name="Mention" w:semiHidden="1" w:unhideWhenUsed="1"/>
+    <w:lsdException w:name="Smart Hyperlink" w:semiHidden="1" w:unhideWhenUsed="1"/>
+    <w:lsdException w:name="Hashtag" w:semiHidden="1" w:unhideWhenUsed="1"/>
   </w:latentStyles>
   <w:style w:type="paragraph" w:default="1" w:styleId="Standaard">
     <w:name w:val="Normal"/>
@@ -4516,7 +4554,7 @@
 </file>
 
 <file path=word/glossary/document.xml><?xml version="1.0" encoding="utf-8"?>
-<w:glossaryDocument xmlns:wpc="http://schemas.microsoft.com/office/word/2010/wordprocessingCanvas" xmlns:cx="http://schemas.microsoft.com/office/drawing/2014/chartex" xmlns:mc="http://schemas.openxmlformats.org/markup-compatibility/2006" xmlns:o="urn:schemas-microsoft-com:office:office" xmlns:r="http://schemas.openxmlformats.org/officeDocument/2006/relationships" xmlns:m="http://schemas.openxmlformats.org/officeDocument/2006/math" xmlns:v="urn:schemas-microsoft-com:vml" xmlns:wp14="http://schemas.microsoft.com/office/word/2010/wordprocessingDrawing" xmlns:wp="http://schemas.openxmlformats.org/drawingml/2006/wordprocessingDrawing" xmlns:w10="urn:schemas-microsoft-com:office:word" xmlns:w="http://schemas.openxmlformats.org/wordprocessingml/2006/main" xmlns:w14="http://schemas.microsoft.com/office/word/2010/wordml" xmlns:w15="http://schemas.microsoft.com/office/word/2012/wordml" xmlns:w16se="http://schemas.microsoft.com/office/word/2015/wordml/symex" xmlns:wpg="http://schemas.microsoft.com/office/word/2010/wordprocessingGroup" xmlns:wpi="http://schemas.microsoft.com/office/word/2010/wordprocessingInk" xmlns:wne="http://schemas.microsoft.com/office/word/2006/wordml" xmlns:wps="http://schemas.microsoft.com/office/word/2010/wordprocessingShape" mc:Ignorable="w14 w15 w16se wp14">
+<w:glossaryDocument xmlns:wpc="http://schemas.microsoft.com/office/word/2010/wordprocessingCanvas" xmlns:cx="http://schemas.microsoft.com/office/drawing/2014/chartex" xmlns:cx1="http://schemas.microsoft.com/office/drawing/2015/9/8/chartex" xmlns:cx2="http://schemas.microsoft.com/office/drawing/2015/10/21/chartex" xmlns:cx3="http://schemas.microsoft.com/office/drawing/2016/5/9/chartex" xmlns:cx4="http://schemas.microsoft.com/office/drawing/2016/5/10/chartex" xmlns:cx5="http://schemas.microsoft.com/office/drawing/2016/5/11/chartex" xmlns:cx6="http://schemas.microsoft.com/office/drawing/2016/5/12/chartex" xmlns:cx7="http://schemas.microsoft.com/office/drawing/2016/5/13/chartex" xmlns:cx8="http://schemas.microsoft.com/office/drawing/2016/5/14/chartex" xmlns:mc="http://schemas.openxmlformats.org/markup-compatibility/2006" xmlns:aink="http://schemas.microsoft.com/office/drawing/2016/ink" xmlns:o="urn:schemas-microsoft-com:office:office" xmlns:r="http://schemas.openxmlformats.org/officeDocument/2006/relationships" xmlns:m="http://schemas.openxmlformats.org/officeDocument/2006/math" xmlns:v="urn:schemas-microsoft-com:vml" xmlns:wp14="http://schemas.microsoft.com/office/word/2010/wordprocessingDrawing" xmlns:wp="http://schemas.openxmlformats.org/drawingml/2006/wordprocessingDrawing" xmlns:w10="urn:schemas-microsoft-com:office:word" xmlns:w="http://schemas.openxmlformats.org/wordprocessingml/2006/main" xmlns:w14="http://schemas.microsoft.com/office/word/2010/wordml" xmlns:w15="http://schemas.microsoft.com/office/word/2012/wordml" xmlns:w16se="http://schemas.microsoft.com/office/word/2015/wordml/symex" xmlns:wpg="http://schemas.microsoft.com/office/word/2010/wordprocessingGroup" xmlns:wpi="http://schemas.microsoft.com/office/word/2010/wordprocessingInk" xmlns:wne="http://schemas.microsoft.com/office/word/2006/wordml" xmlns:wps="http://schemas.microsoft.com/office/word/2010/wordprocessingShape" mc:Ignorable="w14 w15 w16se wp14">
   <w:docParts>
     <w:docPart>
       <w:docPartPr>
@@ -4542,7 +4580,7 @@
             <w:rPr>
               <w:rFonts w:asciiTheme="majorHAnsi" w:eastAsiaTheme="majorEastAsia" w:hAnsiTheme="majorHAnsi" w:cstheme="majorBidi"/>
               <w:caps/>
-              <w:color w:val="5B9BD5" w:themeColor="accent1"/>
+              <w:color w:val="4472C4" w:themeColor="accent1"/>
               <w:sz w:val="80"/>
               <w:szCs w:val="80"/>
             </w:rPr>
@@ -4573,7 +4611,7 @@
           </w:pPr>
           <w:r>
             <w:rPr>
-              <w:color w:val="5B9BD5" w:themeColor="accent1"/>
+              <w:color w:val="4472C4" w:themeColor="accent1"/>
               <w:sz w:val="28"/>
               <w:szCs w:val="28"/>
             </w:rPr>
@@ -4675,6 +4713,7 @@
     <w:rsid w:val="00835E06"/>
     <w:rsid w:val="008715CD"/>
     <w:rsid w:val="008D5695"/>
+    <w:rsid w:val="008F53F5"/>
     <w:rsid w:val="009146E2"/>
     <w:rsid w:val="009C5731"/>
     <w:rsid w:val="00A764DA"/>
@@ -4728,7 +4767,7 @@
       </w:pPr>
     </w:pPrDefault>
   </w:docDefaults>
-  <w:latentStyles w:defLockedState="0" w:defUIPriority="99" w:defSemiHidden="0" w:defUnhideWhenUsed="0" w:defQFormat="0" w:count="371">
+  <w:latentStyles w:defLockedState="0" w:defUIPriority="99" w:defSemiHidden="0" w:defUnhideWhenUsed="0" w:defQFormat="0" w:count="374">
     <w:lsdException w:name="Normal" w:uiPriority="0" w:qFormat="1"/>
     <w:lsdException w:name="heading 1" w:uiPriority="9" w:qFormat="1"/>
     <w:lsdException w:name="heading 2" w:semiHidden="1" w:uiPriority="9" w:unhideWhenUsed="1" w:qFormat="1"/>
@@ -4834,7 +4873,6 @@
     <w:lsdException w:name="HTML Sample" w:semiHidden="1" w:unhideWhenUsed="1"/>
     <w:lsdException w:name="HTML Typewriter" w:semiHidden="1" w:unhideWhenUsed="1"/>
     <w:lsdException w:name="HTML Variable" w:semiHidden="1" w:unhideWhenUsed="1"/>
-    <w:lsdException w:name="Normal Table" w:semiHidden="1" w:unhideWhenUsed="1"/>
     <w:lsdException w:name="annotation subject" w:semiHidden="1" w:unhideWhenUsed="1"/>
     <w:lsdException w:name="No List" w:semiHidden="1" w:unhideWhenUsed="1"/>
     <w:lsdException w:name="Outline List 1" w:semiHidden="1" w:unhideWhenUsed="1"/>
@@ -4879,7 +4917,6 @@
     <w:lsdException w:name="Table Professional" w:semiHidden="1" w:unhideWhenUsed="1"/>
     <w:lsdException w:name="Table Subtle 1" w:semiHidden="1" w:unhideWhenUsed="1"/>
     <w:lsdException w:name="Table Subtle 2" w:semiHidden="1" w:unhideWhenUsed="1"/>
-    <w:lsdException w:name="Table Web 1" w:semiHidden="1" w:unhideWhenUsed="1"/>
     <w:lsdException w:name="Table Web 2" w:semiHidden="1" w:unhideWhenUsed="1"/>
     <w:lsdException w:name="Table Web 3" w:semiHidden="1" w:unhideWhenUsed="1"/>
     <w:lsdException w:name="Balloon Text" w:semiHidden="1" w:unhideWhenUsed="1"/>
@@ -5100,6 +5137,9 @@
     <w:lsdException w:name="List Table 5 Dark Accent 6" w:uiPriority="50"/>
     <w:lsdException w:name="List Table 6 Colorful Accent 6" w:uiPriority="51"/>
     <w:lsdException w:name="List Table 7 Colorful Accent 6" w:uiPriority="52"/>
+    <w:lsdException w:name="Mention" w:semiHidden="1" w:unhideWhenUsed="1"/>
+    <w:lsdException w:name="Smart Hyperlink" w:semiHidden="1" w:unhideWhenUsed="1"/>
+    <w:lsdException w:name="Hashtag" w:semiHidden="1" w:unhideWhenUsed="1"/>
   </w:latentStyles>
   <w:style w:type="paragraph" w:default="1" w:styleId="Standaard">
     <w:name w:val="Normal"/>
@@ -5469,7 +5509,7 @@
 </file>
 
 <file path=customXml/itemProps2.xml><?xml version="1.0" encoding="utf-8"?>
-<ds:datastoreItem xmlns:ds="http://schemas.openxmlformats.org/officeDocument/2006/customXml" ds:itemID="{3AC88E3A-FB65-4783-84ED-106D1D3E0AA5}">
+<ds:datastoreItem xmlns:ds="http://schemas.openxmlformats.org/officeDocument/2006/customXml" ds:itemID="{5C38D83D-360C-4622-99E8-8CB85A957DD8}">
   <ds:schemaRefs>
     <ds:schemaRef ds:uri="http://schemas.openxmlformats.org/officeDocument/2006/bibliography"/>
   </ds:schemaRefs>

</xml_diff>

<commit_message>
Updated logboek en urenlijst
</commit_message>
<xml_diff>
--- a/Documenten/Logboek.docx
+++ b/Documenten/Logboek.docx
@@ -1,6 +1,6 @@
 
 <file path=word/document.xml><?xml version="1.0" encoding="utf-8"?>
-<w:document xmlns:wpc="http://schemas.microsoft.com/office/word/2010/wordprocessingCanvas" xmlns:cx="http://schemas.microsoft.com/office/drawing/2014/chartex" xmlns:mc="http://schemas.openxmlformats.org/markup-compatibility/2006" xmlns:o="urn:schemas-microsoft-com:office:office" xmlns:r="http://schemas.openxmlformats.org/officeDocument/2006/relationships" xmlns:m="http://schemas.openxmlformats.org/officeDocument/2006/math" xmlns:v="urn:schemas-microsoft-com:vml" xmlns:wp14="http://schemas.microsoft.com/office/word/2010/wordprocessingDrawing" xmlns:wp="http://schemas.openxmlformats.org/drawingml/2006/wordprocessingDrawing" xmlns:w10="urn:schemas-microsoft-com:office:word" xmlns:w="http://schemas.openxmlformats.org/wordprocessingml/2006/main" xmlns:w14="http://schemas.microsoft.com/office/word/2010/wordml" xmlns:w15="http://schemas.microsoft.com/office/word/2012/wordml" xmlns:w16se="http://schemas.microsoft.com/office/word/2015/wordml/symex" xmlns:wpg="http://schemas.microsoft.com/office/word/2010/wordprocessingGroup" xmlns:wpi="http://schemas.microsoft.com/office/word/2010/wordprocessingInk" xmlns:wne="http://schemas.microsoft.com/office/word/2006/wordml" xmlns:wps="http://schemas.microsoft.com/office/word/2010/wordprocessingShape" mc:Ignorable="w14 w15 w16se wp14">
+<w:document xmlns:wpc="http://schemas.microsoft.com/office/word/2010/wordprocessingCanvas" xmlns:cx="http://schemas.microsoft.com/office/drawing/2014/chartex" xmlns:cx1="http://schemas.microsoft.com/office/drawing/2015/9/8/chartex" xmlns:cx2="http://schemas.microsoft.com/office/drawing/2015/10/21/chartex" xmlns:cx3="http://schemas.microsoft.com/office/drawing/2016/5/9/chartex" xmlns:cx4="http://schemas.microsoft.com/office/drawing/2016/5/10/chartex" xmlns:cx5="http://schemas.microsoft.com/office/drawing/2016/5/11/chartex" xmlns:cx6="http://schemas.microsoft.com/office/drawing/2016/5/12/chartex" xmlns:cx7="http://schemas.microsoft.com/office/drawing/2016/5/13/chartex" xmlns:cx8="http://schemas.microsoft.com/office/drawing/2016/5/14/chartex" xmlns:mc="http://schemas.openxmlformats.org/markup-compatibility/2006" xmlns:aink="http://schemas.microsoft.com/office/drawing/2016/ink" xmlns:o="urn:schemas-microsoft-com:office:office" xmlns:r="http://schemas.openxmlformats.org/officeDocument/2006/relationships" xmlns:m="http://schemas.openxmlformats.org/officeDocument/2006/math" xmlns:v="urn:schemas-microsoft-com:vml" xmlns:wp14="http://schemas.microsoft.com/office/word/2010/wordprocessingDrawing" xmlns:wp="http://schemas.openxmlformats.org/drawingml/2006/wordprocessingDrawing" xmlns:w10="urn:schemas-microsoft-com:office:word" xmlns:w="http://schemas.openxmlformats.org/wordprocessingml/2006/main" xmlns:w14="http://schemas.microsoft.com/office/word/2010/wordml" xmlns:w15="http://schemas.microsoft.com/office/word/2012/wordml" xmlns:w16se="http://schemas.microsoft.com/office/word/2015/wordml/symex" xmlns:wpg="http://schemas.microsoft.com/office/word/2010/wordprocessingGroup" xmlns:wpi="http://schemas.microsoft.com/office/word/2010/wordprocessingInk" xmlns:wne="http://schemas.microsoft.com/office/word/2006/wordml" xmlns:wps="http://schemas.microsoft.com/office/word/2010/wordprocessingShape" mc:Ignorable="w14 w15 w16se wp14">
   <w:body>
     <w:sdt>
       <w:sdtPr>
@@ -392,7 +392,7 @@
                   </wp:anchor>
                 </w:drawing>
               </mc:Choice>
-              <mc:Fallback xmlns:cx1="http://schemas.microsoft.com/office/drawing/2015/9/8/chartex" xmlns:cx2="http://schemas.microsoft.com/office/drawing/2015/10/21/chartex" xmlns:cx3="http://schemas.microsoft.com/office/drawing/2016/5/9/chartex" xmlns:cx4="http://schemas.microsoft.com/office/drawing/2016/5/10/chartex" xmlns:cx5="http://schemas.microsoft.com/office/drawing/2016/5/11/chartex" xmlns:cx6="http://schemas.microsoft.com/office/drawing/2016/5/12/chartex" xmlns:cx7="http://schemas.microsoft.com/office/drawing/2016/5/13/chartex" xmlns:cx8="http://schemas.microsoft.com/office/drawing/2016/5/14/chartex" xmlns:aink="http://schemas.microsoft.com/office/drawing/2016/ink">
+              <mc:Fallback>
                 <w:pict>
                   <v:shapetype id="_x0000_t202" coordsize="21600,21600" o:spt="202" path="m,l,21600r21600,l21600,xe">
                     <v:stroke joinstyle="miter"/>
@@ -1616,6 +1616,13 @@
         </w:rPr>
         <w:t>06-06-2017</w:t>
       </w:r>
+      <w:r>
+        <w:rPr>
+          <w:rFonts w:ascii="Comic Sans MS" w:hAnsi="Comic Sans MS"/>
+          <w:sz w:val="28"/>
+        </w:rPr>
+        <w:t xml:space="preserve"> Gewerkt aan automatische poule toewijzen terwijl de teams worden toegevoegd afgekregen en daar na code verkleint.</w:t>
+      </w:r>
     </w:p>
     <w:p>
       <w:pPr>
@@ -1630,6 +1637,13 @@
           <w:sz w:val="28"/>
         </w:rPr>
         <w:t>07-06-2017</w:t>
+      </w:r>
+      <w:r>
+        <w:rPr>
+          <w:rFonts w:ascii="Comic Sans MS" w:hAnsi="Comic Sans MS"/>
+          <w:sz w:val="28"/>
+        </w:rPr>
+        <w:t xml:space="preserve"> Begonnen met werken om poule display te doen dat er teams per poule worden geladen en punten per team worden berekend.</w:t>
       </w:r>
       <w:bookmarkStart w:id="0" w:name="_GoBack"/>
       <w:bookmarkEnd w:id="0"/>
@@ -2122,6 +2136,7 @@
           <w:rFonts w:ascii="Comic Sans MS" w:hAnsi="Comic Sans MS" w:cs="Arial"/>
           <w:sz w:val="28"/>
         </w:rPr>
+        <w:lastRenderedPageBreak/>
         <w:t>10-05-2017 Begonnen aan register, clear predition gemaakt, Begonnen aan edit predition.</w:t>
       </w:r>
     </w:p>
@@ -2137,371 +2152,371 @@
           <w:rFonts w:ascii="Comic Sans MS" w:hAnsi="Comic Sans MS" w:cs="Arial"/>
           <w:sz w:val="28"/>
         </w:rPr>
+        <w:t xml:space="preserve">11-05-2017 Oplossing vinden voor het messagebox: De connectie is niet gesloten. Register is afgemaakt, </w:t>
+      </w:r>
+      <w:r>
+        <w:rPr>
+          <w:rFonts w:ascii="Comic Sans MS" w:hAnsi="Comic Sans MS" w:cs="Arial"/>
+          <w:sz w:val="28"/>
+        </w:rPr>
+        <w:t>Eltons</w:t>
+      </w:r>
+      <w:r>
+        <w:rPr>
+          <w:rFonts w:ascii="Comic Sans MS" w:hAnsi="Comic Sans MS" w:cs="Arial"/>
+          <w:sz w:val="28"/>
+        </w:rPr>
+        <w:t xml:space="preserve"> speciale account gemaakt/voorbereid. </w:t>
+      </w:r>
+    </w:p>
+    <w:p>
+      <w:pPr>
+        <w:rPr>
+          <w:rFonts w:ascii="Comic Sans MS" w:hAnsi="Comic Sans MS" w:cs="Arial"/>
+          <w:sz w:val="28"/>
+        </w:rPr>
+      </w:pPr>
+      <w:r>
+        <w:rPr>
+          <w:rFonts w:ascii="Comic Sans MS" w:hAnsi="Comic Sans MS" w:cs="Arial"/>
+          <w:sz w:val="28"/>
+        </w:rPr>
+        <w:t>12-05-2017</w:t>
+      </w:r>
+      <w:r>
+        <w:rPr>
+          <w:rFonts w:ascii="Comic Sans MS" w:hAnsi="Comic Sans MS" w:cs="Arial"/>
+          <w:sz w:val="28"/>
+        </w:rPr>
+        <w:t xml:space="preserve"> Max’s C# code en Tomasz C# code samenvoegen.</w:t>
+      </w:r>
+    </w:p>
+    <w:p>
+      <w:pPr>
+        <w:rPr>
+          <w:rFonts w:ascii="Comic Sans MS" w:hAnsi="Comic Sans MS" w:cs="Arial"/>
+          <w:sz w:val="28"/>
+        </w:rPr>
+      </w:pPr>
+      <w:r>
+        <w:rPr>
+          <w:rFonts w:ascii="Comic Sans MS" w:hAnsi="Comic Sans MS" w:cs="Arial"/>
+          <w:sz w:val="28"/>
+        </w:rPr>
+        <w:t>13-05-2017 &amp; 14-05-2017 Admin stuk geüpdatet.</w:t>
+      </w:r>
+    </w:p>
+    <w:p>
+      <w:pPr>
+        <w:rPr>
+          <w:rFonts w:ascii="Comic Sans MS" w:hAnsi="Comic Sans MS"/>
+          <w:i/>
+          <w:sz w:val="28"/>
+          <w:u w:val="single"/>
+        </w:rPr>
+      </w:pPr>
+      <w:r>
+        <w:rPr>
+          <w:rFonts w:ascii="Comic Sans MS" w:hAnsi="Comic Sans MS"/>
+          <w:i/>
+          <w:sz w:val="28"/>
+          <w:u w:val="single"/>
+        </w:rPr>
+        <w:t>Week 4:</w:t>
+      </w:r>
+    </w:p>
+    <w:p>
+      <w:pPr>
+        <w:rPr>
+          <w:rFonts w:ascii="Comic Sans MS" w:hAnsi="Comic Sans MS" w:cs="Arial"/>
+          <w:sz w:val="28"/>
+        </w:rPr>
+      </w:pPr>
+      <w:r>
+        <w:rPr>
+          <w:rFonts w:ascii="Comic Sans MS" w:hAnsi="Comic Sans MS" w:cs="Arial"/>
+          <w:sz w:val="28"/>
+        </w:rPr>
+        <w:t>15-05-2017</w:t>
+      </w:r>
+      <w:r>
+        <w:rPr>
+          <w:rFonts w:ascii="Comic Sans MS" w:hAnsi="Comic Sans MS" w:cs="Arial"/>
+          <w:sz w:val="28"/>
+        </w:rPr>
+        <w:t xml:space="preserve"> Bug met de box “Connectie is open…” opgelost C#, Database C# aan het updaten, </w:t>
+      </w:r>
+      <w:r>
+        <w:rPr>
+          <w:rFonts w:ascii="Comic Sans MS" w:hAnsi="Comic Sans MS"/>
+          <w:sz w:val="28"/>
+        </w:rPr>
+        <w:t>groepsleden aangestuurd vanwege afwezigheid groepsleider.</w:t>
+      </w:r>
+    </w:p>
+    <w:p>
+      <w:pPr>
+        <w:rPr>
+          <w:rFonts w:ascii="Comic Sans MS" w:hAnsi="Comic Sans MS" w:cs="Arial"/>
+          <w:sz w:val="28"/>
+        </w:rPr>
+      </w:pPr>
+      <w:r>
+        <w:rPr>
+          <w:rFonts w:ascii="Comic Sans MS" w:hAnsi="Comic Sans MS" w:cs="Arial"/>
+          <w:sz w:val="28"/>
+        </w:rPr>
+        <w:t>16-05-2017</w:t>
+      </w:r>
+      <w:r>
+        <w:rPr>
+          <w:rFonts w:ascii="Comic Sans MS" w:hAnsi="Comic Sans MS" w:cs="Arial"/>
+          <w:sz w:val="28"/>
+        </w:rPr>
+        <w:t xml:space="preserve"> C# database aangepast, </w:t>
+      </w:r>
+      <w:r>
+        <w:rPr>
+          <w:rFonts w:ascii="Comic Sans MS" w:hAnsi="Comic Sans MS" w:cs="Arial"/>
+          <w:sz w:val="28"/>
+        </w:rPr>
+        <w:t xml:space="preserve">wedstrijden zijn weer zichtbaar, </w:t>
+      </w:r>
+      <w:r>
+        <w:rPr>
+          <w:rFonts w:ascii="Comic Sans MS" w:hAnsi="Comic Sans MS"/>
+          <w:sz w:val="28"/>
+        </w:rPr>
+        <w:t>groepsleden aangestuurd vanwege afwezigheid groepsleider.</w:t>
+      </w:r>
+    </w:p>
+    <w:p>
+      <w:pPr>
+        <w:rPr>
+          <w:rFonts w:ascii="Comic Sans MS" w:hAnsi="Comic Sans MS" w:cs="Arial"/>
+          <w:sz w:val="28"/>
+        </w:rPr>
+      </w:pPr>
+      <w:r>
+        <w:rPr>
+          <w:rFonts w:ascii="Comic Sans MS" w:hAnsi="Comic Sans MS" w:cs="Arial"/>
+          <w:sz w:val="28"/>
+        </w:rPr>
+        <w:t>17-05-2017</w:t>
+      </w:r>
+      <w:r>
+        <w:rPr>
+          <w:rFonts w:ascii="Comic Sans MS" w:hAnsi="Comic Sans MS" w:cs="Arial"/>
+          <w:sz w:val="28"/>
+        </w:rPr>
+        <w:t xml:space="preserve"> C# begonnen aan code updaten voor meerdere </w:t>
+      </w:r>
+      <w:r>
+        <w:rPr>
+          <w:rFonts w:ascii="Comic Sans MS" w:hAnsi="Comic Sans MS" w:cs="Arial"/>
+          <w:sz w:val="28"/>
+        </w:rPr>
+        <w:t>accounts, groepsleden</w:t>
+      </w:r>
+      <w:r>
+        <w:rPr>
+          <w:rFonts w:ascii="Comic Sans MS" w:hAnsi="Comic Sans MS"/>
+          <w:sz w:val="28"/>
+        </w:rPr>
+        <w:t xml:space="preserve"> aangestuurd vanwege afwezigheid groepsleider.</w:t>
+      </w:r>
+    </w:p>
+    <w:p>
+      <w:pPr>
+        <w:rPr>
+          <w:rFonts w:ascii="Comic Sans MS" w:hAnsi="Comic Sans MS" w:cs="Arial"/>
+          <w:sz w:val="28"/>
+        </w:rPr>
+      </w:pPr>
+      <w:r>
+        <w:rPr>
+          <w:rFonts w:ascii="Comic Sans MS" w:hAnsi="Comic Sans MS" w:cs="Arial"/>
+          <w:sz w:val="28"/>
+        </w:rPr>
+        <w:t>18-05-2017</w:t>
+      </w:r>
+      <w:r>
+        <w:rPr>
+          <w:rFonts w:ascii="Comic Sans MS" w:hAnsi="Comic Sans MS"/>
+          <w:sz w:val="28"/>
+        </w:rPr>
+        <w:t xml:space="preserve"> </w:t>
+      </w:r>
+      <w:r>
+        <w:rPr>
+          <w:rFonts w:ascii="Comic Sans MS" w:hAnsi="Comic Sans MS"/>
+          <w:sz w:val="28"/>
+        </w:rPr>
+        <w:t>C# code updaten voor meerdere accounts voltooid, groepsleden aangestuurd vanwege afwezigheid groepsleider en Max’s code samengevoegd.</w:t>
+      </w:r>
+    </w:p>
+    <w:p>
+      <w:pPr>
+        <w:rPr>
+          <w:i/>
+          <w:u w:val="single"/>
+        </w:rPr>
+      </w:pPr>
+      <w:r>
+        <w:rPr>
+          <w:rFonts w:ascii="Comic Sans MS" w:hAnsi="Comic Sans MS" w:cs="Arial"/>
+          <w:sz w:val="28"/>
+        </w:rPr>
+        <w:t>19-05-2017</w:t>
+      </w:r>
+      <w:r>
+        <w:rPr>
+          <w:rFonts w:ascii="Comic Sans MS" w:hAnsi="Comic Sans MS" w:cs="Arial"/>
+          <w:sz w:val="28"/>
+        </w:rPr>
+        <w:t xml:space="preserve"> </w:t>
+      </w:r>
+      <w:r>
+        <w:rPr>
+          <w:rFonts w:ascii="Comic Sans MS" w:hAnsi="Comic Sans MS" w:cs="Arial"/>
+          <w:sz w:val="28"/>
+        </w:rPr>
+        <w:t xml:space="preserve">Comments </w:t>
+      </w:r>
+      <w:r>
+        <w:rPr>
+          <w:rFonts w:ascii="Comic Sans MS" w:hAnsi="Comic Sans MS" w:cs="Arial"/>
+          <w:sz w:val="28"/>
+        </w:rPr>
+        <w:t>toegevoegd</w:t>
+      </w:r>
+      <w:r>
+        <w:rPr>
+          <w:rFonts w:ascii="Comic Sans MS" w:hAnsi="Comic Sans MS" w:cs="Arial"/>
+          <w:sz w:val="28"/>
+        </w:rPr>
+        <w:t xml:space="preserve">, met Max overlegd over de code en </w:t>
+      </w:r>
+      <w:r>
+        <w:rPr>
+          <w:rFonts w:ascii="Comic Sans MS" w:hAnsi="Comic Sans MS"/>
+          <w:sz w:val="28"/>
+        </w:rPr>
+        <w:t>groepsleden aangestuurd vanwege afwezigheid groepsleider.</w:t>
+      </w:r>
+    </w:p>
+    <w:p>
+      <w:pPr>
+        <w:rPr>
+          <w:rFonts w:ascii="Comic Sans MS" w:hAnsi="Comic Sans MS"/>
+          <w:i/>
+          <w:sz w:val="28"/>
+          <w:u w:val="single"/>
+        </w:rPr>
+      </w:pPr>
+      <w:r>
+        <w:rPr>
+          <w:rFonts w:ascii="Comic Sans MS" w:hAnsi="Comic Sans MS"/>
+          <w:i/>
+          <w:sz w:val="28"/>
+          <w:u w:val="single"/>
+        </w:rPr>
+        <w:t>Week 5:</w:t>
+      </w:r>
+    </w:p>
+    <w:p>
+      <w:pPr>
+        <w:rPr>
+          <w:rFonts w:ascii="Comic Sans MS" w:hAnsi="Comic Sans MS"/>
+          <w:sz w:val="28"/>
+        </w:rPr>
+      </w:pPr>
+      <w:r>
+        <w:rPr>
+          <w:rFonts w:ascii="Comic Sans MS" w:hAnsi="Comic Sans MS"/>
+          <w:sz w:val="28"/>
+        </w:rPr>
+        <w:t>29-05-2017</w:t>
+      </w:r>
+      <w:r>
+        <w:rPr>
+          <w:rFonts w:ascii="Comic Sans MS" w:hAnsi="Comic Sans MS"/>
+          <w:sz w:val="28"/>
+        </w:rPr>
+        <w:t xml:space="preserve"> Code namen geüpdatet.</w:t>
+      </w:r>
+    </w:p>
+    <w:p>
+      <w:pPr>
+        <w:rPr>
+          <w:rFonts w:ascii="Comic Sans MS" w:hAnsi="Comic Sans MS"/>
+          <w:sz w:val="28"/>
+        </w:rPr>
+      </w:pPr>
+      <w:r>
+        <w:rPr>
+          <w:rFonts w:ascii="Comic Sans MS" w:hAnsi="Comic Sans MS"/>
+          <w:sz w:val="28"/>
+        </w:rPr>
+        <w:t>30-05-2017</w:t>
+      </w:r>
+      <w:r>
+        <w:rPr>
+          <w:rFonts w:ascii="Comic Sans MS" w:hAnsi="Comic Sans MS"/>
+          <w:sz w:val="28"/>
+        </w:rPr>
+        <w:t xml:space="preserve"> Uitzoeken hoe het password hashen moet, Max’s aanpassingen van admin toegevoegd.</w:t>
+      </w:r>
+    </w:p>
+    <w:p>
+      <w:pPr>
+        <w:rPr>
+          <w:rFonts w:ascii="Comic Sans MS" w:hAnsi="Comic Sans MS"/>
+          <w:sz w:val="28"/>
+        </w:rPr>
+      </w:pPr>
+      <w:r>
+        <w:rPr>
+          <w:rFonts w:ascii="Comic Sans MS" w:hAnsi="Comic Sans MS"/>
+          <w:sz w:val="28"/>
+        </w:rPr>
+        <w:t>31-01-2017</w:t>
+      </w:r>
+      <w:r>
+        <w:rPr>
+          <w:rFonts w:ascii="Comic Sans MS" w:hAnsi="Comic Sans MS"/>
+          <w:sz w:val="28"/>
+        </w:rPr>
+        <w:t xml:space="preserve"> </w:t>
+      </w:r>
+      <w:r>
+        <w:rPr>
+          <w:rFonts w:ascii="Comic Sans MS" w:hAnsi="Comic Sans MS"/>
+          <w:sz w:val="28"/>
+        </w:rPr>
+        <w:t xml:space="preserve">Iconen toegevoegd in C#, Max’s code </w:t>
+      </w:r>
+      <w:r>
+        <w:rPr>
+          <w:rFonts w:ascii="Comic Sans MS" w:hAnsi="Comic Sans MS"/>
+          <w:sz w:val="28"/>
+        </w:rPr>
+        <w:t>toevoegt en commends geüpdatet.</w:t>
+      </w:r>
+    </w:p>
+    <w:p>
+      <w:pPr>
+        <w:rPr>
+          <w:rFonts w:ascii="Comic Sans MS" w:hAnsi="Comic Sans MS"/>
+          <w:sz w:val="28"/>
+        </w:rPr>
+      </w:pPr>
+      <w:r>
+        <w:rPr>
+          <w:rFonts w:ascii="Comic Sans MS" w:hAnsi="Comic Sans MS"/>
+          <w:sz w:val="28"/>
+        </w:rPr>
         <w:lastRenderedPageBreak/>
-        <w:t xml:space="preserve">11-05-2017 Oplossing vinden voor het messagebox: De connectie is niet gesloten. Register is afgemaakt, </w:t>
-      </w:r>
-      <w:r>
-        <w:rPr>
-          <w:rFonts w:ascii="Comic Sans MS" w:hAnsi="Comic Sans MS" w:cs="Arial"/>
-          <w:sz w:val="28"/>
-        </w:rPr>
-        <w:t>Eltons</w:t>
-      </w:r>
-      <w:r>
-        <w:rPr>
-          <w:rFonts w:ascii="Comic Sans MS" w:hAnsi="Comic Sans MS" w:cs="Arial"/>
-          <w:sz w:val="28"/>
-        </w:rPr>
-        <w:t xml:space="preserve"> speciale account gemaakt/voorbereid. </w:t>
-      </w:r>
-    </w:p>
-    <w:p>
-      <w:pPr>
-        <w:rPr>
-          <w:rFonts w:ascii="Comic Sans MS" w:hAnsi="Comic Sans MS" w:cs="Arial"/>
-          <w:sz w:val="28"/>
-        </w:rPr>
-      </w:pPr>
-      <w:r>
-        <w:rPr>
-          <w:rFonts w:ascii="Comic Sans MS" w:hAnsi="Comic Sans MS" w:cs="Arial"/>
-          <w:sz w:val="28"/>
-        </w:rPr>
-        <w:t>12-05-2017</w:t>
-      </w:r>
-      <w:r>
-        <w:rPr>
-          <w:rFonts w:ascii="Comic Sans MS" w:hAnsi="Comic Sans MS" w:cs="Arial"/>
-          <w:sz w:val="28"/>
-        </w:rPr>
-        <w:t xml:space="preserve"> Max’s C# code en Tomasz C# code samenvoegen.</w:t>
-      </w:r>
-    </w:p>
-    <w:p>
-      <w:pPr>
-        <w:rPr>
-          <w:rFonts w:ascii="Comic Sans MS" w:hAnsi="Comic Sans MS" w:cs="Arial"/>
-          <w:sz w:val="28"/>
-        </w:rPr>
-      </w:pPr>
-      <w:r>
-        <w:rPr>
-          <w:rFonts w:ascii="Comic Sans MS" w:hAnsi="Comic Sans MS" w:cs="Arial"/>
-          <w:sz w:val="28"/>
-        </w:rPr>
-        <w:t>13-05-2017 &amp; 14-05-2017 Admin stuk geüpdatet.</w:t>
-      </w:r>
-    </w:p>
-    <w:p>
-      <w:pPr>
-        <w:rPr>
-          <w:rFonts w:ascii="Comic Sans MS" w:hAnsi="Comic Sans MS"/>
-          <w:i/>
-          <w:sz w:val="28"/>
-          <w:u w:val="single"/>
-        </w:rPr>
-      </w:pPr>
-      <w:r>
-        <w:rPr>
-          <w:rFonts w:ascii="Comic Sans MS" w:hAnsi="Comic Sans MS"/>
-          <w:i/>
-          <w:sz w:val="28"/>
-          <w:u w:val="single"/>
-        </w:rPr>
-        <w:t>Week 4:</w:t>
-      </w:r>
-    </w:p>
-    <w:p>
-      <w:pPr>
-        <w:rPr>
-          <w:rFonts w:ascii="Comic Sans MS" w:hAnsi="Comic Sans MS" w:cs="Arial"/>
-          <w:sz w:val="28"/>
-        </w:rPr>
-      </w:pPr>
-      <w:r>
-        <w:rPr>
-          <w:rFonts w:ascii="Comic Sans MS" w:hAnsi="Comic Sans MS" w:cs="Arial"/>
-          <w:sz w:val="28"/>
-        </w:rPr>
-        <w:t>15-05-2017</w:t>
-      </w:r>
-      <w:r>
-        <w:rPr>
-          <w:rFonts w:ascii="Comic Sans MS" w:hAnsi="Comic Sans MS" w:cs="Arial"/>
-          <w:sz w:val="28"/>
-        </w:rPr>
-        <w:t xml:space="preserve"> Bug met de box “Connectie is open…” opgelost C#, Database C# aan het updaten, </w:t>
-      </w:r>
-      <w:r>
-        <w:rPr>
-          <w:rFonts w:ascii="Comic Sans MS" w:hAnsi="Comic Sans MS"/>
-          <w:sz w:val="28"/>
-        </w:rPr>
-        <w:t>groepsleden aangestuurd vanwege afwezigheid groepsleider.</w:t>
-      </w:r>
-    </w:p>
-    <w:p>
-      <w:pPr>
-        <w:rPr>
-          <w:rFonts w:ascii="Comic Sans MS" w:hAnsi="Comic Sans MS" w:cs="Arial"/>
-          <w:sz w:val="28"/>
-        </w:rPr>
-      </w:pPr>
-      <w:r>
-        <w:rPr>
-          <w:rFonts w:ascii="Comic Sans MS" w:hAnsi="Comic Sans MS" w:cs="Arial"/>
-          <w:sz w:val="28"/>
-        </w:rPr>
-        <w:t>16-05-2017</w:t>
-      </w:r>
-      <w:r>
-        <w:rPr>
-          <w:rFonts w:ascii="Comic Sans MS" w:hAnsi="Comic Sans MS" w:cs="Arial"/>
-          <w:sz w:val="28"/>
-        </w:rPr>
-        <w:t xml:space="preserve"> C# database aangepast, </w:t>
-      </w:r>
-      <w:r>
-        <w:rPr>
-          <w:rFonts w:ascii="Comic Sans MS" w:hAnsi="Comic Sans MS" w:cs="Arial"/>
-          <w:sz w:val="28"/>
-        </w:rPr>
-        <w:t xml:space="preserve">wedstrijden zijn weer zichtbaar, </w:t>
-      </w:r>
-      <w:r>
-        <w:rPr>
-          <w:rFonts w:ascii="Comic Sans MS" w:hAnsi="Comic Sans MS"/>
-          <w:sz w:val="28"/>
-        </w:rPr>
-        <w:t>groepsleden aangestuurd vanwege afwezigheid groepsleider.</w:t>
-      </w:r>
-    </w:p>
-    <w:p>
-      <w:pPr>
-        <w:rPr>
-          <w:rFonts w:ascii="Comic Sans MS" w:hAnsi="Comic Sans MS" w:cs="Arial"/>
-          <w:sz w:val="28"/>
-        </w:rPr>
-      </w:pPr>
-      <w:r>
-        <w:rPr>
-          <w:rFonts w:ascii="Comic Sans MS" w:hAnsi="Comic Sans MS" w:cs="Arial"/>
-          <w:sz w:val="28"/>
-        </w:rPr>
-        <w:t>17-05-2017</w:t>
-      </w:r>
-      <w:r>
-        <w:rPr>
-          <w:rFonts w:ascii="Comic Sans MS" w:hAnsi="Comic Sans MS" w:cs="Arial"/>
-          <w:sz w:val="28"/>
-        </w:rPr>
-        <w:t xml:space="preserve"> C# begonnen aan code updaten voor meerdere </w:t>
-      </w:r>
-      <w:r>
-        <w:rPr>
-          <w:rFonts w:ascii="Comic Sans MS" w:hAnsi="Comic Sans MS" w:cs="Arial"/>
-          <w:sz w:val="28"/>
-        </w:rPr>
-        <w:t>accounts, groepsleden</w:t>
-      </w:r>
-      <w:r>
-        <w:rPr>
-          <w:rFonts w:ascii="Comic Sans MS" w:hAnsi="Comic Sans MS"/>
-          <w:sz w:val="28"/>
-        </w:rPr>
-        <w:t xml:space="preserve"> aangestuurd vanwege afwezigheid groepsleider.</w:t>
-      </w:r>
-    </w:p>
-    <w:p>
-      <w:pPr>
-        <w:rPr>
-          <w:rFonts w:ascii="Comic Sans MS" w:hAnsi="Comic Sans MS" w:cs="Arial"/>
-          <w:sz w:val="28"/>
-        </w:rPr>
-      </w:pPr>
-      <w:r>
-        <w:rPr>
-          <w:rFonts w:ascii="Comic Sans MS" w:hAnsi="Comic Sans MS" w:cs="Arial"/>
-          <w:sz w:val="28"/>
-        </w:rPr>
-        <w:t>18-05-2017</w:t>
-      </w:r>
-      <w:r>
-        <w:rPr>
-          <w:rFonts w:ascii="Comic Sans MS" w:hAnsi="Comic Sans MS"/>
-          <w:sz w:val="28"/>
-        </w:rPr>
-        <w:t xml:space="preserve"> </w:t>
-      </w:r>
-      <w:r>
-        <w:rPr>
-          <w:rFonts w:ascii="Comic Sans MS" w:hAnsi="Comic Sans MS"/>
-          <w:sz w:val="28"/>
-        </w:rPr>
-        <w:t>C# code updaten voor meerdere accounts voltooid, groepsleden aangestuurd vanwege afwezigheid groepsleider en Max’s code samengevoegd.</w:t>
-      </w:r>
-    </w:p>
-    <w:p>
-      <w:pPr>
-        <w:rPr>
-          <w:i/>
-          <w:u w:val="single"/>
-        </w:rPr>
-      </w:pPr>
-      <w:r>
-        <w:rPr>
-          <w:rFonts w:ascii="Comic Sans MS" w:hAnsi="Comic Sans MS" w:cs="Arial"/>
-          <w:sz w:val="28"/>
-        </w:rPr>
-        <w:t>19-05-2017</w:t>
-      </w:r>
-      <w:r>
-        <w:rPr>
-          <w:rFonts w:ascii="Comic Sans MS" w:hAnsi="Comic Sans MS" w:cs="Arial"/>
-          <w:sz w:val="28"/>
-        </w:rPr>
-        <w:t xml:space="preserve"> </w:t>
-      </w:r>
-      <w:r>
-        <w:rPr>
-          <w:rFonts w:ascii="Comic Sans MS" w:hAnsi="Comic Sans MS" w:cs="Arial"/>
-          <w:sz w:val="28"/>
-        </w:rPr>
-        <w:t xml:space="preserve">Comments </w:t>
-      </w:r>
-      <w:r>
-        <w:rPr>
-          <w:rFonts w:ascii="Comic Sans MS" w:hAnsi="Comic Sans MS" w:cs="Arial"/>
-          <w:sz w:val="28"/>
-        </w:rPr>
-        <w:t>toegevoegd</w:t>
-      </w:r>
-      <w:r>
-        <w:rPr>
-          <w:rFonts w:ascii="Comic Sans MS" w:hAnsi="Comic Sans MS" w:cs="Arial"/>
-          <w:sz w:val="28"/>
-        </w:rPr>
-        <w:t xml:space="preserve">, met Max overlegd over de code en </w:t>
-      </w:r>
-      <w:r>
-        <w:rPr>
-          <w:rFonts w:ascii="Comic Sans MS" w:hAnsi="Comic Sans MS"/>
-          <w:sz w:val="28"/>
-        </w:rPr>
-        <w:t>groepsleden aangestuurd vanwege afwezigheid groepsleider.</w:t>
-      </w:r>
-    </w:p>
-    <w:p>
-      <w:pPr>
-        <w:rPr>
-          <w:rFonts w:ascii="Comic Sans MS" w:hAnsi="Comic Sans MS"/>
-          <w:i/>
-          <w:sz w:val="28"/>
-          <w:u w:val="single"/>
-        </w:rPr>
-      </w:pPr>
-      <w:r>
-        <w:rPr>
-          <w:rFonts w:ascii="Comic Sans MS" w:hAnsi="Comic Sans MS"/>
-          <w:i/>
-          <w:sz w:val="28"/>
-          <w:u w:val="single"/>
-        </w:rPr>
-        <w:t>Week 5:</w:t>
-      </w:r>
-    </w:p>
-    <w:p>
-      <w:pPr>
-        <w:rPr>
-          <w:rFonts w:ascii="Comic Sans MS" w:hAnsi="Comic Sans MS"/>
-          <w:sz w:val="28"/>
-        </w:rPr>
-      </w:pPr>
-      <w:r>
-        <w:rPr>
-          <w:rFonts w:ascii="Comic Sans MS" w:hAnsi="Comic Sans MS"/>
-          <w:sz w:val="28"/>
-        </w:rPr>
-        <w:t>29-05-2017</w:t>
-      </w:r>
-      <w:r>
-        <w:rPr>
-          <w:rFonts w:ascii="Comic Sans MS" w:hAnsi="Comic Sans MS"/>
-          <w:sz w:val="28"/>
-        </w:rPr>
-        <w:t xml:space="preserve"> Code namen geüpdatet.</w:t>
-      </w:r>
-    </w:p>
-    <w:p>
-      <w:pPr>
-        <w:rPr>
-          <w:rFonts w:ascii="Comic Sans MS" w:hAnsi="Comic Sans MS"/>
-          <w:sz w:val="28"/>
-        </w:rPr>
-      </w:pPr>
-      <w:r>
-        <w:rPr>
-          <w:rFonts w:ascii="Comic Sans MS" w:hAnsi="Comic Sans MS"/>
-          <w:sz w:val="28"/>
-        </w:rPr>
-        <w:t>30-05-2017</w:t>
-      </w:r>
-      <w:r>
-        <w:rPr>
-          <w:rFonts w:ascii="Comic Sans MS" w:hAnsi="Comic Sans MS"/>
-          <w:sz w:val="28"/>
-        </w:rPr>
-        <w:t xml:space="preserve"> Uitzoeken hoe het password hashen moet, Max’s aanpassingen van admin toegevoegd.</w:t>
-      </w:r>
-    </w:p>
-    <w:p>
-      <w:pPr>
-        <w:rPr>
-          <w:rFonts w:ascii="Comic Sans MS" w:hAnsi="Comic Sans MS"/>
-          <w:sz w:val="28"/>
-        </w:rPr>
-      </w:pPr>
-      <w:r>
-        <w:rPr>
-          <w:rFonts w:ascii="Comic Sans MS" w:hAnsi="Comic Sans MS"/>
-          <w:sz w:val="28"/>
-        </w:rPr>
-        <w:t>31-01-2017</w:t>
-      </w:r>
-      <w:r>
-        <w:rPr>
-          <w:rFonts w:ascii="Comic Sans MS" w:hAnsi="Comic Sans MS"/>
-          <w:sz w:val="28"/>
-        </w:rPr>
-        <w:t xml:space="preserve"> </w:t>
-      </w:r>
-      <w:r>
-        <w:rPr>
-          <w:rFonts w:ascii="Comic Sans MS" w:hAnsi="Comic Sans MS"/>
-          <w:sz w:val="28"/>
-        </w:rPr>
-        <w:t xml:space="preserve">Iconen toegevoegd in C#, Max’s code </w:t>
-      </w:r>
-      <w:r>
-        <w:rPr>
-          <w:rFonts w:ascii="Comic Sans MS" w:hAnsi="Comic Sans MS"/>
-          <w:sz w:val="28"/>
-        </w:rPr>
-        <w:t>toevoegt en commends geüpdatet.</w:t>
-      </w:r>
-    </w:p>
-    <w:p>
-      <w:pPr>
-        <w:rPr>
-          <w:rFonts w:ascii="Comic Sans MS" w:hAnsi="Comic Sans MS"/>
-          <w:sz w:val="28"/>
-        </w:rPr>
-      </w:pPr>
-      <w:r>
-        <w:rPr>
-          <w:rFonts w:ascii="Comic Sans MS" w:hAnsi="Comic Sans MS"/>
-          <w:sz w:val="28"/>
-        </w:rPr>
         <w:t xml:space="preserve">01-06-2017 </w:t>
       </w:r>
       <w:r>
@@ -2538,7 +2553,6 @@
           <w:rFonts w:ascii="Comic Sans MS" w:hAnsi="Comic Sans MS"/>
           <w:sz w:val="28"/>
         </w:rPr>
-        <w:lastRenderedPageBreak/>
         <w:t xml:space="preserve">02-06-2017 </w:t>
       </w:r>
       <w:r>
@@ -2785,319 +2799,503 @@
           <w:rFonts w:ascii="Berlin Sans FB" w:hAnsi="Berlin Sans FB"/>
           <w:sz w:val="36"/>
         </w:rPr>
+        <w:t>Remco:</w:t>
+      </w:r>
+    </w:p>
+    <w:p>
+      <w:pPr>
+        <w:rPr>
+          <w:rFonts w:ascii="Comic Sans MS" w:hAnsi="Comic Sans MS"/>
+          <w:i/>
+          <w:sz w:val="28"/>
+          <w:u w:val="single"/>
+        </w:rPr>
+      </w:pPr>
+      <w:r>
+        <w:rPr>
+          <w:rFonts w:ascii="Comic Sans MS" w:hAnsi="Comic Sans MS"/>
+          <w:i/>
+          <w:sz w:val="28"/>
+          <w:u w:val="single"/>
+        </w:rPr>
+        <w:t xml:space="preserve">Week 1: </w:t>
+      </w:r>
+    </w:p>
+    <w:p>
+      <w:pPr>
+        <w:rPr>
+          <w:rFonts w:ascii="Comic Sans MS" w:hAnsi="Comic Sans MS"/>
+          <w:sz w:val="28"/>
+        </w:rPr>
+      </w:pPr>
+      <w:r>
+        <w:rPr>
+          <w:rFonts w:ascii="Comic Sans MS" w:hAnsi="Comic Sans MS"/>
+          <w:sz w:val="28"/>
+        </w:rPr>
+        <w:t>18-04-2017 Contactenlijst gemaakt, conventies vastgelegd,</w:t>
+      </w:r>
+    </w:p>
+    <w:p>
+      <w:pPr>
+        <w:rPr>
+          <w:rFonts w:ascii="Comic Sans MS" w:hAnsi="Comic Sans MS"/>
+          <w:sz w:val="28"/>
+        </w:rPr>
+      </w:pPr>
+      <w:r>
+        <w:rPr>
+          <w:rFonts w:ascii="Comic Sans MS" w:hAnsi="Comic Sans MS"/>
+          <w:sz w:val="28"/>
+        </w:rPr>
+        <w:t>19-04-2017 Taakverdeling gemaakt.</w:t>
+      </w:r>
+    </w:p>
+    <w:p>
+      <w:pPr>
+        <w:rPr>
+          <w:rFonts w:ascii="Comic Sans MS" w:hAnsi="Comic Sans MS"/>
+          <w:sz w:val="28"/>
+        </w:rPr>
+      </w:pPr>
+      <w:r>
+        <w:rPr>
+          <w:rFonts w:ascii="Comic Sans MS" w:hAnsi="Comic Sans MS"/>
+          <w:sz w:val="28"/>
+        </w:rPr>
+        <w:t xml:space="preserve">20-04-2017 </w:t>
+      </w:r>
+      <w:r>
+        <w:rPr>
+          <w:rFonts w:ascii="Comic Sans MS" w:hAnsi="Comic Sans MS"/>
+          <w:sz w:val="28"/>
+        </w:rPr>
+        <w:t>Interview vragen bedacht.</w:t>
+      </w:r>
+    </w:p>
+    <w:p>
+      <w:pPr>
+        <w:rPr>
+          <w:rFonts w:ascii="Comic Sans MS" w:hAnsi="Comic Sans MS"/>
+          <w:b/>
+          <w:sz w:val="28"/>
+        </w:rPr>
+      </w:pPr>
+      <w:r>
+        <w:rPr>
+          <w:rFonts w:ascii="Comic Sans MS" w:hAnsi="Comic Sans MS"/>
+          <w:sz w:val="28"/>
+        </w:rPr>
+        <w:t>21-04-2017</w:t>
+      </w:r>
+      <w:r>
+        <w:rPr>
+          <w:rFonts w:ascii="Comic Sans MS" w:hAnsi="Comic Sans MS"/>
+          <w:sz w:val="28"/>
+        </w:rPr>
+        <w:t xml:space="preserve"> Begonnen acceptatie test en technische test c#.</w:t>
+      </w:r>
+    </w:p>
+    <w:p>
+      <w:pPr>
+        <w:rPr>
+          <w:rFonts w:ascii="Comic Sans MS" w:hAnsi="Comic Sans MS"/>
+          <w:i/>
+          <w:sz w:val="28"/>
+          <w:u w:val="single"/>
+        </w:rPr>
+      </w:pPr>
+      <w:r>
+        <w:rPr>
+          <w:rFonts w:ascii="Comic Sans MS" w:hAnsi="Comic Sans MS"/>
+          <w:i/>
+          <w:sz w:val="28"/>
+          <w:u w:val="single"/>
+        </w:rPr>
+        <w:t>Week 2:</w:t>
+      </w:r>
+    </w:p>
+    <w:p>
+      <w:pPr>
+        <w:rPr>
+          <w:rFonts w:ascii="Comic Sans MS" w:hAnsi="Comic Sans MS"/>
+          <w:sz w:val="28"/>
+        </w:rPr>
+      </w:pPr>
+      <w:r>
+        <w:rPr>
+          <w:rFonts w:ascii="Comic Sans MS" w:hAnsi="Comic Sans MS"/>
+          <w:sz w:val="28"/>
+        </w:rPr>
+        <w:t xml:space="preserve">1-05-2017 </w:t>
+      </w:r>
+      <w:r>
+        <w:rPr>
+          <w:rFonts w:ascii="Comic Sans MS" w:hAnsi="Comic Sans MS"/>
+          <w:sz w:val="28"/>
+        </w:rPr>
+        <w:t>Begonnen aan functioneel ontwerp C#.</w:t>
+      </w:r>
+    </w:p>
+    <w:p>
+      <w:pPr>
+        <w:rPr>
+          <w:rFonts w:ascii="Comic Sans MS" w:hAnsi="Comic Sans MS"/>
+          <w:sz w:val="28"/>
+        </w:rPr>
+      </w:pPr>
+      <w:r>
+        <w:rPr>
+          <w:rFonts w:ascii="Comic Sans MS" w:hAnsi="Comic Sans MS"/>
+          <w:sz w:val="28"/>
+        </w:rPr>
+        <w:t xml:space="preserve">2-05-2017 </w:t>
+      </w:r>
+      <w:r>
+        <w:rPr>
+          <w:rFonts w:ascii="Comic Sans MS" w:hAnsi="Comic Sans MS"/>
+          <w:sz w:val="28"/>
+        </w:rPr>
+        <w:t>Functioneel ontwerp afgemaakt.</w:t>
+      </w:r>
+    </w:p>
+    <w:p>
+      <w:pPr>
+        <w:rPr>
+          <w:rFonts w:ascii="Comic Sans MS" w:hAnsi="Comic Sans MS"/>
+          <w:sz w:val="28"/>
+        </w:rPr>
+      </w:pPr>
+      <w:r>
+        <w:rPr>
+          <w:rFonts w:ascii="Comic Sans MS" w:hAnsi="Comic Sans MS"/>
+          <w:sz w:val="28"/>
+        </w:rPr>
+        <w:t xml:space="preserve">3-05-2017 </w:t>
+      </w:r>
+      <w:r>
+        <w:rPr>
+          <w:rFonts w:ascii="Comic Sans MS" w:hAnsi="Comic Sans MS"/>
+          <w:sz w:val="28"/>
+        </w:rPr>
+        <w:t>Afwezig.</w:t>
+      </w:r>
+    </w:p>
+    <w:p>
+      <w:pPr>
+        <w:rPr>
+          <w:rFonts w:ascii="Comic Sans MS" w:hAnsi="Comic Sans MS"/>
+          <w:sz w:val="28"/>
+        </w:rPr>
+      </w:pPr>
+      <w:r>
+        <w:rPr>
+          <w:rFonts w:ascii="Comic Sans MS" w:hAnsi="Comic Sans MS"/>
+          <w:sz w:val="28"/>
+        </w:rPr>
+        <w:t xml:space="preserve">4-05-2017 </w:t>
+      </w:r>
+      <w:r>
+        <w:rPr>
+          <w:rFonts w:ascii="Comic Sans MS" w:hAnsi="Comic Sans MS"/>
+          <w:sz w:val="28"/>
+        </w:rPr>
+        <w:t>Afwezig.</w:t>
+      </w:r>
+    </w:p>
+    <w:p>
+      <w:pPr>
+        <w:rPr>
+          <w:rFonts w:ascii="Comic Sans MS" w:hAnsi="Comic Sans MS"/>
+          <w:sz w:val="28"/>
+        </w:rPr>
+      </w:pPr>
+      <w:r>
+        <w:rPr>
+          <w:rFonts w:ascii="Comic Sans MS" w:hAnsi="Comic Sans MS"/>
+          <w:sz w:val="28"/>
+        </w:rPr>
+        <w:t>5-05-2017 Aan logo gewerkt.</w:t>
+      </w:r>
+    </w:p>
+    <w:p>
+      <w:pPr>
+        <w:rPr>
+          <w:rFonts w:ascii="Comic Sans MS" w:hAnsi="Comic Sans MS"/>
+          <w:i/>
+          <w:sz w:val="28"/>
+          <w:u w:val="single"/>
+        </w:rPr>
+      </w:pPr>
+      <w:r>
+        <w:rPr>
+          <w:rFonts w:ascii="Comic Sans MS" w:hAnsi="Comic Sans MS"/>
+          <w:i/>
+          <w:sz w:val="28"/>
+          <w:u w:val="single"/>
+        </w:rPr>
+        <w:t xml:space="preserve">Week 3: </w:t>
+      </w:r>
+    </w:p>
+    <w:p>
+      <w:pPr>
+        <w:rPr>
+          <w:rFonts w:ascii="Comic Sans MS" w:hAnsi="Comic Sans MS" w:cs="Arial"/>
+          <w:sz w:val="28"/>
+        </w:rPr>
+      </w:pPr>
+      <w:r>
+        <w:rPr>
+          <w:rFonts w:ascii="Comic Sans MS" w:hAnsi="Comic Sans MS" w:cs="Arial"/>
+          <w:sz w:val="28"/>
+        </w:rPr>
+        <w:t>08-05-2017</w:t>
+      </w:r>
+      <w:r>
+        <w:rPr>
+          <w:rFonts w:ascii="Comic Sans MS" w:hAnsi="Comic Sans MS" w:cs="Arial"/>
+          <w:sz w:val="28"/>
+        </w:rPr>
+        <w:t xml:space="preserve"> </w:t>
+      </w:r>
+      <w:r>
+        <w:rPr>
+          <w:rFonts w:ascii="Comic Sans MS" w:hAnsi="Comic Sans MS" w:cs="Arial"/>
+          <w:sz w:val="28"/>
+        </w:rPr>
+        <w:t>Samen met Y</w:t>
+      </w:r>
+      <w:r>
+        <w:rPr>
+          <w:rFonts w:ascii="Comic Sans MS" w:hAnsi="Comic Sans MS" w:cs="Arial"/>
+          <w:sz w:val="28"/>
+        </w:rPr>
+        <w:t>oussef aan clear prediction knop c# gewerkt</w:t>
+      </w:r>
+      <w:r>
+        <w:rPr>
+          <w:rFonts w:ascii="Comic Sans MS" w:hAnsi="Comic Sans MS" w:cs="Arial"/>
+          <w:sz w:val="28"/>
+        </w:rPr>
+        <w:t>, Max geholpen/ondersteund.</w:t>
+      </w:r>
+    </w:p>
+    <w:p>
+      <w:pPr>
+        <w:rPr>
+          <w:rFonts w:ascii="Comic Sans MS" w:hAnsi="Comic Sans MS" w:cs="Arial"/>
+          <w:sz w:val="28"/>
+        </w:rPr>
+      </w:pPr>
+      <w:r>
+        <w:rPr>
+          <w:rFonts w:ascii="Comic Sans MS" w:hAnsi="Comic Sans MS" w:cs="Arial"/>
+          <w:sz w:val="28"/>
+        </w:rPr>
+        <w:t>09-05-2017</w:t>
+      </w:r>
+      <w:r>
+        <w:rPr>
+          <w:rFonts w:ascii="Comic Sans MS" w:hAnsi="Comic Sans MS" w:cs="Arial"/>
+          <w:sz w:val="28"/>
+        </w:rPr>
+        <w:t xml:space="preserve"> A</w:t>
+      </w:r>
+      <w:r>
+        <w:rPr>
+          <w:rFonts w:ascii="Comic Sans MS" w:hAnsi="Comic Sans MS" w:cs="Arial"/>
+          <w:sz w:val="28"/>
+        </w:rPr>
+        <w:t>an website gewerkt</w:t>
+      </w:r>
+      <w:r>
+        <w:rPr>
+          <w:rFonts w:ascii="Comic Sans MS" w:hAnsi="Comic Sans MS" w:cs="Arial"/>
+          <w:sz w:val="28"/>
+        </w:rPr>
+        <w:t>.</w:t>
+      </w:r>
+    </w:p>
+    <w:p>
+      <w:pPr>
+        <w:rPr>
+          <w:rFonts w:ascii="Comic Sans MS" w:hAnsi="Comic Sans MS"/>
+          <w:sz w:val="28"/>
+        </w:rPr>
+      </w:pPr>
+      <w:r>
+        <w:rPr>
+          <w:rFonts w:ascii="Comic Sans MS" w:hAnsi="Comic Sans MS"/>
+          <w:sz w:val="28"/>
+        </w:rPr>
+        <w:t>10-05-2017</w:t>
+      </w:r>
+      <w:r>
+        <w:rPr>
+          <w:rFonts w:ascii="Comic Sans MS" w:hAnsi="Comic Sans MS"/>
+          <w:sz w:val="28"/>
+        </w:rPr>
+        <w:t xml:space="preserve"> A</w:t>
+      </w:r>
+      <w:r>
+        <w:rPr>
+          <w:rFonts w:ascii="Comic Sans MS" w:hAnsi="Comic Sans MS"/>
+          <w:sz w:val="28"/>
+        </w:rPr>
+        <w:t>an de team lijst gewerkt dat de teams worden weergegeven</w:t>
+      </w:r>
+      <w:r>
+        <w:rPr>
+          <w:rFonts w:ascii="Comic Sans MS" w:hAnsi="Comic Sans MS"/>
+          <w:sz w:val="28"/>
+        </w:rPr>
+        <w:t>.</w:t>
+      </w:r>
+    </w:p>
+    <w:p>
+      <w:pPr>
+        <w:rPr>
+          <w:rFonts w:ascii="Comic Sans MS" w:hAnsi="Comic Sans MS"/>
+          <w:sz w:val="28"/>
+        </w:rPr>
+      </w:pPr>
+      <w:r>
+        <w:rPr>
+          <w:rFonts w:ascii="Comic Sans MS" w:hAnsi="Comic Sans MS"/>
+          <w:sz w:val="28"/>
+        </w:rPr>
+        <w:t>11-05-2017</w:t>
+      </w:r>
+      <w:r>
+        <w:rPr>
+          <w:rFonts w:ascii="Comic Sans MS" w:hAnsi="Comic Sans MS"/>
+          <w:sz w:val="28"/>
+        </w:rPr>
+        <w:t xml:space="preserve"> W</w:t>
+      </w:r>
+      <w:r>
+        <w:rPr>
+          <w:rFonts w:ascii="Comic Sans MS" w:hAnsi="Comic Sans MS"/>
+          <w:sz w:val="28"/>
+        </w:rPr>
+        <w:t xml:space="preserve">at dingen aangepast in de </w:t>
+      </w:r>
+      <w:r>
+        <w:rPr>
+          <w:rFonts w:ascii="Comic Sans MS" w:hAnsi="Comic Sans MS"/>
+          <w:sz w:val="28"/>
+        </w:rPr>
+        <w:t>CSS</w:t>
+      </w:r>
+      <w:r>
+        <w:rPr>
+          <w:rFonts w:ascii="Comic Sans MS" w:hAnsi="Comic Sans MS"/>
+          <w:sz w:val="28"/>
+        </w:rPr>
+        <w:t xml:space="preserve"> en begin gemaakt aan de play-off weergave</w:t>
+      </w:r>
+      <w:r>
+        <w:rPr>
+          <w:rFonts w:ascii="Comic Sans MS" w:hAnsi="Comic Sans MS"/>
+          <w:sz w:val="28"/>
+        </w:rPr>
+        <w:t>.</w:t>
+      </w:r>
+    </w:p>
+    <w:p>
+      <w:pPr>
+        <w:rPr>
+          <w:rFonts w:ascii="Comic Sans MS" w:hAnsi="Comic Sans MS"/>
+          <w:sz w:val="28"/>
+        </w:rPr>
+      </w:pPr>
+      <w:r>
+        <w:rPr>
+          <w:rFonts w:ascii="Comic Sans MS" w:hAnsi="Comic Sans MS"/>
+          <w:sz w:val="28"/>
+        </w:rPr>
+        <w:t xml:space="preserve">12-05-2017 </w:t>
+      </w:r>
+      <w:r>
+        <w:rPr>
+          <w:rFonts w:ascii="Comic Sans MS" w:hAnsi="Comic Sans MS"/>
+          <w:sz w:val="28"/>
+        </w:rPr>
+        <w:t>P</w:t>
+      </w:r>
+      <w:r>
+        <w:rPr>
+          <w:rFonts w:ascii="Comic Sans MS" w:hAnsi="Comic Sans MS"/>
+          <w:sz w:val="28"/>
+        </w:rPr>
+        <w:t>lay-off weergave afgemaakt en begin gemaakt aan de poule weergave</w:t>
+      </w:r>
+      <w:r>
+        <w:rPr>
+          <w:rFonts w:ascii="Comic Sans MS" w:hAnsi="Comic Sans MS"/>
+          <w:sz w:val="28"/>
+        </w:rPr>
+        <w:t>.</w:t>
+      </w:r>
+    </w:p>
+    <w:p>
+      <w:pPr>
+        <w:rPr>
+          <w:rFonts w:ascii="Comic Sans MS" w:hAnsi="Comic Sans MS"/>
+          <w:i/>
+          <w:sz w:val="28"/>
+          <w:u w:val="single"/>
+        </w:rPr>
+      </w:pPr>
+      <w:r>
+        <w:rPr>
+          <w:rFonts w:ascii="Comic Sans MS" w:hAnsi="Comic Sans MS"/>
+          <w:i/>
+          <w:sz w:val="28"/>
+          <w:u w:val="single"/>
+        </w:rPr>
+        <w:t>Week 4:</w:t>
+      </w:r>
+    </w:p>
+    <w:p>
+      <w:pPr>
+        <w:rPr>
+          <w:rFonts w:ascii="Comic Sans MS" w:hAnsi="Comic Sans MS"/>
+          <w:sz w:val="28"/>
+        </w:rPr>
+      </w:pPr>
+      <w:r>
+        <w:rPr>
+          <w:rFonts w:ascii="Comic Sans MS" w:hAnsi="Comic Sans MS"/>
+          <w:sz w:val="28"/>
+        </w:rPr>
         <w:lastRenderedPageBreak/>
-        <w:t>Remco:</w:t>
-      </w:r>
-    </w:p>
-    <w:p>
-      <w:pPr>
-        <w:rPr>
-          <w:rFonts w:ascii="Comic Sans MS" w:hAnsi="Comic Sans MS"/>
-          <w:i/>
-          <w:sz w:val="28"/>
-          <w:u w:val="single"/>
-        </w:rPr>
-      </w:pPr>
-      <w:r>
-        <w:rPr>
-          <w:rFonts w:ascii="Comic Sans MS" w:hAnsi="Comic Sans MS"/>
-          <w:i/>
-          <w:sz w:val="28"/>
-          <w:u w:val="single"/>
-        </w:rPr>
-        <w:t xml:space="preserve">Week 1: </w:t>
-      </w:r>
-    </w:p>
-    <w:p>
-      <w:pPr>
-        <w:rPr>
-          <w:rFonts w:ascii="Comic Sans MS" w:hAnsi="Comic Sans MS"/>
-          <w:sz w:val="28"/>
-        </w:rPr>
-      </w:pPr>
-      <w:r>
-        <w:rPr>
-          <w:rFonts w:ascii="Comic Sans MS" w:hAnsi="Comic Sans MS"/>
-          <w:sz w:val="28"/>
-        </w:rPr>
-        <w:t>18-04-2017 Contactenlijst gemaakt, conventies vastgelegd,</w:t>
-      </w:r>
-    </w:p>
-    <w:p>
-      <w:pPr>
-        <w:rPr>
-          <w:rFonts w:ascii="Comic Sans MS" w:hAnsi="Comic Sans MS"/>
-          <w:sz w:val="28"/>
-        </w:rPr>
-      </w:pPr>
-      <w:r>
-        <w:rPr>
-          <w:rFonts w:ascii="Comic Sans MS" w:hAnsi="Comic Sans MS"/>
-          <w:sz w:val="28"/>
-        </w:rPr>
-        <w:t>19-04-2017 Taakverdeling gemaakt.</w:t>
-      </w:r>
-    </w:p>
-    <w:p>
-      <w:pPr>
-        <w:rPr>
-          <w:rFonts w:ascii="Comic Sans MS" w:hAnsi="Comic Sans MS"/>
-          <w:sz w:val="28"/>
-        </w:rPr>
-      </w:pPr>
-      <w:r>
-        <w:rPr>
-          <w:rFonts w:ascii="Comic Sans MS" w:hAnsi="Comic Sans MS"/>
-          <w:sz w:val="28"/>
-        </w:rPr>
-        <w:t xml:space="preserve">20-04-2017 </w:t>
-      </w:r>
-      <w:r>
-        <w:rPr>
-          <w:rFonts w:ascii="Comic Sans MS" w:hAnsi="Comic Sans MS"/>
-          <w:sz w:val="28"/>
-        </w:rPr>
-        <w:t>Interview vragen bedacht.</w:t>
-      </w:r>
-    </w:p>
-    <w:p>
-      <w:pPr>
-        <w:rPr>
-          <w:rFonts w:ascii="Comic Sans MS" w:hAnsi="Comic Sans MS"/>
-          <w:b/>
-          <w:sz w:val="28"/>
-        </w:rPr>
-      </w:pPr>
-      <w:r>
-        <w:rPr>
-          <w:rFonts w:ascii="Comic Sans MS" w:hAnsi="Comic Sans MS"/>
-          <w:sz w:val="28"/>
-        </w:rPr>
-        <w:t>21-04-2017</w:t>
-      </w:r>
-      <w:r>
-        <w:rPr>
-          <w:rFonts w:ascii="Comic Sans MS" w:hAnsi="Comic Sans MS"/>
-          <w:sz w:val="28"/>
-        </w:rPr>
-        <w:t xml:space="preserve"> Begonnen acceptatie test en technische test c#.</w:t>
-      </w:r>
-    </w:p>
-    <w:p>
-      <w:pPr>
-        <w:rPr>
-          <w:rFonts w:ascii="Comic Sans MS" w:hAnsi="Comic Sans MS"/>
-          <w:i/>
-          <w:sz w:val="28"/>
-          <w:u w:val="single"/>
-        </w:rPr>
-      </w:pPr>
-      <w:r>
-        <w:rPr>
-          <w:rFonts w:ascii="Comic Sans MS" w:hAnsi="Comic Sans MS"/>
-          <w:i/>
-          <w:sz w:val="28"/>
-          <w:u w:val="single"/>
-        </w:rPr>
-        <w:t>Week 2:</w:t>
-      </w:r>
-    </w:p>
-    <w:p>
-      <w:pPr>
-        <w:rPr>
-          <w:rFonts w:ascii="Comic Sans MS" w:hAnsi="Comic Sans MS"/>
-          <w:sz w:val="28"/>
-        </w:rPr>
-      </w:pPr>
-      <w:r>
-        <w:rPr>
-          <w:rFonts w:ascii="Comic Sans MS" w:hAnsi="Comic Sans MS"/>
-          <w:sz w:val="28"/>
-        </w:rPr>
-        <w:t xml:space="preserve">1-05-2017 </w:t>
-      </w:r>
-      <w:r>
-        <w:rPr>
-          <w:rFonts w:ascii="Comic Sans MS" w:hAnsi="Comic Sans MS"/>
-          <w:sz w:val="28"/>
-        </w:rPr>
-        <w:t>Begonnen aan functioneel ontwerp C#.</w:t>
-      </w:r>
-    </w:p>
-    <w:p>
-      <w:pPr>
-        <w:rPr>
-          <w:rFonts w:ascii="Comic Sans MS" w:hAnsi="Comic Sans MS"/>
-          <w:sz w:val="28"/>
-        </w:rPr>
-      </w:pPr>
-      <w:r>
-        <w:rPr>
-          <w:rFonts w:ascii="Comic Sans MS" w:hAnsi="Comic Sans MS"/>
-          <w:sz w:val="28"/>
-        </w:rPr>
-        <w:t xml:space="preserve">2-05-2017 </w:t>
-      </w:r>
-      <w:r>
-        <w:rPr>
-          <w:rFonts w:ascii="Comic Sans MS" w:hAnsi="Comic Sans MS"/>
-          <w:sz w:val="28"/>
-        </w:rPr>
-        <w:t>Functioneel ontwerp afgemaakt.</w:t>
-      </w:r>
-    </w:p>
-    <w:p>
-      <w:pPr>
-        <w:rPr>
-          <w:rFonts w:ascii="Comic Sans MS" w:hAnsi="Comic Sans MS"/>
-          <w:sz w:val="28"/>
-        </w:rPr>
-      </w:pPr>
-      <w:r>
-        <w:rPr>
-          <w:rFonts w:ascii="Comic Sans MS" w:hAnsi="Comic Sans MS"/>
-          <w:sz w:val="28"/>
-        </w:rPr>
-        <w:t xml:space="preserve">3-05-2017 </w:t>
-      </w:r>
-      <w:r>
-        <w:rPr>
-          <w:rFonts w:ascii="Comic Sans MS" w:hAnsi="Comic Sans MS"/>
-          <w:sz w:val="28"/>
-        </w:rPr>
-        <w:t>Afwezig.</w:t>
-      </w:r>
-    </w:p>
-    <w:p>
-      <w:pPr>
-        <w:rPr>
-          <w:rFonts w:ascii="Comic Sans MS" w:hAnsi="Comic Sans MS"/>
-          <w:sz w:val="28"/>
-        </w:rPr>
-      </w:pPr>
-      <w:r>
-        <w:rPr>
-          <w:rFonts w:ascii="Comic Sans MS" w:hAnsi="Comic Sans MS"/>
-          <w:sz w:val="28"/>
-        </w:rPr>
-        <w:t xml:space="preserve">4-05-2017 </w:t>
-      </w:r>
-      <w:r>
-        <w:rPr>
-          <w:rFonts w:ascii="Comic Sans MS" w:hAnsi="Comic Sans MS"/>
-          <w:sz w:val="28"/>
-        </w:rPr>
-        <w:t>Afwezig.</w:t>
-      </w:r>
-    </w:p>
-    <w:p>
-      <w:pPr>
-        <w:rPr>
-          <w:rFonts w:ascii="Comic Sans MS" w:hAnsi="Comic Sans MS"/>
-          <w:sz w:val="28"/>
-        </w:rPr>
-      </w:pPr>
-      <w:r>
-        <w:rPr>
-          <w:rFonts w:ascii="Comic Sans MS" w:hAnsi="Comic Sans MS"/>
-          <w:sz w:val="28"/>
-        </w:rPr>
-        <w:t>5-05-2017 Aan logo gewerkt.</w:t>
-      </w:r>
-    </w:p>
-    <w:p>
-      <w:pPr>
-        <w:rPr>
-          <w:rFonts w:ascii="Comic Sans MS" w:hAnsi="Comic Sans MS"/>
-          <w:i/>
-          <w:sz w:val="28"/>
-          <w:u w:val="single"/>
-        </w:rPr>
-      </w:pPr>
-      <w:r>
-        <w:rPr>
-          <w:rFonts w:ascii="Comic Sans MS" w:hAnsi="Comic Sans MS"/>
-          <w:i/>
-          <w:sz w:val="28"/>
-          <w:u w:val="single"/>
-        </w:rPr>
-        <w:t xml:space="preserve">Week 3: </w:t>
-      </w:r>
-    </w:p>
-    <w:p>
-      <w:pPr>
-        <w:rPr>
-          <w:rFonts w:ascii="Comic Sans MS" w:hAnsi="Comic Sans MS" w:cs="Arial"/>
-          <w:sz w:val="28"/>
-        </w:rPr>
-      </w:pPr>
-      <w:r>
-        <w:rPr>
-          <w:rFonts w:ascii="Comic Sans MS" w:hAnsi="Comic Sans MS" w:cs="Arial"/>
-          <w:sz w:val="28"/>
-        </w:rPr>
-        <w:t>08-05-2017</w:t>
-      </w:r>
-      <w:r>
-        <w:rPr>
-          <w:rFonts w:ascii="Comic Sans MS" w:hAnsi="Comic Sans MS" w:cs="Arial"/>
-          <w:sz w:val="28"/>
-        </w:rPr>
-        <w:t xml:space="preserve"> </w:t>
-      </w:r>
-      <w:r>
-        <w:rPr>
-          <w:rFonts w:ascii="Comic Sans MS" w:hAnsi="Comic Sans MS" w:cs="Arial"/>
-          <w:sz w:val="28"/>
-        </w:rPr>
-        <w:t>Samen met Y</w:t>
-      </w:r>
-      <w:r>
-        <w:rPr>
-          <w:rFonts w:ascii="Comic Sans MS" w:hAnsi="Comic Sans MS" w:cs="Arial"/>
-          <w:sz w:val="28"/>
-        </w:rPr>
-        <w:t>oussef aan clear prediction knop c# gewerkt</w:t>
-      </w:r>
-      <w:r>
-        <w:rPr>
-          <w:rFonts w:ascii="Comic Sans MS" w:hAnsi="Comic Sans MS" w:cs="Arial"/>
-          <w:sz w:val="28"/>
-        </w:rPr>
-        <w:t>, Max geholpen/ondersteund.</w:t>
-      </w:r>
-    </w:p>
-    <w:p>
-      <w:pPr>
-        <w:rPr>
-          <w:rFonts w:ascii="Comic Sans MS" w:hAnsi="Comic Sans MS" w:cs="Arial"/>
-          <w:sz w:val="28"/>
-        </w:rPr>
-      </w:pPr>
-      <w:r>
-        <w:rPr>
-          <w:rFonts w:ascii="Comic Sans MS" w:hAnsi="Comic Sans MS" w:cs="Arial"/>
-          <w:sz w:val="28"/>
-        </w:rPr>
-        <w:t>09-05-2017</w:t>
-      </w:r>
-      <w:r>
-        <w:rPr>
-          <w:rFonts w:ascii="Comic Sans MS" w:hAnsi="Comic Sans MS" w:cs="Arial"/>
-          <w:sz w:val="28"/>
-        </w:rPr>
-        <w:t xml:space="preserve"> A</w:t>
-      </w:r>
-      <w:r>
-        <w:rPr>
-          <w:rFonts w:ascii="Comic Sans MS" w:hAnsi="Comic Sans MS" w:cs="Arial"/>
-          <w:sz w:val="28"/>
-        </w:rPr>
-        <w:t>an website gewerkt</w:t>
-      </w:r>
-      <w:r>
-        <w:rPr>
-          <w:rFonts w:ascii="Comic Sans MS" w:hAnsi="Comic Sans MS" w:cs="Arial"/>
+        <w:t>15-05-2017</w:t>
+      </w:r>
+      <w:r>
+        <w:rPr>
+          <w:rFonts w:ascii="Comic Sans MS" w:hAnsi="Comic Sans MS"/>
+          <w:sz w:val="28"/>
+        </w:rPr>
+        <w:t xml:space="preserve"> P</w:t>
+      </w:r>
+      <w:r>
+        <w:rPr>
+          <w:rFonts w:ascii="Comic Sans MS" w:hAnsi="Comic Sans MS"/>
+          <w:sz w:val="28"/>
+        </w:rPr>
+        <w:t xml:space="preserve">oule tables toegevoegd </w:t>
+      </w:r>
+      <w:r>
+        <w:rPr>
+          <w:rFonts w:ascii="Comic Sans MS" w:hAnsi="Comic Sans MS"/>
+          <w:sz w:val="28"/>
+        </w:rPr>
+        <w:t>PHP</w:t>
+      </w:r>
+      <w:r>
+        <w:rPr>
+          <w:rFonts w:ascii="Comic Sans MS" w:hAnsi="Comic Sans MS"/>
           <w:sz w:val="28"/>
         </w:rPr>
         <w:t>.</w:t>
@@ -3106,34 +3304,41 @@
     <w:p>
       <w:pPr>
         <w:rPr>
-          <w:rFonts w:ascii="Comic Sans MS" w:hAnsi="Comic Sans MS"/>
-          <w:sz w:val="28"/>
-        </w:rPr>
-      </w:pPr>
-      <w:r>
-        <w:rPr>
-          <w:rFonts w:ascii="Comic Sans MS" w:hAnsi="Comic Sans MS"/>
-          <w:sz w:val="28"/>
-        </w:rPr>
-        <w:t>10-05-2017</w:t>
-      </w:r>
-      <w:r>
-        <w:rPr>
-          <w:rFonts w:ascii="Comic Sans MS" w:hAnsi="Comic Sans MS"/>
-          <w:sz w:val="28"/>
-        </w:rPr>
-        <w:t xml:space="preserve"> A</w:t>
-      </w:r>
-      <w:r>
-        <w:rPr>
-          <w:rFonts w:ascii="Comic Sans MS" w:hAnsi="Comic Sans MS"/>
-          <w:sz w:val="28"/>
-        </w:rPr>
-        <w:t>an de team lijst gewerkt dat de teams worden weergegeven</w:t>
-      </w:r>
-      <w:r>
-        <w:rPr>
-          <w:rFonts w:ascii="Comic Sans MS" w:hAnsi="Comic Sans MS"/>
+          <w:rFonts w:ascii="Comic Sans MS" w:hAnsi="Comic Sans MS" w:cs="Arial"/>
+          <w:sz w:val="28"/>
+        </w:rPr>
+      </w:pPr>
+      <w:r>
+        <w:rPr>
+          <w:rFonts w:ascii="Comic Sans MS" w:hAnsi="Comic Sans MS" w:cs="Arial"/>
+          <w:sz w:val="28"/>
+        </w:rPr>
+        <w:t>16-05-2017</w:t>
+      </w:r>
+      <w:r>
+        <w:rPr>
+          <w:rFonts w:ascii="Comic Sans MS" w:hAnsi="Comic Sans MS" w:cs="Arial"/>
+          <w:sz w:val="28"/>
+        </w:rPr>
+        <w:t xml:space="preserve"> Begin gemaakt aan </w:t>
+      </w:r>
+      <w:r>
+        <w:rPr>
+          <w:rFonts w:ascii="Comic Sans MS" w:hAnsi="Comic Sans MS" w:cs="Arial"/>
+          <w:sz w:val="28"/>
+        </w:rPr>
+        <w:t>PHP-poule</w:t>
+      </w:r>
+      <w:r>
+        <w:rPr>
+          <w:rFonts w:ascii="Comic Sans MS" w:hAnsi="Comic Sans MS" w:cs="Arial"/>
+          <w:sz w:val="28"/>
+        </w:rPr>
+        <w:t xml:space="preserve"> table randomizer</w:t>
+      </w:r>
+      <w:r>
+        <w:rPr>
+          <w:rFonts w:ascii="Comic Sans MS" w:hAnsi="Comic Sans MS" w:cs="Arial"/>
           <w:sz w:val="28"/>
         </w:rPr>
         <w:t>.</w:t>
@@ -3142,207 +3347,15 @@
     <w:p>
       <w:pPr>
         <w:rPr>
-          <w:rFonts w:ascii="Comic Sans MS" w:hAnsi="Comic Sans MS"/>
-          <w:sz w:val="28"/>
-        </w:rPr>
-      </w:pPr>
-      <w:r>
-        <w:rPr>
-          <w:rFonts w:ascii="Comic Sans MS" w:hAnsi="Comic Sans MS"/>
-          <w:sz w:val="28"/>
-        </w:rPr>
-        <w:t>11-05-2017</w:t>
-      </w:r>
-      <w:r>
-        <w:rPr>
-          <w:rFonts w:ascii="Comic Sans MS" w:hAnsi="Comic Sans MS"/>
-          <w:sz w:val="28"/>
-        </w:rPr>
-        <w:t xml:space="preserve"> W</w:t>
-      </w:r>
-      <w:r>
-        <w:rPr>
-          <w:rFonts w:ascii="Comic Sans MS" w:hAnsi="Comic Sans MS"/>
-          <w:sz w:val="28"/>
-        </w:rPr>
-        <w:t xml:space="preserve">at dingen aangepast in de </w:t>
-      </w:r>
-      <w:r>
-        <w:rPr>
-          <w:rFonts w:ascii="Comic Sans MS" w:hAnsi="Comic Sans MS"/>
-          <w:sz w:val="28"/>
-        </w:rPr>
-        <w:t>CSS</w:t>
-      </w:r>
-      <w:r>
-        <w:rPr>
-          <w:rFonts w:ascii="Comic Sans MS" w:hAnsi="Comic Sans MS"/>
-          <w:sz w:val="28"/>
-        </w:rPr>
-        <w:t xml:space="preserve"> en begin gemaakt aan de play-off weergave</w:t>
-      </w:r>
-      <w:r>
-        <w:rPr>
-          <w:rFonts w:ascii="Comic Sans MS" w:hAnsi="Comic Sans MS"/>
-          <w:sz w:val="28"/>
-        </w:rPr>
-        <w:t>.</w:t>
-      </w:r>
-    </w:p>
-    <w:p>
-      <w:pPr>
-        <w:rPr>
-          <w:rFonts w:ascii="Comic Sans MS" w:hAnsi="Comic Sans MS"/>
-          <w:sz w:val="28"/>
-        </w:rPr>
-      </w:pPr>
-      <w:r>
-        <w:rPr>
-          <w:rFonts w:ascii="Comic Sans MS" w:hAnsi="Comic Sans MS"/>
-          <w:sz w:val="28"/>
-        </w:rPr>
-        <w:t xml:space="preserve">12-05-2017 </w:t>
-      </w:r>
-      <w:r>
-        <w:rPr>
-          <w:rFonts w:ascii="Comic Sans MS" w:hAnsi="Comic Sans MS"/>
-          <w:sz w:val="28"/>
-        </w:rPr>
-        <w:t>P</w:t>
-      </w:r>
-      <w:r>
-        <w:rPr>
-          <w:rFonts w:ascii="Comic Sans MS" w:hAnsi="Comic Sans MS"/>
-          <w:sz w:val="28"/>
-        </w:rPr>
-        <w:t>lay-off weergave afgemaakt en begin gemaakt aan de poule weergave</w:t>
-      </w:r>
-      <w:r>
-        <w:rPr>
-          <w:rFonts w:ascii="Comic Sans MS" w:hAnsi="Comic Sans MS"/>
-          <w:sz w:val="28"/>
-        </w:rPr>
-        <w:t>.</w:t>
-      </w:r>
-    </w:p>
-    <w:p>
-      <w:pPr>
-        <w:rPr>
-          <w:rFonts w:ascii="Comic Sans MS" w:hAnsi="Comic Sans MS"/>
-          <w:i/>
-          <w:sz w:val="28"/>
-          <w:u w:val="single"/>
-        </w:rPr>
-      </w:pPr>
-      <w:r>
-        <w:rPr>
-          <w:rFonts w:ascii="Comic Sans MS" w:hAnsi="Comic Sans MS"/>
-          <w:i/>
-          <w:sz w:val="28"/>
-          <w:u w:val="single"/>
-        </w:rPr>
-        <w:t>Week 4:</w:t>
-      </w:r>
-    </w:p>
-    <w:p>
-      <w:pPr>
-        <w:rPr>
-          <w:rFonts w:ascii="Comic Sans MS" w:hAnsi="Comic Sans MS"/>
-          <w:sz w:val="28"/>
-        </w:rPr>
-      </w:pPr>
-      <w:r>
-        <w:rPr>
-          <w:rFonts w:ascii="Comic Sans MS" w:hAnsi="Comic Sans MS"/>
-          <w:sz w:val="28"/>
-        </w:rPr>
-        <w:t>15-05-2017</w:t>
-      </w:r>
-      <w:r>
-        <w:rPr>
-          <w:rFonts w:ascii="Comic Sans MS" w:hAnsi="Comic Sans MS"/>
-          <w:sz w:val="28"/>
-        </w:rPr>
-        <w:t xml:space="preserve"> P</w:t>
-      </w:r>
-      <w:r>
-        <w:rPr>
-          <w:rFonts w:ascii="Comic Sans MS" w:hAnsi="Comic Sans MS"/>
-          <w:sz w:val="28"/>
-        </w:rPr>
-        <w:t xml:space="preserve">oule tables toegevoegd </w:t>
-      </w:r>
-      <w:r>
-        <w:rPr>
-          <w:rFonts w:ascii="Comic Sans MS" w:hAnsi="Comic Sans MS"/>
-          <w:sz w:val="28"/>
-        </w:rPr>
-        <w:t>PHP</w:t>
-      </w:r>
-      <w:r>
-        <w:rPr>
-          <w:rFonts w:ascii="Comic Sans MS" w:hAnsi="Comic Sans MS"/>
-          <w:sz w:val="28"/>
-        </w:rPr>
-        <w:t>.</w:t>
-      </w:r>
-    </w:p>
-    <w:p>
-      <w:pPr>
-        <w:rPr>
-          <w:rFonts w:ascii="Comic Sans MS" w:hAnsi="Comic Sans MS" w:cs="Arial"/>
-          <w:sz w:val="28"/>
-        </w:rPr>
-      </w:pPr>
-      <w:r>
-        <w:rPr>
-          <w:rFonts w:ascii="Comic Sans MS" w:hAnsi="Comic Sans MS" w:cs="Arial"/>
-          <w:sz w:val="28"/>
-        </w:rPr>
-        <w:t>16-05-2017</w:t>
-      </w:r>
-      <w:r>
-        <w:rPr>
-          <w:rFonts w:ascii="Comic Sans MS" w:hAnsi="Comic Sans MS" w:cs="Arial"/>
-          <w:sz w:val="28"/>
-        </w:rPr>
-        <w:t xml:space="preserve"> Begin gemaakt aan </w:t>
-      </w:r>
-      <w:r>
-        <w:rPr>
-          <w:rFonts w:ascii="Comic Sans MS" w:hAnsi="Comic Sans MS" w:cs="Arial"/>
-          <w:sz w:val="28"/>
-        </w:rPr>
-        <w:t>PHP-poule</w:t>
-      </w:r>
-      <w:r>
-        <w:rPr>
-          <w:rFonts w:ascii="Comic Sans MS" w:hAnsi="Comic Sans MS" w:cs="Arial"/>
-          <w:sz w:val="28"/>
-        </w:rPr>
-        <w:t xml:space="preserve"> table randomizer</w:t>
-      </w:r>
-      <w:r>
-        <w:rPr>
-          <w:rFonts w:ascii="Comic Sans MS" w:hAnsi="Comic Sans MS" w:cs="Arial"/>
-          <w:sz w:val="28"/>
-        </w:rPr>
-        <w:t>.</w:t>
-      </w:r>
-    </w:p>
-    <w:p>
-      <w:pPr>
-        <w:rPr>
-          <w:rFonts w:ascii="Comic Sans MS" w:hAnsi="Comic Sans MS" w:cs="Arial"/>
-          <w:sz w:val="28"/>
-        </w:rPr>
-      </w:pPr>
-      <w:r>
-        <w:rPr>
-          <w:rFonts w:ascii="Comic Sans MS" w:hAnsi="Comic Sans MS" w:cs="Arial"/>
-          <w:sz w:val="28"/>
-        </w:rPr>
-        <w:lastRenderedPageBreak/>
+          <w:rFonts w:ascii="Comic Sans MS" w:hAnsi="Comic Sans MS" w:cs="Arial"/>
+          <w:sz w:val="28"/>
+        </w:rPr>
+      </w:pPr>
+      <w:r>
+        <w:rPr>
+          <w:rFonts w:ascii="Comic Sans MS" w:hAnsi="Comic Sans MS" w:cs="Arial"/>
+          <w:sz w:val="28"/>
+        </w:rPr>
         <w:t>17-05-2017</w:t>
       </w:r>
       <w:r>
@@ -3814,132 +3827,444 @@
           <w:rFonts w:ascii="Berlin Sans FB" w:hAnsi="Berlin Sans FB"/>
           <w:sz w:val="36"/>
         </w:rPr>
+        <w:t>Max:</w:t>
+      </w:r>
+    </w:p>
+    <w:p>
+      <w:pPr>
+        <w:rPr>
+          <w:rFonts w:ascii="Comic Sans MS" w:hAnsi="Comic Sans MS" w:cs="Arial"/>
+        </w:rPr>
+      </w:pPr>
+      <w:r>
+        <w:rPr>
+          <w:rFonts w:ascii="Comic Sans MS" w:hAnsi="Comic Sans MS" w:cs="Arial"/>
+          <w:i/>
+          <w:sz w:val="28"/>
+          <w:u w:val="single"/>
+        </w:rPr>
+        <w:t xml:space="preserve">Week 1: </w:t>
+      </w:r>
+    </w:p>
+    <w:p>
+      <w:pPr>
+        <w:rPr>
+          <w:rFonts w:ascii="Comic Sans MS" w:hAnsi="Comic Sans MS" w:cs="Arial"/>
+          <w:sz w:val="28"/>
+        </w:rPr>
+      </w:pPr>
+      <w:r>
+        <w:rPr>
+          <w:rFonts w:ascii="Comic Sans MS" w:hAnsi="Comic Sans MS" w:cs="Arial"/>
+          <w:sz w:val="28"/>
+        </w:rPr>
+        <w:t>18-04-2017 Bereikbaarheid lijst gemaakt.</w:t>
+      </w:r>
+    </w:p>
+    <w:p>
+      <w:pPr>
+        <w:rPr>
+          <w:rFonts w:ascii="Comic Sans MS" w:hAnsi="Comic Sans MS" w:cs="Arial"/>
+          <w:sz w:val="28"/>
+        </w:rPr>
+      </w:pPr>
+      <w:r>
+        <w:rPr>
+          <w:rFonts w:ascii="Comic Sans MS" w:hAnsi="Comic Sans MS" w:cs="Arial"/>
+          <w:sz w:val="28"/>
+        </w:rPr>
+        <w:t>19-04-2017 Planning in de maak.</w:t>
+      </w:r>
+    </w:p>
+    <w:p>
+      <w:pPr>
+        <w:rPr>
+          <w:rFonts w:ascii="Comic Sans MS" w:hAnsi="Comic Sans MS" w:cs="Arial"/>
+          <w:sz w:val="28"/>
+        </w:rPr>
+      </w:pPr>
+      <w:r>
+        <w:rPr>
+          <w:rFonts w:ascii="Comic Sans MS" w:hAnsi="Comic Sans MS" w:cs="Arial"/>
+          <w:sz w:val="28"/>
+        </w:rPr>
+        <w:t>20-04-2017 Interview vragen updaten, huisstijl updaten, planning af.</w:t>
+      </w:r>
+    </w:p>
+    <w:p>
+      <w:pPr>
+        <w:rPr>
+          <w:rFonts w:ascii="Comic Sans MS" w:hAnsi="Comic Sans MS"/>
+          <w:sz w:val="28"/>
+        </w:rPr>
+      </w:pPr>
+      <w:r>
+        <w:rPr>
+          <w:rFonts w:ascii="Comic Sans MS" w:hAnsi="Comic Sans MS"/>
+          <w:sz w:val="28"/>
+        </w:rPr>
+        <w:t>21-04-2017 T</w:t>
+      </w:r>
+      <w:r>
+        <w:rPr>
+          <w:rFonts w:ascii="Comic Sans MS" w:hAnsi="Comic Sans MS"/>
+          <w:sz w:val="28"/>
+        </w:rPr>
+        <w:t>echnische test voor c# gemaakt.</w:t>
+      </w:r>
+    </w:p>
+    <w:p>
+      <w:pPr>
+        <w:rPr>
+          <w:rFonts w:ascii="Comic Sans MS" w:hAnsi="Comic Sans MS" w:cs="Arial"/>
+          <w:i/>
+          <w:sz w:val="28"/>
+          <w:u w:val="single"/>
+        </w:rPr>
+      </w:pPr>
+      <w:r>
+        <w:rPr>
+          <w:rFonts w:ascii="Comic Sans MS" w:hAnsi="Comic Sans MS" w:cs="Arial"/>
+          <w:i/>
+          <w:sz w:val="28"/>
+          <w:u w:val="single"/>
+        </w:rPr>
+        <w:t>Week 2:</w:t>
+      </w:r>
+    </w:p>
+    <w:p>
+      <w:pPr>
+        <w:rPr>
+          <w:rFonts w:ascii="Comic Sans MS" w:hAnsi="Comic Sans MS" w:cs="Arial"/>
+          <w:sz w:val="28"/>
+        </w:rPr>
+      </w:pPr>
+      <w:r>
+        <w:rPr>
+          <w:rFonts w:ascii="Comic Sans MS" w:hAnsi="Comic Sans MS" w:cs="Arial"/>
+          <w:sz w:val="28"/>
+        </w:rPr>
+        <w:t>01-05-2017 A</w:t>
+      </w:r>
+      <w:r>
+        <w:rPr>
+          <w:rFonts w:ascii="Comic Sans MS" w:hAnsi="Comic Sans MS" w:cs="Arial"/>
+          <w:sz w:val="28"/>
+        </w:rPr>
+        <w:t>cceptatie test voor c# gemaakt, functionele test c# gemaakt</w:t>
+      </w:r>
+      <w:r>
+        <w:rPr>
+          <w:rFonts w:ascii="Comic Sans MS" w:hAnsi="Comic Sans MS" w:cs="Arial"/>
+          <w:sz w:val="28"/>
+        </w:rPr>
+        <w:t>.</w:t>
+      </w:r>
+    </w:p>
+    <w:p>
+      <w:pPr>
+        <w:rPr>
+          <w:rFonts w:ascii="Comic Sans MS" w:hAnsi="Comic Sans MS" w:cs="Arial"/>
+          <w:sz w:val="28"/>
+        </w:rPr>
+      </w:pPr>
+      <w:r>
+        <w:rPr>
+          <w:rFonts w:ascii="Comic Sans MS" w:hAnsi="Comic Sans MS" w:cs="Arial"/>
+          <w:sz w:val="28"/>
+        </w:rPr>
+        <w:t>02-05-2017 T</w:t>
+      </w:r>
+      <w:r>
+        <w:rPr>
+          <w:rFonts w:ascii="Comic Sans MS" w:hAnsi="Comic Sans MS" w:cs="Arial"/>
+          <w:sz w:val="28"/>
+        </w:rPr>
+        <w:t>echnisch ontwerp gemaakt, technische test c</w:t>
+      </w:r>
+      <w:r>
+        <w:rPr>
+          <w:rFonts w:ascii="Comic Sans MS" w:hAnsi="Comic Sans MS" w:cs="Arial"/>
+          <w:sz w:val="28"/>
+        </w:rPr>
+        <w:t>#, flowchart flow van programma.</w:t>
+      </w:r>
+    </w:p>
+    <w:p>
+      <w:pPr>
+        <w:rPr>
+          <w:rFonts w:ascii="Comic Sans MS" w:hAnsi="Comic Sans MS"/>
+          <w:sz w:val="28"/>
+        </w:rPr>
+      </w:pPr>
+      <w:r>
+        <w:rPr>
+          <w:rFonts w:ascii="Comic Sans MS" w:hAnsi="Comic Sans MS"/>
+          <w:sz w:val="28"/>
+        </w:rPr>
+        <w:t xml:space="preserve">3-05-2017 </w:t>
+      </w:r>
+      <w:r>
+        <w:rPr>
+          <w:rFonts w:ascii="Comic Sans MS" w:hAnsi="Comic Sans MS"/>
+          <w:sz w:val="28"/>
+        </w:rPr>
+        <w:t xml:space="preserve">C# in de maak, eisen opdrachtgever toegevoegd, </w:t>
+      </w:r>
+      <w:r>
+        <w:rPr>
+          <w:rFonts w:ascii="Comic Sans MS" w:hAnsi="Comic Sans MS"/>
+          <w:sz w:val="28"/>
+        </w:rPr>
+        <w:t>CSV-gedeelte</w:t>
+      </w:r>
+      <w:r>
+        <w:rPr>
+          <w:rFonts w:ascii="Comic Sans MS" w:hAnsi="Comic Sans MS"/>
+          <w:sz w:val="28"/>
+        </w:rPr>
+        <w:t xml:space="preserve"> gemaakt.</w:t>
+      </w:r>
+    </w:p>
+    <w:p>
+      <w:pPr>
+        <w:rPr>
+          <w:rFonts w:ascii="Comic Sans MS" w:hAnsi="Comic Sans MS"/>
+          <w:sz w:val="28"/>
+        </w:rPr>
+      </w:pPr>
+      <w:r>
+        <w:rPr>
+          <w:rFonts w:ascii="Comic Sans MS" w:hAnsi="Comic Sans MS"/>
+          <w:sz w:val="28"/>
+        </w:rPr>
+        <w:t xml:space="preserve">4-05-2017 </w:t>
+      </w:r>
+      <w:r>
+        <w:rPr>
+          <w:rFonts w:ascii="Comic Sans MS" w:hAnsi="Comic Sans MS"/>
+          <w:sz w:val="28"/>
+        </w:rPr>
+        <w:t xml:space="preserve">C# in de maak, </w:t>
+      </w:r>
+      <w:r>
+        <w:rPr>
+          <w:rFonts w:ascii="Comic Sans MS" w:hAnsi="Comic Sans MS"/>
+          <w:sz w:val="28"/>
+        </w:rPr>
+        <w:t>CSV-gedeelte</w:t>
+      </w:r>
+      <w:r>
+        <w:rPr>
+          <w:rFonts w:ascii="Comic Sans MS" w:hAnsi="Comic Sans MS"/>
+          <w:sz w:val="28"/>
+        </w:rPr>
+        <w:t xml:space="preserve"> gemaakt.</w:t>
+      </w:r>
+    </w:p>
+    <w:p>
+      <w:pPr>
+        <w:rPr>
+          <w:rFonts w:ascii="Comic Sans MS" w:hAnsi="Comic Sans MS" w:cs="Arial"/>
+          <w:i/>
+          <w:sz w:val="28"/>
+          <w:u w:val="single"/>
+        </w:rPr>
+      </w:pPr>
+      <w:r>
+        <w:rPr>
+          <w:rFonts w:ascii="Comic Sans MS" w:hAnsi="Comic Sans MS" w:cs="Arial"/>
+          <w:i/>
+          <w:sz w:val="28"/>
+          <w:u w:val="single"/>
+        </w:rPr>
+        <w:t xml:space="preserve">Week 3: </w:t>
+      </w:r>
+    </w:p>
+    <w:p>
+      <w:pPr>
+        <w:rPr>
+          <w:rFonts w:ascii="Comic Sans MS" w:hAnsi="Comic Sans MS" w:cs="Arial"/>
+          <w:sz w:val="28"/>
+        </w:rPr>
+      </w:pPr>
+      <w:r>
+        <w:rPr>
+          <w:rFonts w:ascii="Comic Sans MS" w:hAnsi="Comic Sans MS" w:cs="Arial"/>
+          <w:sz w:val="28"/>
+        </w:rPr>
+        <w:t>08-05-2017 C# edit knop afgemaakt.</w:t>
+      </w:r>
+    </w:p>
+    <w:p>
+      <w:pPr>
+        <w:rPr>
+          <w:rFonts w:ascii="Comic Sans MS" w:hAnsi="Comic Sans MS" w:cs="Arial"/>
+          <w:sz w:val="28"/>
+        </w:rPr>
+      </w:pPr>
+      <w:r>
+        <w:rPr>
+          <w:rFonts w:ascii="Comic Sans MS" w:hAnsi="Comic Sans MS" w:cs="Arial"/>
+          <w:sz w:val="28"/>
+        </w:rPr>
+        <w:t>09-05-2017</w:t>
+      </w:r>
+      <w:r>
+        <w:rPr>
+          <w:rFonts w:ascii="Comic Sans MS" w:hAnsi="Comic Sans MS" w:cs="Arial"/>
+          <w:sz w:val="28"/>
+        </w:rPr>
+        <w:t xml:space="preserve"> C# edit knop en </w:t>
+      </w:r>
+      <w:r>
+        <w:rPr>
+          <w:rFonts w:ascii="Comic Sans MS" w:hAnsi="Comic Sans MS" w:cs="Arial"/>
+          <w:sz w:val="28"/>
+        </w:rPr>
+        <w:t>clear knop afgemaakt. Btw: alles bijna vernachelt ^^.</w:t>
+      </w:r>
+    </w:p>
+    <w:p>
+      <w:pPr>
+        <w:rPr>
+          <w:rFonts w:ascii="Comic Sans MS" w:hAnsi="Comic Sans MS" w:cs="Arial"/>
+          <w:sz w:val="28"/>
+        </w:rPr>
+      </w:pPr>
+      <w:r>
+        <w:rPr>
+          <w:rFonts w:ascii="Comic Sans MS" w:hAnsi="Comic Sans MS" w:cs="Arial"/>
+          <w:sz w:val="28"/>
+        </w:rPr>
+        <w:t>10-05-2017</w:t>
+      </w:r>
+      <w:r>
+        <w:rPr>
+          <w:rFonts w:ascii="Comic Sans MS" w:hAnsi="Comic Sans MS" w:cs="Arial"/>
+          <w:sz w:val="28"/>
+        </w:rPr>
+        <w:t xml:space="preserve"> </w:t>
+      </w:r>
+      <w:r>
+        <w:rPr>
+          <w:rFonts w:ascii="Comic Sans MS" w:hAnsi="Comic Sans MS" w:cs="Arial"/>
+          <w:sz w:val="28"/>
+        </w:rPr>
+        <w:t>Edit knop en clear knop afgemaakt. Btw: alles bijna vernachelt ^^.</w:t>
+      </w:r>
+    </w:p>
+    <w:p>
+      <w:pPr>
+        <w:rPr>
+          <w:rFonts w:ascii="Comic Sans MS" w:hAnsi="Comic Sans MS" w:cs="Arial"/>
+          <w:sz w:val="28"/>
+        </w:rPr>
+      </w:pPr>
+      <w:r>
+        <w:rPr>
+          <w:rFonts w:ascii="Comic Sans MS" w:hAnsi="Comic Sans MS" w:cs="Arial"/>
+          <w:sz w:val="28"/>
+        </w:rPr>
+        <w:t xml:space="preserve">11-05-2017 </w:t>
+      </w:r>
+      <w:r>
+        <w:rPr>
+          <w:rFonts w:ascii="Comic Sans MS" w:hAnsi="Comic Sans MS" w:cs="Arial"/>
+          <w:sz w:val="28"/>
+        </w:rPr>
+        <w:t>Youssef geholpen met de messagebox, geholpen met register.</w:t>
+      </w:r>
+    </w:p>
+    <w:p>
+      <w:pPr>
+        <w:rPr>
+          <w:rFonts w:ascii="Comic Sans MS" w:hAnsi="Comic Sans MS" w:cs="Arial"/>
+        </w:rPr>
+      </w:pPr>
+      <w:r>
+        <w:rPr>
+          <w:rFonts w:ascii="Comic Sans MS" w:hAnsi="Comic Sans MS" w:cs="Arial"/>
+          <w:sz w:val="28"/>
+        </w:rPr>
+        <w:t>12-05-2017</w:t>
+      </w:r>
+      <w:r>
+        <w:rPr>
+          <w:rFonts w:ascii="Comic Sans MS" w:hAnsi="Comic Sans MS" w:cs="Arial"/>
+          <w:sz w:val="28"/>
+        </w:rPr>
+        <w:t xml:space="preserve"> Input </w:t>
+      </w:r>
+      <w:r>
+        <w:rPr>
+          <w:rFonts w:ascii="Comic Sans MS" w:hAnsi="Comic Sans MS" w:cs="Arial"/>
+          <w:sz w:val="28"/>
+        </w:rPr>
+        <w:t>boxen</w:t>
+      </w:r>
+      <w:r>
+        <w:rPr>
+          <w:rFonts w:ascii="Comic Sans MS" w:hAnsi="Comic Sans MS" w:cs="Arial"/>
+          <w:sz w:val="28"/>
+        </w:rPr>
+        <w:t xml:space="preserve"> gewijzigd naar numericupdowns, database aangepast in C# en edit predition gewijzigd.</w:t>
+      </w:r>
+    </w:p>
+    <w:p>
+      <w:pPr>
+        <w:rPr>
+          <w:rFonts w:ascii="Comic Sans MS" w:hAnsi="Comic Sans MS" w:cs="Arial"/>
+          <w:i/>
+          <w:sz w:val="28"/>
+          <w:u w:val="single"/>
+        </w:rPr>
+      </w:pPr>
+      <w:r>
+        <w:rPr>
+          <w:rFonts w:ascii="Comic Sans MS" w:hAnsi="Comic Sans MS" w:cs="Arial"/>
+          <w:i/>
+          <w:sz w:val="28"/>
+          <w:u w:val="single"/>
+        </w:rPr>
+        <w:t>Week 4:</w:t>
+      </w:r>
+    </w:p>
+    <w:p>
+      <w:pPr>
+        <w:rPr>
+          <w:rFonts w:ascii="Comic Sans MS" w:hAnsi="Comic Sans MS" w:cs="Arial"/>
+          <w:sz w:val="28"/>
+        </w:rPr>
+      </w:pPr>
+      <w:r>
+        <w:rPr>
+          <w:rFonts w:ascii="Comic Sans MS" w:hAnsi="Comic Sans MS" w:cs="Arial"/>
+          <w:sz w:val="28"/>
+        </w:rPr>
         <w:lastRenderedPageBreak/>
-        <w:t>Max:</w:t>
-      </w:r>
-    </w:p>
-    <w:p>
-      <w:pPr>
-        <w:rPr>
-          <w:rFonts w:ascii="Comic Sans MS" w:hAnsi="Comic Sans MS" w:cs="Arial"/>
-        </w:rPr>
-      </w:pPr>
-      <w:r>
-        <w:rPr>
-          <w:rFonts w:ascii="Comic Sans MS" w:hAnsi="Comic Sans MS" w:cs="Arial"/>
-          <w:i/>
-          <w:sz w:val="28"/>
-          <w:u w:val="single"/>
-        </w:rPr>
-        <w:t xml:space="preserve">Week 1: </w:t>
-      </w:r>
-    </w:p>
-    <w:p>
-      <w:pPr>
-        <w:rPr>
-          <w:rFonts w:ascii="Comic Sans MS" w:hAnsi="Comic Sans MS" w:cs="Arial"/>
-          <w:sz w:val="28"/>
-        </w:rPr>
-      </w:pPr>
-      <w:r>
-        <w:rPr>
-          <w:rFonts w:ascii="Comic Sans MS" w:hAnsi="Comic Sans MS" w:cs="Arial"/>
-          <w:sz w:val="28"/>
-        </w:rPr>
-        <w:t>18-04-2017 Bereikbaarheid lijst gemaakt.</w:t>
-      </w:r>
-    </w:p>
-    <w:p>
-      <w:pPr>
-        <w:rPr>
-          <w:rFonts w:ascii="Comic Sans MS" w:hAnsi="Comic Sans MS" w:cs="Arial"/>
-          <w:sz w:val="28"/>
-        </w:rPr>
-      </w:pPr>
-      <w:r>
-        <w:rPr>
-          <w:rFonts w:ascii="Comic Sans MS" w:hAnsi="Comic Sans MS" w:cs="Arial"/>
-          <w:sz w:val="28"/>
-        </w:rPr>
-        <w:t>19-04-2017 Planning in de maak.</w:t>
-      </w:r>
-    </w:p>
-    <w:p>
-      <w:pPr>
-        <w:rPr>
-          <w:rFonts w:ascii="Comic Sans MS" w:hAnsi="Comic Sans MS" w:cs="Arial"/>
-          <w:sz w:val="28"/>
-        </w:rPr>
-      </w:pPr>
-      <w:r>
-        <w:rPr>
-          <w:rFonts w:ascii="Comic Sans MS" w:hAnsi="Comic Sans MS" w:cs="Arial"/>
-          <w:sz w:val="28"/>
-        </w:rPr>
-        <w:t>20-04-2017 Interview vragen updaten, huisstijl updaten, planning af.</w:t>
-      </w:r>
-    </w:p>
-    <w:p>
-      <w:pPr>
-        <w:rPr>
-          <w:rFonts w:ascii="Comic Sans MS" w:hAnsi="Comic Sans MS"/>
-          <w:sz w:val="28"/>
-        </w:rPr>
-      </w:pPr>
-      <w:r>
-        <w:rPr>
-          <w:rFonts w:ascii="Comic Sans MS" w:hAnsi="Comic Sans MS"/>
-          <w:sz w:val="28"/>
-        </w:rPr>
-        <w:t>21-04-2017 T</w:t>
-      </w:r>
-      <w:r>
-        <w:rPr>
-          <w:rFonts w:ascii="Comic Sans MS" w:hAnsi="Comic Sans MS"/>
-          <w:sz w:val="28"/>
-        </w:rPr>
-        <w:t>echnische test voor c# gemaakt.</w:t>
-      </w:r>
-    </w:p>
-    <w:p>
-      <w:pPr>
-        <w:rPr>
-          <w:rFonts w:ascii="Comic Sans MS" w:hAnsi="Comic Sans MS" w:cs="Arial"/>
-          <w:i/>
-          <w:sz w:val="28"/>
-          <w:u w:val="single"/>
-        </w:rPr>
-      </w:pPr>
-      <w:r>
-        <w:rPr>
-          <w:rFonts w:ascii="Comic Sans MS" w:hAnsi="Comic Sans MS" w:cs="Arial"/>
-          <w:i/>
-          <w:sz w:val="28"/>
-          <w:u w:val="single"/>
-        </w:rPr>
-        <w:t>Week 2:</w:t>
-      </w:r>
-    </w:p>
-    <w:p>
-      <w:pPr>
-        <w:rPr>
-          <w:rFonts w:ascii="Comic Sans MS" w:hAnsi="Comic Sans MS" w:cs="Arial"/>
-          <w:sz w:val="28"/>
-        </w:rPr>
-      </w:pPr>
-      <w:r>
-        <w:rPr>
-          <w:rFonts w:ascii="Comic Sans MS" w:hAnsi="Comic Sans MS" w:cs="Arial"/>
-          <w:sz w:val="28"/>
-        </w:rPr>
-        <w:t>01-05-2017 A</w:t>
-      </w:r>
-      <w:r>
-        <w:rPr>
-          <w:rFonts w:ascii="Comic Sans MS" w:hAnsi="Comic Sans MS" w:cs="Arial"/>
-          <w:sz w:val="28"/>
-        </w:rPr>
-        <w:t>cceptatie test voor c# gemaakt, functionele test c# gemaakt</w:t>
+        <w:t>15-05-2017</w:t>
+      </w:r>
+      <w:r>
+        <w:rPr>
+          <w:rFonts w:ascii="Comic Sans MS" w:hAnsi="Comic Sans MS" w:cs="Arial"/>
+          <w:sz w:val="28"/>
+        </w:rPr>
+        <w:t xml:space="preserve"> </w:t>
+      </w:r>
+      <w:r>
+        <w:rPr>
+          <w:rFonts w:ascii="Comic Sans MS" w:hAnsi="Comic Sans MS" w:cs="Arial"/>
+          <w:sz w:val="28"/>
+        </w:rPr>
+        <w:t>PHP-export</w:t>
+      </w:r>
+      <w:r>
+        <w:rPr>
+          <w:rFonts w:ascii="Comic Sans MS" w:hAnsi="Comic Sans MS" w:cs="Arial"/>
+          <w:sz w:val="28"/>
+        </w:rPr>
+        <w:t xml:space="preserve"> + meer</w:t>
       </w:r>
       <w:r>
         <w:rPr>
@@ -3961,319 +4286,6 @@
           <w:rFonts w:ascii="Comic Sans MS" w:hAnsi="Comic Sans MS" w:cs="Arial"/>
           <w:sz w:val="28"/>
         </w:rPr>
-        <w:t>02-05-2017 T</w:t>
-      </w:r>
-      <w:r>
-        <w:rPr>
-          <w:rFonts w:ascii="Comic Sans MS" w:hAnsi="Comic Sans MS" w:cs="Arial"/>
-          <w:sz w:val="28"/>
-        </w:rPr>
-        <w:t>echnisch ontwerp gemaakt, technische test c</w:t>
-      </w:r>
-      <w:r>
-        <w:rPr>
-          <w:rFonts w:ascii="Comic Sans MS" w:hAnsi="Comic Sans MS" w:cs="Arial"/>
-          <w:sz w:val="28"/>
-        </w:rPr>
-        <w:t>#, flowchart flow van programma.</w:t>
-      </w:r>
-    </w:p>
-    <w:p>
-      <w:pPr>
-        <w:rPr>
-          <w:rFonts w:ascii="Comic Sans MS" w:hAnsi="Comic Sans MS"/>
-          <w:sz w:val="28"/>
-        </w:rPr>
-      </w:pPr>
-      <w:r>
-        <w:rPr>
-          <w:rFonts w:ascii="Comic Sans MS" w:hAnsi="Comic Sans MS"/>
-          <w:sz w:val="28"/>
-        </w:rPr>
-        <w:t xml:space="preserve">3-05-2017 </w:t>
-      </w:r>
-      <w:r>
-        <w:rPr>
-          <w:rFonts w:ascii="Comic Sans MS" w:hAnsi="Comic Sans MS"/>
-          <w:sz w:val="28"/>
-        </w:rPr>
-        <w:t xml:space="preserve">C# in de maak, eisen opdrachtgever toegevoegd, </w:t>
-      </w:r>
-      <w:r>
-        <w:rPr>
-          <w:rFonts w:ascii="Comic Sans MS" w:hAnsi="Comic Sans MS"/>
-          <w:sz w:val="28"/>
-        </w:rPr>
-        <w:t>CSV-gedeelte</w:t>
-      </w:r>
-      <w:r>
-        <w:rPr>
-          <w:rFonts w:ascii="Comic Sans MS" w:hAnsi="Comic Sans MS"/>
-          <w:sz w:val="28"/>
-        </w:rPr>
-        <w:t xml:space="preserve"> gemaakt.</w:t>
-      </w:r>
-    </w:p>
-    <w:p>
-      <w:pPr>
-        <w:rPr>
-          <w:rFonts w:ascii="Comic Sans MS" w:hAnsi="Comic Sans MS"/>
-          <w:sz w:val="28"/>
-        </w:rPr>
-      </w:pPr>
-      <w:r>
-        <w:rPr>
-          <w:rFonts w:ascii="Comic Sans MS" w:hAnsi="Comic Sans MS"/>
-          <w:sz w:val="28"/>
-        </w:rPr>
-        <w:t xml:space="preserve">4-05-2017 </w:t>
-      </w:r>
-      <w:r>
-        <w:rPr>
-          <w:rFonts w:ascii="Comic Sans MS" w:hAnsi="Comic Sans MS"/>
-          <w:sz w:val="28"/>
-        </w:rPr>
-        <w:t xml:space="preserve">C# in de maak, </w:t>
-      </w:r>
-      <w:r>
-        <w:rPr>
-          <w:rFonts w:ascii="Comic Sans MS" w:hAnsi="Comic Sans MS"/>
-          <w:sz w:val="28"/>
-        </w:rPr>
-        <w:t>CSV-gedeelte</w:t>
-      </w:r>
-      <w:r>
-        <w:rPr>
-          <w:rFonts w:ascii="Comic Sans MS" w:hAnsi="Comic Sans MS"/>
-          <w:sz w:val="28"/>
-        </w:rPr>
-        <w:t xml:space="preserve"> gemaakt.</w:t>
-      </w:r>
-    </w:p>
-    <w:p>
-      <w:pPr>
-        <w:rPr>
-          <w:rFonts w:ascii="Comic Sans MS" w:hAnsi="Comic Sans MS" w:cs="Arial"/>
-          <w:i/>
-          <w:sz w:val="28"/>
-          <w:u w:val="single"/>
-        </w:rPr>
-      </w:pPr>
-      <w:r>
-        <w:rPr>
-          <w:rFonts w:ascii="Comic Sans MS" w:hAnsi="Comic Sans MS" w:cs="Arial"/>
-          <w:i/>
-          <w:sz w:val="28"/>
-          <w:u w:val="single"/>
-        </w:rPr>
-        <w:t xml:space="preserve">Week 3: </w:t>
-      </w:r>
-    </w:p>
-    <w:p>
-      <w:pPr>
-        <w:rPr>
-          <w:rFonts w:ascii="Comic Sans MS" w:hAnsi="Comic Sans MS" w:cs="Arial"/>
-          <w:sz w:val="28"/>
-        </w:rPr>
-      </w:pPr>
-      <w:r>
-        <w:rPr>
-          <w:rFonts w:ascii="Comic Sans MS" w:hAnsi="Comic Sans MS" w:cs="Arial"/>
-          <w:sz w:val="28"/>
-        </w:rPr>
-        <w:t>08-05-2017 C# edit knop afgemaakt.</w:t>
-      </w:r>
-    </w:p>
-    <w:p>
-      <w:pPr>
-        <w:rPr>
-          <w:rFonts w:ascii="Comic Sans MS" w:hAnsi="Comic Sans MS" w:cs="Arial"/>
-          <w:sz w:val="28"/>
-        </w:rPr>
-      </w:pPr>
-      <w:r>
-        <w:rPr>
-          <w:rFonts w:ascii="Comic Sans MS" w:hAnsi="Comic Sans MS" w:cs="Arial"/>
-          <w:sz w:val="28"/>
-        </w:rPr>
-        <w:t>09-05-2017</w:t>
-      </w:r>
-      <w:r>
-        <w:rPr>
-          <w:rFonts w:ascii="Comic Sans MS" w:hAnsi="Comic Sans MS" w:cs="Arial"/>
-          <w:sz w:val="28"/>
-        </w:rPr>
-        <w:t xml:space="preserve"> C# edit knop en </w:t>
-      </w:r>
-      <w:r>
-        <w:rPr>
-          <w:rFonts w:ascii="Comic Sans MS" w:hAnsi="Comic Sans MS" w:cs="Arial"/>
-          <w:sz w:val="28"/>
-        </w:rPr>
-        <w:t>clear knop afgemaakt. Btw: alles bijna vernachelt ^^.</w:t>
-      </w:r>
-    </w:p>
-    <w:p>
-      <w:pPr>
-        <w:rPr>
-          <w:rFonts w:ascii="Comic Sans MS" w:hAnsi="Comic Sans MS" w:cs="Arial"/>
-          <w:sz w:val="28"/>
-        </w:rPr>
-      </w:pPr>
-      <w:r>
-        <w:rPr>
-          <w:rFonts w:ascii="Comic Sans MS" w:hAnsi="Comic Sans MS" w:cs="Arial"/>
-          <w:sz w:val="28"/>
-        </w:rPr>
-        <w:t>10-05-2017</w:t>
-      </w:r>
-      <w:r>
-        <w:rPr>
-          <w:rFonts w:ascii="Comic Sans MS" w:hAnsi="Comic Sans MS" w:cs="Arial"/>
-          <w:sz w:val="28"/>
-        </w:rPr>
-        <w:t xml:space="preserve"> </w:t>
-      </w:r>
-      <w:r>
-        <w:rPr>
-          <w:rFonts w:ascii="Comic Sans MS" w:hAnsi="Comic Sans MS" w:cs="Arial"/>
-          <w:sz w:val="28"/>
-        </w:rPr>
-        <w:t>Edit knop en clear knop afgemaakt. Btw: alles bijna vernachelt ^^.</w:t>
-      </w:r>
-    </w:p>
-    <w:p>
-      <w:pPr>
-        <w:rPr>
-          <w:rFonts w:ascii="Comic Sans MS" w:hAnsi="Comic Sans MS" w:cs="Arial"/>
-          <w:sz w:val="28"/>
-        </w:rPr>
-      </w:pPr>
-      <w:r>
-        <w:rPr>
-          <w:rFonts w:ascii="Comic Sans MS" w:hAnsi="Comic Sans MS" w:cs="Arial"/>
-          <w:sz w:val="28"/>
-        </w:rPr>
-        <w:t xml:space="preserve">11-05-2017 </w:t>
-      </w:r>
-      <w:r>
-        <w:rPr>
-          <w:rFonts w:ascii="Comic Sans MS" w:hAnsi="Comic Sans MS" w:cs="Arial"/>
-          <w:sz w:val="28"/>
-        </w:rPr>
-        <w:t>Youssef geholpen met de messagebox, geholpen met register.</w:t>
-      </w:r>
-    </w:p>
-    <w:p>
-      <w:pPr>
-        <w:rPr>
-          <w:rFonts w:ascii="Comic Sans MS" w:hAnsi="Comic Sans MS" w:cs="Arial"/>
-        </w:rPr>
-      </w:pPr>
-      <w:r>
-        <w:rPr>
-          <w:rFonts w:ascii="Comic Sans MS" w:hAnsi="Comic Sans MS" w:cs="Arial"/>
-          <w:sz w:val="28"/>
-        </w:rPr>
-        <w:t>12-05-2017</w:t>
-      </w:r>
-      <w:r>
-        <w:rPr>
-          <w:rFonts w:ascii="Comic Sans MS" w:hAnsi="Comic Sans MS" w:cs="Arial"/>
-          <w:sz w:val="28"/>
-        </w:rPr>
-        <w:t xml:space="preserve"> Input </w:t>
-      </w:r>
-      <w:r>
-        <w:rPr>
-          <w:rFonts w:ascii="Comic Sans MS" w:hAnsi="Comic Sans MS" w:cs="Arial"/>
-          <w:sz w:val="28"/>
-        </w:rPr>
-        <w:t>boxen</w:t>
-      </w:r>
-      <w:r>
-        <w:rPr>
-          <w:rFonts w:ascii="Comic Sans MS" w:hAnsi="Comic Sans MS" w:cs="Arial"/>
-          <w:sz w:val="28"/>
-        </w:rPr>
-        <w:t xml:space="preserve"> gewijzigd naar numericupdowns, database aangepast in C# en edit predition gewijzigd.</w:t>
-      </w:r>
-    </w:p>
-    <w:p>
-      <w:pPr>
-        <w:rPr>
-          <w:rFonts w:ascii="Comic Sans MS" w:hAnsi="Comic Sans MS" w:cs="Arial"/>
-          <w:i/>
-          <w:sz w:val="28"/>
-          <w:u w:val="single"/>
-        </w:rPr>
-      </w:pPr>
-      <w:r>
-        <w:rPr>
-          <w:rFonts w:ascii="Comic Sans MS" w:hAnsi="Comic Sans MS" w:cs="Arial"/>
-          <w:i/>
-          <w:sz w:val="28"/>
-          <w:u w:val="single"/>
-        </w:rPr>
-        <w:t>Week 4:</w:t>
-      </w:r>
-    </w:p>
-    <w:p>
-      <w:pPr>
-        <w:rPr>
-          <w:rFonts w:ascii="Comic Sans MS" w:hAnsi="Comic Sans MS" w:cs="Arial"/>
-          <w:sz w:val="28"/>
-        </w:rPr>
-      </w:pPr>
-      <w:r>
-        <w:rPr>
-          <w:rFonts w:ascii="Comic Sans MS" w:hAnsi="Comic Sans MS" w:cs="Arial"/>
-          <w:sz w:val="28"/>
-        </w:rPr>
-        <w:t>15-05-2017</w:t>
-      </w:r>
-      <w:r>
-        <w:rPr>
-          <w:rFonts w:ascii="Comic Sans MS" w:hAnsi="Comic Sans MS" w:cs="Arial"/>
-          <w:sz w:val="28"/>
-        </w:rPr>
-        <w:t xml:space="preserve"> </w:t>
-      </w:r>
-      <w:r>
-        <w:rPr>
-          <w:rFonts w:ascii="Comic Sans MS" w:hAnsi="Comic Sans MS" w:cs="Arial"/>
-          <w:sz w:val="28"/>
-        </w:rPr>
-        <w:t>PHP-export</w:t>
-      </w:r>
-      <w:r>
-        <w:rPr>
-          <w:rFonts w:ascii="Comic Sans MS" w:hAnsi="Comic Sans MS" w:cs="Arial"/>
-          <w:sz w:val="28"/>
-        </w:rPr>
-        <w:t xml:space="preserve"> + meer</w:t>
-      </w:r>
-      <w:r>
-        <w:rPr>
-          <w:rFonts w:ascii="Comic Sans MS" w:hAnsi="Comic Sans MS" w:cs="Arial"/>
-          <w:sz w:val="28"/>
-        </w:rPr>
-        <w:t>.</w:t>
-      </w:r>
-    </w:p>
-    <w:p>
-      <w:pPr>
-        <w:rPr>
-          <w:rFonts w:ascii="Comic Sans MS" w:hAnsi="Comic Sans MS" w:cs="Arial"/>
-          <w:sz w:val="28"/>
-        </w:rPr>
-      </w:pPr>
-      <w:r>
-        <w:rPr>
-          <w:rFonts w:ascii="Comic Sans MS" w:hAnsi="Comic Sans MS" w:cs="Arial"/>
-          <w:sz w:val="28"/>
-        </w:rPr>
-        <w:lastRenderedPageBreak/>
         <w:t>16-05-2017</w:t>
       </w:r>
       <w:r>
@@ -4778,7 +4790,7 @@
       </w:pPr>
     </w:pPrDefault>
   </w:docDefaults>
-  <w:latentStyles w:defLockedState="0" w:defUIPriority="99" w:defSemiHidden="0" w:defUnhideWhenUsed="0" w:defQFormat="0" w:count="371">
+  <w:latentStyles w:defLockedState="0" w:defUIPriority="99" w:defSemiHidden="0" w:defUnhideWhenUsed="0" w:defQFormat="0" w:count="374">
     <w:lsdException w:name="Normal" w:uiPriority="0" w:qFormat="1"/>
     <w:lsdException w:name="heading 1" w:uiPriority="9" w:qFormat="1"/>
     <w:lsdException w:name="heading 2" w:semiHidden="1" w:uiPriority="9" w:unhideWhenUsed="1" w:qFormat="1"/>
@@ -4884,7 +4896,6 @@
     <w:lsdException w:name="HTML Sample" w:semiHidden="1" w:unhideWhenUsed="1"/>
     <w:lsdException w:name="HTML Typewriter" w:semiHidden="1" w:unhideWhenUsed="1"/>
     <w:lsdException w:name="HTML Variable" w:semiHidden="1" w:unhideWhenUsed="1"/>
-    <w:lsdException w:name="Normal Table" w:semiHidden="1" w:unhideWhenUsed="1"/>
     <w:lsdException w:name="annotation subject" w:semiHidden="1" w:unhideWhenUsed="1"/>
     <w:lsdException w:name="No List" w:semiHidden="1" w:unhideWhenUsed="1"/>
     <w:lsdException w:name="Outline List 1" w:semiHidden="1" w:unhideWhenUsed="1"/>
@@ -4929,7 +4940,6 @@
     <w:lsdException w:name="Table Professional" w:semiHidden="1" w:unhideWhenUsed="1"/>
     <w:lsdException w:name="Table Subtle 1" w:semiHidden="1" w:unhideWhenUsed="1"/>
     <w:lsdException w:name="Table Subtle 2" w:semiHidden="1" w:unhideWhenUsed="1"/>
-    <w:lsdException w:name="Table Web 1" w:semiHidden="1" w:unhideWhenUsed="1"/>
     <w:lsdException w:name="Table Web 2" w:semiHidden="1" w:unhideWhenUsed="1"/>
     <w:lsdException w:name="Table Web 3" w:semiHidden="1" w:unhideWhenUsed="1"/>
     <w:lsdException w:name="Balloon Text" w:semiHidden="1" w:unhideWhenUsed="1"/>
@@ -5150,6 +5160,9 @@
     <w:lsdException w:name="List Table 5 Dark Accent 6" w:uiPriority="50"/>
     <w:lsdException w:name="List Table 6 Colorful Accent 6" w:uiPriority="51"/>
     <w:lsdException w:name="List Table 7 Colorful Accent 6" w:uiPriority="52"/>
+    <w:lsdException w:name="Mention" w:semiHidden="1" w:unhideWhenUsed="1"/>
+    <w:lsdException w:name="Smart Hyperlink" w:semiHidden="1" w:unhideWhenUsed="1"/>
+    <w:lsdException w:name="Hashtag" w:semiHidden="1" w:unhideWhenUsed="1"/>
   </w:latentStyles>
   <w:style w:type="paragraph" w:default="1" w:styleId="Standaard">
     <w:name w:val="Normal"/>
@@ -5211,7 +5224,7 @@
 </file>
 
 <file path=word/glossary/document.xml><?xml version="1.0" encoding="utf-8"?>
-<w:glossaryDocument xmlns:wpc="http://schemas.microsoft.com/office/word/2010/wordprocessingCanvas" xmlns:cx="http://schemas.microsoft.com/office/drawing/2014/chartex" xmlns:mc="http://schemas.openxmlformats.org/markup-compatibility/2006" xmlns:o="urn:schemas-microsoft-com:office:office" xmlns:r="http://schemas.openxmlformats.org/officeDocument/2006/relationships" xmlns:m="http://schemas.openxmlformats.org/officeDocument/2006/math" xmlns:v="urn:schemas-microsoft-com:vml" xmlns:wp14="http://schemas.microsoft.com/office/word/2010/wordprocessingDrawing" xmlns:wp="http://schemas.openxmlformats.org/drawingml/2006/wordprocessingDrawing" xmlns:w10="urn:schemas-microsoft-com:office:word" xmlns:w="http://schemas.openxmlformats.org/wordprocessingml/2006/main" xmlns:w14="http://schemas.microsoft.com/office/word/2010/wordml" xmlns:w15="http://schemas.microsoft.com/office/word/2012/wordml" xmlns:w16se="http://schemas.microsoft.com/office/word/2015/wordml/symex" xmlns:wpg="http://schemas.microsoft.com/office/word/2010/wordprocessingGroup" xmlns:wpi="http://schemas.microsoft.com/office/word/2010/wordprocessingInk" xmlns:wne="http://schemas.microsoft.com/office/word/2006/wordml" xmlns:wps="http://schemas.microsoft.com/office/word/2010/wordprocessingShape" mc:Ignorable="w14 w15 w16se wp14">
+<w:glossaryDocument xmlns:wpc="http://schemas.microsoft.com/office/word/2010/wordprocessingCanvas" xmlns:cx="http://schemas.microsoft.com/office/drawing/2014/chartex" xmlns:cx1="http://schemas.microsoft.com/office/drawing/2015/9/8/chartex" xmlns:cx2="http://schemas.microsoft.com/office/drawing/2015/10/21/chartex" xmlns:cx3="http://schemas.microsoft.com/office/drawing/2016/5/9/chartex" xmlns:cx4="http://schemas.microsoft.com/office/drawing/2016/5/10/chartex" xmlns:cx5="http://schemas.microsoft.com/office/drawing/2016/5/11/chartex" xmlns:cx6="http://schemas.microsoft.com/office/drawing/2016/5/12/chartex" xmlns:cx7="http://schemas.microsoft.com/office/drawing/2016/5/13/chartex" xmlns:cx8="http://schemas.microsoft.com/office/drawing/2016/5/14/chartex" xmlns:mc="http://schemas.openxmlformats.org/markup-compatibility/2006" xmlns:aink="http://schemas.microsoft.com/office/drawing/2016/ink" xmlns:o="urn:schemas-microsoft-com:office:office" xmlns:r="http://schemas.openxmlformats.org/officeDocument/2006/relationships" xmlns:m="http://schemas.openxmlformats.org/officeDocument/2006/math" xmlns:v="urn:schemas-microsoft-com:vml" xmlns:wp14="http://schemas.microsoft.com/office/word/2010/wordprocessingDrawing" xmlns:wp="http://schemas.openxmlformats.org/drawingml/2006/wordprocessingDrawing" xmlns:w10="urn:schemas-microsoft-com:office:word" xmlns:w="http://schemas.openxmlformats.org/wordprocessingml/2006/main" xmlns:w14="http://schemas.microsoft.com/office/word/2010/wordml" xmlns:w15="http://schemas.microsoft.com/office/word/2012/wordml" xmlns:w16se="http://schemas.microsoft.com/office/word/2015/wordml/symex" xmlns:wpg="http://schemas.microsoft.com/office/word/2010/wordprocessingGroup" xmlns:wpi="http://schemas.microsoft.com/office/word/2010/wordprocessingInk" xmlns:wne="http://schemas.microsoft.com/office/word/2006/wordml" xmlns:wps="http://schemas.microsoft.com/office/word/2010/wordprocessingShape" mc:Ignorable="w14 w15 w16se wp14">
   <w:docParts>
     <w:docPart>
       <w:docPartPr>
@@ -5237,7 +5250,7 @@
             <w:rPr>
               <w:rFonts w:asciiTheme="majorHAnsi" w:eastAsiaTheme="majorEastAsia" w:hAnsiTheme="majorHAnsi" w:cstheme="majorBidi"/>
               <w:caps/>
-              <w:color w:val="5B9BD5" w:themeColor="accent1"/>
+              <w:color w:val="4472C4" w:themeColor="accent1"/>
               <w:sz w:val="80"/>
               <w:szCs w:val="80"/>
             </w:rPr>
@@ -5268,7 +5281,7 @@
           </w:pPr>
           <w:r>
             <w:rPr>
-              <w:color w:val="5B9BD5" w:themeColor="accent1"/>
+              <w:color w:val="4472C4" w:themeColor="accent1"/>
               <w:sz w:val="28"/>
               <w:szCs w:val="28"/>
             </w:rPr>
@@ -5377,6 +5390,7 @@
     <w:rsid w:val="009C5731"/>
     <w:rsid w:val="00A142C7"/>
     <w:rsid w:val="00A764DA"/>
+    <w:rsid w:val="00A845EF"/>
     <w:rsid w:val="00AA2E9B"/>
     <w:rsid w:val="00AD748C"/>
     <w:rsid w:val="00B35F5F"/>
@@ -5428,7 +5442,7 @@
       </w:pPr>
     </w:pPrDefault>
   </w:docDefaults>
-  <w:latentStyles w:defLockedState="0" w:defUIPriority="99" w:defSemiHidden="0" w:defUnhideWhenUsed="0" w:defQFormat="0" w:count="371">
+  <w:latentStyles w:defLockedState="0" w:defUIPriority="99" w:defSemiHidden="0" w:defUnhideWhenUsed="0" w:defQFormat="0" w:count="374">
     <w:lsdException w:name="Normal" w:uiPriority="0" w:qFormat="1"/>
     <w:lsdException w:name="heading 1" w:uiPriority="9" w:qFormat="1"/>
     <w:lsdException w:name="heading 2" w:semiHidden="1" w:uiPriority="9" w:unhideWhenUsed="1" w:qFormat="1"/>
@@ -5534,7 +5548,6 @@
     <w:lsdException w:name="HTML Sample" w:semiHidden="1" w:unhideWhenUsed="1"/>
     <w:lsdException w:name="HTML Typewriter" w:semiHidden="1" w:unhideWhenUsed="1"/>
     <w:lsdException w:name="HTML Variable" w:semiHidden="1" w:unhideWhenUsed="1"/>
-    <w:lsdException w:name="Normal Table" w:semiHidden="1" w:unhideWhenUsed="1"/>
     <w:lsdException w:name="annotation subject" w:semiHidden="1" w:unhideWhenUsed="1"/>
     <w:lsdException w:name="No List" w:semiHidden="1" w:unhideWhenUsed="1"/>
     <w:lsdException w:name="Outline List 1" w:semiHidden="1" w:unhideWhenUsed="1"/>
@@ -5579,7 +5592,6 @@
     <w:lsdException w:name="Table Professional" w:semiHidden="1" w:unhideWhenUsed="1"/>
     <w:lsdException w:name="Table Subtle 1" w:semiHidden="1" w:unhideWhenUsed="1"/>
     <w:lsdException w:name="Table Subtle 2" w:semiHidden="1" w:unhideWhenUsed="1"/>
-    <w:lsdException w:name="Table Web 1" w:semiHidden="1" w:unhideWhenUsed="1"/>
     <w:lsdException w:name="Table Web 2" w:semiHidden="1" w:unhideWhenUsed="1"/>
     <w:lsdException w:name="Table Web 3" w:semiHidden="1" w:unhideWhenUsed="1"/>
     <w:lsdException w:name="Balloon Text" w:semiHidden="1" w:unhideWhenUsed="1"/>
@@ -5800,6 +5812,9 @@
     <w:lsdException w:name="List Table 5 Dark Accent 6" w:uiPriority="50"/>
     <w:lsdException w:name="List Table 6 Colorful Accent 6" w:uiPriority="51"/>
     <w:lsdException w:name="List Table 7 Colorful Accent 6" w:uiPriority="52"/>
+    <w:lsdException w:name="Mention" w:semiHidden="1" w:unhideWhenUsed="1"/>
+    <w:lsdException w:name="Smart Hyperlink" w:semiHidden="1" w:unhideWhenUsed="1"/>
+    <w:lsdException w:name="Hashtag" w:semiHidden="1" w:unhideWhenUsed="1"/>
   </w:latentStyles>
   <w:style w:type="paragraph" w:default="1" w:styleId="Standaard">
     <w:name w:val="Normal"/>
@@ -6169,7 +6184,7 @@
 </file>
 
 <file path=customXml/itemProps2.xml><?xml version="1.0" encoding="utf-8"?>
-<ds:datastoreItem xmlns:ds="http://schemas.openxmlformats.org/officeDocument/2006/customXml" ds:itemID="{6893073D-5AEB-4730-8FF1-81B4DECE97F6}">
+<ds:datastoreItem xmlns:ds="http://schemas.openxmlformats.org/officeDocument/2006/customXml" ds:itemID="{D53ACBA2-1CAA-431F-A7F1-3116B7A15286}">
   <ds:schemaRefs>
     <ds:schemaRef ds:uri="http://schemas.openxmlformats.org/officeDocument/2006/bibliography"/>
   </ds:schemaRefs>

</xml_diff>